<commit_message>
Introduction 1:2 Data Set Part
</commit_message>
<xml_diff>
--- a/Group 194 Report.docx
+++ b/Group 194 Report.docx
@@ -1,6 +1,6 @@
 
 <file path=word/document.xml><?xml version="1.0" encoding="utf-8"?>
-<w:document xmlns:wpc="http://schemas.microsoft.com/office/word/2010/wordprocessingCanvas" xmlns:cx="http://schemas.microsoft.com/office/drawing/2014/chartex" xmlns:cx1="http://schemas.microsoft.com/office/drawing/2015/9/8/chartex" xmlns:cx2="http://schemas.microsoft.com/office/drawing/2015/10/21/chartex" xmlns:cx3="http://schemas.microsoft.com/office/drawing/2016/5/9/chartex" xmlns:cx4="http://schemas.microsoft.com/office/drawing/2016/5/10/chartex" xmlns:cx5="http://schemas.microsoft.com/office/drawing/2016/5/11/chartex" xmlns:cx6="http://schemas.microsoft.com/office/drawing/2016/5/12/chartex" xmlns:cx7="http://schemas.microsoft.com/office/drawing/2016/5/13/chartex" xmlns:cx8="http://schemas.microsoft.com/office/drawing/2016/5/14/chartex" xmlns:mc="http://schemas.openxmlformats.org/markup-compatibility/2006" xmlns:aink="http://schemas.microsoft.com/office/drawing/2016/ink" xmlns:am3d="http://schemas.microsoft.com/office/drawing/2017/model3d" xmlns:o="urn:schemas-microsoft-com:office:office" xmlns:oel="http://schemas.microsoft.com/office/2019/extlst" xmlns:r="http://schemas.openxmlformats.org/officeDocument/2006/relationships" xmlns:m="http://schemas.openxmlformats.org/officeDocument/2006/math" xmlns:v="urn:schemas-microsoft-com:vml" xmlns:wp14="http://schemas.microsoft.com/office/word/2010/wordprocessingDrawing" xmlns:wp="http://schemas.openxmlformats.org/drawingml/2006/wordprocessingDrawing" xmlns:w10="urn:schemas-microsoft-com:office:word" xmlns:w="http://schemas.openxmlformats.org/wordprocessingml/2006/main" xmlns:w14="http://schemas.microsoft.com/office/word/2010/wordml" xmlns:w15="http://schemas.microsoft.com/office/word/2012/wordml" xmlns:w16cex="http://schemas.microsoft.com/office/word/2018/wordml/cex" xmlns:w16cid="http://schemas.microsoft.com/office/word/2016/wordml/cid" xmlns:w16="http://schemas.microsoft.com/office/word/2018/wordml" xmlns:w16du="http://schemas.microsoft.com/office/word/2023/wordml/word16du" xmlns:w16sdtdh="http://schemas.microsoft.com/office/word/2020/wordml/sdtdatahash" xmlns:w16se="http://schemas.microsoft.com/office/word/2015/wordml/symex" xmlns:wpg="http://schemas.microsoft.com/office/word/2010/wordprocessingGroup" xmlns:wpi="http://schemas.microsoft.com/office/word/2010/wordprocessingInk" xmlns:wne="http://schemas.microsoft.com/office/word/2006/wordml" xmlns:wps="http://schemas.microsoft.com/office/word/2010/wordprocessingShape" mc:Ignorable="w14 w15 w16se w16cid w16 w16cex w16sdtdh w16du wp14">
+<w:document xmlns:wpc="http://schemas.microsoft.com/office/word/2010/wordprocessingCanvas" xmlns:cx="http://schemas.microsoft.com/office/drawing/2014/chartex" xmlns:cx1="http://schemas.microsoft.com/office/drawing/2015/9/8/chartex" xmlns:cx2="http://schemas.microsoft.com/office/drawing/2015/10/21/chartex" xmlns:cx3="http://schemas.microsoft.com/office/drawing/2016/5/9/chartex" xmlns:cx4="http://schemas.microsoft.com/office/drawing/2016/5/10/chartex" xmlns:cx5="http://schemas.microsoft.com/office/drawing/2016/5/11/chartex" xmlns:cx6="http://schemas.microsoft.com/office/drawing/2016/5/12/chartex" xmlns:cx7="http://schemas.microsoft.com/office/drawing/2016/5/13/chartex" xmlns:cx8="http://schemas.microsoft.com/office/drawing/2016/5/14/chartex" xmlns:mc="http://schemas.openxmlformats.org/markup-compatibility/2006" xmlns:aink="http://schemas.microsoft.com/office/drawing/2016/ink" xmlns:am3d="http://schemas.microsoft.com/office/drawing/2017/model3d" xmlns:o="urn:schemas-microsoft-com:office:office" xmlns:oel="http://schemas.microsoft.com/office/2019/extlst" xmlns:r="http://schemas.openxmlformats.org/officeDocument/2006/relationships" xmlns:m="http://schemas.openxmlformats.org/officeDocument/2006/math" xmlns:v="urn:schemas-microsoft-com:vml" xmlns:wp14="http://schemas.microsoft.com/office/word/2010/wordprocessingDrawing" xmlns:wp="http://schemas.openxmlformats.org/drawingml/2006/wordprocessingDrawing" xmlns:w10="urn:schemas-microsoft-com:office:word" xmlns:w="http://schemas.openxmlformats.org/wordprocessingml/2006/main" xmlns:w14="http://schemas.microsoft.com/office/word/2010/wordml" xmlns:w15="http://schemas.microsoft.com/office/word/2012/wordml" xmlns:w16cex="http://schemas.microsoft.com/office/word/2018/wordml/cex" xmlns:w16cid="http://schemas.microsoft.com/office/word/2016/wordml/cid" xmlns:w16="http://schemas.microsoft.com/office/word/2018/wordml" xmlns:w16sdtdh="http://schemas.microsoft.com/office/word/2020/wordml/sdtdatahash" xmlns:w16se="http://schemas.microsoft.com/office/word/2015/wordml/symex" xmlns:wpg="http://schemas.microsoft.com/office/word/2010/wordprocessingGroup" xmlns:wpi="http://schemas.microsoft.com/office/word/2010/wordprocessingInk" xmlns:wne="http://schemas.microsoft.com/office/word/2006/wordml" xmlns:wps="http://schemas.microsoft.com/office/word/2010/wordprocessingShape" mc:Ignorable="w14 w15 w16se w16cid w16 w16cex w16sdtdh wp14">
   <w:body>
     <w:p>
       <w:pPr>
@@ -51,6 +51,38 @@
           <w:rFonts w:ascii="Times New Roman" w:eastAsia="Times New Roman" w:hAnsi="Times New Roman" w:cs="Times New Roman"/>
         </w:rPr>
         <w:t>The data set</w:t>
+      </w:r>
+    </w:p>
+    <w:p>
+      <w:pPr>
+        <w:spacing w:before="240" w:after="0" w:line="276" w:lineRule="auto"/>
+        <w:rPr>
+          <w:rFonts w:ascii="Arial" w:hAnsi="Arial" w:cs="Arial"/>
+          <w:iCs/>
+        </w:rPr>
+      </w:pPr>
+      <w:r>
+        <w:rPr>
+          <w:rFonts w:ascii="Arial" w:hAnsi="Arial" w:cs="Arial"/>
+          <w:iCs/>
+        </w:rPr>
+        <w:t xml:space="preserve">We used the Wine Dataset from Kaggle, which contains 1,599 wine samples with 12 features. Our research focuses on alcohol content, shown as a percentage, and quality ratings ranging from 1 to 10.The dataset includes factors such as acidity levels, residual sugar, and pH values, helping us understand their influence on overall quality. By </w:t>
+      </w:r>
+      <w:proofErr w:type="spellStart"/>
+      <w:r>
+        <w:rPr>
+          <w:rFonts w:ascii="Arial" w:hAnsi="Arial" w:cs="Arial"/>
+          <w:iCs/>
+        </w:rPr>
+        <w:t>analyzing</w:t>
+      </w:r>
+      <w:proofErr w:type="spellEnd"/>
+      <w:r>
+        <w:rPr>
+          <w:rFonts w:ascii="Arial" w:hAnsi="Arial" w:cs="Arial"/>
+          <w:iCs/>
+        </w:rPr>
+        <w:t xml:space="preserve"> this dataset, we aim to explore how alcohol content affects wine quality and provide insights for winemakers and wine enthusiasts.</w:t>
       </w:r>
     </w:p>
     <w:p/>
@@ -113,7 +145,7 @@
 </file>
 
 <file path=word/styles.xml><?xml version="1.0" encoding="utf-8"?>
-<w:styles xmlns:mc="http://schemas.openxmlformats.org/markup-compatibility/2006" xmlns:r="http://schemas.openxmlformats.org/officeDocument/2006/relationships" xmlns:w="http://schemas.openxmlformats.org/wordprocessingml/2006/main" xmlns:w14="http://schemas.microsoft.com/office/word/2010/wordml" xmlns:w15="http://schemas.microsoft.com/office/word/2012/wordml" xmlns:w16cex="http://schemas.microsoft.com/office/word/2018/wordml/cex" xmlns:w16cid="http://schemas.microsoft.com/office/word/2016/wordml/cid" xmlns:w16="http://schemas.microsoft.com/office/word/2018/wordml" xmlns:w16du="http://schemas.microsoft.com/office/word/2023/wordml/word16du" xmlns:w16sdtdh="http://schemas.microsoft.com/office/word/2020/wordml/sdtdatahash" xmlns:w16se="http://schemas.microsoft.com/office/word/2015/wordml/symex" mc:Ignorable="w14 w15 w16se w16cid w16 w16cex w16sdtdh w16du">
+<w:styles xmlns:mc="http://schemas.openxmlformats.org/markup-compatibility/2006" xmlns:r="http://schemas.openxmlformats.org/officeDocument/2006/relationships" xmlns:w="http://schemas.openxmlformats.org/wordprocessingml/2006/main" xmlns:w14="http://schemas.microsoft.com/office/word/2010/wordml" xmlns:w15="http://schemas.microsoft.com/office/word/2012/wordml" xmlns:w16cex="http://schemas.microsoft.com/office/word/2018/wordml/cex" xmlns:w16cid="http://schemas.microsoft.com/office/word/2016/wordml/cid" xmlns:w16="http://schemas.microsoft.com/office/word/2018/wordml" xmlns:w16sdtdh="http://schemas.microsoft.com/office/word/2020/wordml/sdtdatahash" xmlns:w16se="http://schemas.microsoft.com/office/word/2015/wordml/symex" mc:Ignorable="w14 w15 w16se w16cid w16 w16cex w16sdtdh">
   <w:docDefaults>
     <w:rPrDefault>
       <w:rPr>

</xml_diff>

<commit_message>
Introduction: Problem Statement and Motivation
</commit_message>
<xml_diff>
--- a/Group 194 Report.docx
+++ b/Group 194 Report.docx
@@ -1,10 +1,11 @@
 
 <file path=word/document.xml><?xml version="1.0" encoding="utf-8"?>
-<w:document xmlns:wpc="http://schemas.microsoft.com/office/word/2010/wordprocessingCanvas" xmlns:cx="http://schemas.microsoft.com/office/drawing/2014/chartex" xmlns:cx1="http://schemas.microsoft.com/office/drawing/2015/9/8/chartex" xmlns:cx2="http://schemas.microsoft.com/office/drawing/2015/10/21/chartex" xmlns:cx3="http://schemas.microsoft.com/office/drawing/2016/5/9/chartex" xmlns:cx4="http://schemas.microsoft.com/office/drawing/2016/5/10/chartex" xmlns:cx5="http://schemas.microsoft.com/office/drawing/2016/5/11/chartex" xmlns:cx6="http://schemas.microsoft.com/office/drawing/2016/5/12/chartex" xmlns:cx7="http://schemas.microsoft.com/office/drawing/2016/5/13/chartex" xmlns:cx8="http://schemas.microsoft.com/office/drawing/2016/5/14/chartex" xmlns:mc="http://schemas.openxmlformats.org/markup-compatibility/2006" xmlns:aink="http://schemas.microsoft.com/office/drawing/2016/ink" xmlns:am3d="http://schemas.microsoft.com/office/drawing/2017/model3d" xmlns:o="urn:schemas-microsoft-com:office:office" xmlns:oel="http://schemas.microsoft.com/office/2019/extlst" xmlns:r="http://schemas.openxmlformats.org/officeDocument/2006/relationships" xmlns:m="http://schemas.openxmlformats.org/officeDocument/2006/math" xmlns:v="urn:schemas-microsoft-com:vml" xmlns:wp14="http://schemas.microsoft.com/office/word/2010/wordprocessingDrawing" xmlns:wp="http://schemas.openxmlformats.org/drawingml/2006/wordprocessingDrawing" xmlns:w10="urn:schemas-microsoft-com:office:word" xmlns:w="http://schemas.openxmlformats.org/wordprocessingml/2006/main" xmlns:w14="http://schemas.microsoft.com/office/word/2010/wordml" xmlns:w15="http://schemas.microsoft.com/office/word/2012/wordml" xmlns:w16cex="http://schemas.microsoft.com/office/word/2018/wordml/cex" xmlns:w16cid="http://schemas.microsoft.com/office/word/2016/wordml/cid" xmlns:w16="http://schemas.microsoft.com/office/word/2018/wordml" xmlns:w16sdtdh="http://schemas.microsoft.com/office/word/2020/wordml/sdtdatahash" xmlns:w16se="http://schemas.microsoft.com/office/word/2015/wordml/symex" xmlns:wpg="http://schemas.microsoft.com/office/word/2010/wordprocessingGroup" xmlns:wpi="http://schemas.microsoft.com/office/word/2010/wordprocessingInk" xmlns:wne="http://schemas.microsoft.com/office/word/2006/wordml" xmlns:wps="http://schemas.microsoft.com/office/word/2010/wordprocessingShape" mc:Ignorable="w14 w15 w16se w16cid w16 w16cex w16sdtdh wp14">
+<w:document xmlns:wpc="http://schemas.microsoft.com/office/word/2010/wordprocessingCanvas" xmlns:cx="http://schemas.microsoft.com/office/drawing/2014/chartex" xmlns:cx1="http://schemas.microsoft.com/office/drawing/2015/9/8/chartex" xmlns:cx2="http://schemas.microsoft.com/office/drawing/2015/10/21/chartex" xmlns:cx3="http://schemas.microsoft.com/office/drawing/2016/5/9/chartex" xmlns:cx4="http://schemas.microsoft.com/office/drawing/2016/5/10/chartex" xmlns:cx5="http://schemas.microsoft.com/office/drawing/2016/5/11/chartex" xmlns:cx6="http://schemas.microsoft.com/office/drawing/2016/5/12/chartex" xmlns:cx7="http://schemas.microsoft.com/office/drawing/2016/5/13/chartex" xmlns:cx8="http://schemas.microsoft.com/office/drawing/2016/5/14/chartex" xmlns:mc="http://schemas.openxmlformats.org/markup-compatibility/2006" xmlns:aink="http://schemas.microsoft.com/office/drawing/2016/ink" xmlns:am3d="http://schemas.microsoft.com/office/drawing/2017/model3d" xmlns:o="urn:schemas-microsoft-com:office:office" xmlns:oel="http://schemas.microsoft.com/office/2019/extlst" xmlns:r="http://schemas.openxmlformats.org/officeDocument/2006/relationships" xmlns:m="http://schemas.openxmlformats.org/officeDocument/2006/math" xmlns:v="urn:schemas-microsoft-com:vml" xmlns:wp14="http://schemas.microsoft.com/office/word/2010/wordprocessingDrawing" xmlns:wp="http://schemas.openxmlformats.org/drawingml/2006/wordprocessingDrawing" xmlns:w10="urn:schemas-microsoft-com:office:word" xmlns:w="http://schemas.openxmlformats.org/wordprocessingml/2006/main" xmlns:w14="http://schemas.microsoft.com/office/word/2010/wordml" xmlns:w15="http://schemas.microsoft.com/office/word/2012/wordml" xmlns:w16cex="http://schemas.microsoft.com/office/word/2018/wordml/cex" xmlns:w16cid="http://schemas.microsoft.com/office/word/2016/wordml/cid" xmlns:w16="http://schemas.microsoft.com/office/word/2018/wordml" xmlns:w16du="http://schemas.microsoft.com/office/word/2023/wordml/word16du" xmlns:w16sdtdh="http://schemas.microsoft.com/office/word/2020/wordml/sdtdatahash" xmlns:w16se="http://schemas.microsoft.com/office/word/2015/wordml/symex" xmlns:wpg="http://schemas.microsoft.com/office/word/2010/wordprocessingGroup" xmlns:wpi="http://schemas.microsoft.com/office/word/2010/wordprocessingInk" xmlns:wne="http://schemas.microsoft.com/office/word/2006/wordml" xmlns:wps="http://schemas.microsoft.com/office/word/2010/wordprocessingShape" mc:Ignorable="w14 w15 w16se w16cid w16 w16cex w16sdtdh w16du wp14">
   <w:body>
     <w:p>
       <w:pPr>
         <w:pStyle w:val="Heading1"/>
+        <w:jc w:val="both"/>
       </w:pPr>
       <w:r>
         <w:t>Introduction</w:t>
@@ -13,6 +14,7 @@
     <w:p>
       <w:pPr>
         <w:pStyle w:val="Heading2"/>
+        <w:jc w:val="both"/>
         <w:rPr>
           <w:rFonts w:ascii="Times New Roman" w:eastAsia="Times New Roman" w:hAnsi="Times New Roman" w:cs="Times New Roman"/>
         </w:rPr>
@@ -27,15 +29,70 @@
         <w:t>Problem statement and research motivation</w:t>
       </w:r>
     </w:p>
-    <w:p/>
-    <w:p/>
-    <w:p/>
-    <w:p/>
-    <w:p/>
-    <w:p/>
+    <w:p>
+      <w:pPr>
+        <w:jc w:val="both"/>
+      </w:pPr>
+      <w:r>
+        <w:t xml:space="preserve">The ever-growing wine industry has seen a decline in both consumption and production recently. The growth of the industry relies on the satisfaction of consumers. </w:t>
+      </w:r>
+      <w:r>
+        <w:t>Thus, the</w:t>
+      </w:r>
+      <w:r>
+        <w:t xml:space="preserve"> relationship between alcohol content and wine quality is a critical topic in the wine industry, as prior research suggests that alcohol content can significantly impact the sensory characteristics of a </w:t>
+      </w:r>
+      <w:r>
+        <w:t>wine</w:t>
+      </w:r>
+      <w:sdt>
+        <w:sdtPr>
+          <w:id w:val="966480573"/>
+          <w:citation/>
+        </w:sdtPr>
+        <w:sdtContent>
+          <w:r>
+            <w:fldChar w:fldCharType="begin"/>
+          </w:r>
+          <w:r>
+            <w:rPr>
+              <w:lang w:val="en-US"/>
+            </w:rPr>
+            <w:instrText xml:space="preserve"> CITATION Sam21 \l 1033 </w:instrText>
+          </w:r>
+          <w:r>
+            <w:fldChar w:fldCharType="separate"/>
+          </w:r>
+          <w:r>
+            <w:rPr>
+              <w:noProof/>
+              <w:lang w:val="en-US"/>
+            </w:rPr>
+            <w:t xml:space="preserve"> </w:t>
+          </w:r>
+          <w:r>
+            <w:rPr>
+              <w:noProof/>
+              <w:lang w:val="en-US"/>
+            </w:rPr>
+            <w:t>(Sam, et al., 2021)</w:t>
+          </w:r>
+          <w:r>
+            <w:fldChar w:fldCharType="end"/>
+          </w:r>
+        </w:sdtContent>
+      </w:sdt>
+      <w:r>
+        <w:t>. Ensuring</w:t>
+      </w:r>
+      <w:r>
+        <w:t xml:space="preserve"> the wine industry relishes its glory days again with the help of our research gave us the motivation to figure out whether wine with higher alcohol content has a significantly higher quality rating than then the wines with lower alcohol content.</w:t>
+      </w:r>
+    </w:p>
     <w:p>
       <w:pPr>
         <w:pStyle w:val="Heading2"/>
+        <w:jc w:val="both"/>
         <w:rPr>
           <w:rFonts w:ascii="Times New Roman" w:eastAsia="Times New Roman" w:hAnsi="Times New Roman" w:cs="Times New Roman"/>
         </w:rPr>
@@ -56,6 +113,7 @@
     <w:p>
       <w:pPr>
         <w:spacing w:before="240" w:after="0" w:line="276" w:lineRule="auto"/>
+        <w:jc w:val="both"/>
         <w:rPr>
           <w:rFonts w:ascii="Arial" w:hAnsi="Arial" w:cs="Arial"/>
           <w:iCs/>
@@ -66,32 +124,41 @@
           <w:rFonts w:ascii="Arial" w:hAnsi="Arial" w:cs="Arial"/>
           <w:iCs/>
         </w:rPr>
-        <w:t xml:space="preserve">We used the Wine Dataset from Kaggle, which contains 1,599 wine samples with 12 features. Our research focuses on alcohol content, shown as a percentage, and quality ratings ranging from 1 to 10.The dataset includes factors such as acidity levels, residual sugar, and pH values, helping us understand their influence on overall quality. By </w:t>
-      </w:r>
-      <w:proofErr w:type="spellStart"/>
+        <w:t xml:space="preserve">We used the Wine Dataset from Kaggle, which contains 1,599 wine samples with 12 features. Our research focuses on alcohol content, shown as a percentage, and quality ratings ranging from 1 to </w:t>
+      </w:r>
       <w:r>
         <w:rPr>
           <w:rFonts w:ascii="Arial" w:hAnsi="Arial" w:cs="Arial"/>
           <w:iCs/>
         </w:rPr>
-        <w:t>analyzing</w:t>
-      </w:r>
-      <w:proofErr w:type="spellEnd"/>
+        <w:t>10. The</w:t>
+      </w:r>
       <w:r>
         <w:rPr>
           <w:rFonts w:ascii="Arial" w:hAnsi="Arial" w:cs="Arial"/>
           <w:iCs/>
         </w:rPr>
+        <w:t xml:space="preserve"> dataset includes factors such as acidity levels, residual sugar, and pH values, helping us understand their influence on overall quality. By </w:t>
+      </w:r>
+      <w:r>
+        <w:rPr>
+          <w:rFonts w:ascii="Arial" w:hAnsi="Arial" w:cs="Arial"/>
+          <w:iCs/>
+        </w:rPr>
+        <w:t>analysing</w:t>
+      </w:r>
+      <w:r>
+        <w:rPr>
+          <w:rFonts w:ascii="Arial" w:hAnsi="Arial" w:cs="Arial"/>
+          <w:iCs/>
+        </w:rPr>
         <w:t xml:space="preserve"> this dataset, we aim to explore how alcohol content affects wine quality and provide insights for winemakers and wine enthusiasts.</w:t>
       </w:r>
     </w:p>
-    <w:p/>
-    <w:p/>
-    <w:p/>
-    <w:p/>
     <w:p>
       <w:pPr>
         <w:pStyle w:val="Heading2"/>
+        <w:jc w:val="both"/>
         <w:rPr>
           <w:rFonts w:ascii="Times New Roman" w:eastAsia="Times New Roman" w:hAnsi="Times New Roman" w:cs="Times New Roman"/>
         </w:rPr>
@@ -106,16 +173,45 @@
         <w:t>Research question</w:t>
       </w:r>
     </w:p>
-    <w:p/>
-    <w:p/>
-    <w:p/>
-    <w:p/>
-    <w:p/>
-    <w:p/>
-    <w:p/>
+    <w:p>
+      <w:pPr>
+        <w:jc w:val="both"/>
+      </w:pPr>
+    </w:p>
+    <w:p>
+      <w:pPr>
+        <w:jc w:val="both"/>
+      </w:pPr>
+    </w:p>
+    <w:p>
+      <w:pPr>
+        <w:jc w:val="both"/>
+      </w:pPr>
+    </w:p>
+    <w:p>
+      <w:pPr>
+        <w:jc w:val="both"/>
+      </w:pPr>
+    </w:p>
+    <w:p>
+      <w:pPr>
+        <w:jc w:val="both"/>
+      </w:pPr>
+    </w:p>
+    <w:p>
+      <w:pPr>
+        <w:jc w:val="both"/>
+      </w:pPr>
+    </w:p>
+    <w:p>
+      <w:pPr>
+        <w:jc w:val="both"/>
+      </w:pPr>
+    </w:p>
     <w:p>
       <w:pPr>
         <w:pStyle w:val="Heading2"/>
+        <w:jc w:val="both"/>
       </w:pPr>
       <w:r>
         <w:t xml:space="preserve">1:4 </w:t>
@@ -129,6 +225,140 @@
     </w:p>
     <w:p>
       <w:pPr>
+        <w:jc w:val="both"/>
+        <w:rPr>
+          <w:rFonts w:ascii="Times New Roman" w:eastAsia="Times New Roman" w:hAnsi="Times New Roman" w:cs="Times New Roman"/>
+        </w:rPr>
+      </w:pPr>
+    </w:p>
+    <w:p>
+      <w:pPr>
+        <w:jc w:val="both"/>
+        <w:rPr>
+          <w:rFonts w:ascii="Times New Roman" w:eastAsia="Times New Roman" w:hAnsi="Times New Roman" w:cs="Times New Roman"/>
+        </w:rPr>
+      </w:pPr>
+    </w:p>
+    <w:p>
+      <w:pPr>
+        <w:jc w:val="both"/>
+        <w:rPr>
+          <w:rFonts w:ascii="Times New Roman" w:eastAsia="Times New Roman" w:hAnsi="Times New Roman" w:cs="Times New Roman"/>
+        </w:rPr>
+      </w:pPr>
+    </w:p>
+    <w:p>
+      <w:pPr>
+        <w:jc w:val="both"/>
+        <w:rPr>
+          <w:rFonts w:ascii="Times New Roman" w:eastAsia="Times New Roman" w:hAnsi="Times New Roman" w:cs="Times New Roman"/>
+        </w:rPr>
+      </w:pPr>
+    </w:p>
+    <w:p>
+      <w:pPr>
+        <w:jc w:val="both"/>
+        <w:rPr>
+          <w:rFonts w:ascii="Times New Roman" w:eastAsia="Times New Roman" w:hAnsi="Times New Roman" w:cs="Times New Roman"/>
+        </w:rPr>
+      </w:pPr>
+    </w:p>
+    <w:p>
+      <w:pPr>
+        <w:jc w:val="both"/>
+        <w:rPr>
+          <w:rFonts w:ascii="Times New Roman" w:eastAsia="Times New Roman" w:hAnsi="Times New Roman" w:cs="Times New Roman"/>
+        </w:rPr>
+      </w:pPr>
+    </w:p>
+    <w:p>
+      <w:pPr>
+        <w:jc w:val="both"/>
+        <w:rPr>
+          <w:rFonts w:ascii="Times New Roman" w:eastAsia="Times New Roman" w:hAnsi="Times New Roman" w:cs="Times New Roman"/>
+        </w:rPr>
+      </w:pPr>
+    </w:p>
+    <w:sdt>
+      <w:sdtPr>
+        <w:id w:val="-541049474"/>
+        <w:docPartObj>
+          <w:docPartGallery w:val="Bibliographies"/>
+          <w:docPartUnique/>
+        </w:docPartObj>
+      </w:sdtPr>
+      <w:sdtEndPr>
+        <w:rPr>
+          <w:rFonts w:asciiTheme="minorHAnsi" w:eastAsiaTheme="minorHAnsi" w:hAnsiTheme="minorHAnsi" w:cstheme="minorBidi"/>
+          <w:color w:val="auto"/>
+          <w:sz w:val="22"/>
+          <w:szCs w:val="22"/>
+        </w:rPr>
+      </w:sdtEndPr>
+      <w:sdtContent>
+        <w:p>
+          <w:pPr>
+            <w:pStyle w:val="Heading1"/>
+            <w:jc w:val="both"/>
+          </w:pPr>
+          <w:r>
+            <w:t>Bibliography</w:t>
+          </w:r>
+        </w:p>
+        <w:sdt>
+          <w:sdtPr>
+            <w:id w:val="111145805"/>
+            <w:bibliography/>
+          </w:sdtPr>
+          <w:sdtContent>
+            <w:p>
+              <w:pPr>
+                <w:pStyle w:val="Bibliography"/>
+                <w:jc w:val="both"/>
+                <w:rPr>
+                  <w:noProof/>
+                  <w:kern w:val="0"/>
+                  <w:sz w:val="24"/>
+                  <w:szCs w:val="24"/>
+                  <w14:ligatures w14:val="none"/>
+                </w:rPr>
+              </w:pPr>
+              <w:r>
+                <w:fldChar w:fldCharType="begin"/>
+              </w:r>
+              <w:r>
+                <w:instrText xml:space="preserve"> BIBLIOGRAPHY </w:instrText>
+              </w:r>
+              <w:r>
+                <w:fldChar w:fldCharType="separate"/>
+              </w:r>
+              <w:r>
+                <w:rPr>
+                  <w:noProof/>
+                </w:rPr>
+                <w:t xml:space="preserve">Sam, F. E. et al., 2021. Techniques for Dealcoholization of Wines: Their Impact on Wine Phenolic Composition, Volatile Composition, and Sensory Characteristics. </w:t>
+              </w:r>
+            </w:p>
+            <w:p>
+              <w:pPr>
+                <w:jc w:val="both"/>
+              </w:pPr>
+              <w:r>
+                <w:rPr>
+                  <w:b/>
+                  <w:bCs/>
+                  <w:noProof/>
+                </w:rPr>
+                <w:fldChar w:fldCharType="end"/>
+              </w:r>
+            </w:p>
+          </w:sdtContent>
+        </w:sdt>
+      </w:sdtContent>
+    </w:sdt>
+    <w:p>
+      <w:pPr>
+        <w:jc w:val="both"/>
         <w:rPr>
           <w:rFonts w:ascii="Times New Roman" w:eastAsia="Times New Roman" w:hAnsi="Times New Roman" w:cs="Times New Roman"/>
         </w:rPr>
@@ -145,7 +375,7 @@
 </file>
 
 <file path=word/styles.xml><?xml version="1.0" encoding="utf-8"?>
-<w:styles xmlns:mc="http://schemas.openxmlformats.org/markup-compatibility/2006" xmlns:r="http://schemas.openxmlformats.org/officeDocument/2006/relationships" xmlns:w="http://schemas.openxmlformats.org/wordprocessingml/2006/main" xmlns:w14="http://schemas.microsoft.com/office/word/2010/wordml" xmlns:w15="http://schemas.microsoft.com/office/word/2012/wordml" xmlns:w16cex="http://schemas.microsoft.com/office/word/2018/wordml/cex" xmlns:w16cid="http://schemas.microsoft.com/office/word/2016/wordml/cid" xmlns:w16="http://schemas.microsoft.com/office/word/2018/wordml" xmlns:w16sdtdh="http://schemas.microsoft.com/office/word/2020/wordml/sdtdatahash" xmlns:w16se="http://schemas.microsoft.com/office/word/2015/wordml/symex" mc:Ignorable="w14 w15 w16se w16cid w16 w16cex w16sdtdh">
+<w:styles xmlns:mc="http://schemas.openxmlformats.org/markup-compatibility/2006" xmlns:r="http://schemas.openxmlformats.org/officeDocument/2006/relationships" xmlns:w="http://schemas.openxmlformats.org/wordprocessingml/2006/main" xmlns:w14="http://schemas.microsoft.com/office/word/2010/wordml" xmlns:w15="http://schemas.microsoft.com/office/word/2012/wordml" xmlns:w16cex="http://schemas.microsoft.com/office/word/2018/wordml/cex" xmlns:w16cid="http://schemas.microsoft.com/office/word/2016/wordml/cid" xmlns:w16="http://schemas.microsoft.com/office/word/2018/wordml" xmlns:w16du="http://schemas.microsoft.com/office/word/2023/wordml/word16du" xmlns:w16sdtdh="http://schemas.microsoft.com/office/word/2020/wordml/sdtdatahash" xmlns:w16se="http://schemas.microsoft.com/office/word/2015/wordml/symex" mc:Ignorable="w14 w15 w16se w16cid w16 w16cex w16sdtdh w16du">
   <w:docDefaults>
     <w:rPrDefault>
       <w:rPr>
@@ -745,7 +975,6 @@
   <w:style w:type="character" w:default="1" w:styleId="DefaultParagraphFont">
     <w:name w:val="Default Paragraph Font"/>
     <w:uiPriority w:val="1"/>
-    <w:semiHidden/>
     <w:unhideWhenUsed/>
   </w:style>
   <w:style w:type="table" w:default="1" w:styleId="TableNormal">
@@ -1112,6 +1341,14 @@
       <w:spacing w:after="100"/>
       <w:ind w:left="220"/>
     </w:pPr>
+  </w:style>
+  <w:style w:type="paragraph" w:styleId="Bibliography">
+    <w:name w:val="Bibliography"/>
+    <w:basedOn w:val="Normal"/>
+    <w:next w:val="Normal"/>
+    <w:uiPriority w:val="37"/>
+    <w:unhideWhenUsed/>
+    <w:rsid w:val="005C1F7B"/>
   </w:style>
 </w:styles>
 </file>
@@ -1412,11 +1649,49 @@
 </file>
 
 <file path=customXml/item1.xml><?xml version="1.0" encoding="utf-8"?>
-<b:Sources xmlns:b="http://schemas.openxmlformats.org/officeDocument/2006/bibliography" xmlns="http://schemas.openxmlformats.org/officeDocument/2006/bibliography" SelectedStyle="\HarvardAnglia2008OfficeOnline.xsl" StyleName="Harvard - Anglia" Version="2008"/>
+<b:Sources xmlns:b="http://schemas.openxmlformats.org/officeDocument/2006/bibliography" xmlns="http://schemas.openxmlformats.org/officeDocument/2006/bibliography" SelectedStyle="\HarvardAnglia2008OfficeOnline.xsl" StyleName="Harvard - Anglia" Version="2008">
+  <b:Source>
+    <b:Tag>Sam21</b:Tag>
+    <b:SourceType>JournalArticle</b:SourceType>
+    <b:Guid>{5D90BB2D-7EA1-4AFC-B561-C459A49C49EB}</b:Guid>
+    <b:Title>Techniques for Dealcoholization of Wines: Their Impact on Wine Phenolic Composition, Volatile Composition, and Sensory Characteristics</b:Title>
+    <b:Year>2021</b:Year>
+    <b:Author>
+      <b:Author>
+        <b:NameList>
+          <b:Person>
+            <b:Last>Sam</b:Last>
+            <b:First>Faisal</b:First>
+            <b:Middle>Eudes</b:Middle>
+          </b:Person>
+          <b:Person>
+            <b:First>Teng-Zhen Ma </b:First>
+          </b:Person>
+          <b:Person>
+            <b:First>Rafia Salifu</b:First>
+          </b:Person>
+          <b:Person>
+            <b:First>Jing Wang</b:First>
+          </b:Person>
+          <b:Person>
+            <b:First>Yu-Mei Jiang</b:First>
+          </b:Person>
+          <b:Person>
+            <b:First>Bo Zhang</b:First>
+          </b:Person>
+          <b:Person>
+            <b:First>Shun-Yu Han </b:First>
+          </b:Person>
+        </b:NameList>
+      </b:Author>
+    </b:Author>
+    <b:RefOrder>1</b:RefOrder>
+  </b:Source>
+</b:Sources>
 </file>
 
 <file path=customXml/itemProps1.xml><?xml version="1.0" encoding="utf-8"?>
-<ds:datastoreItem xmlns:ds="http://schemas.openxmlformats.org/officeDocument/2006/customXml" ds:itemID="{2BA8A38F-AEF6-4598-8A63-C60957A0BE8E}">
+<ds:datastoreItem xmlns:ds="http://schemas.openxmlformats.org/officeDocument/2006/customXml" ds:itemID="{70229D63-6C2C-4884-A729-0C490A3FC105}">
   <ds:schemaRefs>
     <ds:schemaRef ds:uri="http://schemas.openxmlformats.org/officeDocument/2006/bibliography"/>
   </ds:schemaRefs>

</xml_diff>

<commit_message>
Correction in Introduction 1:2 Data Set Part
</commit_message>
<xml_diff>
--- a/Group 194 Report.docx
+++ b/Group 194 Report.docx
@@ -1,6 +1,6 @@
 
 <file path=word/document.xml><?xml version="1.0" encoding="utf-8"?>
-<w:document xmlns:wpc="http://schemas.microsoft.com/office/word/2010/wordprocessingCanvas" xmlns:cx="http://schemas.microsoft.com/office/drawing/2014/chartex" xmlns:cx1="http://schemas.microsoft.com/office/drawing/2015/9/8/chartex" xmlns:cx2="http://schemas.microsoft.com/office/drawing/2015/10/21/chartex" xmlns:cx3="http://schemas.microsoft.com/office/drawing/2016/5/9/chartex" xmlns:cx4="http://schemas.microsoft.com/office/drawing/2016/5/10/chartex" xmlns:cx5="http://schemas.microsoft.com/office/drawing/2016/5/11/chartex" xmlns:cx6="http://schemas.microsoft.com/office/drawing/2016/5/12/chartex" xmlns:cx7="http://schemas.microsoft.com/office/drawing/2016/5/13/chartex" xmlns:cx8="http://schemas.microsoft.com/office/drawing/2016/5/14/chartex" xmlns:mc="http://schemas.openxmlformats.org/markup-compatibility/2006" xmlns:aink="http://schemas.microsoft.com/office/drawing/2016/ink" xmlns:am3d="http://schemas.microsoft.com/office/drawing/2017/model3d" xmlns:o="urn:schemas-microsoft-com:office:office" xmlns:oel="http://schemas.microsoft.com/office/2019/extlst" xmlns:r="http://schemas.openxmlformats.org/officeDocument/2006/relationships" xmlns:m="http://schemas.openxmlformats.org/officeDocument/2006/math" xmlns:v="urn:schemas-microsoft-com:vml" xmlns:wp14="http://schemas.microsoft.com/office/word/2010/wordprocessingDrawing" xmlns:wp="http://schemas.openxmlformats.org/drawingml/2006/wordprocessingDrawing" xmlns:w10="urn:schemas-microsoft-com:office:word" xmlns:w="http://schemas.openxmlformats.org/wordprocessingml/2006/main" xmlns:w14="http://schemas.microsoft.com/office/word/2010/wordml" xmlns:w15="http://schemas.microsoft.com/office/word/2012/wordml" xmlns:w16cex="http://schemas.microsoft.com/office/word/2018/wordml/cex" xmlns:w16cid="http://schemas.microsoft.com/office/word/2016/wordml/cid" xmlns:w16="http://schemas.microsoft.com/office/word/2018/wordml" xmlns:w16du="http://schemas.microsoft.com/office/word/2023/wordml/word16du" xmlns:w16sdtdh="http://schemas.microsoft.com/office/word/2020/wordml/sdtdatahash" xmlns:w16se="http://schemas.microsoft.com/office/word/2015/wordml/symex" xmlns:wpg="http://schemas.microsoft.com/office/word/2010/wordprocessingGroup" xmlns:wpi="http://schemas.microsoft.com/office/word/2010/wordprocessingInk" xmlns:wne="http://schemas.microsoft.com/office/word/2006/wordml" xmlns:wps="http://schemas.microsoft.com/office/word/2010/wordprocessingShape" mc:Ignorable="w14 w15 w16se w16cid w16 w16cex w16sdtdh w16du wp14">
+<w:document xmlns:wpc="http://schemas.microsoft.com/office/word/2010/wordprocessingCanvas" xmlns:cx="http://schemas.microsoft.com/office/drawing/2014/chartex" xmlns:cx1="http://schemas.microsoft.com/office/drawing/2015/9/8/chartex" xmlns:cx2="http://schemas.microsoft.com/office/drawing/2015/10/21/chartex" xmlns:cx3="http://schemas.microsoft.com/office/drawing/2016/5/9/chartex" xmlns:cx4="http://schemas.microsoft.com/office/drawing/2016/5/10/chartex" xmlns:cx5="http://schemas.microsoft.com/office/drawing/2016/5/11/chartex" xmlns:cx6="http://schemas.microsoft.com/office/drawing/2016/5/12/chartex" xmlns:cx7="http://schemas.microsoft.com/office/drawing/2016/5/13/chartex" xmlns:cx8="http://schemas.microsoft.com/office/drawing/2016/5/14/chartex" xmlns:mc="http://schemas.openxmlformats.org/markup-compatibility/2006" xmlns:aink="http://schemas.microsoft.com/office/drawing/2016/ink" xmlns:am3d="http://schemas.microsoft.com/office/drawing/2017/model3d" xmlns:o="urn:schemas-microsoft-com:office:office" xmlns:oel="http://schemas.microsoft.com/office/2019/extlst" xmlns:r="http://schemas.openxmlformats.org/officeDocument/2006/relationships" xmlns:m="http://schemas.openxmlformats.org/officeDocument/2006/math" xmlns:v="urn:schemas-microsoft-com:vml" xmlns:wp14="http://schemas.microsoft.com/office/word/2010/wordprocessingDrawing" xmlns:wp="http://schemas.openxmlformats.org/drawingml/2006/wordprocessingDrawing" xmlns:w10="urn:schemas-microsoft-com:office:word" xmlns:w="http://schemas.openxmlformats.org/wordprocessingml/2006/main" xmlns:w14="http://schemas.microsoft.com/office/word/2010/wordml" xmlns:w15="http://schemas.microsoft.com/office/word/2012/wordml" xmlns:w16cex="http://schemas.microsoft.com/office/word/2018/wordml/cex" xmlns:w16cid="http://schemas.microsoft.com/office/word/2016/wordml/cid" xmlns:w16="http://schemas.microsoft.com/office/word/2018/wordml" xmlns:w16sdtdh="http://schemas.microsoft.com/office/word/2020/wordml/sdtdatahash" xmlns:w16se="http://schemas.microsoft.com/office/word/2015/wordml/symex" xmlns:wpg="http://schemas.microsoft.com/office/word/2010/wordprocessingGroup" xmlns:wpi="http://schemas.microsoft.com/office/word/2010/wordprocessingInk" xmlns:wne="http://schemas.microsoft.com/office/word/2006/wordml" xmlns:wps="http://schemas.microsoft.com/office/word/2010/wordprocessingShape" mc:Ignorable="w14 w15 w16se w16cid w16 w16cex w16sdtdh wp14">
   <w:body>
     <w:p>
       <w:pPr>
@@ -34,22 +34,14 @@
         <w:jc w:val="both"/>
       </w:pPr>
       <w:r>
-        <w:t xml:space="preserve">The ever-growing wine industry has seen a decline in both consumption and production recently. The growth of the industry relies on the satisfaction of consumers. </w:t>
-      </w:r>
-      <w:r>
-        <w:t>Thus, the</w:t>
-      </w:r>
-      <w:r>
-        <w:t xml:space="preserve"> relationship between alcohol content and wine quality is a critical topic in the wine industry, as prior research suggests that alcohol content can significantly impact the sensory characteristics of a </w:t>
-      </w:r>
-      <w:r>
-        <w:t>wine</w:t>
+        <w:t>The ever-growing wine industry has seen a decline in both consumption and production recently. The growth of the industry relies on the satisfaction of consumers. Thus, the relationship between alcohol content and wine quality is a critical topic in the wine industry, as prior research suggests that alcohol content can significantly impact the sensory characteristics of a wine</w:t>
       </w:r>
       <w:sdt>
         <w:sdtPr>
           <w:id w:val="966480573"/>
           <w:citation/>
         </w:sdtPr>
+        <w:sdtEndPr/>
         <w:sdtContent>
           <w:r>
             <w:fldChar w:fldCharType="begin"/>
@@ -83,10 +75,7 @@
         </w:sdtContent>
       </w:sdt>
       <w:r>
-        <w:t>. Ensuring</w:t>
-      </w:r>
-      <w:r>
-        <w:t xml:space="preserve"> the wine industry relishes its glory days again with the help of our research gave us the motivation to figure out whether wine with higher alcohol content has a significantly higher quality rating than then the wines with lower alcohol content.</w:t>
+        <w:t>. Ensuring the wine industry relishes its glory days again with the help of our research gave us the motivation to figure out whether wine with higher alcohol content has a significantly higher quality rating than then the wines with lower alcohol content.</w:t>
       </w:r>
     </w:p>
     <w:p>
@@ -111,50 +100,11 @@
       </w:r>
     </w:p>
     <w:p>
-      <w:pPr>
-        <w:spacing w:before="240" w:after="0" w:line="276" w:lineRule="auto"/>
-        <w:jc w:val="both"/>
-        <w:rPr>
-          <w:rFonts w:ascii="Arial" w:hAnsi="Arial" w:cs="Arial"/>
-          <w:iCs/>
-        </w:rPr>
-      </w:pPr>
       <w:r>
-        <w:rPr>
-          <w:rFonts w:ascii="Arial" w:hAnsi="Arial" w:cs="Arial"/>
-          <w:iCs/>
-        </w:rPr>
-        <w:t xml:space="preserve">We used the Wine Dataset from Kaggle, which contains 1,599 wine samples with 12 features. Our research focuses on alcohol content, shown as a percentage, and quality ratings ranging from 1 to </w:t>
+        <w:t>Our Dataset name is the wine dataset, and we took it from Kaggle. It contains 1599 samples and 12 features. Our research mainly focuses on alcohol content(percentage) and wine quality, rated on a scale of  1 to 10. Features include acidity, residual sugar, and pH levels, which give us extra information about wine characteristics. Our dataset is relevant for inquiring about the relationship between alcohol content and wine quality while considering other wine attributes.</w:t>
       </w:r>
-      <w:r>
-        <w:rPr>
-          <w:rFonts w:ascii="Arial" w:hAnsi="Arial" w:cs="Arial"/>
-          <w:iCs/>
-        </w:rPr>
-        <w:t>10. The</w:t>
-      </w:r>
-      <w:r>
-        <w:rPr>
-          <w:rFonts w:ascii="Arial" w:hAnsi="Arial" w:cs="Arial"/>
-          <w:iCs/>
-        </w:rPr>
-        <w:t xml:space="preserve"> dataset includes factors such as acidity levels, residual sugar, and pH values, helping us understand their influence on overall quality. By </w:t>
-      </w:r>
-      <w:r>
-        <w:rPr>
-          <w:rFonts w:ascii="Arial" w:hAnsi="Arial" w:cs="Arial"/>
-          <w:iCs/>
-        </w:rPr>
-        <w:t>analysing</w:t>
-      </w:r>
-      <w:r>
-        <w:rPr>
-          <w:rFonts w:ascii="Arial" w:hAnsi="Arial" w:cs="Arial"/>
-          <w:iCs/>
-        </w:rPr>
-        <w:t xml:space="preserve"> this dataset, we aim to explore how alcohol content affects wine quality and provide insights for winemakers and wine enthusiasts.</w:t>
-      </w:r>
-    </w:p>
+    </w:p>
+    <w:p/>
     <w:p>
       <w:pPr>
         <w:pStyle w:val="Heading2"/>
@@ -281,20 +231,19 @@
     </w:p>
     <w:sdt>
       <w:sdtPr>
+        <w:rPr>
+          <w:rFonts w:asciiTheme="minorHAnsi" w:eastAsiaTheme="minorHAnsi" w:hAnsiTheme="minorHAnsi" w:cstheme="minorBidi"/>
+          <w:color w:val="auto"/>
+          <w:sz w:val="22"/>
+          <w:szCs w:val="22"/>
+        </w:rPr>
         <w:id w:val="-541049474"/>
         <w:docPartObj>
           <w:docPartGallery w:val="Bibliographies"/>
           <w:docPartUnique/>
         </w:docPartObj>
       </w:sdtPr>
-      <w:sdtEndPr>
-        <w:rPr>
-          <w:rFonts w:asciiTheme="minorHAnsi" w:eastAsiaTheme="minorHAnsi" w:hAnsiTheme="minorHAnsi" w:cstheme="minorBidi"/>
-          <w:color w:val="auto"/>
-          <w:sz w:val="22"/>
-          <w:szCs w:val="22"/>
-        </w:rPr>
-      </w:sdtEndPr>
+      <w:sdtEndPr/>
       <w:sdtContent>
         <w:p>
           <w:pPr>
@@ -310,6 +259,7 @@
             <w:id w:val="111145805"/>
             <w:bibliography/>
           </w:sdtPr>
+          <w:sdtEndPr/>
           <w:sdtContent>
             <w:p>
               <w:pPr>
@@ -375,7 +325,7 @@
 </file>
 
 <file path=word/styles.xml><?xml version="1.0" encoding="utf-8"?>
-<w:styles xmlns:mc="http://schemas.openxmlformats.org/markup-compatibility/2006" xmlns:r="http://schemas.openxmlformats.org/officeDocument/2006/relationships" xmlns:w="http://schemas.openxmlformats.org/wordprocessingml/2006/main" xmlns:w14="http://schemas.microsoft.com/office/word/2010/wordml" xmlns:w15="http://schemas.microsoft.com/office/word/2012/wordml" xmlns:w16cex="http://schemas.microsoft.com/office/word/2018/wordml/cex" xmlns:w16cid="http://schemas.microsoft.com/office/word/2016/wordml/cid" xmlns:w16="http://schemas.microsoft.com/office/word/2018/wordml" xmlns:w16du="http://schemas.microsoft.com/office/word/2023/wordml/word16du" xmlns:w16sdtdh="http://schemas.microsoft.com/office/word/2020/wordml/sdtdatahash" xmlns:w16se="http://schemas.microsoft.com/office/word/2015/wordml/symex" mc:Ignorable="w14 w15 w16se w16cid w16 w16cex w16sdtdh w16du">
+<w:styles xmlns:mc="http://schemas.openxmlformats.org/markup-compatibility/2006" xmlns:r="http://schemas.openxmlformats.org/officeDocument/2006/relationships" xmlns:w="http://schemas.openxmlformats.org/wordprocessingml/2006/main" xmlns:w14="http://schemas.microsoft.com/office/word/2010/wordml" xmlns:w15="http://schemas.microsoft.com/office/word/2012/wordml" xmlns:w16cex="http://schemas.microsoft.com/office/word/2018/wordml/cex" xmlns:w16cid="http://schemas.microsoft.com/office/word/2016/wordml/cid" xmlns:w16="http://schemas.microsoft.com/office/word/2018/wordml" xmlns:w16sdtdh="http://schemas.microsoft.com/office/word/2020/wordml/sdtdatahash" xmlns:w16se="http://schemas.microsoft.com/office/word/2015/wordml/symex" mc:Ignorable="w14 w15 w16se w16cid w16 w16cex w16sdtdh">
   <w:docDefaults>
     <w:rPrDefault>
       <w:rPr>
@@ -975,6 +925,7 @@
   <w:style w:type="character" w:default="1" w:styleId="DefaultParagraphFont">
     <w:name w:val="Default Paragraph Font"/>
     <w:uiPriority w:val="1"/>
+    <w:semiHidden/>
     <w:unhideWhenUsed/>
   </w:style>
   <w:style w:type="table" w:default="1" w:styleId="TableNormal">

</xml_diff>

<commit_message>
All introduction part reorganized to meet the word limit
</commit_message>
<xml_diff>
--- a/Group 194 Report.docx
+++ b/Group 194 Report.docx
@@ -15,6 +15,14 @@
         </w:rPr>
         <w:t>Introduction</w:t>
       </w:r>
+    </w:p>
+    <w:p>
+      <w:pPr>
+        <w:pStyle w:val="Heading2"/>
+        <w:rPr>
+          <w:rFonts w:eastAsia="Aptos Display"/>
+        </w:rPr>
+      </w:pPr>
     </w:p>
     <w:p>
       <w:pPr>
@@ -64,6 +72,7 @@
           <w:id w:val="982575286"/>
           <w:citation/>
         </w:sdtPr>
+        <w:sdtEndPr/>
         <w:sdtContent>
           <w:r>
             <w:rPr>
@@ -98,17 +107,7 @@
               <w:szCs w:val="22"/>
               <w:lang w:val="en-US"/>
             </w:rPr>
-            <w:t xml:space="preserve"> </w:t>
-          </w:r>
-          <w:r>
-            <w:rPr>
-              <w:rFonts w:ascii="Times New Roman" w:eastAsia="Aptos" w:hAnsi="Times New Roman" w:cs="Times New Roman"/>
-              <w:noProof/>
-              <w:sz w:val="22"/>
-              <w:szCs w:val="22"/>
-              <w:lang w:val="en-US"/>
-            </w:rPr>
-            <w:t>(Teng-Zhen Ma , et al., 2021)</w:t>
+            <w:t xml:space="preserve"> (Teng-Zhen Ma , et al., 2021)</w:t>
           </w:r>
           <w:r>
             <w:rPr>
@@ -126,13 +125,37 @@
           <w:sz w:val="22"/>
           <w:szCs w:val="22"/>
         </w:rPr>
-        <w:t>. Ensuring the wine industry relishes its glory days again with the help of our research gave us the motivation to figure out whether wine with higher alcohol content has a significantly higher quality rating than then the wines with lower alcohol content.</w:t>
+        <w:t>. Ensuring the wine industry relishes its glory days again with the help of our research</w:t>
+      </w:r>
+      <w:r>
+        <w:rPr>
+          <w:rFonts w:ascii="Times New Roman" w:eastAsia="Aptos" w:hAnsi="Times New Roman" w:cs="Times New Roman"/>
+          <w:sz w:val="22"/>
+          <w:szCs w:val="22"/>
+        </w:rPr>
+        <w:t xml:space="preserve"> provided</w:t>
+      </w:r>
+      <w:r>
+        <w:rPr>
+          <w:rFonts w:ascii="Times New Roman" w:eastAsia="Aptos" w:hAnsi="Times New Roman" w:cs="Times New Roman"/>
+          <w:sz w:val="22"/>
+          <w:szCs w:val="22"/>
+        </w:rPr>
+        <w:t xml:space="preserve"> us the motivation to figure out whether wine with higher alcohol content has a significantly higher quality rating than then the wines with lower alcohol content.</w:t>
       </w:r>
     </w:p>
     <w:p>
       <w:pPr>
         <w:pStyle w:val="Heading2"/>
         <w:rPr>
+          <w:rFonts w:eastAsia="Aptos Display"/>
+        </w:rPr>
+      </w:pPr>
+    </w:p>
+    <w:p>
+      <w:pPr>
+        <w:pStyle w:val="Heading2"/>
+        <w:rPr>
           <w:rFonts w:eastAsia="Times New Roman"/>
         </w:rPr>
       </w:pPr>
@@ -151,45 +174,42 @@
     </w:p>
     <w:p>
       <w:pPr>
-        <w:spacing w:line="259" w:lineRule="auto"/>
-        <w:rPr>
-          <w:rFonts w:ascii="Times New Roman" w:eastAsia="Aptos" w:hAnsi="Times New Roman" w:cs="Times New Roman"/>
-          <w:sz w:val="22"/>
-          <w:szCs w:val="22"/>
-        </w:rPr>
-      </w:pPr>
-      <w:r>
-        <w:rPr>
-          <w:rFonts w:ascii="Times New Roman" w:eastAsia="Aptos" w:hAnsi="Times New Roman" w:cs="Times New Roman"/>
-          <w:sz w:val="22"/>
-          <w:szCs w:val="22"/>
-        </w:rPr>
-        <w:t xml:space="preserve">Our Dataset name is the wine dataset, and we took it from Kaggle. It contains 1599 samples and 12 features. Our research mainly focuses on alcohol content(percentage) and wine quality, rated on a scale </w:t>
-      </w:r>
-      <w:r>
-        <w:rPr>
-          <w:rFonts w:ascii="Times New Roman" w:eastAsia="Aptos" w:hAnsi="Times New Roman" w:cs="Times New Roman"/>
-          <w:sz w:val="22"/>
-          <w:szCs w:val="22"/>
-        </w:rPr>
-        <w:t>of 1</w:t>
-      </w:r>
-      <w:r>
-        <w:rPr>
-          <w:rFonts w:ascii="Times New Roman" w:eastAsia="Aptos" w:hAnsi="Times New Roman" w:cs="Times New Roman"/>
-          <w:sz w:val="22"/>
-          <w:szCs w:val="22"/>
-        </w:rPr>
-        <w:t xml:space="preserve"> to 10. Features include acidity, residual sugar, and pH levels, which give us extra information about wine characteristics. Our dataset is relevant for inquiring about the relationship between alcohol content and wine quality while considering other wine attributes.</w:t>
-      </w:r>
-    </w:p>
-    <w:p>
-      <w:pPr>
-        <w:spacing w:line="259" w:lineRule="auto"/>
-        <w:rPr>
-          <w:rFonts w:ascii="Times New Roman" w:eastAsia="Aptos" w:hAnsi="Times New Roman" w:cs="Times New Roman"/>
-          <w:sz w:val="22"/>
-          <w:szCs w:val="22"/>
+        <w:rPr>
+          <w:rFonts w:ascii="Times New Roman" w:hAnsi="Times New Roman" w:cs="Times New Roman"/>
+          <w:sz w:val="22"/>
+          <w:szCs w:val="22"/>
+        </w:rPr>
+      </w:pPr>
+      <w:r>
+        <w:rPr>
+          <w:rFonts w:ascii="Times New Roman" w:hAnsi="Times New Roman" w:cs="Times New Roman"/>
+          <w:sz w:val="22"/>
+          <w:szCs w:val="22"/>
+        </w:rPr>
+        <w:t xml:space="preserve">Our dataset “wine quality-white” was derived from Kaggle containing a total of 4898 samples of wine along with 12 features next to them. Although our research primarily prioritises on the feature of Alcohol (percentage of Alcohol) and wine quality (rating from 1-10), other features such as density, PH, residual sugar, citric acid etc are also key components of a wine sample which are present in the dataset that can lead many more compelling and insightful </w:t>
+      </w:r>
+      <w:r>
+        <w:rPr>
+          <w:rFonts w:ascii="Times New Roman" w:hAnsi="Times New Roman" w:cs="Times New Roman"/>
+          <w:sz w:val="22"/>
+          <w:szCs w:val="22"/>
+        </w:rPr>
+        <w:t>research. The</w:t>
+      </w:r>
+      <w:r>
+        <w:rPr>
+          <w:rFonts w:ascii="Times New Roman" w:hAnsi="Times New Roman" w:cs="Times New Roman"/>
+          <w:sz w:val="22"/>
+          <w:szCs w:val="22"/>
+        </w:rPr>
+        <w:t xml:space="preserve"> dataset is ideal for studying the impact of alcohol content on wine quality.</w:t>
+      </w:r>
+    </w:p>
+    <w:p>
+      <w:pPr>
+        <w:pStyle w:val="Heading2"/>
+        <w:rPr>
+          <w:rFonts w:eastAsia="Aptos Display"/>
         </w:rPr>
       </w:pPr>
     </w:p>
@@ -229,7 +249,7 @@
           <w:sz w:val="22"/>
           <w:szCs w:val="22"/>
         </w:rPr>
-        <w:t>Is there a difference in the average quality rating between wines with low alcohol content and those with high alcohol content?</w:t>
+        <w:t>To ascertain whether the proportion of alcohol quantity connects to alcohol quality we needed to craft an excellent research question. Therefore, it lead to the research question of –</w:t>
       </w:r>
     </w:p>
     <w:p>
@@ -248,40 +268,15 @@
           <w:sz w:val="22"/>
           <w:szCs w:val="22"/>
         </w:rPr>
-        <w:t>We will investigate this through statistical hypothesis testing. We'll use histograms to assess normality, boxplots to illustrate differences, and t-tests or Wilcoxon tests to evaluate significance. This analysis will be performed in R using RStudio, utilizing the Kaggle Wine Dataset to explore the effect of alcohol content on wine quality.</w:t>
-      </w:r>
-    </w:p>
-    <w:p>
-      <w:pPr>
-        <w:keepNext/>
-        <w:keepLines/>
-        <w:spacing w:before="160" w:after="80" w:line="259" w:lineRule="auto"/>
-        <w:jc w:val="both"/>
+        <w:t>Is there a difference in the mean quality rating between wines with low alcohol content and wines with high alcohol content</w:t>
+      </w:r>
+      <w:r>
         <w:rPr>
           <w:rFonts w:ascii="Times New Roman" w:eastAsia="Aptos" w:hAnsi="Times New Roman" w:cs="Times New Roman"/>
           <w:sz w:val="22"/>
           <w:szCs w:val="22"/>
         </w:rPr>
-      </w:pPr>
-    </w:p>
-    <w:p>
-      <w:pPr>
-        <w:pStyle w:val="Heading2"/>
-        <w:rPr>
-          <w:rFonts w:eastAsia="Aptos Display"/>
-        </w:rPr>
-      </w:pPr>
-      <w:r>
-        <w:rPr>
-          <w:rFonts w:eastAsia="Aptos Display"/>
-        </w:rPr>
-        <w:t xml:space="preserve">1:4 </w:t>
-      </w:r>
-      <w:r>
-        <w:rPr>
-          <w:rFonts w:eastAsia="Times New Roman"/>
-        </w:rPr>
-        <w:t>Null hypothesis and alternative hypothesis (H0/H1)</w:t>
+        <w:t>?</w:t>
       </w:r>
     </w:p>
     <w:p>
@@ -289,18 +284,54 @@
         <w:spacing w:line="259" w:lineRule="auto"/>
         <w:jc w:val="both"/>
         <w:rPr>
-          <w:rFonts w:ascii="Times New Roman" w:eastAsia="Times New Roman" w:hAnsi="Times New Roman" w:cs="Times New Roman"/>
-          <w:sz w:val="22"/>
-          <w:szCs w:val="22"/>
-        </w:rPr>
-      </w:pPr>
-      <w:r>
-        <w:rPr>
-          <w:rFonts w:ascii="Times New Roman" w:eastAsia="Times New Roman" w:hAnsi="Times New Roman" w:cs="Times New Roman"/>
-          <w:sz w:val="22"/>
-          <w:szCs w:val="22"/>
-        </w:rPr>
-        <w:t>In this analysis, we want to investigate the effect of alcohol content on the quality rating of white wine. To determine this, we approach it scientifically, establishing two competing hypotheses.</w:t>
+          <w:rFonts w:ascii="Times New Roman" w:eastAsia="Aptos" w:hAnsi="Times New Roman" w:cs="Times New Roman"/>
+          <w:sz w:val="22"/>
+          <w:szCs w:val="22"/>
+        </w:rPr>
+      </w:pPr>
+      <w:r>
+        <w:rPr>
+          <w:rFonts w:ascii="Times New Roman" w:eastAsia="Aptos" w:hAnsi="Times New Roman" w:cs="Times New Roman"/>
+          <w:sz w:val="22"/>
+          <w:szCs w:val="22"/>
+        </w:rPr>
+        <w:t xml:space="preserve">We plan to answer our research questions through statistical testing revolving around our hypothesis. We want use visualizations such as histogram to test the normality of the data, boxplots to illustrate differences and statistical test such as T-test, Wilcoxon test to evaluate significance. We intend to use the language R through R Studio, </w:t>
+      </w:r>
+      <w:r>
+        <w:rPr>
+          <w:rFonts w:ascii="Times New Roman" w:eastAsia="Aptos" w:hAnsi="Times New Roman" w:cs="Times New Roman"/>
+          <w:sz w:val="22"/>
+          <w:szCs w:val="22"/>
+        </w:rPr>
+        <w:t>utilizing the dataset to explore the effects of alcohol content on wine quality.</w:t>
+      </w:r>
+    </w:p>
+    <w:p>
+      <w:pPr>
+        <w:pStyle w:val="Heading2"/>
+        <w:rPr>
+          <w:rFonts w:eastAsia="Aptos Display"/>
+        </w:rPr>
+      </w:pPr>
+    </w:p>
+    <w:p>
+      <w:pPr>
+        <w:pStyle w:val="Heading2"/>
+        <w:rPr>
+          <w:rFonts w:eastAsia="Aptos Display"/>
+        </w:rPr>
+      </w:pPr>
+      <w:r>
+        <w:rPr>
+          <w:rFonts w:eastAsia="Aptos Display"/>
+        </w:rPr>
+        <w:t xml:space="preserve">1:4 </w:t>
+      </w:r>
+      <w:r>
+        <w:rPr>
+          <w:rFonts w:eastAsia="Times New Roman"/>
+        </w:rPr>
+        <w:t>Null hypothesis and alternative hypothesis (H0/H1)</w:t>
       </w:r>
     </w:p>
     <w:p>
@@ -316,12 +347,109 @@
       <w:r>
         <w:rPr>
           <w:rFonts w:ascii="Times New Roman" w:eastAsia="Times New Roman" w:hAnsi="Times New Roman" w:cs="Times New Roman"/>
+          <w:sz w:val="22"/>
+          <w:szCs w:val="22"/>
+        </w:rPr>
+        <w:t>Over the course of this assessment</w:t>
+      </w:r>
+      <w:r>
+        <w:rPr>
+          <w:rFonts w:ascii="Times New Roman" w:eastAsia="Times New Roman" w:hAnsi="Times New Roman" w:cs="Times New Roman"/>
+          <w:sz w:val="22"/>
+          <w:szCs w:val="22"/>
+        </w:rPr>
+        <w:t>, we want to investigate the effect of alcohol content on the quality rating</w:t>
+      </w:r>
+      <w:r>
+        <w:rPr>
+          <w:rFonts w:ascii="Times New Roman" w:eastAsia="Times New Roman" w:hAnsi="Times New Roman" w:cs="Times New Roman"/>
+          <w:sz w:val="22"/>
+          <w:szCs w:val="22"/>
+        </w:rPr>
+        <w:t>s</w:t>
+      </w:r>
+      <w:r>
+        <w:rPr>
+          <w:rFonts w:ascii="Times New Roman" w:eastAsia="Times New Roman" w:hAnsi="Times New Roman" w:cs="Times New Roman"/>
+          <w:sz w:val="22"/>
+          <w:szCs w:val="22"/>
+        </w:rPr>
+        <w:t xml:space="preserve"> of white wine. To </w:t>
+      </w:r>
+      <w:r>
+        <w:rPr>
+          <w:rFonts w:ascii="Times New Roman" w:eastAsia="Times New Roman" w:hAnsi="Times New Roman" w:cs="Times New Roman"/>
+          <w:sz w:val="22"/>
+          <w:szCs w:val="22"/>
+        </w:rPr>
+        <w:t>establish</w:t>
+      </w:r>
+      <w:r>
+        <w:rPr>
+          <w:rFonts w:ascii="Times New Roman" w:eastAsia="Times New Roman" w:hAnsi="Times New Roman" w:cs="Times New Roman"/>
+          <w:sz w:val="22"/>
+          <w:szCs w:val="22"/>
+        </w:rPr>
+        <w:t xml:space="preserve"> this, we approach it scientifically, establishing two competing hypotheses</w:t>
+      </w:r>
+      <w:r>
+        <w:rPr>
+          <w:rFonts w:ascii="Times New Roman" w:eastAsia="Times New Roman" w:hAnsi="Times New Roman" w:cs="Times New Roman"/>
+          <w:sz w:val="22"/>
+          <w:szCs w:val="22"/>
+        </w:rPr>
+        <w:t>-</w:t>
+      </w:r>
+    </w:p>
+    <w:p>
+      <w:pPr>
+        <w:spacing w:line="259" w:lineRule="auto"/>
+        <w:jc w:val="both"/>
+        <w:rPr>
+          <w:rFonts w:ascii="Times New Roman" w:eastAsia="Times New Roman" w:hAnsi="Times New Roman" w:cs="Times New Roman"/>
+          <w:sz w:val="22"/>
+          <w:szCs w:val="22"/>
+        </w:rPr>
+      </w:pPr>
+      <w:r>
+        <w:rPr>
+          <w:rFonts w:ascii="Times New Roman" w:eastAsia="Times New Roman" w:hAnsi="Times New Roman" w:cs="Times New Roman"/>
           <w:b/>
           <w:bCs/>
           <w:sz w:val="22"/>
           <w:szCs w:val="22"/>
         </w:rPr>
-        <w:t>NULL HYPOTHESIS</w:t>
+        <w:t>N</w:t>
+      </w:r>
+      <w:r>
+        <w:rPr>
+          <w:rFonts w:ascii="Times New Roman" w:eastAsia="Times New Roman" w:hAnsi="Times New Roman" w:cs="Times New Roman"/>
+          <w:b/>
+          <w:bCs/>
+          <w:sz w:val="22"/>
+          <w:szCs w:val="22"/>
+        </w:rPr>
+        <w:t>ull</w:t>
+      </w:r>
+      <w:r>
+        <w:rPr>
+          <w:rFonts w:ascii="Times New Roman" w:eastAsia="Times New Roman" w:hAnsi="Times New Roman" w:cs="Times New Roman"/>
+          <w:b/>
+          <w:bCs/>
+          <w:sz w:val="22"/>
+          <w:szCs w:val="22"/>
+        </w:rPr>
+        <w:t xml:space="preserve"> H</w:t>
+      </w:r>
+      <w:r>
+        <w:rPr>
+          <w:rFonts w:ascii="Times New Roman" w:eastAsia="Times New Roman" w:hAnsi="Times New Roman" w:cs="Times New Roman"/>
+          <w:b/>
+          <w:bCs/>
+          <w:sz w:val="22"/>
+          <w:szCs w:val="22"/>
+        </w:rPr>
+        <w:t>ypothesis</w:t>
       </w:r>
       <w:r>
         <w:rPr>
@@ -345,20 +473,42 @@
       <w:r>
         <w:rPr>
           <w:rFonts w:ascii="Times New Roman" w:eastAsia="Times New Roman" w:hAnsi="Times New Roman" w:cs="Times New Roman"/>
-          <w:sz w:val="22"/>
-          <w:szCs w:val="22"/>
-        </w:rPr>
-        <w:t> </w:t>
-      </w:r>
-      <w:r>
-        <w:rPr>
-          <w:rFonts w:ascii="Times New Roman" w:eastAsia="Times New Roman" w:hAnsi="Times New Roman" w:cs="Times New Roman"/>
           <w:b/>
           <w:bCs/>
           <w:sz w:val="22"/>
           <w:szCs w:val="22"/>
         </w:rPr>
-        <w:t>ALTERNATIVE HYPOTHESIS</w:t>
+        <w:t>A</w:t>
+      </w:r>
+      <w:r>
+        <w:rPr>
+          <w:rFonts w:ascii="Times New Roman" w:eastAsia="Times New Roman" w:hAnsi="Times New Roman" w:cs="Times New Roman"/>
+          <w:b/>
+          <w:bCs/>
+          <w:sz w:val="22"/>
+          <w:szCs w:val="22"/>
+        </w:rPr>
+        <w:t>lternative</w:t>
+      </w:r>
+      <w:r>
+        <w:rPr>
+          <w:rFonts w:ascii="Times New Roman" w:eastAsia="Times New Roman" w:hAnsi="Times New Roman" w:cs="Times New Roman"/>
+          <w:b/>
+          <w:bCs/>
+          <w:sz w:val="22"/>
+          <w:szCs w:val="22"/>
+        </w:rPr>
+        <w:t xml:space="preserve"> H</w:t>
+      </w:r>
+      <w:r>
+        <w:rPr>
+          <w:rFonts w:ascii="Times New Roman" w:eastAsia="Times New Roman" w:hAnsi="Times New Roman" w:cs="Times New Roman"/>
+          <w:b/>
+          <w:bCs/>
+          <w:sz w:val="22"/>
+          <w:szCs w:val="22"/>
+        </w:rPr>
+        <w:t>ypothesis</w:t>
       </w:r>
       <w:r>
         <w:rPr>
@@ -385,39 +535,63 @@
           <w:sz w:val="22"/>
           <w:szCs w:val="22"/>
         </w:rPr>
-        <w:t xml:space="preserve">This will be tested using </w:t>
-      </w:r>
-      <w:r>
-        <w:rPr>
-          <w:rFonts w:ascii="Times New Roman" w:eastAsia="Times New Roman" w:hAnsi="Times New Roman" w:cs="Times New Roman"/>
-          <w:sz w:val="22"/>
-          <w:szCs w:val="22"/>
-        </w:rPr>
-        <w:t>Wilcox</w:t>
-      </w:r>
-      <w:r>
-        <w:rPr>
-          <w:rFonts w:ascii="Times New Roman" w:eastAsia="Times New Roman" w:hAnsi="Times New Roman" w:cs="Times New Roman"/>
-          <w:sz w:val="22"/>
-          <w:szCs w:val="22"/>
-        </w:rPr>
-        <w:t xml:space="preserve"> Test. The alcohol concentration will be separated into low and high categories. And </w:t>
-      </w:r>
-      <w:r>
-        <w:rPr>
-          <w:rFonts w:ascii="Times New Roman" w:eastAsia="Times New Roman" w:hAnsi="Times New Roman" w:cs="Times New Roman"/>
-          <w:sz w:val="22"/>
-          <w:szCs w:val="22"/>
-        </w:rPr>
-        <w:t>lastly</w:t>
-      </w:r>
-      <w:r>
-        <w:rPr>
-          <w:rFonts w:ascii="Times New Roman" w:eastAsia="Times New Roman" w:hAnsi="Times New Roman" w:cs="Times New Roman"/>
-          <w:sz w:val="22"/>
-          <w:szCs w:val="22"/>
-        </w:rPr>
-        <w:t>, the p value determines which to reject and accept. </w:t>
+        <w:t xml:space="preserve">Though our </w:t>
+      </w:r>
+      <w:r>
+        <w:rPr>
+          <w:rFonts w:ascii="Times New Roman" w:eastAsia="Times New Roman" w:hAnsi="Times New Roman" w:cs="Times New Roman"/>
+          <w:sz w:val="22"/>
+          <w:szCs w:val="22"/>
+        </w:rPr>
+        <w:t>statistical testing we will be a</w:t>
+      </w:r>
+      <w:r>
+        <w:rPr>
+          <w:rFonts w:ascii="Times New Roman" w:eastAsia="Times New Roman" w:hAnsi="Times New Roman" w:cs="Times New Roman"/>
+          <w:sz w:val="22"/>
+          <w:szCs w:val="22"/>
+        </w:rPr>
+        <w:t xml:space="preserve">ble to </w:t>
+      </w:r>
+      <w:r>
+        <w:rPr>
+          <w:rFonts w:ascii="Times New Roman" w:eastAsia="Times New Roman" w:hAnsi="Times New Roman" w:cs="Times New Roman"/>
+          <w:sz w:val="22"/>
+          <w:szCs w:val="22"/>
+        </w:rPr>
+        <w:t>evaluate the hypothesis under defined significance level leading us to</w:t>
+      </w:r>
+      <w:r>
+        <w:rPr>
+          <w:rFonts w:ascii="Times New Roman" w:eastAsia="Times New Roman" w:hAnsi="Times New Roman" w:cs="Times New Roman"/>
+          <w:sz w:val="22"/>
+          <w:szCs w:val="22"/>
+        </w:rPr>
+        <w:t xml:space="preserve"> </w:t>
+      </w:r>
+      <w:r>
+        <w:rPr>
+          <w:rFonts w:ascii="Times New Roman" w:eastAsia="Times New Roman" w:hAnsi="Times New Roman" w:cs="Times New Roman"/>
+          <w:sz w:val="22"/>
+          <w:szCs w:val="22"/>
+        </w:rPr>
+        <w:t xml:space="preserve">either </w:t>
+      </w:r>
+      <w:r>
+        <w:rPr>
+          <w:rFonts w:ascii="Times New Roman" w:eastAsia="Times New Roman" w:hAnsi="Times New Roman" w:cs="Times New Roman"/>
+          <w:sz w:val="22"/>
+          <w:szCs w:val="22"/>
+        </w:rPr>
+        <w:t>rej</w:t>
+      </w:r>
+      <w:r>
+        <w:rPr>
+          <w:rFonts w:ascii="Times New Roman" w:eastAsia="Times New Roman" w:hAnsi="Times New Roman" w:cs="Times New Roman"/>
+          <w:sz w:val="22"/>
+          <w:szCs w:val="22"/>
+        </w:rPr>
+        <w:t>ect or accept the null hypothesis.</w:t>
       </w:r>
     </w:p>
     <w:p>
@@ -475,33 +649,21 @@
         </w:rPr>
       </w:pPr>
     </w:p>
-    <w:p>
-      <w:pPr>
-        <w:spacing w:line="259" w:lineRule="auto"/>
-        <w:jc w:val="both"/>
-        <w:rPr>
-          <w:rFonts w:ascii="Times New Roman" w:eastAsia="Times New Roman" w:hAnsi="Times New Roman" w:cs="Times New Roman"/>
-          <w:sz w:val="22"/>
-          <w:szCs w:val="22"/>
-        </w:rPr>
-      </w:pPr>
-    </w:p>
     <w:sdt>
       <w:sdtPr>
+        <w:rPr>
+          <w:rFonts w:asciiTheme="minorHAnsi" w:eastAsiaTheme="minorEastAsia" w:hAnsiTheme="minorHAnsi" w:cstheme="minorBidi"/>
+          <w:color w:val="auto"/>
+          <w:sz w:val="24"/>
+          <w:szCs w:val="24"/>
+        </w:rPr>
         <w:id w:val="-1771997861"/>
         <w:docPartObj>
           <w:docPartGallery w:val="Bibliographies"/>
           <w:docPartUnique/>
         </w:docPartObj>
       </w:sdtPr>
-      <w:sdtEndPr>
-        <w:rPr>
-          <w:rFonts w:asciiTheme="minorHAnsi" w:eastAsiaTheme="minorEastAsia" w:hAnsiTheme="minorHAnsi" w:cstheme="minorBidi"/>
-          <w:color w:val="auto"/>
-          <w:sz w:val="24"/>
-          <w:szCs w:val="24"/>
-        </w:rPr>
-      </w:sdtEndPr>
+      <w:sdtEndPr/>
       <w:sdtContent>
         <w:p>
           <w:pPr>
@@ -516,6 +678,7 @@
             <w:id w:val="111145805"/>
             <w:bibliography/>
           </w:sdtPr>
+          <w:sdtEndPr/>
           <w:sdtContent>
             <w:p>
               <w:pPr>
@@ -1035,7 +1198,6 @@
   <w:style w:type="character" w:default="1" w:styleId="DefaultParagraphFont">
     <w:name w:val="Default Paragraph Font"/>
     <w:uiPriority w:val="1"/>
-    <w:semiHidden/>
     <w:unhideWhenUsed/>
   </w:style>
   <w:style w:type="table" w:default="1" w:styleId="TableNormal">

</xml_diff>

<commit_message>
Background Research: 2:1 Research Papers added
</commit_message>
<xml_diff>
--- a/Group 194 Report.docx
+++ b/Group 194 Report.docx
@@ -5,6 +5,7 @@
     <w:p>
       <w:pPr>
         <w:pStyle w:val="Heading1"/>
+        <w:jc w:val="both"/>
         <w:rPr>
           <w:rFonts w:eastAsia="Aptos Display"/>
         </w:rPr>
@@ -19,6 +20,7 @@
     <w:p>
       <w:pPr>
         <w:pStyle w:val="Heading2"/>
+        <w:jc w:val="both"/>
         <w:rPr>
           <w:rFonts w:eastAsia="Aptos Display"/>
         </w:rPr>
@@ -27,6 +29,7 @@
     <w:p>
       <w:pPr>
         <w:pStyle w:val="Heading2"/>
+        <w:jc w:val="both"/>
         <w:rPr>
           <w:rFonts w:eastAsia="Times New Roman"/>
         </w:rPr>
@@ -147,6 +150,7 @@
     <w:p>
       <w:pPr>
         <w:pStyle w:val="Heading2"/>
+        <w:jc w:val="both"/>
         <w:rPr>
           <w:rFonts w:eastAsia="Aptos Display"/>
         </w:rPr>
@@ -155,6 +159,7 @@
     <w:p>
       <w:pPr>
         <w:pStyle w:val="Heading2"/>
+        <w:jc w:val="both"/>
         <w:rPr>
           <w:rFonts w:eastAsia="Times New Roman"/>
         </w:rPr>
@@ -163,7 +168,13 @@
         <w:rPr>
           <w:rFonts w:eastAsia="Aptos Display"/>
         </w:rPr>
-        <w:t xml:space="preserve">1:2 </w:t>
+        <w:t>1:2.</w:t>
+      </w:r>
+      <w:r>
+        <w:rPr>
+          <w:rFonts w:eastAsia="Aptos Display"/>
+        </w:rPr>
+        <w:t xml:space="preserve"> </w:t>
       </w:r>
       <w:r>
         <w:rPr>
@@ -174,40 +185,26 @@
     </w:p>
     <w:p>
       <w:pPr>
-        <w:rPr>
-          <w:rFonts w:ascii="Times New Roman" w:hAnsi="Times New Roman" w:cs="Times New Roman"/>
-          <w:sz w:val="22"/>
-          <w:szCs w:val="22"/>
-        </w:rPr>
-      </w:pPr>
-      <w:r>
-        <w:rPr>
-          <w:rFonts w:ascii="Times New Roman" w:hAnsi="Times New Roman" w:cs="Times New Roman"/>
-          <w:sz w:val="22"/>
-          <w:szCs w:val="22"/>
-        </w:rPr>
-        <w:t xml:space="preserve">Our dataset “wine quality-white” was derived from Kaggle containing a total of 4898 samples of wine along with 12 features next to them. Although our research primarily prioritises on the feature of Alcohol (percentage of Alcohol) and wine quality (rating from 1-10), other features such as density, PH, residual sugar, citric acid etc are also key components of a wine sample which are present in the dataset that can lead many more compelling and insightful </w:t>
-      </w:r>
-      <w:r>
-        <w:rPr>
-          <w:rFonts w:ascii="Times New Roman" w:hAnsi="Times New Roman" w:cs="Times New Roman"/>
-          <w:sz w:val="22"/>
-          <w:szCs w:val="22"/>
-        </w:rPr>
-        <w:t>research. The</w:t>
-      </w:r>
-      <w:r>
-        <w:rPr>
-          <w:rFonts w:ascii="Times New Roman" w:hAnsi="Times New Roman" w:cs="Times New Roman"/>
-          <w:sz w:val="22"/>
-          <w:szCs w:val="22"/>
-        </w:rPr>
-        <w:t xml:space="preserve"> dataset is ideal for studying the impact of alcohol content on wine quality.</w:t>
+        <w:jc w:val="both"/>
+        <w:rPr>
+          <w:rFonts w:ascii="Times New Roman" w:hAnsi="Times New Roman" w:cs="Times New Roman"/>
+          <w:sz w:val="22"/>
+          <w:szCs w:val="22"/>
+        </w:rPr>
+      </w:pPr>
+      <w:r>
+        <w:rPr>
+          <w:rFonts w:ascii="Times New Roman" w:hAnsi="Times New Roman" w:cs="Times New Roman"/>
+          <w:sz w:val="22"/>
+          <w:szCs w:val="22"/>
+        </w:rPr>
+        <w:t>Our dataset “wine quality-white” was derived from Kaggle containing a total of 4898 samples of wine along with 12 features next to them. Although our research primarily prioritises on the feature of Alcohol (percentage of Alcohol) and wine quality (rating from 1-10), other features such as density, PH, residual sugar, citric acid etc are also key components of a wine sample which are present in the dataset that can lead many more compelling and insightful research. The dataset is ideal for studying the impact of alcohol content on wine quality.</w:t>
       </w:r>
     </w:p>
     <w:p>
       <w:pPr>
         <w:pStyle w:val="Heading2"/>
+        <w:jc w:val="both"/>
         <w:rPr>
           <w:rFonts w:eastAsia="Aptos Display"/>
         </w:rPr>
@@ -216,6 +213,7 @@
     <w:p>
       <w:pPr>
         <w:pStyle w:val="Heading2"/>
+        <w:jc w:val="both"/>
         <w:rPr>
           <w:rFonts w:eastAsia="Times New Roman"/>
         </w:rPr>
@@ -224,7 +222,19 @@
         <w:rPr>
           <w:rFonts w:eastAsia="Aptos Display"/>
         </w:rPr>
-        <w:t xml:space="preserve">1:3 </w:t>
+        <w:t>1:3</w:t>
+      </w:r>
+      <w:r>
+        <w:rPr>
+          <w:rFonts w:eastAsia="Aptos Display"/>
+        </w:rPr>
+        <w:t>.</w:t>
+      </w:r>
+      <w:r>
+        <w:rPr>
+          <w:rFonts w:eastAsia="Aptos Display"/>
+        </w:rPr>
+        <w:t xml:space="preserve"> </w:t>
       </w:r>
       <w:r>
         <w:rPr>
@@ -249,7 +259,25 @@
           <w:sz w:val="22"/>
           <w:szCs w:val="22"/>
         </w:rPr>
-        <w:t>To ascertain whether the proportion of alcohol quantity connects to alcohol quality we needed to craft an excellent research question. Therefore, it lead to the research question of –</w:t>
+        <w:t xml:space="preserve">To ascertain whether the proportion of alcohol quantity connects to alcohol quality we needed to craft an excellent research question. Therefore, it </w:t>
+      </w:r>
+      <w:proofErr w:type="gramStart"/>
+      <w:r>
+        <w:rPr>
+          <w:rFonts w:ascii="Times New Roman" w:eastAsia="Aptos" w:hAnsi="Times New Roman" w:cs="Times New Roman"/>
+          <w:sz w:val="22"/>
+          <w:szCs w:val="22"/>
+        </w:rPr>
+        <w:t>lead</w:t>
+      </w:r>
+      <w:proofErr w:type="gramEnd"/>
+      <w:r>
+        <w:rPr>
+          <w:rFonts w:ascii="Times New Roman" w:eastAsia="Aptos" w:hAnsi="Times New Roman" w:cs="Times New Roman"/>
+          <w:sz w:val="22"/>
+          <w:szCs w:val="22"/>
+        </w:rPr>
+        <w:t xml:space="preserve"> to the research question of –</w:t>
       </w:r>
     </w:p>
     <w:p>
@@ -309,6 +337,7 @@
     <w:p>
       <w:pPr>
         <w:pStyle w:val="Heading2"/>
+        <w:jc w:val="both"/>
         <w:rPr>
           <w:rFonts w:eastAsia="Aptos Display"/>
         </w:rPr>
@@ -317,6 +346,7 @@
     <w:p>
       <w:pPr>
         <w:pStyle w:val="Heading2"/>
+        <w:jc w:val="both"/>
         <w:rPr>
           <w:rFonts w:eastAsia="Aptos Display"/>
         </w:rPr>
@@ -325,7 +355,19 @@
         <w:rPr>
           <w:rFonts w:eastAsia="Aptos Display"/>
         </w:rPr>
-        <w:t xml:space="preserve">1:4 </w:t>
+        <w:t>1:4</w:t>
+      </w:r>
+      <w:r>
+        <w:rPr>
+          <w:rFonts w:eastAsia="Aptos Display"/>
+        </w:rPr>
+        <w:t>.</w:t>
+      </w:r>
+      <w:r>
+        <w:rPr>
+          <w:rFonts w:eastAsia="Aptos Display"/>
+        </w:rPr>
+        <w:t xml:space="preserve"> </w:t>
       </w:r>
       <w:r>
         <w:rPr>
@@ -596,54 +638,501 @@
     </w:p>
     <w:p>
       <w:pPr>
-        <w:spacing w:line="259" w:lineRule="auto"/>
-        <w:jc w:val="both"/>
-        <w:rPr>
-          <w:rFonts w:ascii="Times New Roman" w:eastAsia="Times New Roman" w:hAnsi="Times New Roman" w:cs="Times New Roman"/>
-          <w:sz w:val="22"/>
-          <w:szCs w:val="22"/>
-        </w:rPr>
-      </w:pPr>
-    </w:p>
-    <w:p>
-      <w:pPr>
-        <w:spacing w:line="259" w:lineRule="auto"/>
-        <w:jc w:val="both"/>
-        <w:rPr>
-          <w:rFonts w:ascii="Times New Roman" w:eastAsia="Times New Roman" w:hAnsi="Times New Roman" w:cs="Times New Roman"/>
-          <w:sz w:val="22"/>
-          <w:szCs w:val="22"/>
-        </w:rPr>
-      </w:pPr>
-    </w:p>
-    <w:p>
-      <w:pPr>
-        <w:spacing w:line="259" w:lineRule="auto"/>
-        <w:jc w:val="both"/>
-        <w:rPr>
-          <w:rFonts w:ascii="Times New Roman" w:eastAsia="Times New Roman" w:hAnsi="Times New Roman" w:cs="Times New Roman"/>
-          <w:sz w:val="22"/>
-          <w:szCs w:val="22"/>
-        </w:rPr>
-      </w:pPr>
-    </w:p>
-    <w:p>
-      <w:pPr>
-        <w:spacing w:line="259" w:lineRule="auto"/>
-        <w:jc w:val="both"/>
-        <w:rPr>
-          <w:rFonts w:ascii="Times New Roman" w:eastAsia="Times New Roman" w:hAnsi="Times New Roman" w:cs="Times New Roman"/>
-          <w:sz w:val="22"/>
-          <w:szCs w:val="22"/>
-        </w:rPr>
-      </w:pPr>
-    </w:p>
-    <w:p>
-      <w:pPr>
-        <w:spacing w:line="259" w:lineRule="auto"/>
-        <w:jc w:val="both"/>
-        <w:rPr>
-          <w:rFonts w:ascii="Times New Roman" w:eastAsia="Times New Roman" w:hAnsi="Times New Roman" w:cs="Times New Roman"/>
+        <w:pStyle w:val="Heading1"/>
+        <w:jc w:val="both"/>
+        <w:rPr>
+          <w:rFonts w:eastAsia="Times New Roman"/>
+        </w:rPr>
+      </w:pPr>
+      <w:r>
+        <w:rPr>
+          <w:rFonts w:eastAsia="Times New Roman"/>
+        </w:rPr>
+        <w:lastRenderedPageBreak/>
+        <w:t>Background research</w:t>
+      </w:r>
+    </w:p>
+    <w:p>
+      <w:pPr>
+        <w:pStyle w:val="Heading2"/>
+        <w:jc w:val="both"/>
+        <w:rPr>
+          <w:rFonts w:eastAsia="Times New Roman"/>
+        </w:rPr>
+      </w:pPr>
+      <w:r>
+        <w:t>2.1.</w:t>
+      </w:r>
+      <w:r>
+        <w:rPr>
+          <w:rFonts w:eastAsia="Times New Roman"/>
+        </w:rPr>
+        <w:t xml:space="preserve"> Research</w:t>
+      </w:r>
+      <w:r>
+        <w:rPr>
+          <w:rFonts w:eastAsia="Times New Roman"/>
+        </w:rPr>
+        <w:t xml:space="preserve"> papers</w:t>
+      </w:r>
+    </w:p>
+    <w:p>
+      <w:pPr>
+        <w:jc w:val="both"/>
+        <w:rPr>
+          <w:rFonts w:ascii="Times New Roman" w:hAnsi="Times New Roman" w:cs="Times New Roman"/>
+          <w:sz w:val="22"/>
+          <w:szCs w:val="22"/>
+        </w:rPr>
+      </w:pPr>
+      <w:r>
+        <w:rPr>
+          <w:rFonts w:ascii="Times New Roman" w:hAnsi="Times New Roman" w:cs="Times New Roman"/>
+          <w:sz w:val="22"/>
+          <w:szCs w:val="22"/>
+        </w:rPr>
+        <w:t xml:space="preserve">Research </w:t>
+      </w:r>
+      <w:r>
+        <w:rPr>
+          <w:rFonts w:ascii="Times New Roman" w:hAnsi="Times New Roman" w:cs="Times New Roman"/>
+          <w:sz w:val="22"/>
+          <w:szCs w:val="22"/>
+        </w:rPr>
+        <w:t>centring</w:t>
+      </w:r>
+      <w:r>
+        <w:rPr>
+          <w:rFonts w:ascii="Times New Roman" w:hAnsi="Times New Roman" w:cs="Times New Roman"/>
+          <w:sz w:val="22"/>
+          <w:szCs w:val="22"/>
+        </w:rPr>
+        <w:t xml:space="preserve"> around wine is not a new phenomenon as the earliest production of wine date up to 6000 BC. However, the modern technology provides greater opportunity to research on wine and its elements. So, it is not an unfamiliar event that we found multiple journals that worked with the same dataset as ours. </w:t>
+      </w:r>
+    </w:p>
+    <w:p>
+      <w:pPr>
+        <w:jc w:val="both"/>
+        <w:rPr>
+          <w:rFonts w:ascii="Times New Roman" w:hAnsi="Times New Roman" w:cs="Times New Roman"/>
+          <w:sz w:val="22"/>
+          <w:szCs w:val="22"/>
+        </w:rPr>
+      </w:pPr>
+      <w:r>
+        <w:rPr>
+          <w:rFonts w:ascii="Times New Roman" w:hAnsi="Times New Roman" w:cs="Times New Roman"/>
+          <w:sz w:val="22"/>
+          <w:szCs w:val="22"/>
+        </w:rPr>
+        <w:t xml:space="preserve">The research paper titled “Prediction of wine quality using machine </w:t>
+      </w:r>
+      <w:r>
+        <w:rPr>
+          <w:rFonts w:ascii="Times New Roman" w:hAnsi="Times New Roman" w:cs="Times New Roman"/>
+          <w:sz w:val="22"/>
+          <w:szCs w:val="22"/>
+        </w:rPr>
+        <w:t>learning</w:t>
+      </w:r>
+      <w:r>
+        <w:rPr>
+          <w:rFonts w:ascii="Times New Roman" w:hAnsi="Times New Roman" w:cs="Times New Roman"/>
+          <w:sz w:val="22"/>
+          <w:szCs w:val="22"/>
+        </w:rPr>
+        <w:t xml:space="preserve"> algorithms</w:t>
+      </w:r>
+      <w:sdt>
+        <w:sdtPr>
+          <w:rPr>
+            <w:rFonts w:ascii="Times New Roman" w:hAnsi="Times New Roman" w:cs="Times New Roman"/>
+            <w:sz w:val="22"/>
+            <w:szCs w:val="22"/>
+          </w:rPr>
+          <w:id w:val="807291875"/>
+          <w:citation/>
+        </w:sdtPr>
+        <w:sdtContent>
+          <w:r>
+            <w:rPr>
+              <w:rFonts w:ascii="Times New Roman" w:hAnsi="Times New Roman" w:cs="Times New Roman"/>
+              <w:sz w:val="22"/>
+              <w:szCs w:val="22"/>
+            </w:rPr>
+            <w:fldChar w:fldCharType="begin"/>
+          </w:r>
+          <w:r>
+            <w:rPr>
+              <w:rFonts w:ascii="Times New Roman" w:hAnsi="Times New Roman" w:cs="Times New Roman"/>
+              <w:sz w:val="22"/>
+              <w:szCs w:val="22"/>
+              <w:lang w:val="en-US"/>
+            </w:rPr>
+            <w:instrText xml:space="preserve"> CITATION Dah21 \l 1033 </w:instrText>
+          </w:r>
+          <w:r>
+            <w:rPr>
+              <w:rFonts w:ascii="Times New Roman" w:hAnsi="Times New Roman" w:cs="Times New Roman"/>
+              <w:sz w:val="22"/>
+              <w:szCs w:val="22"/>
+            </w:rPr>
+            <w:fldChar w:fldCharType="separate"/>
+          </w:r>
+          <w:r>
+            <w:rPr>
+              <w:rFonts w:ascii="Times New Roman" w:hAnsi="Times New Roman" w:cs="Times New Roman"/>
+              <w:noProof/>
+              <w:sz w:val="22"/>
+              <w:szCs w:val="22"/>
+              <w:lang w:val="en-US"/>
+            </w:rPr>
+            <w:t xml:space="preserve"> </w:t>
+          </w:r>
+          <w:r>
+            <w:rPr>
+              <w:rFonts w:ascii="Times New Roman" w:hAnsi="Times New Roman" w:cs="Times New Roman"/>
+              <w:noProof/>
+              <w:sz w:val="22"/>
+              <w:szCs w:val="22"/>
+              <w:lang w:val="en-US"/>
+            </w:rPr>
+            <w:t>(Dahal, et al., 2021)</w:t>
+          </w:r>
+          <w:r>
+            <w:rPr>
+              <w:rFonts w:ascii="Times New Roman" w:hAnsi="Times New Roman" w:cs="Times New Roman"/>
+              <w:sz w:val="22"/>
+              <w:szCs w:val="22"/>
+            </w:rPr>
+            <w:fldChar w:fldCharType="end"/>
+          </w:r>
+        </w:sdtContent>
+      </w:sdt>
+      <w:r>
+        <w:rPr>
+          <w:rFonts w:ascii="Times New Roman" w:hAnsi="Times New Roman" w:cs="Times New Roman"/>
+          <w:sz w:val="22"/>
+          <w:szCs w:val="22"/>
+        </w:rPr>
+        <w:t>” harnessed our white wine dataset to establish relation between different wine components and the quality using machine learning algorithms. Noteworthy corelation between alcohol content and wine quality was observed. Therefore, it provides us with the basis to study the relation of alcohol with wine quality for different levels. </w:t>
+      </w:r>
+    </w:p>
+    <w:p>
+      <w:pPr>
+        <w:jc w:val="both"/>
+        <w:rPr>
+          <w:rFonts w:ascii="Times New Roman" w:hAnsi="Times New Roman" w:cs="Times New Roman"/>
+          <w:sz w:val="22"/>
+          <w:szCs w:val="22"/>
+        </w:rPr>
+      </w:pPr>
+      <w:r>
+        <w:rPr>
+          <w:rFonts w:ascii="Times New Roman" w:hAnsi="Times New Roman" w:cs="Times New Roman"/>
+          <w:sz w:val="22"/>
+          <w:szCs w:val="22"/>
+        </w:rPr>
+        <w:t xml:space="preserve">An </w:t>
+      </w:r>
+      <w:r>
+        <w:rPr>
+          <w:rFonts w:ascii="Times New Roman" w:hAnsi="Times New Roman" w:cs="Times New Roman"/>
+          <w:sz w:val="22"/>
+          <w:szCs w:val="22"/>
+        </w:rPr>
+        <w:t>article</w:t>
+      </w:r>
+      <w:r>
+        <w:rPr>
+          <w:rFonts w:ascii="Times New Roman" w:hAnsi="Times New Roman" w:cs="Times New Roman"/>
+          <w:sz w:val="22"/>
+          <w:szCs w:val="22"/>
+        </w:rPr>
+        <w:t xml:space="preserve"> entitled </w:t>
+      </w:r>
+      <w:r>
+        <w:rPr>
+          <w:rFonts w:ascii="Times New Roman" w:hAnsi="Times New Roman" w:cs="Times New Roman"/>
+          <w:sz w:val="22"/>
+          <w:szCs w:val="22"/>
+        </w:rPr>
+        <w:t>“The</w:t>
+      </w:r>
+      <w:r>
+        <w:rPr>
+          <w:rFonts w:ascii="Times New Roman" w:hAnsi="Times New Roman" w:cs="Times New Roman"/>
+          <w:sz w:val="22"/>
+          <w:szCs w:val="22"/>
+        </w:rPr>
+        <w:t xml:space="preserve"> influence of Alcohol on the sensory perception of red wines</w:t>
+      </w:r>
+      <w:sdt>
+        <w:sdtPr>
+          <w:rPr>
+            <w:rFonts w:ascii="Times New Roman" w:hAnsi="Times New Roman" w:cs="Times New Roman"/>
+            <w:sz w:val="22"/>
+            <w:szCs w:val="22"/>
+          </w:rPr>
+          <w:id w:val="-1107582063"/>
+          <w:citation/>
+        </w:sdtPr>
+        <w:sdtContent>
+          <w:r>
+            <w:rPr>
+              <w:rFonts w:ascii="Times New Roman" w:hAnsi="Times New Roman" w:cs="Times New Roman"/>
+              <w:sz w:val="22"/>
+              <w:szCs w:val="22"/>
+            </w:rPr>
+            <w:fldChar w:fldCharType="begin"/>
+          </w:r>
+          <w:r>
+            <w:rPr>
+              <w:rFonts w:ascii="Times New Roman" w:hAnsi="Times New Roman" w:cs="Times New Roman"/>
+              <w:sz w:val="22"/>
+              <w:szCs w:val="22"/>
+              <w:lang w:val="en-US"/>
+            </w:rPr>
+            <w:instrText xml:space="preserve"> CITATION Kin13 \l 1033 </w:instrText>
+          </w:r>
+          <w:r>
+            <w:rPr>
+              <w:rFonts w:ascii="Times New Roman" w:hAnsi="Times New Roman" w:cs="Times New Roman"/>
+              <w:sz w:val="22"/>
+              <w:szCs w:val="22"/>
+            </w:rPr>
+            <w:fldChar w:fldCharType="separate"/>
+          </w:r>
+          <w:r>
+            <w:rPr>
+              <w:rFonts w:ascii="Times New Roman" w:hAnsi="Times New Roman" w:cs="Times New Roman"/>
+              <w:noProof/>
+              <w:sz w:val="22"/>
+              <w:szCs w:val="22"/>
+              <w:lang w:val="en-US"/>
+            </w:rPr>
+            <w:t xml:space="preserve"> </w:t>
+          </w:r>
+          <w:r>
+            <w:rPr>
+              <w:rFonts w:ascii="Times New Roman" w:hAnsi="Times New Roman" w:cs="Times New Roman"/>
+              <w:noProof/>
+              <w:sz w:val="22"/>
+              <w:szCs w:val="22"/>
+              <w:lang w:val="en-US"/>
+            </w:rPr>
+            <w:t>(King, et al., 2013)</w:t>
+          </w:r>
+          <w:r>
+            <w:rPr>
+              <w:rFonts w:ascii="Times New Roman" w:hAnsi="Times New Roman" w:cs="Times New Roman"/>
+              <w:sz w:val="22"/>
+              <w:szCs w:val="22"/>
+            </w:rPr>
+            <w:fldChar w:fldCharType="end"/>
+          </w:r>
+        </w:sdtContent>
+      </w:sdt>
+      <w:r>
+        <w:rPr>
+          <w:rFonts w:ascii="Times New Roman" w:hAnsi="Times New Roman" w:cs="Times New Roman"/>
+          <w:sz w:val="22"/>
+          <w:szCs w:val="22"/>
+        </w:rPr>
+        <w:t xml:space="preserve">” established the idea of alcohol content influencing sensory attributes like aroma and taste for the red wines. The article manages to proof the wines containing higher level of alcohols tend to be more intense especially associating with sensory perceptions. Senses are highly corelated with the quality of wine providing us with evidence that alcohol content might influence overall wine quality further </w:t>
+      </w:r>
+      <w:r>
+        <w:rPr>
+          <w:rFonts w:ascii="Times New Roman" w:hAnsi="Times New Roman" w:cs="Times New Roman"/>
+          <w:sz w:val="22"/>
+          <w:szCs w:val="22"/>
+        </w:rPr>
+        <w:t>solidifying</w:t>
+      </w:r>
+      <w:r>
+        <w:rPr>
+          <w:rFonts w:ascii="Times New Roman" w:hAnsi="Times New Roman" w:cs="Times New Roman"/>
+          <w:sz w:val="22"/>
+          <w:szCs w:val="22"/>
+        </w:rPr>
+        <w:t xml:space="preserve"> our reason to research on our chosen topic.</w:t>
+      </w:r>
+    </w:p>
+    <w:p>
+      <w:pPr>
+        <w:jc w:val="both"/>
+        <w:rPr>
+          <w:rFonts w:ascii="Times New Roman" w:hAnsi="Times New Roman" w:cs="Times New Roman"/>
+          <w:sz w:val="22"/>
+          <w:szCs w:val="22"/>
+        </w:rPr>
+      </w:pPr>
+    </w:p>
+    <w:p>
+      <w:pPr>
+        <w:jc w:val="both"/>
+        <w:rPr>
+          <w:rFonts w:ascii="Times New Roman" w:hAnsi="Times New Roman" w:cs="Times New Roman"/>
+          <w:sz w:val="22"/>
+          <w:szCs w:val="22"/>
+        </w:rPr>
+      </w:pPr>
+    </w:p>
+    <w:p>
+      <w:pPr>
+        <w:jc w:val="both"/>
+        <w:rPr>
+          <w:rFonts w:ascii="Times New Roman" w:hAnsi="Times New Roman" w:cs="Times New Roman"/>
+          <w:sz w:val="22"/>
+          <w:szCs w:val="22"/>
+        </w:rPr>
+      </w:pPr>
+    </w:p>
+    <w:p>
+      <w:pPr>
+        <w:jc w:val="both"/>
+        <w:rPr>
+          <w:rFonts w:ascii="Times New Roman" w:hAnsi="Times New Roman" w:cs="Times New Roman"/>
+          <w:sz w:val="22"/>
+          <w:szCs w:val="22"/>
+        </w:rPr>
+      </w:pPr>
+    </w:p>
+    <w:p>
+      <w:pPr>
+        <w:jc w:val="both"/>
+        <w:rPr>
+          <w:rFonts w:ascii="Times New Roman" w:hAnsi="Times New Roman" w:cs="Times New Roman"/>
+          <w:sz w:val="22"/>
+          <w:szCs w:val="22"/>
+        </w:rPr>
+      </w:pPr>
+    </w:p>
+    <w:p>
+      <w:pPr>
+        <w:jc w:val="both"/>
+        <w:rPr>
+          <w:rFonts w:ascii="Times New Roman" w:hAnsi="Times New Roman" w:cs="Times New Roman"/>
+          <w:sz w:val="22"/>
+          <w:szCs w:val="22"/>
+        </w:rPr>
+      </w:pPr>
+    </w:p>
+    <w:p>
+      <w:pPr>
+        <w:jc w:val="both"/>
+        <w:rPr>
+          <w:rFonts w:ascii="Times New Roman" w:hAnsi="Times New Roman" w:cs="Times New Roman"/>
+          <w:sz w:val="22"/>
+          <w:szCs w:val="22"/>
+        </w:rPr>
+      </w:pPr>
+    </w:p>
+    <w:p>
+      <w:pPr>
+        <w:jc w:val="both"/>
+        <w:rPr>
+          <w:rFonts w:ascii="Times New Roman" w:hAnsi="Times New Roman" w:cs="Times New Roman"/>
+          <w:sz w:val="22"/>
+          <w:szCs w:val="22"/>
+        </w:rPr>
+      </w:pPr>
+    </w:p>
+    <w:p>
+      <w:pPr>
+        <w:jc w:val="both"/>
+        <w:rPr>
+          <w:rFonts w:ascii="Times New Roman" w:hAnsi="Times New Roman" w:cs="Times New Roman"/>
+          <w:sz w:val="22"/>
+          <w:szCs w:val="22"/>
+        </w:rPr>
+      </w:pPr>
+    </w:p>
+    <w:p>
+      <w:pPr>
+        <w:jc w:val="both"/>
+        <w:rPr>
+          <w:rFonts w:ascii="Times New Roman" w:hAnsi="Times New Roman" w:cs="Times New Roman"/>
+          <w:sz w:val="22"/>
+          <w:szCs w:val="22"/>
+        </w:rPr>
+      </w:pPr>
+    </w:p>
+    <w:p>
+      <w:pPr>
+        <w:jc w:val="both"/>
+        <w:rPr>
+          <w:rFonts w:ascii="Times New Roman" w:hAnsi="Times New Roman" w:cs="Times New Roman"/>
+          <w:sz w:val="22"/>
+          <w:szCs w:val="22"/>
+        </w:rPr>
+      </w:pPr>
+    </w:p>
+    <w:p>
+      <w:pPr>
+        <w:jc w:val="both"/>
+        <w:rPr>
+          <w:rFonts w:ascii="Times New Roman" w:hAnsi="Times New Roman" w:cs="Times New Roman"/>
+          <w:sz w:val="22"/>
+          <w:szCs w:val="22"/>
+        </w:rPr>
+      </w:pPr>
+    </w:p>
+    <w:p>
+      <w:pPr>
+        <w:jc w:val="both"/>
+        <w:rPr>
+          <w:rFonts w:ascii="Times New Roman" w:hAnsi="Times New Roman" w:cs="Times New Roman"/>
+          <w:sz w:val="22"/>
+          <w:szCs w:val="22"/>
+        </w:rPr>
+      </w:pPr>
+    </w:p>
+    <w:p>
+      <w:pPr>
+        <w:jc w:val="both"/>
+        <w:rPr>
+          <w:rFonts w:ascii="Times New Roman" w:hAnsi="Times New Roman" w:cs="Times New Roman"/>
+          <w:sz w:val="22"/>
+          <w:szCs w:val="22"/>
+        </w:rPr>
+      </w:pPr>
+    </w:p>
+    <w:p>
+      <w:pPr>
+        <w:jc w:val="both"/>
+        <w:rPr>
+          <w:rFonts w:ascii="Times New Roman" w:hAnsi="Times New Roman" w:cs="Times New Roman"/>
+          <w:sz w:val="22"/>
+          <w:szCs w:val="22"/>
+        </w:rPr>
+      </w:pPr>
+    </w:p>
+    <w:p>
+      <w:pPr>
+        <w:jc w:val="both"/>
+        <w:rPr>
+          <w:rFonts w:ascii="Times New Roman" w:hAnsi="Times New Roman" w:cs="Times New Roman"/>
+          <w:sz w:val="22"/>
+          <w:szCs w:val="22"/>
+        </w:rPr>
+      </w:pPr>
+    </w:p>
+    <w:p>
+      <w:pPr>
+        <w:jc w:val="both"/>
+        <w:rPr>
+          <w:rFonts w:ascii="Times New Roman" w:hAnsi="Times New Roman" w:cs="Times New Roman"/>
+          <w:sz w:val="22"/>
+          <w:szCs w:val="22"/>
+        </w:rPr>
+      </w:pPr>
+    </w:p>
+    <w:p>
+      <w:pPr>
+        <w:jc w:val="both"/>
+        <w:rPr>
+          <w:rFonts w:ascii="Times New Roman" w:hAnsi="Times New Roman" w:cs="Times New Roman"/>
           <w:sz w:val="22"/>
           <w:szCs w:val="22"/>
         </w:rPr>
@@ -651,23 +1140,25 @@
     </w:p>
     <w:sdt>
       <w:sdtPr>
-        <w:rPr>
-          <w:rFonts w:asciiTheme="minorHAnsi" w:eastAsiaTheme="minorEastAsia" w:hAnsiTheme="minorHAnsi" w:cstheme="minorBidi"/>
-          <w:color w:val="auto"/>
-          <w:sz w:val="24"/>
-          <w:szCs w:val="24"/>
-        </w:rPr>
-        <w:id w:val="-1771997861"/>
+        <w:id w:val="-347028385"/>
         <w:docPartObj>
           <w:docPartGallery w:val="Bibliographies"/>
           <w:docPartUnique/>
         </w:docPartObj>
       </w:sdtPr>
-      <w:sdtEndPr/>
+      <w:sdtEndPr>
+        <w:rPr>
+          <w:rFonts w:asciiTheme="minorHAnsi" w:eastAsiaTheme="minorEastAsia" w:hAnsiTheme="minorHAnsi" w:cstheme="minorBidi"/>
+          <w:color w:val="auto"/>
+          <w:sz w:val="24"/>
+          <w:szCs w:val="24"/>
+        </w:rPr>
+      </w:sdtEndPr>
       <w:sdtContent>
         <w:p>
           <w:pPr>
             <w:pStyle w:val="Heading1"/>
+            <w:jc w:val="both"/>
           </w:pPr>
           <w:r>
             <w:t>Bibliography</w:t>
@@ -675,14 +1166,14 @@
         </w:p>
         <w:sdt>
           <w:sdtPr>
-            <w:id w:val="111145805"/>
+            <w:id w:val="1960845251"/>
             <w:bibliography/>
           </w:sdtPr>
-          <w:sdtEndPr/>
           <w:sdtContent>
             <w:p>
               <w:pPr>
                 <w:pStyle w:val="Bibliography"/>
+                <w:jc w:val="both"/>
                 <w:rPr>
                   <w:noProof/>
                   <w:kern w:val="0"/>
@@ -702,10 +1193,43 @@
                 <w:rPr>
                   <w:noProof/>
                 </w:rPr>
+                <w:t xml:space="preserve">Dahal, K. R., J. N. D., H. R. B. &amp; S. G., 2021. Prediction of wine quality using machine learning algorithms. </w:t>
+              </w:r>
+            </w:p>
+            <w:p>
+              <w:pPr>
+                <w:pStyle w:val="Bibliography"/>
+                <w:jc w:val="both"/>
+                <w:rPr>
+                  <w:noProof/>
+                </w:rPr>
+              </w:pPr>
+              <w:r>
+                <w:rPr>
+                  <w:noProof/>
+                </w:rPr>
+                <w:t xml:space="preserve">King, E. S., R. L. D. &amp; H. H., 2013. The influence of alcohol on the sensory perception of red wines. </w:t>
+              </w:r>
+            </w:p>
+            <w:p>
+              <w:pPr>
+                <w:pStyle w:val="Bibliography"/>
+                <w:jc w:val="both"/>
+                <w:rPr>
+                  <w:noProof/>
+                </w:rPr>
+              </w:pPr>
+              <w:r>
+                <w:rPr>
+                  <w:noProof/>
+                </w:rPr>
                 <w:t xml:space="preserve">T.-Z. M.et al., 2021. Techniques for Dealcoholization of Wines: Their Impact on Wine Phenolic Composition, Volatile Composition, and Sensory Characteristics. </w:t>
               </w:r>
             </w:p>
             <w:p>
+              <w:pPr>
+                <w:jc w:val="both"/>
+              </w:pPr>
               <w:r>
                 <w:rPr>
                   <w:b/>
@@ -717,6 +1241,105 @@
             </w:p>
           </w:sdtContent>
         </w:sdt>
+      </w:sdtContent>
+    </w:sdt>
+    <w:p>
+      <w:pPr>
+        <w:jc w:val="both"/>
+        <w:rPr>
+          <w:rFonts w:ascii="Times New Roman" w:hAnsi="Times New Roman" w:cs="Times New Roman"/>
+          <w:sz w:val="22"/>
+          <w:szCs w:val="22"/>
+        </w:rPr>
+      </w:pPr>
+    </w:p>
+    <w:p>
+      <w:pPr>
+        <w:jc w:val="both"/>
+      </w:pPr>
+    </w:p>
+    <w:p>
+      <w:pPr>
+        <w:spacing w:line="259" w:lineRule="auto"/>
+        <w:jc w:val="both"/>
+        <w:rPr>
+          <w:rFonts w:ascii="Times New Roman" w:eastAsia="Times New Roman" w:hAnsi="Times New Roman" w:cs="Times New Roman"/>
+          <w:sz w:val="22"/>
+          <w:szCs w:val="22"/>
+        </w:rPr>
+      </w:pPr>
+    </w:p>
+    <w:p>
+      <w:pPr>
+        <w:spacing w:line="259" w:lineRule="auto"/>
+        <w:jc w:val="both"/>
+        <w:rPr>
+          <w:rFonts w:ascii="Times New Roman" w:eastAsia="Times New Roman" w:hAnsi="Times New Roman" w:cs="Times New Roman"/>
+          <w:sz w:val="22"/>
+          <w:szCs w:val="22"/>
+        </w:rPr>
+      </w:pPr>
+    </w:p>
+    <w:p>
+      <w:pPr>
+        <w:spacing w:line="259" w:lineRule="auto"/>
+        <w:jc w:val="both"/>
+        <w:rPr>
+          <w:rFonts w:ascii="Times New Roman" w:eastAsia="Times New Roman" w:hAnsi="Times New Roman" w:cs="Times New Roman"/>
+          <w:sz w:val="22"/>
+          <w:szCs w:val="22"/>
+        </w:rPr>
+      </w:pPr>
+    </w:p>
+    <w:p>
+      <w:pPr>
+        <w:spacing w:line="259" w:lineRule="auto"/>
+        <w:jc w:val="both"/>
+        <w:rPr>
+          <w:rFonts w:ascii="Times New Roman" w:eastAsia="Times New Roman" w:hAnsi="Times New Roman" w:cs="Times New Roman"/>
+          <w:sz w:val="22"/>
+          <w:szCs w:val="22"/>
+        </w:rPr>
+      </w:pPr>
+    </w:p>
+    <w:p>
+      <w:pPr>
+        <w:spacing w:line="259" w:lineRule="auto"/>
+        <w:jc w:val="both"/>
+        <w:rPr>
+          <w:rFonts w:ascii="Times New Roman" w:eastAsia="Times New Roman" w:hAnsi="Times New Roman" w:cs="Times New Roman"/>
+          <w:sz w:val="22"/>
+          <w:szCs w:val="22"/>
+        </w:rPr>
+      </w:pPr>
+    </w:p>
+    <w:sdt>
+      <w:sdtPr>
+        <w:rPr>
+          <w:rFonts w:asciiTheme="minorHAnsi" w:eastAsiaTheme="minorEastAsia" w:hAnsiTheme="minorHAnsi" w:cstheme="minorBidi"/>
+          <w:color w:val="auto"/>
+          <w:sz w:val="24"/>
+          <w:szCs w:val="24"/>
+        </w:rPr>
+        <w:id w:val="-1771997861"/>
+        <w:docPartObj>
+          <w:docPartGallery w:val="Bibliographies"/>
+          <w:docPartUnique/>
+        </w:docPartObj>
+      </w:sdtPr>
+      <w:sdtEndPr/>
+      <w:sdtContent>
+        <w:p>
+          <w:pPr>
+            <w:pStyle w:val="Heading1"/>
+            <w:jc w:val="both"/>
+          </w:pPr>
+        </w:p>
+        <w:p>
+          <w:pPr>
+            <w:jc w:val="both"/>
+          </w:pPr>
+        </w:p>
       </w:sdtContent>
     </w:sdt>
     <w:p>
@@ -1255,6 +1878,29 @@
     <w:unhideWhenUsed/>
     <w:rsid w:val="00852D68"/>
   </w:style>
+  <w:style w:type="character" w:styleId="Hyperlink">
+    <w:name w:val="Hyperlink"/>
+    <w:basedOn w:val="DefaultParagraphFont"/>
+    <w:uiPriority w:val="99"/>
+    <w:unhideWhenUsed/>
+    <w:rsid w:val="0087436D"/>
+    <w:rPr>
+      <w:color w:val="467886" w:themeColor="hyperlink"/>
+      <w:u w:val="single"/>
+    </w:rPr>
+  </w:style>
+  <w:style w:type="character" w:styleId="UnresolvedMention">
+    <w:name w:val="Unresolved Mention"/>
+    <w:basedOn w:val="DefaultParagraphFont"/>
+    <w:uiPriority w:val="99"/>
+    <w:semiHidden/>
+    <w:unhideWhenUsed/>
+    <w:rsid w:val="0087436D"/>
+    <w:rPr>
+      <w:color w:val="605E5C"/>
+      <w:shd w:val="clear" w:color="auto" w:fill="E1DFDD"/>
+    </w:rPr>
+  </w:style>
 </w:styles>
 </file>
 
@@ -1584,11 +2230,64 @@
     <b:Year>2021</b:Year>
     <b:RefOrder>1</b:RefOrder>
   </b:Source>
+  <b:Source>
+    <b:Tag>Dah21</b:Tag>
+    <b:SourceType>JournalArticle</b:SourceType>
+    <b:Guid>{5F994EC5-6200-4845-8B23-531106F053D5}</b:Guid>
+    <b:Author>
+      <b:Author>
+        <b:NameList>
+          <b:Person>
+            <b:Last>Dahal</b:Last>
+            <b:First>Keshab</b:First>
+            <b:Middle>R.</b:Middle>
+          </b:Person>
+          <b:Person>
+            <b:First>Jiba Nath Dahal</b:First>
+          </b:Person>
+          <b:Person>
+            <b:First>Huta Raj Banjade</b:First>
+          </b:Person>
+          <b:Person>
+            <b:First>Santosh Gaire</b:First>
+          </b:Person>
+        </b:NameList>
+      </b:Author>
+    </b:Author>
+    <b:Title>Prediction of wine quality using machine learning algorithms</b:Title>
+    <b:Year>2021</b:Year>
+    <b:RefOrder>2</b:RefOrder>
+  </b:Source>
+  <b:Source>
+    <b:Tag>Kin13</b:Tag>
+    <b:SourceType>JournalArticle</b:SourceType>
+    <b:Guid>{08559425-188A-472B-ACCB-E4C2F0DD9384}</b:Guid>
+    <b:Author>
+      <b:Author>
+        <b:NameList>
+          <b:Person>
+            <b:Last>King</b:Last>
+            <b:First>Ellena</b:First>
+            <b:Middle>S.</b:Middle>
+          </b:Person>
+          <b:Person>
+            <b:First>Randall L. Dunn</b:First>
+          </b:Person>
+          <b:Person>
+            <b:First>Hildegarde Heymann</b:First>
+          </b:Person>
+        </b:NameList>
+      </b:Author>
+    </b:Author>
+    <b:Title>The influence of alcohol on the sensory perception of red wines</b:Title>
+    <b:Year>2013</b:Year>
+    <b:RefOrder>3</b:RefOrder>
+  </b:Source>
 </b:Sources>
 </file>
 
 <file path=customXml/itemProps1.xml><?xml version="1.0" encoding="utf-8"?>
-<ds:datastoreItem xmlns:ds="http://schemas.openxmlformats.org/officeDocument/2006/customXml" ds:itemID="{E9D18C42-B006-4646-8133-B4EAED6D01D7}">
+<ds:datastoreItem xmlns:ds="http://schemas.openxmlformats.org/officeDocument/2006/customXml" ds:itemID="{2F359AE0-45B5-4C89-9B86-35DBB2CEAF7B}">
   <ds:schemaRefs>
     <ds:schemaRef ds:uri="http://schemas.openxmlformats.org/officeDocument/2006/bibliography"/>
   </ds:schemaRefs>

</xml_diff>

<commit_message>
third research paper added to research papers
</commit_message>
<xml_diff>
--- a/Group 194 Report.docx
+++ b/Group 194 Report.docx
@@ -75,7 +75,6 @@
           <w:id w:val="982575286"/>
           <w:citation/>
         </w:sdtPr>
-        <w:sdtEndPr/>
         <w:sdtContent>
           <w:r>
             <w:rPr>
@@ -667,81 +666,43 @@
         <w:rPr>
           <w:rFonts w:eastAsia="Times New Roman"/>
         </w:rPr>
-        <w:t xml:space="preserve"> Research</w:t>
-      </w:r>
-      <w:r>
-        <w:rPr>
-          <w:rFonts w:eastAsia="Times New Roman"/>
-        </w:rPr>
-        <w:t xml:space="preserve"> papers</w:t>
-      </w:r>
-    </w:p>
-    <w:p>
-      <w:pPr>
-        <w:jc w:val="both"/>
-        <w:rPr>
-          <w:rFonts w:ascii="Times New Roman" w:hAnsi="Times New Roman" w:cs="Times New Roman"/>
-          <w:sz w:val="22"/>
-          <w:szCs w:val="22"/>
-        </w:rPr>
-      </w:pPr>
-      <w:r>
-        <w:rPr>
-          <w:rFonts w:ascii="Times New Roman" w:hAnsi="Times New Roman" w:cs="Times New Roman"/>
-          <w:sz w:val="22"/>
-          <w:szCs w:val="22"/>
-        </w:rPr>
-        <w:t xml:space="preserve">Research </w:t>
-      </w:r>
-      <w:r>
-        <w:rPr>
-          <w:rFonts w:ascii="Times New Roman" w:hAnsi="Times New Roman" w:cs="Times New Roman"/>
-          <w:sz w:val="22"/>
-          <w:szCs w:val="22"/>
-        </w:rPr>
-        <w:t>centring</w:t>
-      </w:r>
-      <w:r>
-        <w:rPr>
-          <w:rFonts w:ascii="Times New Roman" w:hAnsi="Times New Roman" w:cs="Times New Roman"/>
-          <w:sz w:val="22"/>
-          <w:szCs w:val="22"/>
-        </w:rPr>
-        <w:t xml:space="preserve"> around wine is not a new phenomenon as the earliest production of wine date up to 6000 BC. However, the modern technology provides greater opportunity to research on wine and its elements. So, it is not an unfamiliar event that we found multiple journals that worked with the same dataset as ours. </w:t>
-      </w:r>
-    </w:p>
-    <w:p>
-      <w:pPr>
-        <w:jc w:val="both"/>
-        <w:rPr>
-          <w:rFonts w:ascii="Times New Roman" w:hAnsi="Times New Roman" w:cs="Times New Roman"/>
-          <w:sz w:val="22"/>
-          <w:szCs w:val="22"/>
-        </w:rPr>
-      </w:pPr>
-      <w:r>
-        <w:rPr>
-          <w:rFonts w:ascii="Times New Roman" w:hAnsi="Times New Roman" w:cs="Times New Roman"/>
-          <w:sz w:val="22"/>
-          <w:szCs w:val="22"/>
-        </w:rPr>
-        <w:t xml:space="preserve">The research paper titled “Prediction of wine quality using machine </w:t>
-      </w:r>
-      <w:r>
-        <w:rPr>
-          <w:rFonts w:ascii="Times New Roman" w:hAnsi="Times New Roman" w:cs="Times New Roman"/>
-          <w:sz w:val="22"/>
-          <w:szCs w:val="22"/>
-        </w:rPr>
-        <w:t>learning</w:t>
-      </w:r>
-      <w:r>
-        <w:rPr>
-          <w:rFonts w:ascii="Times New Roman" w:hAnsi="Times New Roman" w:cs="Times New Roman"/>
-          <w:sz w:val="22"/>
-          <w:szCs w:val="22"/>
-        </w:rPr>
-        <w:t xml:space="preserve"> algorithms</w:t>
+        <w:t xml:space="preserve"> Research papers</w:t>
+      </w:r>
+    </w:p>
+    <w:p>
+      <w:pPr>
+        <w:jc w:val="both"/>
+        <w:rPr>
+          <w:rFonts w:ascii="Times New Roman" w:hAnsi="Times New Roman" w:cs="Times New Roman"/>
+          <w:sz w:val="22"/>
+          <w:szCs w:val="22"/>
+        </w:rPr>
+      </w:pPr>
+      <w:r>
+        <w:rPr>
+          <w:rFonts w:ascii="Times New Roman" w:hAnsi="Times New Roman" w:cs="Times New Roman"/>
+          <w:sz w:val="22"/>
+          <w:szCs w:val="22"/>
+        </w:rPr>
+        <w:t>Research centring around wine is not a new phenomenon as the earliest production of wine date up to 6000 BC. However, the modern technology provides greater opportunity to research on wine and its elements. So, it is not an unfamiliar event that we found multiple journals that worked with the same dataset as ours. </w:t>
+      </w:r>
+    </w:p>
+    <w:p>
+      <w:pPr>
+        <w:jc w:val="both"/>
+        <w:rPr>
+          <w:rFonts w:ascii="Times New Roman" w:hAnsi="Times New Roman" w:cs="Times New Roman"/>
+          <w:sz w:val="22"/>
+          <w:szCs w:val="22"/>
+        </w:rPr>
+      </w:pPr>
+      <w:r>
+        <w:rPr>
+          <w:rFonts w:ascii="Times New Roman" w:hAnsi="Times New Roman" w:cs="Times New Roman"/>
+          <w:sz w:val="22"/>
+          <w:szCs w:val="22"/>
+        </w:rPr>
+        <w:t>The research paper titled “Prediction of wine quality using machine learning algorithms</w:t>
       </w:r>
       <w:sdt>
         <w:sdtPr>
@@ -833,39 +794,7 @@
           <w:sz w:val="22"/>
           <w:szCs w:val="22"/>
         </w:rPr>
-        <w:t xml:space="preserve">An </w:t>
-      </w:r>
-      <w:r>
-        <w:rPr>
-          <w:rFonts w:ascii="Times New Roman" w:hAnsi="Times New Roman" w:cs="Times New Roman"/>
-          <w:sz w:val="22"/>
-          <w:szCs w:val="22"/>
-        </w:rPr>
-        <w:t>article</w:t>
-      </w:r>
-      <w:r>
-        <w:rPr>
-          <w:rFonts w:ascii="Times New Roman" w:hAnsi="Times New Roman" w:cs="Times New Roman"/>
-          <w:sz w:val="22"/>
-          <w:szCs w:val="22"/>
-        </w:rPr>
-        <w:t xml:space="preserve"> entitled </w:t>
-      </w:r>
-      <w:r>
-        <w:rPr>
-          <w:rFonts w:ascii="Times New Roman" w:hAnsi="Times New Roman" w:cs="Times New Roman"/>
-          <w:sz w:val="22"/>
-          <w:szCs w:val="22"/>
-        </w:rPr>
-        <w:t>“The</w:t>
-      </w:r>
-      <w:r>
-        <w:rPr>
-          <w:rFonts w:ascii="Times New Roman" w:hAnsi="Times New Roman" w:cs="Times New Roman"/>
-          <w:sz w:val="22"/>
-          <w:szCs w:val="22"/>
-        </w:rPr>
-        <w:t xml:space="preserve"> influence of Alcohol on the sensory perception of red wines</w:t>
+        <w:t>An article entitled “The influence of Alcohol on the sensory perception of red wines</w:t>
       </w:r>
       <w:sdt>
         <w:sdtPr>
@@ -939,63 +868,176 @@
           <w:sz w:val="22"/>
           <w:szCs w:val="22"/>
         </w:rPr>
-        <w:t xml:space="preserve">” established the idea of alcohol content influencing sensory attributes like aroma and taste for the red wines. The article manages to proof the wines containing higher level of alcohols tend to be more intense especially associating with sensory perceptions. Senses are highly corelated with the quality of wine providing us with evidence that alcohol content might influence overall wine quality further </w:t>
-      </w:r>
-      <w:r>
-        <w:rPr>
-          <w:rFonts w:ascii="Times New Roman" w:hAnsi="Times New Roman" w:cs="Times New Roman"/>
-          <w:sz w:val="22"/>
-          <w:szCs w:val="22"/>
-        </w:rPr>
-        <w:t>solidifying</w:t>
-      </w:r>
-      <w:r>
-        <w:rPr>
-          <w:rFonts w:ascii="Times New Roman" w:hAnsi="Times New Roman" w:cs="Times New Roman"/>
-          <w:sz w:val="22"/>
-          <w:szCs w:val="22"/>
-        </w:rPr>
-        <w:t xml:space="preserve"> our reason to research on our chosen topic.</w:t>
-      </w:r>
-    </w:p>
-    <w:p>
-      <w:pPr>
-        <w:jc w:val="both"/>
-        <w:rPr>
-          <w:rFonts w:ascii="Times New Roman" w:hAnsi="Times New Roman" w:cs="Times New Roman"/>
-          <w:sz w:val="22"/>
-          <w:szCs w:val="22"/>
-        </w:rPr>
-      </w:pPr>
-    </w:p>
-    <w:p>
-      <w:pPr>
-        <w:jc w:val="both"/>
-        <w:rPr>
-          <w:rFonts w:ascii="Times New Roman" w:hAnsi="Times New Roman" w:cs="Times New Roman"/>
-          <w:sz w:val="22"/>
-          <w:szCs w:val="22"/>
-        </w:rPr>
-      </w:pPr>
-    </w:p>
-    <w:p>
-      <w:pPr>
-        <w:jc w:val="both"/>
-        <w:rPr>
-          <w:rFonts w:ascii="Times New Roman" w:hAnsi="Times New Roman" w:cs="Times New Roman"/>
-          <w:sz w:val="22"/>
-          <w:szCs w:val="22"/>
-        </w:rPr>
-      </w:pPr>
-    </w:p>
-    <w:p>
-      <w:pPr>
-        <w:jc w:val="both"/>
-        <w:rPr>
-          <w:rFonts w:ascii="Times New Roman" w:hAnsi="Times New Roman" w:cs="Times New Roman"/>
-          <w:sz w:val="22"/>
-          <w:szCs w:val="22"/>
-        </w:rPr>
+        <w:t>” established the idea of alcohol content influencing sensory attributes like aroma and taste for the red wines. The article manages to proof the wines containing higher level of alcohols tend to be more intense especially associating with sensory perceptions. Senses are highly corelated with the quality of wine providing us with evidence that alcohol content might influence overall wine quality further solidifying our reason to research on our chosen topic.</w:t>
+      </w:r>
+    </w:p>
+    <w:p>
+      <w:pPr>
+        <w:jc w:val="both"/>
+        <w:rPr>
+          <w:rFonts w:ascii="Times New Roman" w:hAnsi="Times New Roman" w:cs="Times New Roman"/>
+          <w:sz w:val="22"/>
+          <w:szCs w:val="22"/>
+        </w:rPr>
+      </w:pPr>
+      <w:r>
+        <w:rPr>
+          <w:rFonts w:ascii="Times New Roman" w:hAnsi="Times New Roman" w:cs="Times New Roman"/>
+          <w:sz w:val="22"/>
+          <w:szCs w:val="22"/>
+        </w:rPr>
+        <w:t xml:space="preserve">The article titled “Impact of </w:t>
+      </w:r>
+      <w:r>
+        <w:rPr>
+          <w:rFonts w:ascii="Times New Roman" w:hAnsi="Times New Roman" w:cs="Times New Roman"/>
+          <w:sz w:val="22"/>
+          <w:szCs w:val="22"/>
+        </w:rPr>
+        <w:t>dealcoholisation</w:t>
+      </w:r>
+      <w:r>
+        <w:rPr>
+          <w:rFonts w:ascii="Times New Roman" w:hAnsi="Times New Roman" w:cs="Times New Roman"/>
+          <w:sz w:val="22"/>
+          <w:szCs w:val="22"/>
+        </w:rPr>
+        <w:t xml:space="preserve"> on quality properties in white wine at various alcohol content </w:t>
+      </w:r>
+      <w:r>
+        <w:rPr>
+          <w:rFonts w:ascii="Times New Roman" w:hAnsi="Times New Roman" w:cs="Times New Roman"/>
+          <w:sz w:val="22"/>
+          <w:szCs w:val="22"/>
+        </w:rPr>
+        <w:t>levels</w:t>
+      </w:r>
+      <w:sdt>
+        <w:sdtPr>
+          <w:rPr>
+            <w:rFonts w:ascii="Times New Roman" w:hAnsi="Times New Roman" w:cs="Times New Roman"/>
+            <w:sz w:val="22"/>
+            <w:szCs w:val="22"/>
+          </w:rPr>
+          <w:id w:val="1138605000"/>
+          <w:citation/>
+        </w:sdtPr>
+        <w:sdtContent>
+          <w:r>
+            <w:rPr>
+              <w:rFonts w:ascii="Times New Roman" w:hAnsi="Times New Roman" w:cs="Times New Roman"/>
+              <w:sz w:val="22"/>
+              <w:szCs w:val="22"/>
+            </w:rPr>
+            <w:fldChar w:fldCharType="begin"/>
+          </w:r>
+          <w:r>
+            <w:rPr>
+              <w:rFonts w:ascii="Times New Roman" w:hAnsi="Times New Roman" w:cs="Times New Roman"/>
+              <w:sz w:val="22"/>
+              <w:szCs w:val="22"/>
+              <w:lang w:val="en-US"/>
+            </w:rPr>
+            <w:instrText xml:space="preserve"> CITATION Lig19 \l 1033 </w:instrText>
+          </w:r>
+          <w:r>
+            <w:rPr>
+              <w:rFonts w:ascii="Times New Roman" w:hAnsi="Times New Roman" w:cs="Times New Roman"/>
+              <w:sz w:val="22"/>
+              <w:szCs w:val="22"/>
+            </w:rPr>
+            <w:fldChar w:fldCharType="separate"/>
+          </w:r>
+          <w:r>
+            <w:rPr>
+              <w:rFonts w:ascii="Times New Roman" w:hAnsi="Times New Roman" w:cs="Times New Roman"/>
+              <w:noProof/>
+              <w:sz w:val="22"/>
+              <w:szCs w:val="22"/>
+              <w:lang w:val="en-US"/>
+            </w:rPr>
+            <w:t xml:space="preserve"> </w:t>
+          </w:r>
+          <w:r>
+            <w:rPr>
+              <w:rFonts w:ascii="Times New Roman" w:hAnsi="Times New Roman" w:cs="Times New Roman"/>
+              <w:noProof/>
+              <w:sz w:val="22"/>
+              <w:szCs w:val="22"/>
+              <w:lang w:val="en-US"/>
+            </w:rPr>
+            <w:t>(Liguori, et al., 2019)</w:t>
+          </w:r>
+          <w:r>
+            <w:rPr>
+              <w:rFonts w:ascii="Times New Roman" w:hAnsi="Times New Roman" w:cs="Times New Roman"/>
+              <w:sz w:val="22"/>
+              <w:szCs w:val="22"/>
+            </w:rPr>
+            <w:fldChar w:fldCharType="end"/>
+          </w:r>
+        </w:sdtContent>
+      </w:sdt>
+      <w:r>
+        <w:rPr>
+          <w:rFonts w:ascii="Times New Roman" w:hAnsi="Times New Roman" w:cs="Times New Roman"/>
+          <w:sz w:val="22"/>
+          <w:szCs w:val="22"/>
+        </w:rPr>
+        <w:t xml:space="preserve">” </w:t>
+      </w:r>
+      <w:r>
+        <w:rPr>
+          <w:rFonts w:ascii="Times New Roman" w:hAnsi="Times New Roman" w:cs="Times New Roman"/>
+          <w:sz w:val="22"/>
+          <w:szCs w:val="22"/>
+        </w:rPr>
+        <w:t>emphasizes</w:t>
+      </w:r>
+      <w:r>
+        <w:rPr>
+          <w:rFonts w:ascii="Times New Roman" w:hAnsi="Times New Roman" w:cs="Times New Roman"/>
+          <w:sz w:val="22"/>
+          <w:szCs w:val="22"/>
+        </w:rPr>
+        <w:t xml:space="preserve"> on the effect of alcohol on white wine’s </w:t>
+      </w:r>
+      <w:r>
+        <w:rPr>
+          <w:rFonts w:ascii="Times New Roman" w:hAnsi="Times New Roman" w:cs="Times New Roman"/>
+          <w:sz w:val="22"/>
+          <w:szCs w:val="22"/>
+        </w:rPr>
+        <w:t>taste, aroma</w:t>
+      </w:r>
+      <w:r>
+        <w:rPr>
+          <w:rFonts w:ascii="Times New Roman" w:hAnsi="Times New Roman" w:cs="Times New Roman"/>
+          <w:sz w:val="22"/>
+          <w:szCs w:val="22"/>
+        </w:rPr>
+        <w:t xml:space="preserve"> and volatile compounds through the process of </w:t>
+      </w:r>
+      <w:r>
+        <w:rPr>
+          <w:rFonts w:ascii="Times New Roman" w:hAnsi="Times New Roman" w:cs="Times New Roman"/>
+          <w:sz w:val="22"/>
+          <w:szCs w:val="22"/>
+        </w:rPr>
+        <w:t>dealcoholisation</w:t>
+      </w:r>
+      <w:r>
+        <w:rPr>
+          <w:rFonts w:ascii="Times New Roman" w:hAnsi="Times New Roman" w:cs="Times New Roman"/>
+          <w:sz w:val="22"/>
+          <w:szCs w:val="22"/>
+        </w:rPr>
+        <w:t>. The research paper suggests that alcohol exerts a significant influence on the overall texture of a wine.</w:t>
+      </w:r>
+    </w:p>
+    <w:p>
+      <w:pPr>
+        <w:jc w:val="both"/>
       </w:pPr>
     </w:p>
     <w:p>
@@ -1140,7 +1182,7 @@
     </w:p>
     <w:sdt>
       <w:sdtPr>
-        <w:id w:val="-347028385"/>
+        <w:id w:val="-1521161264"/>
         <w:docPartObj>
           <w:docPartGallery w:val="Bibliographies"/>
           <w:docPartUnique/>
@@ -1158,7 +1200,6 @@
         <w:p>
           <w:pPr>
             <w:pStyle w:val="Heading1"/>
-            <w:jc w:val="both"/>
           </w:pPr>
           <w:r>
             <w:t>Bibliography</w:t>
@@ -1166,14 +1207,13 @@
         </w:p>
         <w:sdt>
           <w:sdtPr>
-            <w:id w:val="1960845251"/>
+            <w:id w:val="111145805"/>
             <w:bibliography/>
           </w:sdtPr>
           <w:sdtContent>
             <w:p>
               <w:pPr>
                 <w:pStyle w:val="Bibliography"/>
-                <w:jc w:val="both"/>
                 <w:rPr>
                   <w:noProof/>
                   <w:kern w:val="0"/>
@@ -1199,7 +1239,6 @@
             <w:p>
               <w:pPr>
                 <w:pStyle w:val="Bibliography"/>
-                <w:jc w:val="both"/>
                 <w:rPr>
                   <w:noProof/>
                 </w:rPr>
@@ -1214,7 +1253,20 @@
             <w:p>
               <w:pPr>
                 <w:pStyle w:val="Bibliography"/>
-                <w:jc w:val="both"/>
+                <w:rPr>
+                  <w:noProof/>
+                </w:rPr>
+              </w:pPr>
+              <w:r>
+                <w:rPr>
+                  <w:noProof/>
+                </w:rPr>
+                <w:t xml:space="preserve">Liguori, L. et al., 2019. Impact of dealcoholization on quality properties in white wine at various alcohol content levels. </w:t>
+              </w:r>
+            </w:p>
+            <w:p>
+              <w:pPr>
+                <w:pStyle w:val="Bibliography"/>
                 <w:rPr>
                   <w:noProof/>
                 </w:rPr>
@@ -1227,9 +1279,6 @@
               </w:r>
             </w:p>
             <w:p>
-              <w:pPr>
-                <w:jc w:val="both"/>
-              </w:pPr>
               <w:r>
                 <w:rPr>
                   <w:b/>
@@ -1256,6 +1305,74 @@
     <w:p>
       <w:pPr>
         <w:jc w:val="both"/>
+        <w:rPr>
+          <w:rFonts w:ascii="Times New Roman" w:hAnsi="Times New Roman" w:cs="Times New Roman"/>
+          <w:sz w:val="22"/>
+          <w:szCs w:val="22"/>
+        </w:rPr>
+      </w:pPr>
+    </w:p>
+    <w:p>
+      <w:pPr>
+        <w:jc w:val="both"/>
+        <w:rPr>
+          <w:rFonts w:ascii="Times New Roman" w:hAnsi="Times New Roman" w:cs="Times New Roman"/>
+          <w:sz w:val="22"/>
+          <w:szCs w:val="22"/>
+        </w:rPr>
+      </w:pPr>
+    </w:p>
+    <w:p>
+      <w:pPr>
+        <w:jc w:val="both"/>
+        <w:rPr>
+          <w:rFonts w:ascii="Times New Roman" w:hAnsi="Times New Roman" w:cs="Times New Roman"/>
+          <w:sz w:val="22"/>
+          <w:szCs w:val="22"/>
+        </w:rPr>
+      </w:pPr>
+    </w:p>
+    <w:sdt>
+      <w:sdtPr>
+        <w:rPr>
+          <w:rFonts w:asciiTheme="minorHAnsi" w:eastAsiaTheme="minorEastAsia" w:hAnsiTheme="minorHAnsi" w:cstheme="minorBidi"/>
+          <w:color w:val="auto"/>
+          <w:sz w:val="24"/>
+          <w:szCs w:val="24"/>
+        </w:rPr>
+        <w:id w:val="-347028385"/>
+        <w:docPartObj>
+          <w:docPartGallery w:val="Bibliographies"/>
+          <w:docPartUnique/>
+        </w:docPartObj>
+      </w:sdtPr>
+      <w:sdtContent>
+        <w:p>
+          <w:pPr>
+            <w:pStyle w:val="Heading1"/>
+            <w:jc w:val="both"/>
+          </w:pPr>
+        </w:p>
+        <w:p>
+          <w:pPr>
+            <w:jc w:val="both"/>
+          </w:pPr>
+        </w:p>
+      </w:sdtContent>
+    </w:sdt>
+    <w:p>
+      <w:pPr>
+        <w:jc w:val="both"/>
+        <w:rPr>
+          <w:rFonts w:ascii="Times New Roman" w:hAnsi="Times New Roman" w:cs="Times New Roman"/>
+          <w:sz w:val="22"/>
+          <w:szCs w:val="22"/>
+        </w:rPr>
+      </w:pPr>
+    </w:p>
+    <w:p>
+      <w:pPr>
+        <w:jc w:val="both"/>
       </w:pPr>
     </w:p>
     <w:p>
@@ -1327,7 +1444,6 @@
           <w:docPartUnique/>
         </w:docPartObj>
       </w:sdtPr>
-      <w:sdtEndPr/>
       <w:sdtContent>
         <w:p>
           <w:pPr>
@@ -2283,11 +2399,41 @@
     <b:Year>2013</b:Year>
     <b:RefOrder>3</b:RefOrder>
   </b:Source>
+  <b:Source>
+    <b:Tag>Lig19</b:Tag>
+    <b:SourceType>JournalArticle</b:SourceType>
+    <b:Guid>{237A6A9A-C69F-4818-936A-845133799DAC}</b:Guid>
+    <b:Author>
+      <b:Author>
+        <b:NameList>
+          <b:Person>
+            <b:Last>Liguori</b:Last>
+            <b:First>Loredana</b:First>
+          </b:Person>
+          <b:Person>
+            <b:First> Donatella Albanese </b:First>
+          </b:Person>
+          <b:Person>
+            <b:First> Alessio Crescitelli</b:First>
+          </b:Person>
+          <b:Person>
+            <b:First>Marisa Di Matteo </b:First>
+          </b:Person>
+          <b:Person>
+            <b:First> Paola Russo</b:First>
+          </b:Person>
+        </b:NameList>
+      </b:Author>
+    </b:Author>
+    <b:Title>Impact of dealcoholization on quality properties in white wine at various alcohol content levels</b:Title>
+    <b:Year>2019</b:Year>
+    <b:RefOrder>4</b:RefOrder>
+  </b:Source>
 </b:Sources>
 </file>
 
 <file path=customXml/itemProps1.xml><?xml version="1.0" encoding="utf-8"?>
-<ds:datastoreItem xmlns:ds="http://schemas.openxmlformats.org/officeDocument/2006/customXml" ds:itemID="{2F359AE0-45B5-4C89-9B86-35DBB2CEAF7B}">
+<ds:datastoreItem xmlns:ds="http://schemas.openxmlformats.org/officeDocument/2006/customXml" ds:itemID="{D6130CEA-1901-417E-9D71-E9755E67F6A9}">
   <ds:schemaRefs>
     <ds:schemaRef ds:uri="http://schemas.openxmlformats.org/officeDocument/2006/bibliography"/>
   </ds:schemaRefs>

</xml_diff>

<commit_message>
Visualisation 3:1 Appropriate plot for the RQ added
</commit_message>
<xml_diff>
--- a/Group 194 Report.docx
+++ b/Group 194 Report.docx
@@ -10,21 +10,14 @@
           <w:rFonts w:eastAsia="Aptos Display"/>
         </w:rPr>
       </w:pPr>
+      <w:bookmarkStart w:id="0" w:name="_Hlk185770743"/>
+      <w:bookmarkEnd w:id="0"/>
       <w:r>
         <w:rPr>
           <w:rFonts w:eastAsia="Aptos Display"/>
         </w:rPr>
         <w:t>Introduction</w:t>
       </w:r>
-    </w:p>
-    <w:p>
-      <w:pPr>
-        <w:pStyle w:val="Heading2"/>
-        <w:jc w:val="both"/>
-        <w:rPr>
-          <w:rFonts w:eastAsia="Aptos Display"/>
-        </w:rPr>
-      </w:pPr>
     </w:p>
     <w:p>
       <w:pPr>
@@ -258,25 +251,7 @@
           <w:sz w:val="22"/>
           <w:szCs w:val="22"/>
         </w:rPr>
-        <w:t xml:space="preserve">To ascertain whether the proportion of alcohol quantity connects to alcohol quality we needed to craft an excellent research question. Therefore, it </w:t>
-      </w:r>
-      <w:proofErr w:type="gramStart"/>
-      <w:r>
-        <w:rPr>
-          <w:rFonts w:ascii="Times New Roman" w:eastAsia="Aptos" w:hAnsi="Times New Roman" w:cs="Times New Roman"/>
-          <w:sz w:val="22"/>
-          <w:szCs w:val="22"/>
-        </w:rPr>
-        <w:t>lead</w:t>
-      </w:r>
-      <w:proofErr w:type="gramEnd"/>
-      <w:r>
-        <w:rPr>
-          <w:rFonts w:ascii="Times New Roman" w:eastAsia="Aptos" w:hAnsi="Times New Roman" w:cs="Times New Roman"/>
-          <w:sz w:val="22"/>
-          <w:szCs w:val="22"/>
-        </w:rPr>
-        <w:t xml:space="preserve"> to the research question of –</w:t>
+        <w:t>To ascertain whether the proportion of alcohol quantity connects to alcohol quality we needed to craft an excellent research question. Therefore, it lead to the research question of –</w:t>
       </w:r>
     </w:p>
     <w:p>
@@ -886,31 +861,7 @@
           <w:sz w:val="22"/>
           <w:szCs w:val="22"/>
         </w:rPr>
-        <w:t xml:space="preserve">The article titled “Impact of </w:t>
-      </w:r>
-      <w:r>
-        <w:rPr>
-          <w:rFonts w:ascii="Times New Roman" w:hAnsi="Times New Roman" w:cs="Times New Roman"/>
-          <w:sz w:val="22"/>
-          <w:szCs w:val="22"/>
-        </w:rPr>
-        <w:t>dealcoholisation</w:t>
-      </w:r>
-      <w:r>
-        <w:rPr>
-          <w:rFonts w:ascii="Times New Roman" w:hAnsi="Times New Roman" w:cs="Times New Roman"/>
-          <w:sz w:val="22"/>
-          <w:szCs w:val="22"/>
-        </w:rPr>
-        <w:t xml:space="preserve"> on quality properties in white wine at various alcohol content </w:t>
-      </w:r>
-      <w:r>
-        <w:rPr>
-          <w:rFonts w:ascii="Times New Roman" w:hAnsi="Times New Roman" w:cs="Times New Roman"/>
-          <w:sz w:val="22"/>
-          <w:szCs w:val="22"/>
-        </w:rPr>
-        <w:t>levels</w:t>
+        <w:t>The article titled “Impact of dealcoholisation on quality properties in white wine at various alcohol content levels</w:t>
       </w:r>
       <w:sdt>
         <w:sdtPr>
@@ -992,63 +943,279 @@
           <w:sz w:val="22"/>
           <w:szCs w:val="22"/>
         </w:rPr>
-        <w:t>emphasizes</w:t>
-      </w:r>
-      <w:r>
-        <w:rPr>
-          <w:rFonts w:ascii="Times New Roman" w:hAnsi="Times New Roman" w:cs="Times New Roman"/>
-          <w:sz w:val="22"/>
-          <w:szCs w:val="22"/>
-        </w:rPr>
-        <w:t xml:space="preserve"> on the effect of alcohol on white wine’s </w:t>
-      </w:r>
-      <w:r>
-        <w:rPr>
-          <w:rFonts w:ascii="Times New Roman" w:hAnsi="Times New Roman" w:cs="Times New Roman"/>
-          <w:sz w:val="22"/>
-          <w:szCs w:val="22"/>
-        </w:rPr>
-        <w:t>taste, aroma</w:t>
-      </w:r>
-      <w:r>
-        <w:rPr>
-          <w:rFonts w:ascii="Times New Roman" w:hAnsi="Times New Roman" w:cs="Times New Roman"/>
-          <w:sz w:val="22"/>
-          <w:szCs w:val="22"/>
-        </w:rPr>
-        <w:t xml:space="preserve"> and volatile compounds through the process of </w:t>
-      </w:r>
-      <w:r>
-        <w:rPr>
-          <w:rFonts w:ascii="Times New Roman" w:hAnsi="Times New Roman" w:cs="Times New Roman"/>
-          <w:sz w:val="22"/>
-          <w:szCs w:val="22"/>
-        </w:rPr>
-        <w:t>dealcoholisation</w:t>
-      </w:r>
-      <w:r>
-        <w:rPr>
-          <w:rFonts w:ascii="Times New Roman" w:hAnsi="Times New Roman" w:cs="Times New Roman"/>
-          <w:sz w:val="22"/>
-          <w:szCs w:val="22"/>
-        </w:rPr>
-        <w:t>. The research paper suggests that alcohol exerts a significant influence on the overall texture of a wine.</w:t>
-      </w:r>
-    </w:p>
-    <w:p>
-      <w:pPr>
-        <w:jc w:val="both"/>
-      </w:pPr>
-    </w:p>
-    <w:p>
-      <w:pPr>
-        <w:jc w:val="both"/>
-        <w:rPr>
-          <w:rFonts w:ascii="Times New Roman" w:hAnsi="Times New Roman" w:cs="Times New Roman"/>
-          <w:sz w:val="22"/>
-          <w:szCs w:val="22"/>
-        </w:rPr>
-      </w:pPr>
+        <w:t>emphasizes on the effect of alcohol on white wine’s taste, aroma and volatile compounds through the process of dealcoholisation. The research paper suggests that alcohol exerts a significant influence on the overall texture of a wine.</w:t>
+      </w:r>
+    </w:p>
+    <w:p>
+      <w:pPr>
+        <w:pStyle w:val="Heading2"/>
+        <w:rPr>
+          <w:rFonts w:eastAsia="Times New Roman"/>
+        </w:rPr>
+      </w:pPr>
+    </w:p>
+    <w:p>
+      <w:pPr>
+        <w:pStyle w:val="Heading2"/>
+        <w:rPr>
+          <w:sz w:val="22"/>
+          <w:szCs w:val="22"/>
+        </w:rPr>
+      </w:pPr>
+      <w:r>
+        <w:rPr>
+          <w:rFonts w:eastAsia="Times New Roman"/>
+        </w:rPr>
+        <w:t xml:space="preserve">2.2. </w:t>
+      </w:r>
+      <w:r>
+        <w:rPr>
+          <w:rFonts w:eastAsia="Times New Roman"/>
+        </w:rPr>
+        <w:t>Why RQ is of interest</w:t>
+      </w:r>
+    </w:p>
+    <w:p>
+      <w:pPr>
+        <w:jc w:val="both"/>
+      </w:pPr>
+    </w:p>
+    <w:p>
+      <w:pPr>
+        <w:pStyle w:val="Heading1"/>
+      </w:pPr>
+      <w:r>
+        <w:lastRenderedPageBreak/>
+        <w:t>Visua</w:t>
+      </w:r>
+      <w:r>
+        <w:t>lisation</w:t>
+      </w:r>
+    </w:p>
+    <w:p>
+      <w:pPr>
+        <w:pStyle w:val="Heading2"/>
+      </w:pPr>
+      <w:r>
+        <w:t xml:space="preserve">3.1. Appropriate plot for the </w:t>
+      </w:r>
+      <w:r>
+        <w:t>RQ</w:t>
+      </w:r>
+    </w:p>
+    <w:p>
+      <w:pPr>
+        <w:pStyle w:val="Heading2"/>
+      </w:pPr>
+      <w:r>
+        <w:rPr>
+          <w:noProof/>
+        </w:rPr>
+        <w:drawing>
+          <wp:inline distT="0" distB="0" distL="0" distR="0" wp14:anchorId="2DCF281F" wp14:editId="5844ECFC">
+            <wp:extent cx="4343400" cy="3368040"/>
+            <wp:effectExtent l="0" t="0" r="0" b="0"/>
+            <wp:docPr id="1919575673" name="Picture 1" descr="A chart with a bar graph&#10;&#10;Description automatically generated"/>
+            <wp:cNvGraphicFramePr>
+              <a:graphicFrameLocks xmlns:a="http://schemas.openxmlformats.org/drawingml/2006/main" noChangeAspect="1"/>
+            </wp:cNvGraphicFramePr>
+            <a:graphic xmlns:a="http://schemas.openxmlformats.org/drawingml/2006/main">
+              <a:graphicData uri="http://schemas.openxmlformats.org/drawingml/2006/picture">
+                <pic:pic xmlns:pic="http://schemas.openxmlformats.org/drawingml/2006/picture">
+                  <pic:nvPicPr>
+                    <pic:cNvPr id="1919575673" name="Picture 1" descr="A chart with a bar graph&#10;&#10;Description automatically generated"/>
+                    <pic:cNvPicPr/>
+                  </pic:nvPicPr>
+                  <pic:blipFill>
+                    <a:blip r:embed="rId5">
+                      <a:extLst>
+                        <a:ext uri="{28A0092B-C50C-407E-A947-70E740481C1C}">
+                          <a14:useLocalDpi xmlns:a14="http://schemas.microsoft.com/office/drawing/2010/main" val="0"/>
+                        </a:ext>
+                      </a:extLst>
+                    </a:blip>
+                    <a:stretch>
+                      <a:fillRect/>
+                    </a:stretch>
+                  </pic:blipFill>
+                  <pic:spPr>
+                    <a:xfrm>
+                      <a:off x="0" y="0"/>
+                      <a:ext cx="4343400" cy="3368040"/>
+                    </a:xfrm>
+                    <a:prstGeom prst="rect">
+                      <a:avLst/>
+                    </a:prstGeom>
+                  </pic:spPr>
+                </pic:pic>
+              </a:graphicData>
+            </a:graphic>
+          </wp:inline>
+        </w:drawing>
+      </w:r>
+    </w:p>
+    <w:p>
+      <w:pPr>
+        <w:pStyle w:val="Caption"/>
+      </w:pPr>
+      <w:r>
+        <w:t xml:space="preserve">                                  </w:t>
+      </w:r>
+      <w:r>
+        <w:t xml:space="preserve">Figure </w:t>
+      </w:r>
+      <w:r>
+        <w:fldChar w:fldCharType="begin"/>
+      </w:r>
+      <w:r>
+        <w:instrText xml:space="preserve"> SEQ Figure \* ARABIC </w:instrText>
+      </w:r>
+      <w:r>
+        <w:fldChar w:fldCharType="separate"/>
+      </w:r>
+      <w:r>
+        <w:rPr>
+          <w:noProof/>
+        </w:rPr>
+        <w:t>1</w:t>
+      </w:r>
+      <w:r>
+        <w:fldChar w:fldCharType="end"/>
+      </w:r>
+      <w:r>
+        <w:t xml:space="preserve"> </w:t>
+      </w:r>
+      <w:r>
+        <w:t>(Boxplot</w:t>
+      </w:r>
+      <w:r>
+        <w:t xml:space="preserve"> of Alcohol level with respect to wine quality)</w:t>
+      </w:r>
+    </w:p>
+    <w:p/>
+    <w:p>
+      <w:pPr>
+        <w:jc w:val="both"/>
+        <w:rPr>
+          <w:rFonts w:ascii="Times New Roman" w:hAnsi="Times New Roman" w:cs="Times New Roman"/>
+          <w:sz w:val="22"/>
+          <w:szCs w:val="22"/>
+        </w:rPr>
+      </w:pPr>
+      <w:r>
+        <w:rPr>
+          <w:rFonts w:ascii="Times New Roman" w:hAnsi="Times New Roman" w:cs="Times New Roman"/>
+          <w:sz w:val="22"/>
+          <w:szCs w:val="22"/>
+        </w:rPr>
+        <w:t xml:space="preserve">The </w:t>
+      </w:r>
+      <w:r>
+        <w:rPr>
+          <w:rFonts w:ascii="Times New Roman" w:hAnsi="Times New Roman" w:cs="Times New Roman"/>
+          <w:sz w:val="22"/>
+          <w:szCs w:val="22"/>
+        </w:rPr>
+        <w:t xml:space="preserve">visualisation </w:t>
+      </w:r>
+      <w:r>
+        <w:rPr>
+          <w:rFonts w:ascii="Times New Roman" w:hAnsi="Times New Roman" w:cs="Times New Roman"/>
+          <w:sz w:val="22"/>
+          <w:szCs w:val="22"/>
+        </w:rPr>
+        <w:t xml:space="preserve">of Boxplot </w:t>
+      </w:r>
+      <w:r>
+        <w:rPr>
+          <w:rFonts w:ascii="Times New Roman" w:hAnsi="Times New Roman" w:cs="Times New Roman"/>
+          <w:sz w:val="22"/>
+          <w:szCs w:val="22"/>
+        </w:rPr>
+        <w:t xml:space="preserve">is the most appropriate </w:t>
+      </w:r>
+      <w:r>
+        <w:rPr>
+          <w:rFonts w:ascii="Times New Roman" w:hAnsi="Times New Roman" w:cs="Times New Roman"/>
+          <w:sz w:val="22"/>
+          <w:szCs w:val="22"/>
+        </w:rPr>
+        <w:t xml:space="preserve">for our research as it effectively demonstrates how </w:t>
+      </w:r>
+      <w:r>
+        <w:rPr>
+          <w:rFonts w:ascii="Times New Roman" w:hAnsi="Times New Roman" w:cs="Times New Roman"/>
+          <w:sz w:val="22"/>
+          <w:szCs w:val="22"/>
+        </w:rPr>
+        <w:t xml:space="preserve">the </w:t>
+      </w:r>
+      <w:r>
+        <w:rPr>
+          <w:rFonts w:ascii="Times New Roman" w:hAnsi="Times New Roman" w:cs="Times New Roman"/>
+          <w:sz w:val="22"/>
+          <w:szCs w:val="22"/>
+        </w:rPr>
+        <w:t>two-alcohol</w:t>
+      </w:r>
+      <w:r>
+        <w:rPr>
+          <w:rFonts w:ascii="Times New Roman" w:hAnsi="Times New Roman" w:cs="Times New Roman"/>
+          <w:sz w:val="22"/>
+          <w:szCs w:val="22"/>
+        </w:rPr>
+        <w:t xml:space="preserve"> level high and low differs from each othe</w:t>
+      </w:r>
+      <w:r>
+        <w:rPr>
+          <w:rFonts w:ascii="Times New Roman" w:hAnsi="Times New Roman" w:cs="Times New Roman"/>
+          <w:sz w:val="22"/>
+          <w:szCs w:val="22"/>
+        </w:rPr>
+        <w:t>r in</w:t>
+      </w:r>
+      <w:r>
+        <w:rPr>
+          <w:rFonts w:ascii="Times New Roman" w:hAnsi="Times New Roman" w:cs="Times New Roman"/>
+          <w:sz w:val="22"/>
+          <w:szCs w:val="22"/>
+        </w:rPr>
+        <w:t xml:space="preserve"> variability and potential outliers. </w:t>
+      </w:r>
+      <w:r>
+        <w:rPr>
+          <w:rFonts w:ascii="Times New Roman" w:hAnsi="Times New Roman" w:cs="Times New Roman"/>
+          <w:sz w:val="22"/>
+          <w:szCs w:val="22"/>
+        </w:rPr>
+        <w:t xml:space="preserve">The upward shift of wine with higher alcohol content </w:t>
+      </w:r>
+      <w:r>
+        <w:rPr>
+          <w:rFonts w:ascii="Times New Roman" w:hAnsi="Times New Roman" w:cs="Times New Roman"/>
+          <w:sz w:val="22"/>
+          <w:szCs w:val="22"/>
+        </w:rPr>
+        <w:t>hints the possibility of difference in the means of the wo alcohol levels. The visualization aligns with the premise of our research.</w:t>
+      </w:r>
+    </w:p>
+    <w:p>
+      <w:pPr>
+        <w:jc w:val="both"/>
+        <w:rPr>
+          <w:rFonts w:ascii="Times New Roman" w:hAnsi="Times New Roman" w:cs="Times New Roman"/>
+          <w:sz w:val="22"/>
+          <w:szCs w:val="22"/>
+        </w:rPr>
+      </w:pPr>
+      <w:r>
+        <w:rPr>
+          <w:rFonts w:ascii="Times New Roman" w:hAnsi="Times New Roman" w:cs="Times New Roman"/>
+          <w:sz w:val="22"/>
+          <w:szCs w:val="22"/>
+        </w:rPr>
+        <w:t xml:space="preserve"> </w:t>
+      </w:r>
     </w:p>
     <w:p>
       <w:pPr>
@@ -1182,20 +1349,18 @@
     </w:p>
     <w:sdt>
       <w:sdtPr>
+        <w:rPr>
+          <w:rFonts w:asciiTheme="minorHAnsi" w:eastAsiaTheme="minorEastAsia" w:hAnsiTheme="minorHAnsi" w:cstheme="minorBidi"/>
+          <w:color w:val="auto"/>
+          <w:sz w:val="24"/>
+          <w:szCs w:val="24"/>
+        </w:rPr>
         <w:id w:val="-1521161264"/>
         <w:docPartObj>
           <w:docPartGallery w:val="Bibliographies"/>
           <w:docPartUnique/>
         </w:docPartObj>
       </w:sdtPr>
-      <w:sdtEndPr>
-        <w:rPr>
-          <w:rFonts w:asciiTheme="minorHAnsi" w:eastAsiaTheme="minorEastAsia" w:hAnsiTheme="minorHAnsi" w:cstheme="minorBidi"/>
-          <w:color w:val="auto"/>
-          <w:sz w:val="24"/>
-          <w:szCs w:val="24"/>
-        </w:rPr>
-      </w:sdtEndPr>
       <w:sdtContent>
         <w:p>
           <w:pPr>
@@ -1937,6 +2102,7 @@
   <w:style w:type="character" w:default="1" w:styleId="DefaultParagraphFont">
     <w:name w:val="Default Paragraph Font"/>
     <w:uiPriority w:val="1"/>
+    <w:semiHidden/>
     <w:unhideWhenUsed/>
   </w:style>
   <w:style w:type="table" w:default="1" w:styleId="TableNormal">
@@ -2015,6 +2181,25 @@
     <w:rPr>
       <w:color w:val="605E5C"/>
       <w:shd w:val="clear" w:color="auto" w:fill="E1DFDD"/>
+    </w:rPr>
+  </w:style>
+  <w:style w:type="paragraph" w:styleId="Caption">
+    <w:name w:val="caption"/>
+    <w:basedOn w:val="Normal"/>
+    <w:next w:val="Normal"/>
+    <w:uiPriority w:val="35"/>
+    <w:unhideWhenUsed/>
+    <w:qFormat/>
+    <w:rsid w:val="000E131B"/>
+    <w:pPr>
+      <w:spacing w:after="200" w:line="240" w:lineRule="auto"/>
+    </w:pPr>
+    <w:rPr>
+      <w:i/>
+      <w:iCs/>
+      <w:color w:val="0E2841" w:themeColor="text2"/>
+      <w:sz w:val="18"/>
+      <w:szCs w:val="18"/>
     </w:rPr>
   </w:style>
 </w:styles>

</xml_diff>

<commit_message>
updated the histogram and added it into the report
</commit_message>
<xml_diff>
--- a/Group 194 Report.docx
+++ b/Group 194 Report.docx
@@ -251,7 +251,25 @@
           <w:sz w:val="22"/>
           <w:szCs w:val="22"/>
         </w:rPr>
-        <w:t>To ascertain whether the proportion of alcohol quantity connects to alcohol quality we needed to craft an excellent research question. Therefore, it lead to the research question of –</w:t>
+        <w:t xml:space="preserve">To ascertain whether the proportion of alcohol quantity connects to alcohol quality we needed to craft an excellent research question. Therefore, it </w:t>
+      </w:r>
+      <w:proofErr w:type="gramStart"/>
+      <w:r>
+        <w:rPr>
+          <w:rFonts w:ascii="Times New Roman" w:eastAsia="Aptos" w:hAnsi="Times New Roman" w:cs="Times New Roman"/>
+          <w:sz w:val="22"/>
+          <w:szCs w:val="22"/>
+        </w:rPr>
+        <w:t>lead</w:t>
+      </w:r>
+      <w:proofErr w:type="gramEnd"/>
+      <w:r>
+        <w:rPr>
+          <w:rFonts w:ascii="Times New Roman" w:eastAsia="Aptos" w:hAnsi="Times New Roman" w:cs="Times New Roman"/>
+          <w:sz w:val="22"/>
+          <w:szCs w:val="22"/>
+        </w:rPr>
+        <w:t xml:space="preserve"> to the research question of –</w:t>
       </w:r>
     </w:p>
     <w:p>
@@ -1012,8 +1030,8 @@
           <w:noProof/>
         </w:rPr>
         <w:drawing>
-          <wp:inline distT="0" distB="0" distL="0" distR="0" wp14:anchorId="2DCF281F" wp14:editId="5844ECFC">
-            <wp:extent cx="4343400" cy="3368040"/>
+          <wp:inline distT="0" distB="0" distL="0" distR="0" wp14:anchorId="2DCF281F" wp14:editId="373C84C5">
+            <wp:extent cx="4642534" cy="3600000"/>
             <wp:effectExtent l="0" t="0" r="0" b="0"/>
             <wp:docPr id="1919575673" name="Picture 1" descr="A chart with a bar graph&#10;&#10;Description automatically generated"/>
             <wp:cNvGraphicFramePr>
@@ -1041,7 +1059,7 @@
                   <pic:spPr>
                     <a:xfrm>
                       <a:off x="0" y="0"/>
-                      <a:ext cx="4343400" cy="3368040"/>
+                      <a:ext cx="4642534" cy="3600000"/>
                     </a:xfrm>
                     <a:prstGeom prst="rect">
                       <a:avLst/>
@@ -1199,6 +1217,76 @@
         <w:t>hints the possibility of difference in the means of the wo alcohol levels. The visualization aligns with the premise of our research.</w:t>
       </w:r>
     </w:p>
+    <w:p>
+      <w:pPr>
+        <w:pStyle w:val="Heading2"/>
+        <w:rPr>
+          <w:rFonts w:eastAsia="Times New Roman"/>
+        </w:rPr>
+      </w:pPr>
+      <w:r>
+        <w:rPr>
+          <w:rFonts w:eastAsia="Times New Roman"/>
+        </w:rPr>
+        <w:lastRenderedPageBreak/>
+        <w:t xml:space="preserve">3.2. </w:t>
+      </w:r>
+      <w:r>
+        <w:rPr>
+          <w:rFonts w:eastAsia="Times New Roman"/>
+        </w:rPr>
+        <w:t>Additional information relating to understanding the data</w:t>
+      </w:r>
+    </w:p>
+    <w:p>
+      <w:r>
+        <w:rPr>
+          <w:noProof/>
+        </w:rPr>
+        <w:drawing>
+          <wp:inline distT="0" distB="0" distL="0" distR="0" wp14:anchorId="70C6AF76" wp14:editId="42E7DD0F">
+            <wp:extent cx="4820323" cy="3905795"/>
+            <wp:effectExtent l="0" t="0" r="0" b="0"/>
+            <wp:docPr id="93892858" name="Picture 2" descr="A graph of quality and quality&#10;&#10;Description automatically generated"/>
+            <wp:cNvGraphicFramePr>
+              <a:graphicFrameLocks xmlns:a="http://schemas.openxmlformats.org/drawingml/2006/main" noChangeAspect="1"/>
+            </wp:cNvGraphicFramePr>
+            <a:graphic xmlns:a="http://schemas.openxmlformats.org/drawingml/2006/main">
+              <a:graphicData uri="http://schemas.openxmlformats.org/drawingml/2006/picture">
+                <pic:pic xmlns:pic="http://schemas.openxmlformats.org/drawingml/2006/picture">
+                  <pic:nvPicPr>
+                    <pic:cNvPr id="93892858" name="Picture 2" descr="A graph of quality and quality&#10;&#10;Description automatically generated"/>
+                    <pic:cNvPicPr/>
+                  </pic:nvPicPr>
+                  <pic:blipFill>
+                    <a:blip r:embed="rId6">
+                      <a:extLst>
+                        <a:ext uri="{28A0092B-C50C-407E-A947-70E740481C1C}">
+                          <a14:useLocalDpi xmlns:a14="http://schemas.microsoft.com/office/drawing/2010/main" val="0"/>
+                        </a:ext>
+                      </a:extLst>
+                    </a:blip>
+                    <a:stretch>
+                      <a:fillRect/>
+                    </a:stretch>
+                  </pic:blipFill>
+                  <pic:spPr>
+                    <a:xfrm>
+                      <a:off x="0" y="0"/>
+                      <a:ext cx="4820323" cy="3905795"/>
+                    </a:xfrm>
+                    <a:prstGeom prst="rect">
+                      <a:avLst/>
+                    </a:prstGeom>
+                  </pic:spPr>
+                </pic:pic>
+              </a:graphicData>
+            </a:graphic>
+          </wp:inline>
+        </w:drawing>
+      </w:r>
+    </w:p>
+    <w:p/>
     <w:p>
       <w:pPr>
         <w:jc w:val="both"/>

</xml_diff>

<commit_message>
Additional inforamtion relating to understanding the data added
</commit_message>
<xml_diff>
--- a/Group 194 Report.docx
+++ b/Group 194 Report.docx
@@ -68,6 +68,7 @@
           <w:id w:val="982575286"/>
           <w:citation/>
         </w:sdtPr>
+        <w:sdtEndPr/>
         <w:sdtContent>
           <w:r>
             <w:rPr>
@@ -251,25 +252,7 @@
           <w:sz w:val="22"/>
           <w:szCs w:val="22"/>
         </w:rPr>
-        <w:t xml:space="preserve">To ascertain whether the proportion of alcohol quantity connects to alcohol quality we needed to craft an excellent research question. Therefore, it </w:t>
-      </w:r>
-      <w:proofErr w:type="gramStart"/>
-      <w:r>
-        <w:rPr>
-          <w:rFonts w:ascii="Times New Roman" w:eastAsia="Aptos" w:hAnsi="Times New Roman" w:cs="Times New Roman"/>
-          <w:sz w:val="22"/>
-          <w:szCs w:val="22"/>
-        </w:rPr>
-        <w:t>lead</w:t>
-      </w:r>
-      <w:proofErr w:type="gramEnd"/>
-      <w:r>
-        <w:rPr>
-          <w:rFonts w:ascii="Times New Roman" w:eastAsia="Aptos" w:hAnsi="Times New Roman" w:cs="Times New Roman"/>
-          <w:sz w:val="22"/>
-          <w:szCs w:val="22"/>
-        </w:rPr>
-        <w:t xml:space="preserve"> to the research question of –</w:t>
+        <w:t>To ascertain whether the proportion of alcohol quantity connects to alcohol quality we needed to craft an excellent research question. Therefore, it lead to the research question of –</w:t>
       </w:r>
     </w:p>
     <w:p>
@@ -707,6 +690,7 @@
           <w:id w:val="807291875"/>
           <w:citation/>
         </w:sdtPr>
+        <w:sdtEndPr/>
         <w:sdtContent>
           <w:r>
             <w:rPr>
@@ -799,6 +783,7 @@
           <w:id w:val="-1107582063"/>
           <w:citation/>
         </w:sdtPr>
+        <w:sdtEndPr/>
         <w:sdtContent>
           <w:r>
             <w:rPr>
@@ -891,6 +876,7 @@
           <w:id w:val="1138605000"/>
           <w:citation/>
         </w:sdtPr>
+        <w:sdtEndPr/>
         <w:sdtContent>
           <w:r>
             <w:rPr>
@@ -1030,8 +1016,8 @@
           <w:noProof/>
         </w:rPr>
         <w:drawing>
-          <wp:inline distT="0" distB="0" distL="0" distR="0" wp14:anchorId="2DCF281F" wp14:editId="373C84C5">
-            <wp:extent cx="4642534" cy="3600000"/>
+          <wp:inline distT="0" distB="0" distL="0" distR="0" wp14:anchorId="2DCF281F" wp14:editId="23FA5929">
+            <wp:extent cx="3698753" cy="2843530"/>
             <wp:effectExtent l="0" t="0" r="0" b="0"/>
             <wp:docPr id="1919575673" name="Picture 1" descr="A chart with a bar graph&#10;&#10;Description automatically generated"/>
             <wp:cNvGraphicFramePr>
@@ -1059,7 +1045,7 @@
                   <pic:spPr>
                     <a:xfrm>
                       <a:off x="0" y="0"/>
-                      <a:ext cx="4642534" cy="3600000"/>
+                      <a:ext cx="3698753" cy="2843530"/>
                     </a:xfrm>
                     <a:prstGeom prst="rect">
                       <a:avLst/>
@@ -1077,7 +1063,13 @@
         <w:pStyle w:val="Caption"/>
       </w:pPr>
       <w:r>
-        <w:t xml:space="preserve">                                  </w:t>
+        <w:t xml:space="preserve">                   </w:t>
+      </w:r>
+      <w:r>
+        <w:t xml:space="preserve">   </w:t>
+      </w:r>
+      <w:r>
+        <w:t xml:space="preserve"> </w:t>
       </w:r>
       <w:r>
         <w:t xml:space="preserve">Figure </w:t>
@@ -1228,7 +1220,6 @@
         <w:rPr>
           <w:rFonts w:eastAsia="Times New Roman"/>
         </w:rPr>
-        <w:lastRenderedPageBreak/>
         <w:t xml:space="preserve">3.2. </w:t>
       </w:r>
       <w:r>
@@ -1244,8 +1235,8 @@
           <w:noProof/>
         </w:rPr>
         <w:drawing>
-          <wp:inline distT="0" distB="0" distL="0" distR="0" wp14:anchorId="70C6AF76" wp14:editId="42E7DD0F">
-            <wp:extent cx="4820323" cy="3905795"/>
+          <wp:inline distT="0" distB="0" distL="0" distR="0" wp14:anchorId="70C6AF76" wp14:editId="0DF8CE2C">
+            <wp:extent cx="3697200" cy="2904572"/>
             <wp:effectExtent l="0" t="0" r="0" b="0"/>
             <wp:docPr id="93892858" name="Picture 2" descr="A graph of quality and quality&#10;&#10;Description automatically generated"/>
             <wp:cNvGraphicFramePr>
@@ -1273,7 +1264,7 @@
                   <pic:spPr>
                     <a:xfrm>
                       <a:off x="0" y="0"/>
-                      <a:ext cx="4820323" cy="3905795"/>
+                      <a:ext cx="3697200" cy="2904572"/>
                     </a:xfrm>
                     <a:prstGeom prst="rect">
                       <a:avLst/>
@@ -1286,7 +1277,264 @@
         </w:drawing>
       </w:r>
     </w:p>
-    <w:p/>
+    <w:p>
+      <w:pPr>
+        <w:pStyle w:val="Caption"/>
+      </w:pPr>
+      <w:r>
+        <w:t xml:space="preserve">               Figure </w:t>
+      </w:r>
+      <w:r>
+        <w:fldChar w:fldCharType="begin"/>
+      </w:r>
+      <w:r>
+        <w:instrText xml:space="preserve"> SEQ Figure \* ARABIC </w:instrText>
+      </w:r>
+      <w:r>
+        <w:fldChar w:fldCharType="separate"/>
+      </w:r>
+      <w:r>
+        <w:rPr>
+          <w:noProof/>
+        </w:rPr>
+        <w:t>2</w:t>
+      </w:r>
+      <w:r>
+        <w:fldChar w:fldCharType="end"/>
+      </w:r>
+      <w:r>
+        <w:t xml:space="preserve"> </w:t>
+      </w:r>
+      <w:r>
+        <w:t>(histogram with bell curve on top of dependent variable)</w:t>
+      </w:r>
+    </w:p>
+    <w:p>
+      <w:pPr>
+        <w:rPr>
+          <w:rFonts w:ascii="Times New Roman" w:hAnsi="Times New Roman" w:cs="Times New Roman"/>
+          <w:sz w:val="22"/>
+          <w:szCs w:val="22"/>
+        </w:rPr>
+      </w:pPr>
+      <w:r>
+        <w:rPr>
+          <w:rFonts w:ascii="Times New Roman" w:hAnsi="Times New Roman" w:cs="Times New Roman"/>
+          <w:sz w:val="22"/>
+          <w:szCs w:val="22"/>
+        </w:rPr>
+        <w:t xml:space="preserve">The </w:t>
+      </w:r>
+      <w:r>
+        <w:rPr>
+          <w:rFonts w:ascii="Times New Roman" w:hAnsi="Times New Roman" w:cs="Times New Roman"/>
+          <w:sz w:val="22"/>
+          <w:szCs w:val="22"/>
+        </w:rPr>
+        <w:t xml:space="preserve">Histogram </w:t>
+      </w:r>
+      <w:r>
+        <w:rPr>
+          <w:rFonts w:ascii="Times New Roman" w:hAnsi="Times New Roman" w:cs="Times New Roman"/>
+          <w:sz w:val="22"/>
+          <w:szCs w:val="22"/>
+        </w:rPr>
+        <w:t xml:space="preserve">of </w:t>
+      </w:r>
+      <w:r>
+        <w:rPr>
+          <w:rFonts w:ascii="Times New Roman" w:hAnsi="Times New Roman" w:cs="Times New Roman"/>
+          <w:sz w:val="22"/>
+          <w:szCs w:val="22"/>
+        </w:rPr>
+        <w:t xml:space="preserve">our </w:t>
+      </w:r>
+      <w:r>
+        <w:rPr>
+          <w:rFonts w:ascii="Times New Roman" w:hAnsi="Times New Roman" w:cs="Times New Roman"/>
+          <w:sz w:val="22"/>
+          <w:szCs w:val="22"/>
+        </w:rPr>
+        <w:t>dependent variable</w:t>
+      </w:r>
+      <w:r>
+        <w:rPr>
+          <w:rFonts w:ascii="Times New Roman" w:hAnsi="Times New Roman" w:cs="Times New Roman"/>
+          <w:sz w:val="22"/>
+          <w:szCs w:val="22"/>
+        </w:rPr>
+        <w:t xml:space="preserve"> (wine quality)</w:t>
+      </w:r>
+      <w:r>
+        <w:rPr>
+          <w:rFonts w:ascii="Times New Roman" w:hAnsi="Times New Roman" w:cs="Times New Roman"/>
+          <w:sz w:val="22"/>
+          <w:szCs w:val="22"/>
+        </w:rPr>
+        <w:t xml:space="preserve"> is </w:t>
+      </w:r>
+      <w:r>
+        <w:rPr>
+          <w:rFonts w:ascii="Times New Roman" w:hAnsi="Times New Roman" w:cs="Times New Roman"/>
+          <w:sz w:val="22"/>
+          <w:szCs w:val="22"/>
+        </w:rPr>
+        <w:t xml:space="preserve">essential for our research as this will allow us to form the </w:t>
+      </w:r>
+      <w:r>
+        <w:rPr>
+          <w:rFonts w:ascii="Times New Roman" w:hAnsi="Times New Roman" w:cs="Times New Roman"/>
+          <w:sz w:val="22"/>
+          <w:szCs w:val="22"/>
+        </w:rPr>
+        <w:t>right statistical test</w:t>
+      </w:r>
+      <w:r>
+        <w:rPr>
+          <w:rFonts w:ascii="Times New Roman" w:hAnsi="Times New Roman" w:cs="Times New Roman"/>
+          <w:sz w:val="22"/>
+          <w:szCs w:val="22"/>
+        </w:rPr>
+        <w:t xml:space="preserve">. The </w:t>
+      </w:r>
+      <w:r>
+        <w:rPr>
+          <w:rFonts w:ascii="Times New Roman" w:hAnsi="Times New Roman" w:cs="Times New Roman"/>
+          <w:sz w:val="22"/>
+          <w:szCs w:val="22"/>
+        </w:rPr>
+        <w:t xml:space="preserve">bell curve and the histogram </w:t>
+      </w:r>
+      <w:r>
+        <w:rPr>
+          <w:rFonts w:ascii="Times New Roman" w:hAnsi="Times New Roman" w:cs="Times New Roman"/>
+          <w:sz w:val="22"/>
+          <w:szCs w:val="22"/>
+        </w:rPr>
+        <w:t xml:space="preserve">structure </w:t>
+      </w:r>
+      <w:r>
+        <w:rPr>
+          <w:rFonts w:ascii="Times New Roman" w:hAnsi="Times New Roman" w:cs="Times New Roman"/>
+          <w:sz w:val="22"/>
+          <w:szCs w:val="22"/>
+        </w:rPr>
+        <w:t>suggest</w:t>
+      </w:r>
+      <w:r>
+        <w:rPr>
+          <w:rFonts w:ascii="Times New Roman" w:hAnsi="Times New Roman" w:cs="Times New Roman"/>
+          <w:sz w:val="22"/>
+          <w:szCs w:val="22"/>
+        </w:rPr>
+        <w:t xml:space="preserve"> normality of the </w:t>
+      </w:r>
+      <w:r>
+        <w:rPr>
+          <w:rFonts w:ascii="Times New Roman" w:hAnsi="Times New Roman" w:cs="Times New Roman"/>
+          <w:sz w:val="22"/>
+          <w:szCs w:val="22"/>
+        </w:rPr>
+        <w:lastRenderedPageBreak/>
+        <w:t>data</w:t>
+      </w:r>
+      <w:r>
+        <w:rPr>
+          <w:rFonts w:ascii="Times New Roman" w:hAnsi="Times New Roman" w:cs="Times New Roman"/>
+          <w:sz w:val="22"/>
+          <w:szCs w:val="22"/>
+        </w:rPr>
+        <w:t xml:space="preserve"> </w:t>
+      </w:r>
+      <w:r>
+        <w:rPr>
+          <w:rFonts w:ascii="Times New Roman" w:hAnsi="Times New Roman" w:cs="Times New Roman"/>
+          <w:sz w:val="22"/>
+          <w:szCs w:val="22"/>
+        </w:rPr>
+        <w:t>suggesting T-test is more suitable for testing our hypothesises.</w:t>
+      </w:r>
+      <w:r>
+        <w:rPr>
+          <w:rFonts w:ascii="Times New Roman" w:hAnsi="Times New Roman" w:cs="Times New Roman"/>
+          <w:sz w:val="22"/>
+          <w:szCs w:val="22"/>
+        </w:rPr>
+        <w:t xml:space="preserve"> For the exception a Wilcox test would have been a better alternative.</w:t>
+      </w:r>
+      <w:r>
+        <w:rPr>
+          <w:rFonts w:ascii="Times New Roman" w:hAnsi="Times New Roman" w:cs="Times New Roman"/>
+          <w:sz w:val="22"/>
+          <w:szCs w:val="22"/>
+        </w:rPr>
+        <w:t xml:space="preserve"> </w:t>
+      </w:r>
+      <w:r>
+        <w:rPr>
+          <w:rFonts w:ascii="Times New Roman" w:hAnsi="Times New Roman" w:cs="Times New Roman"/>
+          <w:sz w:val="22"/>
+          <w:szCs w:val="22"/>
+        </w:rPr>
+        <w:t>Th</w:t>
+      </w:r>
+      <w:r>
+        <w:rPr>
+          <w:rFonts w:ascii="Times New Roman" w:hAnsi="Times New Roman" w:cs="Times New Roman"/>
+          <w:sz w:val="22"/>
+          <w:szCs w:val="22"/>
+        </w:rPr>
+        <w:t>us</w:t>
+      </w:r>
+      <w:r>
+        <w:rPr>
+          <w:rFonts w:ascii="Times New Roman" w:hAnsi="Times New Roman" w:cs="Times New Roman"/>
+          <w:sz w:val="22"/>
+          <w:szCs w:val="22"/>
+        </w:rPr>
+        <w:t>,</w:t>
+      </w:r>
+      <w:r>
+        <w:rPr>
+          <w:rFonts w:ascii="Times New Roman" w:hAnsi="Times New Roman" w:cs="Times New Roman"/>
+          <w:sz w:val="22"/>
+          <w:szCs w:val="22"/>
+        </w:rPr>
+        <w:t xml:space="preserve"> the histogram emerges as an essential tool to </w:t>
+      </w:r>
+      <w:r>
+        <w:rPr>
+          <w:rFonts w:ascii="Times New Roman" w:hAnsi="Times New Roman" w:cs="Times New Roman"/>
+          <w:sz w:val="22"/>
+          <w:szCs w:val="22"/>
+        </w:rPr>
+        <w:t xml:space="preserve">for selecting </w:t>
+      </w:r>
+      <w:r>
+        <w:rPr>
+          <w:rFonts w:ascii="Times New Roman" w:hAnsi="Times New Roman" w:cs="Times New Roman"/>
+          <w:sz w:val="22"/>
+          <w:szCs w:val="22"/>
+        </w:rPr>
+        <w:t xml:space="preserve">the appropriate </w:t>
+      </w:r>
+      <w:r>
+        <w:rPr>
+          <w:rFonts w:ascii="Times New Roman" w:hAnsi="Times New Roman" w:cs="Times New Roman"/>
+          <w:sz w:val="22"/>
+          <w:szCs w:val="22"/>
+        </w:rPr>
+        <w:t>statistical test</w:t>
+      </w:r>
+      <w:r>
+        <w:rPr>
+          <w:rFonts w:ascii="Times New Roman" w:hAnsi="Times New Roman" w:cs="Times New Roman"/>
+          <w:sz w:val="22"/>
+          <w:szCs w:val="22"/>
+        </w:rPr>
+        <w:t>.</w:t>
+      </w:r>
+    </w:p>
     <w:p>
       <w:pPr>
         <w:jc w:val="both"/>
@@ -1449,6 +1697,7 @@
           <w:docPartUnique/>
         </w:docPartObj>
       </w:sdtPr>
+      <w:sdtEndPr/>
       <w:sdtContent>
         <w:p>
           <w:pPr>
@@ -1463,6 +1712,7 @@
             <w:id w:val="111145805"/>
             <w:bibliography/>
           </w:sdtPr>
+          <w:sdtEndPr/>
           <w:sdtContent>
             <w:p>
               <w:pPr>
@@ -1599,6 +1849,7 @@
           <w:docPartUnique/>
         </w:docPartObj>
       </w:sdtPr>
+      <w:sdtEndPr/>
       <w:sdtContent>
         <w:p>
           <w:pPr>
@@ -1697,6 +1948,7 @@
           <w:docPartUnique/>
         </w:docPartObj>
       </w:sdtPr>
+      <w:sdtEndPr/>
       <w:sdtContent>
         <w:p>
           <w:pPr>

</xml_diff>

<commit_message>
5.4 Project's Overall Judgement
</commit_message>
<xml_diff>
--- a/Group 194 Report.docx
+++ b/Group 194 Report.docx
@@ -1,6 +1,6 @@
 
 <file path=word/document.xml><?xml version="1.0" encoding="utf-8"?>
-<w:document xmlns:wpc="http://schemas.microsoft.com/office/word/2010/wordprocessingCanvas" xmlns:cx="http://schemas.microsoft.com/office/drawing/2014/chartex" xmlns:cx1="http://schemas.microsoft.com/office/drawing/2015/9/8/chartex" xmlns:cx2="http://schemas.microsoft.com/office/drawing/2015/10/21/chartex" xmlns:cx3="http://schemas.microsoft.com/office/drawing/2016/5/9/chartex" xmlns:cx4="http://schemas.microsoft.com/office/drawing/2016/5/10/chartex" xmlns:cx5="http://schemas.microsoft.com/office/drawing/2016/5/11/chartex" xmlns:cx6="http://schemas.microsoft.com/office/drawing/2016/5/12/chartex" xmlns:cx7="http://schemas.microsoft.com/office/drawing/2016/5/13/chartex" xmlns:cx8="http://schemas.microsoft.com/office/drawing/2016/5/14/chartex" xmlns:mc="http://schemas.openxmlformats.org/markup-compatibility/2006" xmlns:aink="http://schemas.microsoft.com/office/drawing/2016/ink" xmlns:am3d="http://schemas.microsoft.com/office/drawing/2017/model3d" xmlns:o="urn:schemas-microsoft-com:office:office" xmlns:oel="http://schemas.microsoft.com/office/2019/extlst" xmlns:r="http://schemas.openxmlformats.org/officeDocument/2006/relationships" xmlns:m="http://schemas.openxmlformats.org/officeDocument/2006/math" xmlns:v="urn:schemas-microsoft-com:vml" xmlns:wp14="http://schemas.microsoft.com/office/word/2010/wordprocessingDrawing" xmlns:wp="http://schemas.openxmlformats.org/drawingml/2006/wordprocessingDrawing" xmlns:w10="urn:schemas-microsoft-com:office:word" xmlns:w="http://schemas.openxmlformats.org/wordprocessingml/2006/main" xmlns:w14="http://schemas.microsoft.com/office/word/2010/wordml" xmlns:w15="http://schemas.microsoft.com/office/word/2012/wordml" xmlns:w16cex="http://schemas.microsoft.com/office/word/2018/wordml/cex" xmlns:w16cid="http://schemas.microsoft.com/office/word/2016/wordml/cid" xmlns:w16="http://schemas.microsoft.com/office/word/2018/wordml" xmlns:w16du="http://schemas.microsoft.com/office/word/2023/wordml/word16du" xmlns:w16sdtdh="http://schemas.microsoft.com/office/word/2020/wordml/sdtdatahash" xmlns:w16se="http://schemas.microsoft.com/office/word/2015/wordml/symex" xmlns:wpg="http://schemas.microsoft.com/office/word/2010/wordprocessingGroup" xmlns:wpi="http://schemas.microsoft.com/office/word/2010/wordprocessingInk" xmlns:wne="http://schemas.microsoft.com/office/word/2006/wordml" xmlns:wps="http://schemas.microsoft.com/office/word/2010/wordprocessingShape" mc:Ignorable="w14 w15 w16se w16cid w16 w16cex w16sdtdh w16du wp14">
+<w:document xmlns:wpc="http://schemas.microsoft.com/office/word/2010/wordprocessingCanvas" xmlns:cx="http://schemas.microsoft.com/office/drawing/2014/chartex" xmlns:cx1="http://schemas.microsoft.com/office/drawing/2015/9/8/chartex" xmlns:cx2="http://schemas.microsoft.com/office/drawing/2015/10/21/chartex" xmlns:cx3="http://schemas.microsoft.com/office/drawing/2016/5/9/chartex" xmlns:cx4="http://schemas.microsoft.com/office/drawing/2016/5/10/chartex" xmlns:cx5="http://schemas.microsoft.com/office/drawing/2016/5/11/chartex" xmlns:cx6="http://schemas.microsoft.com/office/drawing/2016/5/12/chartex" xmlns:cx7="http://schemas.microsoft.com/office/drawing/2016/5/13/chartex" xmlns:cx8="http://schemas.microsoft.com/office/drawing/2016/5/14/chartex" xmlns:mc="http://schemas.openxmlformats.org/markup-compatibility/2006" xmlns:aink="http://schemas.microsoft.com/office/drawing/2016/ink" xmlns:am3d="http://schemas.microsoft.com/office/drawing/2017/model3d" xmlns:o="urn:schemas-microsoft-com:office:office" xmlns:oel="http://schemas.microsoft.com/office/2019/extlst" xmlns:r="http://schemas.openxmlformats.org/officeDocument/2006/relationships" xmlns:m="http://schemas.openxmlformats.org/officeDocument/2006/math" xmlns:v="urn:schemas-microsoft-com:vml" xmlns:wp14="http://schemas.microsoft.com/office/word/2010/wordprocessingDrawing" xmlns:wp="http://schemas.openxmlformats.org/drawingml/2006/wordprocessingDrawing" xmlns:w10="urn:schemas-microsoft-com:office:word" xmlns:w="http://schemas.openxmlformats.org/wordprocessingml/2006/main" xmlns:w14="http://schemas.microsoft.com/office/word/2010/wordml" xmlns:w15="http://schemas.microsoft.com/office/word/2012/wordml" xmlns:w16cex="http://schemas.microsoft.com/office/word/2018/wordml/cex" xmlns:w16cid="http://schemas.microsoft.com/office/word/2016/wordml/cid" xmlns:w16="http://schemas.microsoft.com/office/word/2018/wordml" xmlns:w16sdtdh="http://schemas.microsoft.com/office/word/2020/wordml/sdtdatahash" xmlns:w16se="http://schemas.microsoft.com/office/word/2015/wordml/symex" xmlns:wpg="http://schemas.microsoft.com/office/word/2010/wordprocessingGroup" xmlns:wpi="http://schemas.microsoft.com/office/word/2010/wordprocessingInk" xmlns:wne="http://schemas.microsoft.com/office/word/2006/wordml" xmlns:wps="http://schemas.microsoft.com/office/word/2010/wordprocessingShape" mc:Ignorable="w14 w15 w16se w16cid w16 w16cex w16sdtdh wp14">
   <w:body>
     <w:p>
       <w:pPr>
@@ -68,6 +68,7 @@
           <w:id w:val="982575286"/>
           <w:citation/>
         </w:sdtPr>
+        <w:sdtEndPr/>
         <w:sdtContent>
           <w:r>
             <w:rPr>
@@ -251,7 +252,25 @@
           <w:sz w:val="22"/>
           <w:szCs w:val="22"/>
         </w:rPr>
-        <w:t>To ascertain whether the proportion of alcohol quantity connects to alcohol quality we needed to craft an excellent research question. Therefore, it lead to the research question of –</w:t>
+        <w:t xml:space="preserve">To ascertain whether the proportion of alcohol quantity connects to alcohol quality we needed to craft an excellent research question. Therefore, it </w:t>
+      </w:r>
+      <w:proofErr w:type="gramStart"/>
+      <w:r>
+        <w:rPr>
+          <w:rFonts w:ascii="Times New Roman" w:eastAsia="Aptos" w:hAnsi="Times New Roman" w:cs="Times New Roman"/>
+          <w:sz w:val="22"/>
+          <w:szCs w:val="22"/>
+        </w:rPr>
+        <w:t>lead</w:t>
+      </w:r>
+      <w:proofErr w:type="gramEnd"/>
+      <w:r>
+        <w:rPr>
+          <w:rFonts w:ascii="Times New Roman" w:eastAsia="Aptos" w:hAnsi="Times New Roman" w:cs="Times New Roman"/>
+          <w:sz w:val="22"/>
+          <w:szCs w:val="22"/>
+        </w:rPr>
+        <w:t xml:space="preserve"> to the research question of –</w:t>
       </w:r>
     </w:p>
     <w:p>
@@ -689,6 +708,7 @@
           <w:id w:val="807291875"/>
           <w:citation/>
         </w:sdtPr>
+        <w:sdtEndPr/>
         <w:sdtContent>
           <w:r>
             <w:rPr>
@@ -781,6 +801,7 @@
           <w:id w:val="-1107582063"/>
           <w:citation/>
         </w:sdtPr>
+        <w:sdtEndPr/>
         <w:sdtContent>
           <w:r>
             <w:rPr>
@@ -873,6 +894,7 @@
           <w:id w:val="1138605000"/>
           <w:citation/>
         </w:sdtPr>
+        <w:sdtEndPr/>
         <w:sdtContent>
           <w:r>
             <w:rPr>
@@ -1070,24 +1092,14 @@
       <w:r>
         <w:t xml:space="preserve">Figure </w:t>
       </w:r>
-      <w:r>
-        <w:fldChar w:fldCharType="begin"/>
-      </w:r>
-      <w:r>
-        <w:instrText xml:space="preserve"> SEQ Figure \* ARABIC </w:instrText>
-      </w:r>
-      <w:r>
-        <w:fldChar w:fldCharType="separate"/>
-      </w:r>
-      <w:r>
-        <w:rPr>
-          <w:noProof/>
-        </w:rPr>
-        <w:t>1</w:t>
-      </w:r>
-      <w:r>
-        <w:fldChar w:fldCharType="end"/>
-      </w:r>
+      <w:fldSimple w:instr=" SEQ Figure \* ARABIC ">
+        <w:r>
+          <w:rPr>
+            <w:noProof/>
+          </w:rPr>
+          <w:t>1</w:t>
+        </w:r>
+      </w:fldSimple>
       <w:r>
         <w:t xml:space="preserve"> </w:t>
       </w:r>
@@ -1280,24 +1292,14 @@
       <w:r>
         <w:t xml:space="preserve">               Figure </w:t>
       </w:r>
-      <w:r>
-        <w:fldChar w:fldCharType="begin"/>
-      </w:r>
-      <w:r>
-        <w:instrText xml:space="preserve"> SEQ Figure \* ARABIC </w:instrText>
-      </w:r>
-      <w:r>
-        <w:fldChar w:fldCharType="separate"/>
-      </w:r>
-      <w:r>
-        <w:rPr>
-          <w:noProof/>
-        </w:rPr>
-        <w:t>2</w:t>
-      </w:r>
-      <w:r>
-        <w:fldChar w:fldCharType="end"/>
-      </w:r>
+      <w:fldSimple w:instr=" SEQ Figure \* ARABIC ">
+        <w:r>
+          <w:rPr>
+            <w:noProof/>
+          </w:rPr>
+          <w:t>2</w:t>
+        </w:r>
+      </w:fldSimple>
       <w:r>
         <w:t xml:space="preserve"> </w:t>
       </w:r>
@@ -1705,6 +1707,7 @@
           <w:docPartUnique/>
         </w:docPartObj>
       </w:sdtPr>
+      <w:sdtEndPr/>
       <w:sdtContent>
         <w:p>
           <w:pPr>
@@ -1719,6 +1722,7 @@
             <w:id w:val="111145805"/>
             <w:bibliography/>
           </w:sdtPr>
+          <w:sdtEndPr/>
           <w:sdtContent>
             <w:p>
               <w:pPr>
@@ -1855,6 +1859,7 @@
           <w:docPartUnique/>
         </w:docPartObj>
       </w:sdtPr>
+      <w:sdtEndPr/>
       <w:sdtContent>
         <w:p>
           <w:pPr>
@@ -1953,6 +1958,7 @@
           <w:docPartUnique/>
         </w:docPartObj>
       </w:sdtPr>
+      <w:sdtEndPr/>
       <w:sdtContent>
         <w:p>
           <w:pPr>
@@ -1980,6 +1986,43 @@
     </w:p>
     <w:p>
       <w:pPr>
+        <w:pStyle w:val="Heading2"/>
+      </w:pPr>
+      <w:r>
+        <w:t>5</w:t>
+      </w:r>
+      <w:r>
+        <w:t>.</w:t>
+      </w:r>
+      <w:r>
+        <w:t>4</w:t>
+      </w:r>
+      <w:r>
+        <w:t xml:space="preserve">. </w:t>
+      </w:r>
+      <w:r>
+        <w:t>Project’s Overall Judgement</w:t>
+      </w:r>
+    </w:p>
+    <w:p>
+      <w:pPr>
+        <w:rPr>
+          <w:rFonts w:ascii="Times New Roman" w:hAnsi="Times New Roman" w:cs="Times New Roman"/>
+          <w:sz w:val="22"/>
+          <w:szCs w:val="22"/>
+        </w:rPr>
+      </w:pPr>
+      <w:r>
+        <w:rPr>
+          <w:rFonts w:ascii="Times New Roman" w:hAnsi="Times New Roman" w:cs="Times New Roman"/>
+          <w:sz w:val="22"/>
+          <w:szCs w:val="22"/>
+        </w:rPr>
+        <w:t>Our project effectively examined how alcohol content impacts the quality of white wine. By applying statistical tests and visualizations, we were able to assess differences in quality ratings. The findings met our initial expectations, though there is room for further analysis of additional features. Overall, the team was pleased with the outcome.</w:t>
+      </w:r>
+    </w:p>
+    <w:p>
+      <w:pPr>
         <w:spacing w:line="259" w:lineRule="auto"/>
         <w:jc w:val="both"/>
         <w:rPr>
@@ -2000,7 +2043,7 @@
 </file>
 
 <file path=word/styles.xml><?xml version="1.0" encoding="utf-8"?>
-<w:styles xmlns:mc="http://schemas.openxmlformats.org/markup-compatibility/2006" xmlns:r="http://schemas.openxmlformats.org/officeDocument/2006/relationships" xmlns:w="http://schemas.openxmlformats.org/wordprocessingml/2006/main" xmlns:w14="http://schemas.microsoft.com/office/word/2010/wordml" xmlns:w15="http://schemas.microsoft.com/office/word/2012/wordml" xmlns:w16cex="http://schemas.microsoft.com/office/word/2018/wordml/cex" xmlns:w16cid="http://schemas.microsoft.com/office/word/2016/wordml/cid" xmlns:w16="http://schemas.microsoft.com/office/word/2018/wordml" xmlns:w16du="http://schemas.microsoft.com/office/word/2023/wordml/word16du" xmlns:w16sdtdh="http://schemas.microsoft.com/office/word/2020/wordml/sdtdatahash" xmlns:w16se="http://schemas.microsoft.com/office/word/2015/wordml/symex" mc:Ignorable="w14 w15 w16se w16cid w16 w16cex w16sdtdh w16du">
+<w:styles xmlns:mc="http://schemas.openxmlformats.org/markup-compatibility/2006" xmlns:r="http://schemas.openxmlformats.org/officeDocument/2006/relationships" xmlns:w="http://schemas.openxmlformats.org/wordprocessingml/2006/main" xmlns:w14="http://schemas.microsoft.com/office/word/2010/wordml" xmlns:w15="http://schemas.microsoft.com/office/word/2012/wordml" xmlns:w16cex="http://schemas.microsoft.com/office/word/2018/wordml/cex" xmlns:w16cid="http://schemas.microsoft.com/office/word/2016/wordml/cid" xmlns:w16="http://schemas.microsoft.com/office/word/2018/wordml" xmlns:w16sdtdh="http://schemas.microsoft.com/office/word/2020/wordml/sdtdatahash" xmlns:w16se="http://schemas.microsoft.com/office/word/2015/wordml/symex" mc:Ignorable="w14 w15 w16se w16cid w16 w16cex w16sdtdh">
   <w:docDefaults>
     <w:rPrDefault>
       <w:rPr>

</xml_diff>

<commit_message>
Sorted Evaluation points in the word file
</commit_message>
<xml_diff>
--- a/Group 194 Report.docx
+++ b/Group 194 Report.docx
@@ -1,6 +1,6 @@
 
 <file path=word/document.xml><?xml version="1.0" encoding="utf-8"?>
-<w:document xmlns:wpc="http://schemas.microsoft.com/office/word/2010/wordprocessingCanvas" xmlns:cx="http://schemas.microsoft.com/office/drawing/2014/chartex" xmlns:cx1="http://schemas.microsoft.com/office/drawing/2015/9/8/chartex" xmlns:cx2="http://schemas.microsoft.com/office/drawing/2015/10/21/chartex" xmlns:cx3="http://schemas.microsoft.com/office/drawing/2016/5/9/chartex" xmlns:cx4="http://schemas.microsoft.com/office/drawing/2016/5/10/chartex" xmlns:cx5="http://schemas.microsoft.com/office/drawing/2016/5/11/chartex" xmlns:cx6="http://schemas.microsoft.com/office/drawing/2016/5/12/chartex" xmlns:cx7="http://schemas.microsoft.com/office/drawing/2016/5/13/chartex" xmlns:cx8="http://schemas.microsoft.com/office/drawing/2016/5/14/chartex" xmlns:mc="http://schemas.openxmlformats.org/markup-compatibility/2006" xmlns:aink="http://schemas.microsoft.com/office/drawing/2016/ink" xmlns:am3d="http://schemas.microsoft.com/office/drawing/2017/model3d" xmlns:o="urn:schemas-microsoft-com:office:office" xmlns:oel="http://schemas.microsoft.com/office/2019/extlst" xmlns:r="http://schemas.openxmlformats.org/officeDocument/2006/relationships" xmlns:m="http://schemas.openxmlformats.org/officeDocument/2006/math" xmlns:v="urn:schemas-microsoft-com:vml" xmlns:wp14="http://schemas.microsoft.com/office/word/2010/wordprocessingDrawing" xmlns:wp="http://schemas.openxmlformats.org/drawingml/2006/wordprocessingDrawing" xmlns:w10="urn:schemas-microsoft-com:office:word" xmlns:w="http://schemas.openxmlformats.org/wordprocessingml/2006/main" xmlns:w14="http://schemas.microsoft.com/office/word/2010/wordml" xmlns:w15="http://schemas.microsoft.com/office/word/2012/wordml" xmlns:w16cex="http://schemas.microsoft.com/office/word/2018/wordml/cex" xmlns:w16cid="http://schemas.microsoft.com/office/word/2016/wordml/cid" xmlns:w16="http://schemas.microsoft.com/office/word/2018/wordml" xmlns:w16sdtdh="http://schemas.microsoft.com/office/word/2020/wordml/sdtdatahash" xmlns:w16se="http://schemas.microsoft.com/office/word/2015/wordml/symex" xmlns:wpg="http://schemas.microsoft.com/office/word/2010/wordprocessingGroup" xmlns:wpi="http://schemas.microsoft.com/office/word/2010/wordprocessingInk" xmlns:wne="http://schemas.microsoft.com/office/word/2006/wordml" xmlns:wps="http://schemas.microsoft.com/office/word/2010/wordprocessingShape" mc:Ignorable="w14 w15 w16se w16cid w16 w16cex w16sdtdh wp14">
+<w:document xmlns:wpc="http://schemas.microsoft.com/office/word/2010/wordprocessingCanvas" xmlns:cx="http://schemas.microsoft.com/office/drawing/2014/chartex" xmlns:cx1="http://schemas.microsoft.com/office/drawing/2015/9/8/chartex" xmlns:cx2="http://schemas.microsoft.com/office/drawing/2015/10/21/chartex" xmlns:cx3="http://schemas.microsoft.com/office/drawing/2016/5/9/chartex" xmlns:cx4="http://schemas.microsoft.com/office/drawing/2016/5/10/chartex" xmlns:cx5="http://schemas.microsoft.com/office/drawing/2016/5/11/chartex" xmlns:cx6="http://schemas.microsoft.com/office/drawing/2016/5/12/chartex" xmlns:cx7="http://schemas.microsoft.com/office/drawing/2016/5/13/chartex" xmlns:cx8="http://schemas.microsoft.com/office/drawing/2016/5/14/chartex" xmlns:mc="http://schemas.openxmlformats.org/markup-compatibility/2006" xmlns:aink="http://schemas.microsoft.com/office/drawing/2016/ink" xmlns:am3d="http://schemas.microsoft.com/office/drawing/2017/model3d" xmlns:o="urn:schemas-microsoft-com:office:office" xmlns:oel="http://schemas.microsoft.com/office/2019/extlst" xmlns:r="http://schemas.openxmlformats.org/officeDocument/2006/relationships" xmlns:m="http://schemas.openxmlformats.org/officeDocument/2006/math" xmlns:v="urn:schemas-microsoft-com:vml" xmlns:wp14="http://schemas.microsoft.com/office/word/2010/wordprocessingDrawing" xmlns:wp="http://schemas.openxmlformats.org/drawingml/2006/wordprocessingDrawing" xmlns:w10="urn:schemas-microsoft-com:office:word" xmlns:w="http://schemas.openxmlformats.org/wordprocessingml/2006/main" xmlns:w14="http://schemas.microsoft.com/office/word/2010/wordml" xmlns:w15="http://schemas.microsoft.com/office/word/2012/wordml" xmlns:w16cex="http://schemas.microsoft.com/office/word/2018/wordml/cex" xmlns:w16cid="http://schemas.microsoft.com/office/word/2016/wordml/cid" xmlns:w16="http://schemas.microsoft.com/office/word/2018/wordml" xmlns:w16du="http://schemas.microsoft.com/office/word/2023/wordml/word16du" xmlns:w16sdtdh="http://schemas.microsoft.com/office/word/2020/wordml/sdtdatahash" xmlns:w16se="http://schemas.microsoft.com/office/word/2015/wordml/symex" xmlns:wpg="http://schemas.microsoft.com/office/word/2010/wordprocessingGroup" xmlns:wpi="http://schemas.microsoft.com/office/word/2010/wordprocessingInk" xmlns:wne="http://schemas.microsoft.com/office/word/2006/wordml" xmlns:wps="http://schemas.microsoft.com/office/word/2010/wordprocessingShape" mc:Ignorable="w14 w15 w16se w16cid w16 w16cex w16sdtdh w16du wp14">
   <w:body>
     <w:p>
       <w:pPr>
@@ -68,7 +68,6 @@
           <w:id w:val="982575286"/>
           <w:citation/>
         </w:sdtPr>
-        <w:sdtEndPr/>
         <w:sdtContent>
           <w:r>
             <w:rPr>
@@ -708,7 +707,6 @@
           <w:id w:val="807291875"/>
           <w:citation/>
         </w:sdtPr>
-        <w:sdtEndPr/>
         <w:sdtContent>
           <w:r>
             <w:rPr>
@@ -801,7 +799,6 @@
           <w:id w:val="-1107582063"/>
           <w:citation/>
         </w:sdtPr>
-        <w:sdtEndPr/>
         <w:sdtContent>
           <w:r>
             <w:rPr>
@@ -894,7 +891,6 @@
           <w:id w:val="1138605000"/>
           <w:citation/>
         </w:sdtPr>
-        <w:sdtEndPr/>
         <w:sdtContent>
           <w:r>
             <w:rPr>
@@ -1049,7 +1045,7 @@
                     <pic:cNvPicPr/>
                   </pic:nvPicPr>
                   <pic:blipFill>
-                    <a:blip r:embed="rId5">
+                    <a:blip r:embed="rId6">
                       <a:extLst>
                         <a:ext uri="{28A0092B-C50C-407E-A947-70E740481C1C}">
                           <a14:useLocalDpi xmlns:a14="http://schemas.microsoft.com/office/drawing/2010/main" val="0"/>
@@ -1092,14 +1088,27 @@
       <w:r>
         <w:t xml:space="preserve">Figure </w:t>
       </w:r>
-      <w:fldSimple w:instr=" SEQ Figure \* ARABIC ">
-        <w:r>
-          <w:rPr>
-            <w:noProof/>
-          </w:rPr>
-          <w:t>1</w:t>
-        </w:r>
-      </w:fldSimple>
+      <w:r>
+        <w:fldChar w:fldCharType="begin"/>
+      </w:r>
+      <w:r>
+        <w:instrText xml:space="preserve"> SEQ Figure \* ARABIC </w:instrText>
+      </w:r>
+      <w:r>
+        <w:fldChar w:fldCharType="separate"/>
+      </w:r>
+      <w:r>
+        <w:rPr>
+          <w:noProof/>
+        </w:rPr>
+        <w:t>1</w:t>
+      </w:r>
+      <w:r>
+        <w:rPr>
+          <w:noProof/>
+        </w:rPr>
+        <w:fldChar w:fldCharType="end"/>
+      </w:r>
       <w:r>
         <w:t xml:space="preserve"> </w:t>
       </w:r>
@@ -1258,7 +1267,7 @@
                     <pic:cNvPicPr/>
                   </pic:nvPicPr>
                   <pic:blipFill>
-                    <a:blip r:embed="rId6">
+                    <a:blip r:embed="rId7">
                       <a:extLst>
                         <a:ext uri="{28A0092B-C50C-407E-A947-70E740481C1C}">
                           <a14:useLocalDpi xmlns:a14="http://schemas.microsoft.com/office/drawing/2010/main" val="0"/>
@@ -1292,14 +1301,27 @@
       <w:r>
         <w:t xml:space="preserve">               Figure </w:t>
       </w:r>
-      <w:fldSimple w:instr=" SEQ Figure \* ARABIC ">
-        <w:r>
-          <w:rPr>
-            <w:noProof/>
-          </w:rPr>
-          <w:t>2</w:t>
-        </w:r>
-      </w:fldSimple>
+      <w:r>
+        <w:fldChar w:fldCharType="begin"/>
+      </w:r>
+      <w:r>
+        <w:instrText xml:space="preserve"> SEQ Figure \* ARABIC </w:instrText>
+      </w:r>
+      <w:r>
+        <w:fldChar w:fldCharType="separate"/>
+      </w:r>
+      <w:r>
+        <w:rPr>
+          <w:noProof/>
+        </w:rPr>
+        <w:t>2</w:t>
+      </w:r>
+      <w:r>
+        <w:rPr>
+          <w:noProof/>
+        </w:rPr>
+        <w:fldChar w:fldCharType="end"/>
+      </w:r>
       <w:r>
         <w:t xml:space="preserve"> </w:t>
       </w:r>
@@ -1309,6 +1331,7 @@
     </w:p>
     <w:p>
       <w:pPr>
+        <w:jc w:val="both"/>
         <w:rPr>
           <w:rFonts w:ascii="Times New Roman" w:hAnsi="Times New Roman" w:cs="Times New Roman"/>
           <w:sz w:val="22"/>
@@ -1544,6 +1567,165 @@
         <w:t xml:space="preserve"> information for the data understanding </w:t>
       </w:r>
     </w:p>
+    <w:p>
+      <w:pPr>
+        <w:spacing w:line="259" w:lineRule="auto"/>
+        <w:jc w:val="both"/>
+        <w:rPr>
+          <w:rFonts w:ascii="Times New Roman" w:eastAsia="Times New Roman" w:hAnsi="Times New Roman" w:cs="Times New Roman"/>
+          <w:sz w:val="22"/>
+          <w:szCs w:val="22"/>
+        </w:rPr>
+      </w:pPr>
+    </w:p>
+    <w:p>
+      <w:pPr>
+        <w:pStyle w:val="Heading1"/>
+        <w:rPr>
+          <w:rFonts w:eastAsia="Times New Roman"/>
+        </w:rPr>
+      </w:pPr>
+      <w:r>
+        <w:rPr>
+          <w:rFonts w:eastAsia="Times New Roman"/>
+        </w:rPr>
+        <w:t>Evaluation – group’s experience at 7COM1079</w:t>
+      </w:r>
+    </w:p>
+    <w:p>
+      <w:pPr>
+        <w:pStyle w:val="Heading2"/>
+        <w:rPr>
+          <w:rFonts w:ascii="Times New Roman" w:eastAsia="Times New Roman" w:hAnsi="Times New Roman" w:cs="Times New Roman"/>
+        </w:rPr>
+      </w:pPr>
+      <w:r>
+        <w:t>5.1.</w:t>
+      </w:r>
+      <w:r>
+        <w:rPr>
+          <w:rFonts w:ascii="Times New Roman" w:eastAsia="Times New Roman" w:hAnsi="Times New Roman" w:cs="Times New Roman"/>
+        </w:rPr>
+        <w:t xml:space="preserve"> </w:t>
+      </w:r>
+      <w:r>
+        <w:rPr>
+          <w:rFonts w:ascii="Times New Roman" w:eastAsia="Times New Roman" w:hAnsi="Times New Roman" w:cs="Times New Roman"/>
+        </w:rPr>
+        <w:t>What went well</w:t>
+      </w:r>
+    </w:p>
+    <w:p>
+      <w:pPr>
+        <w:pStyle w:val="Heading2"/>
+        <w:rPr>
+          <w:rFonts w:eastAsia="Times New Roman"/>
+        </w:rPr>
+      </w:pPr>
+      <w:r>
+        <w:t>5.2.</w:t>
+      </w:r>
+      <w:r>
+        <w:rPr>
+          <w:rFonts w:eastAsia="Times New Roman"/>
+        </w:rPr>
+        <w:t xml:space="preserve"> </w:t>
+      </w:r>
+      <w:r>
+        <w:rPr>
+          <w:rFonts w:eastAsia="Times New Roman"/>
+        </w:rPr>
+        <w:t>Points for improvement</w:t>
+      </w:r>
+    </w:p>
+    <w:p>
+      <w:pPr>
+        <w:pStyle w:val="Heading2"/>
+        <w:rPr>
+          <w:rFonts w:eastAsia="Times New Roman"/>
+        </w:rPr>
+      </w:pPr>
+      <w:r>
+        <w:t>5.3.</w:t>
+      </w:r>
+      <w:r>
+        <w:rPr>
+          <w:rFonts w:eastAsia="Times New Roman"/>
+        </w:rPr>
+        <w:t xml:space="preserve"> </w:t>
+      </w:r>
+      <w:r>
+        <w:rPr>
+          <w:rFonts w:eastAsia="Times New Roman"/>
+        </w:rPr>
+        <w:t>Group’s time management</w:t>
+      </w:r>
+    </w:p>
+    <w:p>
+      <w:pPr>
+        <w:pStyle w:val="Heading2"/>
+      </w:pPr>
+      <w:r>
+        <w:t xml:space="preserve">5.4. Project’s </w:t>
+      </w:r>
+      <w:r>
+        <w:t>overall</w:t>
+      </w:r>
+      <w:r>
+        <w:t xml:space="preserve"> </w:t>
+      </w:r>
+      <w:r>
+        <w:t>j</w:t>
+      </w:r>
+      <w:r>
+        <w:t>udgement</w:t>
+      </w:r>
+    </w:p>
+    <w:p>
+      <w:pPr>
+        <w:jc w:val="both"/>
+        <w:rPr>
+          <w:rFonts w:ascii="Times New Roman" w:hAnsi="Times New Roman" w:cs="Times New Roman"/>
+          <w:sz w:val="22"/>
+          <w:szCs w:val="22"/>
+        </w:rPr>
+      </w:pPr>
+      <w:r>
+        <w:rPr>
+          <w:rFonts w:ascii="Times New Roman" w:hAnsi="Times New Roman" w:cs="Times New Roman"/>
+          <w:sz w:val="22"/>
+          <w:szCs w:val="22"/>
+        </w:rPr>
+        <w:t>Our project effectively examined how alcohol content impacts the quality of white wine. By applying statistical tests and visualizations, we were able to assess differences in quality ratings. The findings met our initial expectations, though there is room for further analysis of additional features. Overall, the team was pleased with the outcome.</w:t>
+      </w:r>
+    </w:p>
+    <w:p>
+      <w:pPr>
+        <w:pStyle w:val="Heading2"/>
+        <w:rPr>
+          <w:rFonts w:eastAsia="Times New Roman"/>
+        </w:rPr>
+      </w:pPr>
+      <w:r>
+        <w:rPr>
+          <w:rFonts w:eastAsia="Times New Roman"/>
+        </w:rPr>
+        <w:t>5.5.</w:t>
+      </w:r>
+      <w:r>
+        <w:rPr>
+          <w:rFonts w:eastAsia="Times New Roman"/>
+        </w:rPr>
+        <w:t xml:space="preserve"> Comment</w:t>
+      </w:r>
+      <w:r>
+        <w:rPr>
+          <w:rFonts w:eastAsia="Times New Roman"/>
+        </w:rPr>
+        <w:t xml:space="preserve"> on the GitHub log output</w:t>
+      </w:r>
+    </w:p>
+    <w:p/>
     <w:p/>
     <w:p>
       <w:pPr>
@@ -1707,7 +1889,6 @@
           <w:docPartUnique/>
         </w:docPartObj>
       </w:sdtPr>
-      <w:sdtEndPr/>
       <w:sdtContent>
         <w:p>
           <w:pPr>
@@ -1722,7 +1903,6 @@
             <w:id w:val="111145805"/>
             <w:bibliography/>
           </w:sdtPr>
-          <w:sdtEndPr/>
           <w:sdtContent>
             <w:p>
               <w:pPr>
@@ -1859,7 +2039,6 @@
           <w:docPartUnique/>
         </w:docPartObj>
       </w:sdtPr>
-      <w:sdtEndPr/>
       <w:sdtContent>
         <w:p>
           <w:pPr>
@@ -1958,7 +2137,6 @@
           <w:docPartUnique/>
         </w:docPartObj>
       </w:sdtPr>
-      <w:sdtEndPr/>
       <w:sdtContent>
         <w:p>
           <w:pPr>
@@ -1986,43 +2164,6 @@
     </w:p>
     <w:p>
       <w:pPr>
-        <w:pStyle w:val="Heading2"/>
-      </w:pPr>
-      <w:r>
-        <w:t>5</w:t>
-      </w:r>
-      <w:r>
-        <w:t>.</w:t>
-      </w:r>
-      <w:r>
-        <w:t>4</w:t>
-      </w:r>
-      <w:r>
-        <w:t xml:space="preserve">. </w:t>
-      </w:r>
-      <w:r>
-        <w:t>Project’s Overall Judgement</w:t>
-      </w:r>
-    </w:p>
-    <w:p>
-      <w:pPr>
-        <w:rPr>
-          <w:rFonts w:ascii="Times New Roman" w:hAnsi="Times New Roman" w:cs="Times New Roman"/>
-          <w:sz w:val="22"/>
-          <w:szCs w:val="22"/>
-        </w:rPr>
-      </w:pPr>
-      <w:r>
-        <w:rPr>
-          <w:rFonts w:ascii="Times New Roman" w:hAnsi="Times New Roman" w:cs="Times New Roman"/>
-          <w:sz w:val="22"/>
-          <w:szCs w:val="22"/>
-        </w:rPr>
-        <w:t>Our project effectively examined how alcohol content impacts the quality of white wine. By applying statistical tests and visualizations, we were able to assess differences in quality ratings. The findings met our initial expectations, though there is room for further analysis of additional features. Overall, the team was pleased with the outcome.</w:t>
-      </w:r>
-    </w:p>
-    <w:p>
-      <w:pPr>
         <w:spacing w:line="259" w:lineRule="auto"/>
         <w:jc w:val="both"/>
         <w:rPr>
@@ -2042,8 +2183,102 @@
 </w:document>
 </file>
 
+<file path=word/numbering.xml><?xml version="1.0" encoding="utf-8"?>
+<w:numbering xmlns:wpc="http://schemas.microsoft.com/office/word/2010/wordprocessingCanvas" xmlns:cx="http://schemas.microsoft.com/office/drawing/2014/chartex" xmlns:cx1="http://schemas.microsoft.com/office/drawing/2015/9/8/chartex" xmlns:cx2="http://schemas.microsoft.com/office/drawing/2015/10/21/chartex" xmlns:cx3="http://schemas.microsoft.com/office/drawing/2016/5/9/chartex" xmlns:cx4="http://schemas.microsoft.com/office/drawing/2016/5/10/chartex" xmlns:cx5="http://schemas.microsoft.com/office/drawing/2016/5/11/chartex" xmlns:cx6="http://schemas.microsoft.com/office/drawing/2016/5/12/chartex" xmlns:cx7="http://schemas.microsoft.com/office/drawing/2016/5/13/chartex" xmlns:cx8="http://schemas.microsoft.com/office/drawing/2016/5/14/chartex" xmlns:mc="http://schemas.openxmlformats.org/markup-compatibility/2006" xmlns:aink="http://schemas.microsoft.com/office/drawing/2016/ink" xmlns:am3d="http://schemas.microsoft.com/office/drawing/2017/model3d" xmlns:o="urn:schemas-microsoft-com:office:office" xmlns:oel="http://schemas.microsoft.com/office/2019/extlst" xmlns:r="http://schemas.openxmlformats.org/officeDocument/2006/relationships" xmlns:m="http://schemas.openxmlformats.org/officeDocument/2006/math" xmlns:v="urn:schemas-microsoft-com:vml" xmlns:wp14="http://schemas.microsoft.com/office/word/2010/wordprocessingDrawing" xmlns:wp="http://schemas.openxmlformats.org/drawingml/2006/wordprocessingDrawing" xmlns:w10="urn:schemas-microsoft-com:office:word" xmlns:w="http://schemas.openxmlformats.org/wordprocessingml/2006/main" xmlns:w14="http://schemas.microsoft.com/office/word/2010/wordml" xmlns:w15="http://schemas.microsoft.com/office/word/2012/wordml" xmlns:w16cex="http://schemas.microsoft.com/office/word/2018/wordml/cex" xmlns:w16cid="http://schemas.microsoft.com/office/word/2016/wordml/cid" xmlns:w16="http://schemas.microsoft.com/office/word/2018/wordml" xmlns:w16du="http://schemas.microsoft.com/office/word/2023/wordml/word16du" xmlns:w16sdtdh="http://schemas.microsoft.com/office/word/2020/wordml/sdtdatahash" xmlns:w16se="http://schemas.microsoft.com/office/word/2015/wordml/symex" xmlns:wpg="http://schemas.microsoft.com/office/word/2010/wordprocessingGroup" xmlns:wpi="http://schemas.microsoft.com/office/word/2010/wordprocessingInk" xmlns:wne="http://schemas.microsoft.com/office/word/2006/wordml" xmlns:wps="http://schemas.microsoft.com/office/word/2010/wordprocessingShape" mc:Ignorable="w14 w15 w16se w16cid w16 w16cex w16sdtdh w16du wp14">
+  <w:abstractNum w:abstractNumId="0" w15:restartNumberingAfterBreak="0">
+    <w:nsid w:val="6989EEEE"/>
+    <w:multiLevelType w:val="multilevel"/>
+    <w:tmpl w:val="FFFFFFFF"/>
+    <w:lvl w:ilvl="0">
+      <w:start w:val="1"/>
+      <w:numFmt w:val="decimal"/>
+      <w:lvlText w:val="%1."/>
+      <w:lvlJc w:val="left"/>
+      <w:pPr>
+        <w:ind w:left="720" w:hanging="360"/>
+      </w:pPr>
+    </w:lvl>
+    <w:lvl w:ilvl="1">
+      <w:start w:val="1"/>
+      <w:numFmt w:val="decimal"/>
+      <w:lvlText w:val="%1.%2."/>
+      <w:lvlJc w:val="left"/>
+      <w:pPr>
+        <w:ind w:left="1440" w:hanging="360"/>
+      </w:pPr>
+    </w:lvl>
+    <w:lvl w:ilvl="2">
+      <w:start w:val="1"/>
+      <w:numFmt w:val="lowerRoman"/>
+      <w:lvlText w:val="%3."/>
+      <w:lvlJc w:val="right"/>
+      <w:pPr>
+        <w:ind w:left="2160" w:hanging="180"/>
+      </w:pPr>
+    </w:lvl>
+    <w:lvl w:ilvl="3">
+      <w:start w:val="1"/>
+      <w:numFmt w:val="decimal"/>
+      <w:lvlText w:val="%4."/>
+      <w:lvlJc w:val="left"/>
+      <w:pPr>
+        <w:ind w:left="2880" w:hanging="360"/>
+      </w:pPr>
+    </w:lvl>
+    <w:lvl w:ilvl="4">
+      <w:start w:val="1"/>
+      <w:numFmt w:val="lowerLetter"/>
+      <w:lvlText w:val="%5."/>
+      <w:lvlJc w:val="left"/>
+      <w:pPr>
+        <w:ind w:left="3600" w:hanging="360"/>
+      </w:pPr>
+    </w:lvl>
+    <w:lvl w:ilvl="5">
+      <w:start w:val="1"/>
+      <w:numFmt w:val="lowerRoman"/>
+      <w:lvlText w:val="%6."/>
+      <w:lvlJc w:val="right"/>
+      <w:pPr>
+        <w:ind w:left="4320" w:hanging="180"/>
+      </w:pPr>
+    </w:lvl>
+    <w:lvl w:ilvl="6">
+      <w:start w:val="1"/>
+      <w:numFmt w:val="decimal"/>
+      <w:lvlText w:val="%7."/>
+      <w:lvlJc w:val="left"/>
+      <w:pPr>
+        <w:ind w:left="5040" w:hanging="360"/>
+      </w:pPr>
+    </w:lvl>
+    <w:lvl w:ilvl="7">
+      <w:start w:val="1"/>
+      <w:numFmt w:val="lowerLetter"/>
+      <w:lvlText w:val="%8."/>
+      <w:lvlJc w:val="left"/>
+      <w:pPr>
+        <w:ind w:left="5760" w:hanging="360"/>
+      </w:pPr>
+    </w:lvl>
+    <w:lvl w:ilvl="8">
+      <w:start w:val="1"/>
+      <w:numFmt w:val="lowerRoman"/>
+      <w:lvlText w:val="%9."/>
+      <w:lvlJc w:val="right"/>
+      <w:pPr>
+        <w:ind w:left="6480" w:hanging="180"/>
+      </w:pPr>
+    </w:lvl>
+  </w:abstractNum>
+  <w:num w:numId="1" w16cid:durableId="186406669">
+    <w:abstractNumId w:val="0"/>
+  </w:num>
+</w:numbering>
+</file>
+
 <file path=word/styles.xml><?xml version="1.0" encoding="utf-8"?>
-<w:styles xmlns:mc="http://schemas.openxmlformats.org/markup-compatibility/2006" xmlns:r="http://schemas.openxmlformats.org/officeDocument/2006/relationships" xmlns:w="http://schemas.openxmlformats.org/wordprocessingml/2006/main" xmlns:w14="http://schemas.microsoft.com/office/word/2010/wordml" xmlns:w15="http://schemas.microsoft.com/office/word/2012/wordml" xmlns:w16cex="http://schemas.microsoft.com/office/word/2018/wordml/cex" xmlns:w16cid="http://schemas.microsoft.com/office/word/2016/wordml/cid" xmlns:w16="http://schemas.microsoft.com/office/word/2018/wordml" xmlns:w16sdtdh="http://schemas.microsoft.com/office/word/2020/wordml/sdtdatahash" xmlns:w16se="http://schemas.microsoft.com/office/word/2015/wordml/symex" mc:Ignorable="w14 w15 w16se w16cid w16 w16cex w16sdtdh">
+<w:styles xmlns:mc="http://schemas.openxmlformats.org/markup-compatibility/2006" xmlns:r="http://schemas.openxmlformats.org/officeDocument/2006/relationships" xmlns:w="http://schemas.openxmlformats.org/wordprocessingml/2006/main" xmlns:w14="http://schemas.microsoft.com/office/word/2010/wordml" xmlns:w15="http://schemas.microsoft.com/office/word/2012/wordml" xmlns:w16cex="http://schemas.microsoft.com/office/word/2018/wordml/cex" xmlns:w16cid="http://schemas.microsoft.com/office/word/2016/wordml/cid" xmlns:w16="http://schemas.microsoft.com/office/word/2018/wordml" xmlns:w16du="http://schemas.microsoft.com/office/word/2023/wordml/word16du" xmlns:w16sdtdh="http://schemas.microsoft.com/office/word/2020/wordml/sdtdatahash" xmlns:w16se="http://schemas.microsoft.com/office/word/2015/wordml/symex" mc:Ignorable="w14 w15 w16se w16cid w16 w16cex w16sdtdh w16du">
   <w:docDefaults>
     <w:rPrDefault>
       <w:rPr>
@@ -2589,6 +2824,22 @@
       <w:szCs w:val="18"/>
     </w:rPr>
   </w:style>
+  <w:style w:type="paragraph" w:styleId="ListParagraph">
+    <w:name w:val="List Paragraph"/>
+    <w:basedOn w:val="Normal"/>
+    <w:uiPriority w:val="34"/>
+    <w:qFormat/>
+    <w:rsid w:val="009A3D1F"/>
+    <w:pPr>
+      <w:spacing w:after="0" w:line="240" w:lineRule="auto"/>
+      <w:ind w:left="720"/>
+      <w:contextualSpacing/>
+    </w:pPr>
+    <w:rPr>
+      <w:rFonts w:eastAsiaTheme="minorHAnsi"/>
+      <w:lang w:eastAsia="en-US"/>
+    </w:rPr>
+  </w:style>
 </w:styles>
 </file>
 

</xml_diff>

<commit_message>
Evaluation 5.1. What went well
</commit_message>
<xml_diff>
--- a/Group 194 Report.docx
+++ b/Group 194 Report.docx
@@ -1,6 +1,6 @@
 
 <file path=word/document.xml><?xml version="1.0" encoding="utf-8"?>
-<w:document xmlns:wpc="http://schemas.microsoft.com/office/word/2010/wordprocessingCanvas" xmlns:cx="http://schemas.microsoft.com/office/drawing/2014/chartex" xmlns:cx1="http://schemas.microsoft.com/office/drawing/2015/9/8/chartex" xmlns:cx2="http://schemas.microsoft.com/office/drawing/2015/10/21/chartex" xmlns:cx3="http://schemas.microsoft.com/office/drawing/2016/5/9/chartex" xmlns:cx4="http://schemas.microsoft.com/office/drawing/2016/5/10/chartex" xmlns:cx5="http://schemas.microsoft.com/office/drawing/2016/5/11/chartex" xmlns:cx6="http://schemas.microsoft.com/office/drawing/2016/5/12/chartex" xmlns:cx7="http://schemas.microsoft.com/office/drawing/2016/5/13/chartex" xmlns:cx8="http://schemas.microsoft.com/office/drawing/2016/5/14/chartex" xmlns:mc="http://schemas.openxmlformats.org/markup-compatibility/2006" xmlns:aink="http://schemas.microsoft.com/office/drawing/2016/ink" xmlns:am3d="http://schemas.microsoft.com/office/drawing/2017/model3d" xmlns:o="urn:schemas-microsoft-com:office:office" xmlns:oel="http://schemas.microsoft.com/office/2019/extlst" xmlns:r="http://schemas.openxmlformats.org/officeDocument/2006/relationships" xmlns:m="http://schemas.openxmlformats.org/officeDocument/2006/math" xmlns:v="urn:schemas-microsoft-com:vml" xmlns:wp14="http://schemas.microsoft.com/office/word/2010/wordprocessingDrawing" xmlns:wp="http://schemas.openxmlformats.org/drawingml/2006/wordprocessingDrawing" xmlns:w10="urn:schemas-microsoft-com:office:word" xmlns:w="http://schemas.openxmlformats.org/wordprocessingml/2006/main" xmlns:w14="http://schemas.microsoft.com/office/word/2010/wordml" xmlns:w15="http://schemas.microsoft.com/office/word/2012/wordml" xmlns:w16cex="http://schemas.microsoft.com/office/word/2018/wordml/cex" xmlns:w16cid="http://schemas.microsoft.com/office/word/2016/wordml/cid" xmlns:w16="http://schemas.microsoft.com/office/word/2018/wordml" xmlns:w16du="http://schemas.microsoft.com/office/word/2023/wordml/word16du" xmlns:w16sdtdh="http://schemas.microsoft.com/office/word/2020/wordml/sdtdatahash" xmlns:w16se="http://schemas.microsoft.com/office/word/2015/wordml/symex" xmlns:wpg="http://schemas.microsoft.com/office/word/2010/wordprocessingGroup" xmlns:wpi="http://schemas.microsoft.com/office/word/2010/wordprocessingInk" xmlns:wne="http://schemas.microsoft.com/office/word/2006/wordml" xmlns:wps="http://schemas.microsoft.com/office/word/2010/wordprocessingShape" mc:Ignorable="w14 w15 w16se w16cid w16 w16cex w16sdtdh w16du wp14">
+<w:document xmlns:wpc="http://schemas.microsoft.com/office/word/2010/wordprocessingCanvas" xmlns:mc="http://schemas.openxmlformats.org/markup-compatibility/2006" xmlns:o="urn:schemas-microsoft-com:office:office" xmlns:r="http://schemas.openxmlformats.org/officeDocument/2006/relationships" xmlns:m="http://schemas.openxmlformats.org/officeDocument/2006/math" xmlns:v="urn:schemas-microsoft-com:vml" xmlns:wp14="http://schemas.microsoft.com/office/word/2010/wordprocessingDrawing" xmlns:wp="http://schemas.openxmlformats.org/drawingml/2006/wordprocessingDrawing" xmlns:w10="urn:schemas-microsoft-com:office:word" xmlns:w="http://schemas.openxmlformats.org/wordprocessingml/2006/main" xmlns:w14="http://schemas.microsoft.com/office/word/2010/wordml" xmlns:wpg="http://schemas.microsoft.com/office/word/2010/wordprocessingGroup" xmlns:wpi="http://schemas.microsoft.com/office/word/2010/wordprocessingInk" xmlns:wne="http://schemas.microsoft.com/office/word/2006/wordml" xmlns:wps="http://schemas.microsoft.com/office/word/2010/wordprocessingShape" mc:Ignorable="w14 wp14">
   <w:body>
     <w:p>
       <w:pPr>
@@ -68,6 +68,7 @@
           <w:id w:val="982575286"/>
           <w:citation/>
         </w:sdtPr>
+        <w:sdtEndPr/>
         <w:sdtContent>
           <w:r>
             <w:rPr>
@@ -707,6 +708,7 @@
           <w:id w:val="807291875"/>
           <w:citation/>
         </w:sdtPr>
+        <w:sdtEndPr/>
         <w:sdtContent>
           <w:r>
             <w:rPr>
@@ -799,6 +801,7 @@
           <w:id w:val="-1107582063"/>
           <w:citation/>
         </w:sdtPr>
+        <w:sdtEndPr/>
         <w:sdtContent>
           <w:r>
             <w:rPr>
@@ -891,6 +894,7 @@
           <w:id w:val="1138605000"/>
           <w:citation/>
         </w:sdtPr>
+        <w:sdtEndPr/>
         <w:sdtContent>
           <w:r>
             <w:rPr>
@@ -1003,7 +1007,6 @@
         <w:pStyle w:val="Heading1"/>
       </w:pPr>
       <w:r>
-        <w:lastRenderedPageBreak/>
         <w:t>Visua</w:t>
       </w:r>
       <w:r>
@@ -1028,6 +1031,7 @@
       <w:r>
         <w:rPr>
           <w:noProof/>
+          <w:lang w:val="en-US" w:eastAsia="en-US"/>
         </w:rPr>
         <w:drawing>
           <wp:inline distT="0" distB="0" distL="0" distR="0" wp14:anchorId="2DCF281F" wp14:editId="23FA5929">
@@ -1045,7 +1049,7 @@
                     <pic:cNvPicPr/>
                   </pic:nvPicPr>
                   <pic:blipFill>
-                    <a:blip r:embed="rId6">
+                    <a:blip r:embed="rId7">
                       <a:extLst>
                         <a:ext uri="{28A0092B-C50C-407E-A947-70E740481C1C}">
                           <a14:useLocalDpi xmlns:a14="http://schemas.microsoft.com/office/drawing/2010/main" val="0"/>
@@ -1250,6 +1254,7 @@
       <w:r>
         <w:rPr>
           <w:noProof/>
+          <w:lang w:val="en-US" w:eastAsia="en-US"/>
         </w:rPr>
         <w:drawing>
           <wp:inline distT="0" distB="0" distL="0" distR="0" wp14:anchorId="13BEE2D5" wp14:editId="2E7A016B">
@@ -1267,7 +1272,7 @@
                     <pic:cNvPicPr/>
                   </pic:nvPicPr>
                   <pic:blipFill>
-                    <a:blip r:embed="rId7">
+                    <a:blip r:embed="rId8">
                       <a:extLst>
                         <a:ext uri="{28A0092B-C50C-407E-A947-70E740481C1C}">
                           <a14:useLocalDpi xmlns:a14="http://schemas.microsoft.com/office/drawing/2010/main" val="0"/>
@@ -1448,112 +1453,260 @@
           <w:sz w:val="22"/>
           <w:szCs w:val="22"/>
         </w:rPr>
-        <w:t xml:space="preserve"> normality of the </w:t>
-      </w:r>
-      <w:r>
-        <w:rPr>
-          <w:rFonts w:ascii="Times New Roman" w:hAnsi="Times New Roman" w:cs="Times New Roman"/>
-          <w:sz w:val="22"/>
-          <w:szCs w:val="22"/>
-        </w:rPr>
+        <w:t xml:space="preserve"> normality of the data</w:t>
+      </w:r>
+      <w:r>
+        <w:rPr>
+          <w:rFonts w:ascii="Times New Roman" w:hAnsi="Times New Roman" w:cs="Times New Roman"/>
+          <w:sz w:val="22"/>
+          <w:szCs w:val="22"/>
+        </w:rPr>
+        <w:t xml:space="preserve"> </w:t>
+      </w:r>
+      <w:r>
+        <w:rPr>
+          <w:rFonts w:ascii="Times New Roman" w:hAnsi="Times New Roman" w:cs="Times New Roman"/>
+          <w:sz w:val="22"/>
+          <w:szCs w:val="22"/>
+        </w:rPr>
+        <w:t>suggesting T-test is more suitable for testing our hypothesises.</w:t>
+      </w:r>
+      <w:r>
+        <w:rPr>
+          <w:rFonts w:ascii="Times New Roman" w:hAnsi="Times New Roman" w:cs="Times New Roman"/>
+          <w:sz w:val="22"/>
+          <w:szCs w:val="22"/>
+        </w:rPr>
+        <w:t xml:space="preserve"> For the exception a Wilcox test would have been a better alternative.</w:t>
+      </w:r>
+      <w:r>
+        <w:rPr>
+          <w:rFonts w:ascii="Times New Roman" w:hAnsi="Times New Roman" w:cs="Times New Roman"/>
+          <w:sz w:val="22"/>
+          <w:szCs w:val="22"/>
+        </w:rPr>
+        <w:t xml:space="preserve"> </w:t>
+      </w:r>
+      <w:r>
+        <w:rPr>
+          <w:rFonts w:ascii="Times New Roman" w:hAnsi="Times New Roman" w:cs="Times New Roman"/>
+          <w:sz w:val="22"/>
+          <w:szCs w:val="22"/>
+        </w:rPr>
+        <w:t>Th</w:t>
+      </w:r>
+      <w:r>
+        <w:rPr>
+          <w:rFonts w:ascii="Times New Roman" w:hAnsi="Times New Roman" w:cs="Times New Roman"/>
+          <w:sz w:val="22"/>
+          <w:szCs w:val="22"/>
+        </w:rPr>
+        <w:t>us</w:t>
+      </w:r>
+      <w:r>
+        <w:rPr>
+          <w:rFonts w:ascii="Times New Roman" w:hAnsi="Times New Roman" w:cs="Times New Roman"/>
+          <w:sz w:val="22"/>
+          <w:szCs w:val="22"/>
+        </w:rPr>
+        <w:t>,</w:t>
+      </w:r>
+      <w:r>
+        <w:rPr>
+          <w:rFonts w:ascii="Times New Roman" w:hAnsi="Times New Roman" w:cs="Times New Roman"/>
+          <w:sz w:val="22"/>
+          <w:szCs w:val="22"/>
+        </w:rPr>
+        <w:t xml:space="preserve"> the histogram emerges as an essential tool to </w:t>
+      </w:r>
+      <w:r>
+        <w:rPr>
+          <w:rFonts w:ascii="Times New Roman" w:hAnsi="Times New Roman" w:cs="Times New Roman"/>
+          <w:sz w:val="22"/>
+          <w:szCs w:val="22"/>
+        </w:rPr>
+        <w:t xml:space="preserve">for selecting </w:t>
+      </w:r>
+      <w:r>
+        <w:rPr>
+          <w:rFonts w:ascii="Times New Roman" w:hAnsi="Times New Roman" w:cs="Times New Roman"/>
+          <w:sz w:val="22"/>
+          <w:szCs w:val="22"/>
+        </w:rPr>
+        <w:t xml:space="preserve">the appropriate </w:t>
+      </w:r>
+      <w:r>
+        <w:rPr>
+          <w:rFonts w:ascii="Times New Roman" w:hAnsi="Times New Roman" w:cs="Times New Roman"/>
+          <w:sz w:val="22"/>
+          <w:szCs w:val="22"/>
+        </w:rPr>
+        <w:t>statistical test</w:t>
+      </w:r>
+      <w:r>
+        <w:rPr>
+          <w:rFonts w:ascii="Times New Roman" w:hAnsi="Times New Roman" w:cs="Times New Roman"/>
+          <w:sz w:val="22"/>
+          <w:szCs w:val="22"/>
+        </w:rPr>
+        <w:t>.</w:t>
+      </w:r>
+    </w:p>
+    <w:p>
+      <w:pPr>
+        <w:pStyle w:val="Heading2"/>
+      </w:pPr>
+      <w:r>
+        <w:t>3.3. Useful</w:t>
+      </w:r>
+      <w:r>
+        <w:t xml:space="preserve"> information for the data understanding </w:t>
+      </w:r>
+    </w:p>
+    <w:p>
+      <w:pPr>
+        <w:spacing w:line="259" w:lineRule="auto"/>
+        <w:jc w:val="both"/>
+        <w:rPr>
+          <w:rFonts w:ascii="Times New Roman" w:eastAsia="Times New Roman" w:hAnsi="Times New Roman" w:cs="Times New Roman"/>
+          <w:sz w:val="22"/>
+          <w:szCs w:val="22"/>
+        </w:rPr>
+      </w:pPr>
+    </w:p>
+    <w:p>
+      <w:pPr>
+        <w:pStyle w:val="Heading1"/>
+        <w:rPr>
+          <w:rFonts w:eastAsia="Times New Roman"/>
+        </w:rPr>
+      </w:pPr>
+      <w:r>
+        <w:rPr>
+          <w:rFonts w:eastAsia="Times New Roman"/>
+        </w:rPr>
+        <w:t>Evaluation – group’s experience at 7COM1079</w:t>
+      </w:r>
+    </w:p>
+    <w:p>
+      <w:pPr>
+        <w:pStyle w:val="Heading2"/>
+        <w:rPr>
+          <w:rFonts w:ascii="Times New Roman" w:eastAsia="Times New Roman" w:hAnsi="Times New Roman" w:cs="Times New Roman"/>
+        </w:rPr>
+      </w:pPr>
+      <w:r>
+        <w:t>5.1.</w:t>
+      </w:r>
+      <w:r>
+        <w:rPr>
+          <w:rFonts w:ascii="Times New Roman" w:eastAsia="Times New Roman" w:hAnsi="Times New Roman" w:cs="Times New Roman"/>
+        </w:rPr>
+        <w:t xml:space="preserve"> </w:t>
+      </w:r>
+      <w:r>
+        <w:rPr>
+          <w:rFonts w:ascii="Times New Roman" w:eastAsia="Times New Roman" w:hAnsi="Times New Roman" w:cs="Times New Roman"/>
+        </w:rPr>
+        <w:t>What went well</w:t>
+      </w:r>
+    </w:p>
+    <w:p>
+      <w:pPr>
+        <w:rPr>
+          <w:rFonts w:ascii="Arial" w:hAnsi="Arial" w:cs="Arial"/>
+          <w:color w:val="172B4D"/>
+        </w:rPr>
+      </w:pPr>
+      <w:r>
+        <w:rPr>
+          <w:rFonts w:ascii="Arial" w:hAnsi="Arial" w:cs="Arial"/>
+          <w:color w:val="172B4D"/>
+        </w:rPr>
+        <w:t xml:space="preserve">In order to guarantee that duties were finished effectively, the group maintained constant contact and cooperation. Weekly gatherings made it easier to coordinate goals and proactively handle obstacles. Code conflicts were reduced and the project workflow was optimized by using </w:t>
+      </w:r>
+      <w:proofErr w:type="spellStart"/>
+      <w:r>
+        <w:rPr>
+          <w:rFonts w:ascii="Arial" w:hAnsi="Arial" w:cs="Arial"/>
+          <w:color w:val="172B4D"/>
+        </w:rPr>
+        <w:t>GitHub</w:t>
+      </w:r>
+      <w:proofErr w:type="spellEnd"/>
+      <w:r>
+        <w:rPr>
+          <w:rFonts w:ascii="Arial" w:hAnsi="Arial" w:cs="Arial"/>
+          <w:color w:val="172B4D"/>
+        </w:rPr>
+        <w:t xml:space="preserve"> for version control. By offering their special talents, members improved the </w:t>
+      </w:r>
+      <w:proofErr w:type="spellStart"/>
+      <w:r>
+        <w:rPr>
+          <w:rFonts w:ascii="Arial" w:hAnsi="Arial" w:cs="Arial"/>
+          <w:color w:val="172B4D"/>
+        </w:rPr>
+        <w:t>caliber</w:t>
+      </w:r>
+      <w:proofErr w:type="spellEnd"/>
+      <w:r>
+        <w:rPr>
+          <w:rFonts w:ascii="Arial" w:hAnsi="Arial" w:cs="Arial"/>
+          <w:color w:val="172B4D"/>
+        </w:rPr>
+        <w:t xml:space="preserve"> of data analysis and visualization. Clear and succinct results were obtained because the investigation was carried out methodically. Overall, the timely and successful completion of project milestones was made possible by our dedication and teamwork.</w:t>
+      </w:r>
+    </w:p>
+    <w:p>
+      <w:pPr>
+        <w:rPr>
+          <w:rFonts w:ascii="Arial" w:hAnsi="Arial" w:cs="Arial"/>
+          <w:color w:val="172B4D"/>
+        </w:rPr>
+      </w:pPr>
+      <w:bookmarkStart w:id="1" w:name="_GoBack"/>
+      <w:bookmarkEnd w:id="1"/>
+    </w:p>
+    <w:p>
+      <w:r>
         <w:lastRenderedPageBreak/>
-        <w:t>data</w:t>
-      </w:r>
-      <w:r>
-        <w:rPr>
-          <w:rFonts w:ascii="Times New Roman" w:hAnsi="Times New Roman" w:cs="Times New Roman"/>
-          <w:sz w:val="22"/>
-          <w:szCs w:val="22"/>
+        <w:t>5.2.</w:t>
+      </w:r>
+      <w:r>
+        <w:rPr>
+          <w:rFonts w:eastAsia="Times New Roman"/>
         </w:rPr>
         <w:t xml:space="preserve"> </w:t>
       </w:r>
       <w:r>
         <w:rPr>
-          <w:rFonts w:ascii="Times New Roman" w:hAnsi="Times New Roman" w:cs="Times New Roman"/>
-          <w:sz w:val="22"/>
-          <w:szCs w:val="22"/>
-        </w:rPr>
-        <w:t>suggesting T-test is more suitable for testing our hypothesises.</w:t>
-      </w:r>
-      <w:r>
-        <w:rPr>
-          <w:rFonts w:ascii="Times New Roman" w:hAnsi="Times New Roman" w:cs="Times New Roman"/>
-          <w:sz w:val="22"/>
-          <w:szCs w:val="22"/>
-        </w:rPr>
-        <w:t xml:space="preserve"> For the exception a Wilcox test would have been a better alternative.</w:t>
-      </w:r>
-      <w:r>
-        <w:rPr>
-          <w:rFonts w:ascii="Times New Roman" w:hAnsi="Times New Roman" w:cs="Times New Roman"/>
-          <w:sz w:val="22"/>
-          <w:szCs w:val="22"/>
+          <w:rFonts w:eastAsia="Times New Roman"/>
+        </w:rPr>
+        <w:t>Points for improvement</w:t>
+      </w:r>
+    </w:p>
+    <w:p>
+      <w:pPr>
+        <w:pStyle w:val="Heading2"/>
+        <w:rPr>
+          <w:rFonts w:eastAsia="Times New Roman"/>
+        </w:rPr>
+      </w:pPr>
+      <w:r>
+        <w:t>5.3.</w:t>
+      </w:r>
+      <w:r>
+        <w:rPr>
+          <w:rFonts w:eastAsia="Times New Roman"/>
         </w:rPr>
         <w:t xml:space="preserve"> </w:t>
       </w:r>
       <w:r>
         <w:rPr>
-          <w:rFonts w:ascii="Times New Roman" w:hAnsi="Times New Roman" w:cs="Times New Roman"/>
-          <w:sz w:val="22"/>
-          <w:szCs w:val="22"/>
-        </w:rPr>
-        <w:t>Th</w:t>
-      </w:r>
-      <w:r>
-        <w:rPr>
-          <w:rFonts w:ascii="Times New Roman" w:hAnsi="Times New Roman" w:cs="Times New Roman"/>
-          <w:sz w:val="22"/>
-          <w:szCs w:val="22"/>
-        </w:rPr>
-        <w:t>us</w:t>
-      </w:r>
-      <w:r>
-        <w:rPr>
-          <w:rFonts w:ascii="Times New Roman" w:hAnsi="Times New Roman" w:cs="Times New Roman"/>
-          <w:sz w:val="22"/>
-          <w:szCs w:val="22"/>
-        </w:rPr>
-        <w:t>,</w:t>
-      </w:r>
-      <w:r>
-        <w:rPr>
-          <w:rFonts w:ascii="Times New Roman" w:hAnsi="Times New Roman" w:cs="Times New Roman"/>
-          <w:sz w:val="22"/>
-          <w:szCs w:val="22"/>
-        </w:rPr>
-        <w:t xml:space="preserve"> the histogram emerges as an essential tool to </w:t>
-      </w:r>
-      <w:r>
-        <w:rPr>
-          <w:rFonts w:ascii="Times New Roman" w:hAnsi="Times New Roman" w:cs="Times New Roman"/>
-          <w:sz w:val="22"/>
-          <w:szCs w:val="22"/>
-        </w:rPr>
-        <w:t xml:space="preserve">for selecting </w:t>
-      </w:r>
-      <w:r>
-        <w:rPr>
-          <w:rFonts w:ascii="Times New Roman" w:hAnsi="Times New Roman" w:cs="Times New Roman"/>
-          <w:sz w:val="22"/>
-          <w:szCs w:val="22"/>
-        </w:rPr>
-        <w:t xml:space="preserve">the appropriate </w:t>
-      </w:r>
-      <w:r>
-        <w:rPr>
-          <w:rFonts w:ascii="Times New Roman" w:hAnsi="Times New Roman" w:cs="Times New Roman"/>
-          <w:sz w:val="22"/>
-          <w:szCs w:val="22"/>
-        </w:rPr>
-        <w:t>statistical test</w:t>
-      </w:r>
-      <w:r>
-        <w:rPr>
-          <w:rFonts w:ascii="Times New Roman" w:hAnsi="Times New Roman" w:cs="Times New Roman"/>
-          <w:sz w:val="22"/>
-          <w:szCs w:val="22"/>
-        </w:rPr>
-        <w:t>.</w:t>
+          <w:rFonts w:eastAsia="Times New Roman"/>
+        </w:rPr>
+        <w:t>Group’s time management</w:t>
       </w:r>
     </w:p>
     <w:p>
@@ -1561,26 +1714,42 @@
         <w:pStyle w:val="Heading2"/>
       </w:pPr>
       <w:r>
-        <w:t>3.3. Useful</w:t>
-      </w:r>
-      <w:r>
-        <w:t xml:space="preserve"> information for the data understanding </w:t>
-      </w:r>
-    </w:p>
-    <w:p>
-      <w:pPr>
-        <w:spacing w:line="259" w:lineRule="auto"/>
-        <w:jc w:val="both"/>
-        <w:rPr>
-          <w:rFonts w:ascii="Times New Roman" w:eastAsia="Times New Roman" w:hAnsi="Times New Roman" w:cs="Times New Roman"/>
-          <w:sz w:val="22"/>
-          <w:szCs w:val="22"/>
-        </w:rPr>
-      </w:pPr>
-    </w:p>
-    <w:p>
-      <w:pPr>
-        <w:pStyle w:val="Heading1"/>
+        <w:t xml:space="preserve">5.4. Project’s </w:t>
+      </w:r>
+      <w:r>
+        <w:t>overall</w:t>
+      </w:r>
+      <w:r>
+        <w:t xml:space="preserve"> </w:t>
+      </w:r>
+      <w:r>
+        <w:t>j</w:t>
+      </w:r>
+      <w:r>
+        <w:t>udgement</w:t>
+      </w:r>
+    </w:p>
+    <w:p>
+      <w:pPr>
+        <w:jc w:val="both"/>
+        <w:rPr>
+          <w:rFonts w:ascii="Times New Roman" w:hAnsi="Times New Roman" w:cs="Times New Roman"/>
+          <w:sz w:val="22"/>
+          <w:szCs w:val="22"/>
+        </w:rPr>
+      </w:pPr>
+      <w:r>
+        <w:rPr>
+          <w:rFonts w:ascii="Times New Roman" w:hAnsi="Times New Roman" w:cs="Times New Roman"/>
+          <w:sz w:val="22"/>
+          <w:szCs w:val="22"/>
+        </w:rPr>
+        <w:t>Our project effectively examined how alcohol content impacts the quality of white wine. By applying statistical tests and visualizations, we were able to assess differences in quality ratings. The findings met our initial expectations, though there is room for further analysis of additional features. Overall, the team was pleased with the outcome.</w:t>
+      </w:r>
+    </w:p>
+    <w:p>
+      <w:pPr>
+        <w:pStyle w:val="Heading2"/>
         <w:rPr>
           <w:rFonts w:eastAsia="Times New Roman"/>
         </w:rPr>
@@ -1589,140 +1758,13 @@
         <w:rPr>
           <w:rFonts w:eastAsia="Times New Roman"/>
         </w:rPr>
-        <w:t>Evaluation – group’s experience at 7COM1079</w:t>
-      </w:r>
-    </w:p>
-    <w:p>
-      <w:pPr>
-        <w:pStyle w:val="Heading2"/>
-        <w:rPr>
-          <w:rFonts w:ascii="Times New Roman" w:eastAsia="Times New Roman" w:hAnsi="Times New Roman" w:cs="Times New Roman"/>
-        </w:rPr>
-      </w:pPr>
-      <w:r>
-        <w:t>5.1.</w:t>
-      </w:r>
-      <w:r>
-        <w:rPr>
-          <w:rFonts w:ascii="Times New Roman" w:eastAsia="Times New Roman" w:hAnsi="Times New Roman" w:cs="Times New Roman"/>
-        </w:rPr>
-        <w:t xml:space="preserve"> </w:t>
-      </w:r>
-      <w:r>
-        <w:rPr>
-          <w:rFonts w:ascii="Times New Roman" w:eastAsia="Times New Roman" w:hAnsi="Times New Roman" w:cs="Times New Roman"/>
-        </w:rPr>
-        <w:t>What went well</w:t>
-      </w:r>
-    </w:p>
-    <w:p>
-      <w:pPr>
-        <w:pStyle w:val="Heading2"/>
+        <w:t>5.5.</w:t>
+      </w:r>
+      <w:r>
         <w:rPr>
           <w:rFonts w:eastAsia="Times New Roman"/>
         </w:rPr>
-      </w:pPr>
-      <w:r>
-        <w:t>5.2.</w:t>
-      </w:r>
-      <w:r>
-        <w:rPr>
-          <w:rFonts w:eastAsia="Times New Roman"/>
-        </w:rPr>
-        <w:t xml:space="preserve"> </w:t>
-      </w:r>
-      <w:r>
-        <w:rPr>
-          <w:rFonts w:eastAsia="Times New Roman"/>
-        </w:rPr>
-        <w:t>Points for improvement</w:t>
-      </w:r>
-    </w:p>
-    <w:p>
-      <w:pPr>
-        <w:pStyle w:val="Heading2"/>
-        <w:rPr>
-          <w:rFonts w:eastAsia="Times New Roman"/>
-        </w:rPr>
-      </w:pPr>
-      <w:r>
-        <w:t>5.3.</w:t>
-      </w:r>
-      <w:r>
-        <w:rPr>
-          <w:rFonts w:eastAsia="Times New Roman"/>
-        </w:rPr>
-        <w:t xml:space="preserve"> </w:t>
-      </w:r>
-      <w:r>
-        <w:rPr>
-          <w:rFonts w:eastAsia="Times New Roman"/>
-        </w:rPr>
-        <w:t>Group’s time management</w:t>
-      </w:r>
-    </w:p>
-    <w:p>
-      <w:pPr>
-        <w:pStyle w:val="Heading2"/>
-      </w:pPr>
-      <w:r>
-        <w:t xml:space="preserve">5.4. Project’s </w:t>
-      </w:r>
-      <w:r>
-        <w:t>overall</w:t>
-      </w:r>
-      <w:r>
-        <w:t xml:space="preserve"> </w:t>
-      </w:r>
-      <w:r>
-        <w:t>j</w:t>
-      </w:r>
-      <w:r>
-        <w:t>udgement</w:t>
-      </w:r>
-    </w:p>
-    <w:p>
-      <w:pPr>
-        <w:jc w:val="both"/>
-        <w:rPr>
-          <w:rFonts w:ascii="Times New Roman" w:hAnsi="Times New Roman" w:cs="Times New Roman"/>
-          <w:sz w:val="22"/>
-          <w:szCs w:val="22"/>
-        </w:rPr>
-      </w:pPr>
-      <w:r>
-        <w:rPr>
-          <w:rFonts w:ascii="Times New Roman" w:hAnsi="Times New Roman" w:cs="Times New Roman"/>
-          <w:sz w:val="22"/>
-          <w:szCs w:val="22"/>
-        </w:rPr>
-        <w:t>Our project effectively examined how alcohol content impacts the quality of white wine. By applying statistical tests and visualizations, we were able to assess differences in quality ratings. The findings met our initial expectations, though there is room for further analysis of additional features. Overall, the team was pleased with the outcome.</w:t>
-      </w:r>
-    </w:p>
-    <w:p>
-      <w:pPr>
-        <w:pStyle w:val="Heading2"/>
-        <w:rPr>
-          <w:rFonts w:eastAsia="Times New Roman"/>
-        </w:rPr>
-      </w:pPr>
-      <w:r>
-        <w:rPr>
-          <w:rFonts w:eastAsia="Times New Roman"/>
-        </w:rPr>
-        <w:t>5.5.</w:t>
-      </w:r>
-      <w:r>
-        <w:rPr>
-          <w:rFonts w:eastAsia="Times New Roman"/>
-        </w:rPr>
-        <w:t xml:space="preserve"> Comment</w:t>
-      </w:r>
-      <w:r>
-        <w:rPr>
-          <w:rFonts w:eastAsia="Times New Roman"/>
-        </w:rPr>
-        <w:t xml:space="preserve"> on the GitHub log output</w:t>
+        <w:t xml:space="preserve"> Comment on the GitHub log output</w:t>
       </w:r>
     </w:p>
     <w:p/>
@@ -1889,6 +1931,7 @@
           <w:docPartUnique/>
         </w:docPartObj>
       </w:sdtPr>
+      <w:sdtEndPr/>
       <w:sdtContent>
         <w:p>
           <w:pPr>
@@ -1903,6 +1946,7 @@
             <w:id w:val="111145805"/>
             <w:bibliography/>
           </w:sdtPr>
+          <w:sdtEndPr/>
           <w:sdtContent>
             <w:p>
               <w:pPr>
@@ -1978,6 +2022,7 @@
                   <w:bCs/>
                   <w:noProof/>
                 </w:rPr>
+                <w:lastRenderedPageBreak/>
                 <w:fldChar w:fldCharType="end"/>
               </w:r>
             </w:p>
@@ -2039,6 +2084,7 @@
           <w:docPartUnique/>
         </w:docPartObj>
       </w:sdtPr>
+      <w:sdtEndPr/>
       <w:sdtContent>
         <w:p>
           <w:pPr>
@@ -2137,6 +2183,7 @@
           <w:docPartUnique/>
         </w:docPartObj>
       </w:sdtPr>
+      <w:sdtEndPr/>
       <w:sdtContent>
         <w:p>
           <w:pPr>
@@ -2184,8 +2231,8 @@
 </file>
 
 <file path=word/numbering.xml><?xml version="1.0" encoding="utf-8"?>
-<w:numbering xmlns:wpc="http://schemas.microsoft.com/office/word/2010/wordprocessingCanvas" xmlns:cx="http://schemas.microsoft.com/office/drawing/2014/chartex" xmlns:cx1="http://schemas.microsoft.com/office/drawing/2015/9/8/chartex" xmlns:cx2="http://schemas.microsoft.com/office/drawing/2015/10/21/chartex" xmlns:cx3="http://schemas.microsoft.com/office/drawing/2016/5/9/chartex" xmlns:cx4="http://schemas.microsoft.com/office/drawing/2016/5/10/chartex" xmlns:cx5="http://schemas.microsoft.com/office/drawing/2016/5/11/chartex" xmlns:cx6="http://schemas.microsoft.com/office/drawing/2016/5/12/chartex" xmlns:cx7="http://schemas.microsoft.com/office/drawing/2016/5/13/chartex" xmlns:cx8="http://schemas.microsoft.com/office/drawing/2016/5/14/chartex" xmlns:mc="http://schemas.openxmlformats.org/markup-compatibility/2006" xmlns:aink="http://schemas.microsoft.com/office/drawing/2016/ink" xmlns:am3d="http://schemas.microsoft.com/office/drawing/2017/model3d" xmlns:o="urn:schemas-microsoft-com:office:office" xmlns:oel="http://schemas.microsoft.com/office/2019/extlst" xmlns:r="http://schemas.openxmlformats.org/officeDocument/2006/relationships" xmlns:m="http://schemas.openxmlformats.org/officeDocument/2006/math" xmlns:v="urn:schemas-microsoft-com:vml" xmlns:wp14="http://schemas.microsoft.com/office/word/2010/wordprocessingDrawing" xmlns:wp="http://schemas.openxmlformats.org/drawingml/2006/wordprocessingDrawing" xmlns:w10="urn:schemas-microsoft-com:office:word" xmlns:w="http://schemas.openxmlformats.org/wordprocessingml/2006/main" xmlns:w14="http://schemas.microsoft.com/office/word/2010/wordml" xmlns:w15="http://schemas.microsoft.com/office/word/2012/wordml" xmlns:w16cex="http://schemas.microsoft.com/office/word/2018/wordml/cex" xmlns:w16cid="http://schemas.microsoft.com/office/word/2016/wordml/cid" xmlns:w16="http://schemas.microsoft.com/office/word/2018/wordml" xmlns:w16du="http://schemas.microsoft.com/office/word/2023/wordml/word16du" xmlns:w16sdtdh="http://schemas.microsoft.com/office/word/2020/wordml/sdtdatahash" xmlns:w16se="http://schemas.microsoft.com/office/word/2015/wordml/symex" xmlns:wpg="http://schemas.microsoft.com/office/word/2010/wordprocessingGroup" xmlns:wpi="http://schemas.microsoft.com/office/word/2010/wordprocessingInk" xmlns:wne="http://schemas.microsoft.com/office/word/2006/wordml" xmlns:wps="http://schemas.microsoft.com/office/word/2010/wordprocessingShape" mc:Ignorable="w14 w15 w16se w16cid w16 w16cex w16sdtdh w16du wp14">
-  <w:abstractNum w:abstractNumId="0" w15:restartNumberingAfterBreak="0">
+<w:numbering xmlns:wpc="http://schemas.microsoft.com/office/word/2010/wordprocessingCanvas" xmlns:mc="http://schemas.openxmlformats.org/markup-compatibility/2006" xmlns:o="urn:schemas-microsoft-com:office:office" xmlns:r="http://schemas.openxmlformats.org/officeDocument/2006/relationships" xmlns:m="http://schemas.openxmlformats.org/officeDocument/2006/math" xmlns:v="urn:schemas-microsoft-com:vml" xmlns:wp14="http://schemas.microsoft.com/office/word/2010/wordprocessingDrawing" xmlns:wp="http://schemas.openxmlformats.org/drawingml/2006/wordprocessingDrawing" xmlns:w10="urn:schemas-microsoft-com:office:word" xmlns:w="http://schemas.openxmlformats.org/wordprocessingml/2006/main" xmlns:w14="http://schemas.microsoft.com/office/word/2010/wordml" xmlns:wpg="http://schemas.microsoft.com/office/word/2010/wordprocessingGroup" xmlns:wpi="http://schemas.microsoft.com/office/word/2010/wordprocessingInk" xmlns:wne="http://schemas.microsoft.com/office/word/2006/wordml" xmlns:wps="http://schemas.microsoft.com/office/word/2010/wordprocessingShape" mc:Ignorable="w14 wp14">
+  <w:abstractNum w:abstractNumId="0">
     <w:nsid w:val="6989EEEE"/>
     <w:multiLevelType w:val="multilevel"/>
     <w:tmpl w:val="FFFFFFFF"/>
@@ -2271,14 +2318,14 @@
       </w:pPr>
     </w:lvl>
   </w:abstractNum>
-  <w:num w:numId="1" w16cid:durableId="186406669">
+  <w:num w:numId="1">
     <w:abstractNumId w:val="0"/>
   </w:num>
 </w:numbering>
 </file>
 
 <file path=word/styles.xml><?xml version="1.0" encoding="utf-8"?>
-<w:styles xmlns:mc="http://schemas.openxmlformats.org/markup-compatibility/2006" xmlns:r="http://schemas.openxmlformats.org/officeDocument/2006/relationships" xmlns:w="http://schemas.openxmlformats.org/wordprocessingml/2006/main" xmlns:w14="http://schemas.microsoft.com/office/word/2010/wordml" xmlns:w15="http://schemas.microsoft.com/office/word/2012/wordml" xmlns:w16cex="http://schemas.microsoft.com/office/word/2018/wordml/cex" xmlns:w16cid="http://schemas.microsoft.com/office/word/2016/wordml/cid" xmlns:w16="http://schemas.microsoft.com/office/word/2018/wordml" xmlns:w16du="http://schemas.microsoft.com/office/word/2023/wordml/word16du" xmlns:w16sdtdh="http://schemas.microsoft.com/office/word/2020/wordml/sdtdatahash" xmlns:w16se="http://schemas.microsoft.com/office/word/2015/wordml/symex" mc:Ignorable="w14 w15 w16se w16cid w16 w16cex w16sdtdh w16du">
+<w:styles xmlns:mc="http://schemas.openxmlformats.org/markup-compatibility/2006" xmlns:r="http://schemas.openxmlformats.org/officeDocument/2006/relationships" xmlns:w="http://schemas.openxmlformats.org/wordprocessingml/2006/main" xmlns:w14="http://schemas.microsoft.com/office/word/2010/wordml" mc:Ignorable="w14">
   <w:docDefaults>
     <w:rPrDefault>
       <w:rPr>
@@ -2296,383 +2343,144 @@
       </w:pPr>
     </w:pPrDefault>
   </w:docDefaults>
-  <w:latentStyles w:defLockedState="0" w:defUIPriority="99" w:defSemiHidden="0" w:defUnhideWhenUsed="0" w:defQFormat="0" w:count="376">
-    <w:lsdException w:name="Normal" w:uiPriority="0" w:qFormat="1"/>
-    <w:lsdException w:name="heading 1" w:uiPriority="9" w:qFormat="1"/>
-    <w:lsdException w:name="heading 2" w:semiHidden="1" w:uiPriority="9" w:unhideWhenUsed="1" w:qFormat="1"/>
-    <w:lsdException w:name="heading 3" w:semiHidden="1" w:uiPriority="9" w:unhideWhenUsed="1" w:qFormat="1"/>
-    <w:lsdException w:name="heading 4" w:semiHidden="1" w:uiPriority="9" w:unhideWhenUsed="1" w:qFormat="1"/>
-    <w:lsdException w:name="heading 5" w:semiHidden="1" w:uiPriority="9" w:unhideWhenUsed="1" w:qFormat="1"/>
-    <w:lsdException w:name="heading 6" w:semiHidden="1" w:uiPriority="9" w:unhideWhenUsed="1" w:qFormat="1"/>
-    <w:lsdException w:name="heading 7" w:semiHidden="1" w:uiPriority="9" w:unhideWhenUsed="1" w:qFormat="1"/>
-    <w:lsdException w:name="heading 8" w:semiHidden="1" w:uiPriority="9" w:unhideWhenUsed="1" w:qFormat="1"/>
-    <w:lsdException w:name="heading 9" w:semiHidden="1" w:uiPriority="9" w:unhideWhenUsed="1" w:qFormat="1"/>
-    <w:lsdException w:name="index 1" w:semiHidden="1" w:unhideWhenUsed="1"/>
-    <w:lsdException w:name="index 2" w:semiHidden="1" w:unhideWhenUsed="1"/>
-    <w:lsdException w:name="index 3" w:semiHidden="1" w:unhideWhenUsed="1"/>
-    <w:lsdException w:name="index 4" w:semiHidden="1" w:unhideWhenUsed="1"/>
-    <w:lsdException w:name="index 5" w:semiHidden="1" w:unhideWhenUsed="1"/>
-    <w:lsdException w:name="index 6" w:semiHidden="1" w:unhideWhenUsed="1"/>
-    <w:lsdException w:name="index 7" w:semiHidden="1" w:unhideWhenUsed="1"/>
-    <w:lsdException w:name="index 8" w:semiHidden="1" w:unhideWhenUsed="1"/>
-    <w:lsdException w:name="index 9" w:semiHidden="1" w:unhideWhenUsed="1"/>
-    <w:lsdException w:name="toc 1" w:semiHidden="1" w:uiPriority="39" w:unhideWhenUsed="1"/>
-    <w:lsdException w:name="toc 2" w:semiHidden="1" w:uiPriority="39" w:unhideWhenUsed="1"/>
-    <w:lsdException w:name="toc 3" w:semiHidden="1" w:uiPriority="39" w:unhideWhenUsed="1"/>
-    <w:lsdException w:name="toc 4" w:semiHidden="1" w:uiPriority="39" w:unhideWhenUsed="1"/>
-    <w:lsdException w:name="toc 5" w:semiHidden="1" w:uiPriority="39" w:unhideWhenUsed="1"/>
-    <w:lsdException w:name="toc 6" w:semiHidden="1" w:uiPriority="39" w:unhideWhenUsed="1"/>
-    <w:lsdException w:name="toc 7" w:semiHidden="1" w:uiPriority="39" w:unhideWhenUsed="1"/>
-    <w:lsdException w:name="toc 8" w:semiHidden="1" w:uiPriority="39" w:unhideWhenUsed="1"/>
-    <w:lsdException w:name="toc 9" w:semiHidden="1" w:uiPriority="39" w:unhideWhenUsed="1"/>
-    <w:lsdException w:name="Normal Indent" w:semiHidden="1" w:unhideWhenUsed="1"/>
-    <w:lsdException w:name="footnote text" w:semiHidden="1" w:unhideWhenUsed="1"/>
-    <w:lsdException w:name="annotation text" w:semiHidden="1" w:unhideWhenUsed="1"/>
-    <w:lsdException w:name="header" w:semiHidden="1" w:unhideWhenUsed="1"/>
-    <w:lsdException w:name="footer" w:semiHidden="1" w:unhideWhenUsed="1"/>
-    <w:lsdException w:name="index heading" w:semiHidden="1" w:unhideWhenUsed="1"/>
-    <w:lsdException w:name="caption" w:semiHidden="1" w:uiPriority="35" w:unhideWhenUsed="1" w:qFormat="1"/>
-    <w:lsdException w:name="table of figures" w:semiHidden="1" w:unhideWhenUsed="1"/>
-    <w:lsdException w:name="envelope address" w:semiHidden="1" w:unhideWhenUsed="1"/>
-    <w:lsdException w:name="envelope return" w:semiHidden="1" w:unhideWhenUsed="1"/>
-    <w:lsdException w:name="footnote reference" w:semiHidden="1" w:unhideWhenUsed="1"/>
-    <w:lsdException w:name="annotation reference" w:semiHidden="1" w:unhideWhenUsed="1"/>
-    <w:lsdException w:name="line number" w:semiHidden="1" w:unhideWhenUsed="1"/>
-    <w:lsdException w:name="page number" w:semiHidden="1" w:unhideWhenUsed="1"/>
-    <w:lsdException w:name="endnote reference" w:semiHidden="1" w:unhideWhenUsed="1"/>
-    <w:lsdException w:name="endnote text" w:semiHidden="1" w:unhideWhenUsed="1"/>
-    <w:lsdException w:name="table of authorities" w:semiHidden="1" w:unhideWhenUsed="1"/>
-    <w:lsdException w:name="macro" w:semiHidden="1" w:unhideWhenUsed="1"/>
-    <w:lsdException w:name="toa heading" w:semiHidden="1" w:unhideWhenUsed="1"/>
-    <w:lsdException w:name="List" w:semiHidden="1" w:unhideWhenUsed="1"/>
-    <w:lsdException w:name="List Bullet" w:semiHidden="1" w:unhideWhenUsed="1"/>
-    <w:lsdException w:name="List Number" w:semiHidden="1" w:unhideWhenUsed="1"/>
-    <w:lsdException w:name="List 2" w:semiHidden="1" w:unhideWhenUsed="1"/>
-    <w:lsdException w:name="List 3" w:semiHidden="1" w:unhideWhenUsed="1"/>
-    <w:lsdException w:name="List 4" w:semiHidden="1" w:unhideWhenUsed="1"/>
-    <w:lsdException w:name="List 5" w:semiHidden="1" w:unhideWhenUsed="1"/>
-    <w:lsdException w:name="List Bullet 2" w:semiHidden="1" w:unhideWhenUsed="1"/>
-    <w:lsdException w:name="List Bullet 3" w:semiHidden="1" w:unhideWhenUsed="1"/>
-    <w:lsdException w:name="List Bullet 4" w:semiHidden="1" w:unhideWhenUsed="1"/>
-    <w:lsdException w:name="List Bullet 5" w:semiHidden="1" w:unhideWhenUsed="1"/>
-    <w:lsdException w:name="List Number 2" w:semiHidden="1" w:unhideWhenUsed="1"/>
-    <w:lsdException w:name="List Number 3" w:semiHidden="1" w:unhideWhenUsed="1"/>
-    <w:lsdException w:name="List Number 4" w:semiHidden="1" w:unhideWhenUsed="1"/>
-    <w:lsdException w:name="List Number 5" w:semiHidden="1" w:unhideWhenUsed="1"/>
-    <w:lsdException w:name="Title" w:uiPriority="10" w:qFormat="1"/>
-    <w:lsdException w:name="Closing" w:semiHidden="1" w:unhideWhenUsed="1"/>
-    <w:lsdException w:name="Signature" w:semiHidden="1" w:unhideWhenUsed="1"/>
-    <w:lsdException w:name="Default Paragraph Font" w:semiHidden="1" w:uiPriority="1" w:unhideWhenUsed="1"/>
-    <w:lsdException w:name="Body Text" w:semiHidden="1" w:unhideWhenUsed="1"/>
-    <w:lsdException w:name="Body Text Indent" w:semiHidden="1" w:unhideWhenUsed="1"/>
-    <w:lsdException w:name="List Continue" w:semiHidden="1" w:unhideWhenUsed="1"/>
-    <w:lsdException w:name="List Continue 2" w:semiHidden="1" w:unhideWhenUsed="1"/>
-    <w:lsdException w:name="List Continue 3" w:semiHidden="1" w:unhideWhenUsed="1"/>
-    <w:lsdException w:name="List Continue 4" w:semiHidden="1" w:unhideWhenUsed="1"/>
-    <w:lsdException w:name="List Continue 5" w:semiHidden="1" w:unhideWhenUsed="1"/>
-    <w:lsdException w:name="Message Header" w:semiHidden="1" w:unhideWhenUsed="1"/>
-    <w:lsdException w:name="Subtitle" w:uiPriority="11" w:qFormat="1"/>
-    <w:lsdException w:name="Salutation" w:semiHidden="1" w:unhideWhenUsed="1"/>
-    <w:lsdException w:name="Date" w:semiHidden="1" w:unhideWhenUsed="1"/>
-    <w:lsdException w:name="Body Text First Indent" w:semiHidden="1" w:unhideWhenUsed="1"/>
-    <w:lsdException w:name="Body Text First Indent 2" w:semiHidden="1" w:unhideWhenUsed="1"/>
-    <w:lsdException w:name="Note Heading" w:semiHidden="1" w:unhideWhenUsed="1"/>
-    <w:lsdException w:name="Body Text 2" w:semiHidden="1" w:unhideWhenUsed="1"/>
-    <w:lsdException w:name="Body Text 3" w:semiHidden="1" w:unhideWhenUsed="1"/>
-    <w:lsdException w:name="Body Text Indent 2" w:semiHidden="1" w:unhideWhenUsed="1"/>
-    <w:lsdException w:name="Body Text Indent 3" w:semiHidden="1" w:unhideWhenUsed="1"/>
-    <w:lsdException w:name="Block Text" w:semiHidden="1" w:unhideWhenUsed="1"/>
-    <w:lsdException w:name="Hyperlink" w:semiHidden="1" w:unhideWhenUsed="1"/>
-    <w:lsdException w:name="FollowedHyperlink" w:semiHidden="1" w:unhideWhenUsed="1"/>
-    <w:lsdException w:name="Strong" w:uiPriority="22" w:qFormat="1"/>
-    <w:lsdException w:name="Emphasis" w:uiPriority="20" w:qFormat="1"/>
-    <w:lsdException w:name="Document Map" w:semiHidden="1" w:unhideWhenUsed="1"/>
-    <w:lsdException w:name="Plain Text" w:semiHidden="1" w:unhideWhenUsed="1"/>
-    <w:lsdException w:name="E-mail Signature" w:semiHidden="1" w:unhideWhenUsed="1"/>
-    <w:lsdException w:name="HTML Top of Form" w:semiHidden="1" w:unhideWhenUsed="1"/>
-    <w:lsdException w:name="HTML Bottom of Form" w:semiHidden="1" w:unhideWhenUsed="1"/>
-    <w:lsdException w:name="Normal (Web)" w:semiHidden="1" w:unhideWhenUsed="1"/>
-    <w:lsdException w:name="HTML Acronym" w:semiHidden="1" w:unhideWhenUsed="1"/>
-    <w:lsdException w:name="HTML Address" w:semiHidden="1" w:unhideWhenUsed="1"/>
-    <w:lsdException w:name="HTML Cite" w:semiHidden="1" w:unhideWhenUsed="1"/>
-    <w:lsdException w:name="HTML Code" w:semiHidden="1" w:unhideWhenUsed="1"/>
-    <w:lsdException w:name="HTML Definition" w:semiHidden="1" w:unhideWhenUsed="1"/>
-    <w:lsdException w:name="HTML Keyboard" w:semiHidden="1" w:unhideWhenUsed="1"/>
-    <w:lsdException w:name="HTML Preformatted" w:semiHidden="1" w:unhideWhenUsed="1"/>
-    <w:lsdException w:name="HTML Sample" w:semiHidden="1" w:unhideWhenUsed="1"/>
-    <w:lsdException w:name="HTML Typewriter" w:semiHidden="1" w:unhideWhenUsed="1"/>
-    <w:lsdException w:name="HTML Variable" w:semiHidden="1" w:unhideWhenUsed="1"/>
-    <w:lsdException w:name="Normal Table" w:semiHidden="1" w:unhideWhenUsed="1"/>
-    <w:lsdException w:name="annotation subject" w:semiHidden="1" w:unhideWhenUsed="1"/>
-    <w:lsdException w:name="No List" w:semiHidden="1" w:unhideWhenUsed="1"/>
-    <w:lsdException w:name="Outline List 1" w:semiHidden="1" w:unhideWhenUsed="1"/>
-    <w:lsdException w:name="Outline List 2" w:semiHidden="1" w:unhideWhenUsed="1"/>
-    <w:lsdException w:name="Outline List 3" w:semiHidden="1" w:unhideWhenUsed="1"/>
-    <w:lsdException w:name="Table Simple 1" w:semiHidden="1" w:unhideWhenUsed="1"/>
-    <w:lsdException w:name="Table Simple 2" w:semiHidden="1" w:unhideWhenUsed="1"/>
-    <w:lsdException w:name="Table Simple 3" w:semiHidden="1" w:unhideWhenUsed="1"/>
-    <w:lsdException w:name="Table Classic 1" w:semiHidden="1" w:unhideWhenUsed="1"/>
-    <w:lsdException w:name="Table Classic 2" w:semiHidden="1" w:unhideWhenUsed="1"/>
-    <w:lsdException w:name="Table Classic 3" w:semiHidden="1" w:unhideWhenUsed="1"/>
-    <w:lsdException w:name="Table Classic 4" w:semiHidden="1" w:unhideWhenUsed="1"/>
-    <w:lsdException w:name="Table Colorful 1" w:semiHidden="1" w:unhideWhenUsed="1"/>
-    <w:lsdException w:name="Table Colorful 2" w:semiHidden="1" w:unhideWhenUsed="1"/>
-    <w:lsdException w:name="Table Colorful 3" w:semiHidden="1" w:unhideWhenUsed="1"/>
-    <w:lsdException w:name="Table Columns 1" w:semiHidden="1" w:unhideWhenUsed="1"/>
-    <w:lsdException w:name="Table Columns 2" w:semiHidden="1" w:unhideWhenUsed="1"/>
-    <w:lsdException w:name="Table Columns 3" w:semiHidden="1" w:unhideWhenUsed="1"/>
-    <w:lsdException w:name="Table Columns 4" w:semiHidden="1" w:unhideWhenUsed="1"/>
-    <w:lsdException w:name="Table Columns 5" w:semiHidden="1" w:unhideWhenUsed="1"/>
-    <w:lsdException w:name="Table Grid 1" w:semiHidden="1" w:unhideWhenUsed="1"/>
-    <w:lsdException w:name="Table Grid 2" w:semiHidden="1" w:unhideWhenUsed="1"/>
-    <w:lsdException w:name="Table Grid 3" w:semiHidden="1" w:unhideWhenUsed="1"/>
-    <w:lsdException w:name="Table Grid 4" w:semiHidden="1" w:unhideWhenUsed="1"/>
-    <w:lsdException w:name="Table Grid 5" w:semiHidden="1" w:unhideWhenUsed="1"/>
-    <w:lsdException w:name="Table Grid 6" w:semiHidden="1" w:unhideWhenUsed="1"/>
-    <w:lsdException w:name="Table Grid 7" w:semiHidden="1" w:unhideWhenUsed="1"/>
-    <w:lsdException w:name="Table Grid 8" w:semiHidden="1" w:unhideWhenUsed="1"/>
-    <w:lsdException w:name="Table List 1" w:semiHidden="1" w:unhideWhenUsed="1"/>
-    <w:lsdException w:name="Table List 2" w:semiHidden="1" w:unhideWhenUsed="1"/>
-    <w:lsdException w:name="Table List 3" w:semiHidden="1" w:unhideWhenUsed="1"/>
-    <w:lsdException w:name="Table List 4" w:semiHidden="1" w:unhideWhenUsed="1"/>
-    <w:lsdException w:name="Table List 5" w:semiHidden="1" w:unhideWhenUsed="1"/>
-    <w:lsdException w:name="Table List 6" w:semiHidden="1" w:unhideWhenUsed="1"/>
-    <w:lsdException w:name="Table List 7" w:semiHidden="1" w:unhideWhenUsed="1"/>
-    <w:lsdException w:name="Table List 8" w:semiHidden="1" w:unhideWhenUsed="1"/>
-    <w:lsdException w:name="Table 3D effects 1" w:semiHidden="1" w:unhideWhenUsed="1"/>
-    <w:lsdException w:name="Table 3D effects 2" w:semiHidden="1" w:unhideWhenUsed="1"/>
-    <w:lsdException w:name="Table 3D effects 3" w:semiHidden="1" w:unhideWhenUsed="1"/>
-    <w:lsdException w:name="Table Contemporary" w:semiHidden="1" w:unhideWhenUsed="1"/>
-    <w:lsdException w:name="Table Elegant" w:semiHidden="1" w:unhideWhenUsed="1"/>
-    <w:lsdException w:name="Table Professional" w:semiHidden="1" w:unhideWhenUsed="1"/>
-    <w:lsdException w:name="Table Subtle 1" w:semiHidden="1" w:unhideWhenUsed="1"/>
-    <w:lsdException w:name="Table Subtle 2" w:semiHidden="1" w:unhideWhenUsed="1"/>
-    <w:lsdException w:name="Table Web 1" w:semiHidden="1" w:unhideWhenUsed="1"/>
-    <w:lsdException w:name="Table Web 2" w:semiHidden="1" w:unhideWhenUsed="1"/>
-    <w:lsdException w:name="Table Web 3" w:semiHidden="1" w:unhideWhenUsed="1"/>
-    <w:lsdException w:name="Balloon Text" w:semiHidden="1" w:unhideWhenUsed="1"/>
-    <w:lsdException w:name="Table Grid" w:uiPriority="39"/>
-    <w:lsdException w:name="Table Theme" w:semiHidden="1" w:unhideWhenUsed="1"/>
-    <w:lsdException w:name="Placeholder Text" w:semiHidden="1"/>
-    <w:lsdException w:name="No Spacing" w:uiPriority="1" w:qFormat="1"/>
-    <w:lsdException w:name="Light Shading" w:uiPriority="60"/>
-    <w:lsdException w:name="Light List" w:uiPriority="61"/>
-    <w:lsdException w:name="Light Grid" w:uiPriority="62"/>
-    <w:lsdException w:name="Medium Shading 1" w:uiPriority="63"/>
-    <w:lsdException w:name="Medium Shading 2" w:uiPriority="64"/>
-    <w:lsdException w:name="Medium List 1" w:uiPriority="65"/>
-    <w:lsdException w:name="Medium List 2" w:uiPriority="66"/>
-    <w:lsdException w:name="Medium Grid 1" w:uiPriority="67"/>
-    <w:lsdException w:name="Medium Grid 2" w:uiPriority="68"/>
-    <w:lsdException w:name="Medium Grid 3" w:uiPriority="69"/>
-    <w:lsdException w:name="Dark List" w:uiPriority="70"/>
-    <w:lsdException w:name="Colorful Shading" w:uiPriority="71"/>
-    <w:lsdException w:name="Colorful List" w:uiPriority="72"/>
-    <w:lsdException w:name="Colorful Grid" w:uiPriority="73"/>
-    <w:lsdException w:name="Light Shading Accent 1" w:uiPriority="60"/>
-    <w:lsdException w:name="Light List Accent 1" w:uiPriority="61"/>
-    <w:lsdException w:name="Light Grid Accent 1" w:uiPriority="62"/>
-    <w:lsdException w:name="Medium Shading 1 Accent 1" w:uiPriority="63"/>
-    <w:lsdException w:name="Medium Shading 2 Accent 1" w:uiPriority="64"/>
-    <w:lsdException w:name="Medium List 1 Accent 1" w:uiPriority="65"/>
-    <w:lsdException w:name="Revision" w:semiHidden="1"/>
-    <w:lsdException w:name="List Paragraph" w:uiPriority="34" w:qFormat="1"/>
-    <w:lsdException w:name="Quote" w:uiPriority="29" w:qFormat="1"/>
-    <w:lsdException w:name="Intense Quote" w:uiPriority="30" w:qFormat="1"/>
-    <w:lsdException w:name="Medium List 2 Accent 1" w:uiPriority="66"/>
-    <w:lsdException w:name="Medium Grid 1 Accent 1" w:uiPriority="67"/>
-    <w:lsdException w:name="Medium Grid 2 Accent 1" w:uiPriority="68"/>
-    <w:lsdException w:name="Medium Grid 3 Accent 1" w:uiPriority="69"/>
-    <w:lsdException w:name="Dark List Accent 1" w:uiPriority="70"/>
-    <w:lsdException w:name="Colorful Shading Accent 1" w:uiPriority="71"/>
-    <w:lsdException w:name="Colorful List Accent 1" w:uiPriority="72"/>
-    <w:lsdException w:name="Colorful Grid Accent 1" w:uiPriority="73"/>
-    <w:lsdException w:name="Light Shading Accent 2" w:uiPriority="60"/>
-    <w:lsdException w:name="Light List Accent 2" w:uiPriority="61"/>
-    <w:lsdException w:name="Light Grid Accent 2" w:uiPriority="62"/>
-    <w:lsdException w:name="Medium Shading 1 Accent 2" w:uiPriority="63"/>
-    <w:lsdException w:name="Medium Shading 2 Accent 2" w:uiPriority="64"/>
-    <w:lsdException w:name="Medium List 1 Accent 2" w:uiPriority="65"/>
-    <w:lsdException w:name="Medium List 2 Accent 2" w:uiPriority="66"/>
-    <w:lsdException w:name="Medium Grid 1 Accent 2" w:uiPriority="67"/>
-    <w:lsdException w:name="Medium Grid 2 Accent 2" w:uiPriority="68"/>
-    <w:lsdException w:name="Medium Grid 3 Accent 2" w:uiPriority="69"/>
-    <w:lsdException w:name="Dark List Accent 2" w:uiPriority="70"/>
-    <w:lsdException w:name="Colorful Shading Accent 2" w:uiPriority="71"/>
-    <w:lsdException w:name="Colorful List Accent 2" w:uiPriority="72"/>
-    <w:lsdException w:name="Colorful Grid Accent 2" w:uiPriority="73"/>
-    <w:lsdException w:name="Light Shading Accent 3" w:uiPriority="60"/>
-    <w:lsdException w:name="Light List Accent 3" w:uiPriority="61"/>
-    <w:lsdException w:name="Light Grid Accent 3" w:uiPriority="62"/>
-    <w:lsdException w:name="Medium Shading 1 Accent 3" w:uiPriority="63"/>
-    <w:lsdException w:name="Medium Shading 2 Accent 3" w:uiPriority="64"/>
-    <w:lsdException w:name="Medium List 1 Accent 3" w:uiPriority="65"/>
-    <w:lsdException w:name="Medium List 2 Accent 3" w:uiPriority="66"/>
-    <w:lsdException w:name="Medium Grid 1 Accent 3" w:uiPriority="67"/>
-    <w:lsdException w:name="Medium Grid 2 Accent 3" w:uiPriority="68"/>
-    <w:lsdException w:name="Medium Grid 3 Accent 3" w:uiPriority="69"/>
-    <w:lsdException w:name="Dark List Accent 3" w:uiPriority="70"/>
-    <w:lsdException w:name="Colorful Shading Accent 3" w:uiPriority="71"/>
-    <w:lsdException w:name="Colorful List Accent 3" w:uiPriority="72"/>
-    <w:lsdException w:name="Colorful Grid Accent 3" w:uiPriority="73"/>
-    <w:lsdException w:name="Light Shading Accent 4" w:uiPriority="60"/>
-    <w:lsdException w:name="Light List Accent 4" w:uiPriority="61"/>
-    <w:lsdException w:name="Light Grid Accent 4" w:uiPriority="62"/>
-    <w:lsdException w:name="Medium Shading 1 Accent 4" w:uiPriority="63"/>
-    <w:lsdException w:name="Medium Shading 2 Accent 4" w:uiPriority="64"/>
-    <w:lsdException w:name="Medium List 1 Accent 4" w:uiPriority="65"/>
-    <w:lsdException w:name="Medium List 2 Accent 4" w:uiPriority="66"/>
-    <w:lsdException w:name="Medium Grid 1 Accent 4" w:uiPriority="67"/>
-    <w:lsdException w:name="Medium Grid 2 Accent 4" w:uiPriority="68"/>
-    <w:lsdException w:name="Medium Grid 3 Accent 4" w:uiPriority="69"/>
-    <w:lsdException w:name="Dark List Accent 4" w:uiPriority="70"/>
-    <w:lsdException w:name="Colorful Shading Accent 4" w:uiPriority="71"/>
-    <w:lsdException w:name="Colorful List Accent 4" w:uiPriority="72"/>
-    <w:lsdException w:name="Colorful Grid Accent 4" w:uiPriority="73"/>
-    <w:lsdException w:name="Light Shading Accent 5" w:uiPriority="60"/>
-    <w:lsdException w:name="Light List Accent 5" w:uiPriority="61"/>
-    <w:lsdException w:name="Light Grid Accent 5" w:uiPriority="62"/>
-    <w:lsdException w:name="Medium Shading 1 Accent 5" w:uiPriority="63"/>
-    <w:lsdException w:name="Medium Shading 2 Accent 5" w:uiPriority="64"/>
-    <w:lsdException w:name="Medium List 1 Accent 5" w:uiPriority="65"/>
-    <w:lsdException w:name="Medium List 2 Accent 5" w:uiPriority="66"/>
-    <w:lsdException w:name="Medium Grid 1 Accent 5" w:uiPriority="67"/>
-    <w:lsdException w:name="Medium Grid 2 Accent 5" w:uiPriority="68"/>
-    <w:lsdException w:name="Medium Grid 3 Accent 5" w:uiPriority="69"/>
-    <w:lsdException w:name="Dark List Accent 5" w:uiPriority="70"/>
-    <w:lsdException w:name="Colorful Shading Accent 5" w:uiPriority="71"/>
-    <w:lsdException w:name="Colorful List Accent 5" w:uiPriority="72"/>
-    <w:lsdException w:name="Colorful Grid Accent 5" w:uiPriority="73"/>
-    <w:lsdException w:name="Light Shading Accent 6" w:uiPriority="60"/>
-    <w:lsdException w:name="Light List Accent 6" w:uiPriority="61"/>
-    <w:lsdException w:name="Light Grid Accent 6" w:uiPriority="62"/>
-    <w:lsdException w:name="Medium Shading 1 Accent 6" w:uiPriority="63"/>
-    <w:lsdException w:name="Medium Shading 2 Accent 6" w:uiPriority="64"/>
-    <w:lsdException w:name="Medium List 1 Accent 6" w:uiPriority="65"/>
-    <w:lsdException w:name="Medium List 2 Accent 6" w:uiPriority="66"/>
-    <w:lsdException w:name="Medium Grid 1 Accent 6" w:uiPriority="67"/>
-    <w:lsdException w:name="Medium Grid 2 Accent 6" w:uiPriority="68"/>
-    <w:lsdException w:name="Medium Grid 3 Accent 6" w:uiPriority="69"/>
-    <w:lsdException w:name="Dark List Accent 6" w:uiPriority="70"/>
-    <w:lsdException w:name="Colorful Shading Accent 6" w:uiPriority="71"/>
-    <w:lsdException w:name="Colorful List Accent 6" w:uiPriority="72"/>
-    <w:lsdException w:name="Colorful Grid Accent 6" w:uiPriority="73"/>
-    <w:lsdException w:name="Subtle Emphasis" w:uiPriority="19" w:qFormat="1"/>
-    <w:lsdException w:name="Intense Emphasis" w:uiPriority="21" w:qFormat="1"/>
-    <w:lsdException w:name="Subtle Reference" w:uiPriority="31" w:qFormat="1"/>
-    <w:lsdException w:name="Intense Reference" w:uiPriority="32" w:qFormat="1"/>
-    <w:lsdException w:name="Book Title" w:uiPriority="33" w:qFormat="1"/>
-    <w:lsdException w:name="Bibliography" w:semiHidden="1" w:uiPriority="37" w:unhideWhenUsed="1"/>
-    <w:lsdException w:name="TOC Heading" w:semiHidden="1" w:uiPriority="39" w:unhideWhenUsed="1" w:qFormat="1"/>
-    <w:lsdException w:name="Plain Table 1" w:uiPriority="41"/>
-    <w:lsdException w:name="Plain Table 2" w:uiPriority="42"/>
-    <w:lsdException w:name="Plain Table 3" w:uiPriority="43"/>
-    <w:lsdException w:name="Plain Table 4" w:uiPriority="44"/>
-    <w:lsdException w:name="Plain Table 5" w:uiPriority="45"/>
-    <w:lsdException w:name="Grid Table Light" w:uiPriority="40"/>
-    <w:lsdException w:name="Grid Table 1 Light" w:uiPriority="46"/>
-    <w:lsdException w:name="Grid Table 2" w:uiPriority="47"/>
-    <w:lsdException w:name="Grid Table 3" w:uiPriority="48"/>
-    <w:lsdException w:name="Grid Table 4" w:uiPriority="49"/>
-    <w:lsdException w:name="Grid Table 5 Dark" w:uiPriority="50"/>
-    <w:lsdException w:name="Grid Table 6 Colorful" w:uiPriority="51"/>
-    <w:lsdException w:name="Grid Table 7 Colorful" w:uiPriority="52"/>
-    <w:lsdException w:name="Grid Table 1 Light Accent 1" w:uiPriority="46"/>
-    <w:lsdException w:name="Grid Table 2 Accent 1" w:uiPriority="47"/>
-    <w:lsdException w:name="Grid Table 3 Accent 1" w:uiPriority="48"/>
-    <w:lsdException w:name="Grid Table 4 Accent 1" w:uiPriority="49"/>
-    <w:lsdException w:name="Grid Table 5 Dark Accent 1" w:uiPriority="50"/>
-    <w:lsdException w:name="Grid Table 6 Colorful Accent 1" w:uiPriority="51"/>
-    <w:lsdException w:name="Grid Table 7 Colorful Accent 1" w:uiPriority="52"/>
-    <w:lsdException w:name="Grid Table 1 Light Accent 2" w:uiPriority="46"/>
-    <w:lsdException w:name="Grid Table 2 Accent 2" w:uiPriority="47"/>
-    <w:lsdException w:name="Grid Table 3 Accent 2" w:uiPriority="48"/>
-    <w:lsdException w:name="Grid Table 4 Accent 2" w:uiPriority="49"/>
-    <w:lsdException w:name="Grid Table 5 Dark Accent 2" w:uiPriority="50"/>
-    <w:lsdException w:name="Grid Table 6 Colorful Accent 2" w:uiPriority="51"/>
-    <w:lsdException w:name="Grid Table 7 Colorful Accent 2" w:uiPriority="52"/>
-    <w:lsdException w:name="Grid Table 1 Light Accent 3" w:uiPriority="46"/>
-    <w:lsdException w:name="Grid Table 2 Accent 3" w:uiPriority="47"/>
-    <w:lsdException w:name="Grid Table 3 Accent 3" w:uiPriority="48"/>
-    <w:lsdException w:name="Grid Table 4 Accent 3" w:uiPriority="49"/>
-    <w:lsdException w:name="Grid Table 5 Dark Accent 3" w:uiPriority="50"/>
-    <w:lsdException w:name="Grid Table 6 Colorful Accent 3" w:uiPriority="51"/>
-    <w:lsdException w:name="Grid Table 7 Colorful Accent 3" w:uiPriority="52"/>
-    <w:lsdException w:name="Grid Table 1 Light Accent 4" w:uiPriority="46"/>
-    <w:lsdException w:name="Grid Table 2 Accent 4" w:uiPriority="47"/>
-    <w:lsdException w:name="Grid Table 3 Accent 4" w:uiPriority="48"/>
-    <w:lsdException w:name="Grid Table 4 Accent 4" w:uiPriority="49"/>
-    <w:lsdException w:name="Grid Table 5 Dark Accent 4" w:uiPriority="50"/>
-    <w:lsdException w:name="Grid Table 6 Colorful Accent 4" w:uiPriority="51"/>
-    <w:lsdException w:name="Grid Table 7 Colorful Accent 4" w:uiPriority="52"/>
-    <w:lsdException w:name="Grid Table 1 Light Accent 5" w:uiPriority="46"/>
-    <w:lsdException w:name="Grid Table 2 Accent 5" w:uiPriority="47"/>
-    <w:lsdException w:name="Grid Table 3 Accent 5" w:uiPriority="48"/>
-    <w:lsdException w:name="Grid Table 4 Accent 5" w:uiPriority="49"/>
-    <w:lsdException w:name="Grid Table 5 Dark Accent 5" w:uiPriority="50"/>
-    <w:lsdException w:name="Grid Table 6 Colorful Accent 5" w:uiPriority="51"/>
-    <w:lsdException w:name="Grid Table 7 Colorful Accent 5" w:uiPriority="52"/>
-    <w:lsdException w:name="Grid Table 1 Light Accent 6" w:uiPriority="46"/>
-    <w:lsdException w:name="Grid Table 2 Accent 6" w:uiPriority="47"/>
-    <w:lsdException w:name="Grid Table 3 Accent 6" w:uiPriority="48"/>
-    <w:lsdException w:name="Grid Table 4 Accent 6" w:uiPriority="49"/>
-    <w:lsdException w:name="Grid Table 5 Dark Accent 6" w:uiPriority="50"/>
-    <w:lsdException w:name="Grid Table 6 Colorful Accent 6" w:uiPriority="51"/>
-    <w:lsdException w:name="Grid Table 7 Colorful Accent 6" w:uiPriority="52"/>
-    <w:lsdException w:name="List Table 1 Light" w:uiPriority="46"/>
-    <w:lsdException w:name="List Table 2" w:uiPriority="47"/>
-    <w:lsdException w:name="List Table 3" w:uiPriority="48"/>
-    <w:lsdException w:name="List Table 4" w:uiPriority="49"/>
-    <w:lsdException w:name="List Table 5 Dark" w:uiPriority="50"/>
-    <w:lsdException w:name="List Table 6 Colorful" w:uiPriority="51"/>
-    <w:lsdException w:name="List Table 7 Colorful" w:uiPriority="52"/>
-    <w:lsdException w:name="List Table 1 Light Accent 1" w:uiPriority="46"/>
-    <w:lsdException w:name="List Table 2 Accent 1" w:uiPriority="47"/>
-    <w:lsdException w:name="List Table 3 Accent 1" w:uiPriority="48"/>
-    <w:lsdException w:name="List Table 4 Accent 1" w:uiPriority="49"/>
-    <w:lsdException w:name="List Table 5 Dark Accent 1" w:uiPriority="50"/>
-    <w:lsdException w:name="List Table 6 Colorful Accent 1" w:uiPriority="51"/>
-    <w:lsdException w:name="List Table 7 Colorful Accent 1" w:uiPriority="52"/>
-    <w:lsdException w:name="List Table 1 Light Accent 2" w:uiPriority="46"/>
-    <w:lsdException w:name="List Table 2 Accent 2" w:uiPriority="47"/>
-    <w:lsdException w:name="List Table 3 Accent 2" w:uiPriority="48"/>
-    <w:lsdException w:name="List Table 4 Accent 2" w:uiPriority="49"/>
-    <w:lsdException w:name="List Table 5 Dark Accent 2" w:uiPriority="50"/>
-    <w:lsdException w:name="List Table 6 Colorful Accent 2" w:uiPriority="51"/>
-    <w:lsdException w:name="List Table 7 Colorful Accent 2" w:uiPriority="52"/>
-    <w:lsdException w:name="List Table 1 Light Accent 3" w:uiPriority="46"/>
-    <w:lsdException w:name="List Table 2 Accent 3" w:uiPriority="47"/>
-    <w:lsdException w:name="List Table 3 Accent 3" w:uiPriority="48"/>
-    <w:lsdException w:name="List Table 4 Accent 3" w:uiPriority="49"/>
-    <w:lsdException w:name="List Table 5 Dark Accent 3" w:uiPriority="50"/>
-    <w:lsdException w:name="List Table 6 Colorful Accent 3" w:uiPriority="51"/>
-    <w:lsdException w:name="List Table 7 Colorful Accent 3" w:uiPriority="52"/>
-    <w:lsdException w:name="List Table 1 Light Accent 4" w:uiPriority="46"/>
-    <w:lsdException w:name="List Table 2 Accent 4" w:uiPriority="47"/>
-    <w:lsdException w:name="List Table 3 Accent 4" w:uiPriority="48"/>
-    <w:lsdException w:name="List Table 4 Accent 4" w:uiPriority="49"/>
-    <w:lsdException w:name="List Table 5 Dark Accent 4" w:uiPriority="50"/>
-    <w:lsdException w:name="List Table 6 Colorful Accent 4" w:uiPriority="51"/>
-    <w:lsdException w:name="List Table 7 Colorful Accent 4" w:uiPriority="52"/>
-    <w:lsdException w:name="List Table 1 Light Accent 5" w:uiPriority="46"/>
-    <w:lsdException w:name="List Table 2 Accent 5" w:uiPriority="47"/>
-    <w:lsdException w:name="List Table 3 Accent 5" w:uiPriority="48"/>
-    <w:lsdException w:name="List Table 4 Accent 5" w:uiPriority="49"/>
-    <w:lsdException w:name="List Table 5 Dark Accent 5" w:uiPriority="50"/>
-    <w:lsdException w:name="List Table 6 Colorful Accent 5" w:uiPriority="51"/>
-    <w:lsdException w:name="List Table 7 Colorful Accent 5" w:uiPriority="52"/>
-    <w:lsdException w:name="List Table 1 Light Accent 6" w:uiPriority="46"/>
-    <w:lsdException w:name="List Table 2 Accent 6" w:uiPriority="47"/>
-    <w:lsdException w:name="List Table 3 Accent 6" w:uiPriority="48"/>
-    <w:lsdException w:name="List Table 4 Accent 6" w:uiPriority="49"/>
-    <w:lsdException w:name="List Table 5 Dark Accent 6" w:uiPriority="50"/>
-    <w:lsdException w:name="List Table 6 Colorful Accent 6" w:uiPriority="51"/>
-    <w:lsdException w:name="List Table 7 Colorful Accent 6" w:uiPriority="52"/>
-    <w:lsdException w:name="Mention" w:semiHidden="1" w:unhideWhenUsed="1"/>
-    <w:lsdException w:name="Smart Hyperlink" w:semiHidden="1" w:unhideWhenUsed="1"/>
-    <w:lsdException w:name="Hashtag" w:semiHidden="1" w:unhideWhenUsed="1"/>
-    <w:lsdException w:name="Unresolved Mention" w:semiHidden="1" w:unhideWhenUsed="1"/>
-    <w:lsdException w:name="Smart Link" w:semiHidden="1" w:unhideWhenUsed="1"/>
+  <w:latentStyles w:defLockedState="0" w:defUIPriority="99" w:defSemiHidden="1" w:defUnhideWhenUsed="1" w:defQFormat="0" w:count="267">
+    <w:lsdException w:name="Normal" w:semiHidden="0" w:uiPriority="0" w:unhideWhenUsed="0" w:qFormat="1"/>
+    <w:lsdException w:name="heading 1" w:semiHidden="0" w:uiPriority="9" w:unhideWhenUsed="0" w:qFormat="1"/>
+    <w:lsdException w:name="heading 2" w:uiPriority="9" w:qFormat="1"/>
+    <w:lsdException w:name="heading 3" w:uiPriority="9" w:qFormat="1"/>
+    <w:lsdException w:name="heading 4" w:uiPriority="9" w:qFormat="1"/>
+    <w:lsdException w:name="heading 5" w:uiPriority="9" w:qFormat="1"/>
+    <w:lsdException w:name="heading 6" w:uiPriority="9" w:qFormat="1"/>
+    <w:lsdException w:name="heading 7" w:uiPriority="9" w:qFormat="1"/>
+    <w:lsdException w:name="heading 8" w:uiPriority="9" w:qFormat="1"/>
+    <w:lsdException w:name="heading 9" w:uiPriority="9" w:qFormat="1"/>
+    <w:lsdException w:name="toc 1" w:uiPriority="39"/>
+    <w:lsdException w:name="toc 2" w:uiPriority="39"/>
+    <w:lsdException w:name="toc 3" w:uiPriority="39"/>
+    <w:lsdException w:name="toc 4" w:uiPriority="39"/>
+    <w:lsdException w:name="toc 5" w:uiPriority="39"/>
+    <w:lsdException w:name="toc 6" w:uiPriority="39"/>
+    <w:lsdException w:name="toc 7" w:uiPriority="39"/>
+    <w:lsdException w:name="toc 8" w:uiPriority="39"/>
+    <w:lsdException w:name="toc 9" w:uiPriority="39"/>
+    <w:lsdException w:name="caption" w:uiPriority="35" w:qFormat="1"/>
+    <w:lsdException w:name="Title" w:semiHidden="0" w:uiPriority="10" w:unhideWhenUsed="0" w:qFormat="1"/>
+    <w:lsdException w:name="Default Paragraph Font" w:uiPriority="1"/>
+    <w:lsdException w:name="Subtitle" w:semiHidden="0" w:uiPriority="11" w:unhideWhenUsed="0" w:qFormat="1"/>
+    <w:lsdException w:name="Strong" w:semiHidden="0" w:uiPriority="22" w:unhideWhenUsed="0" w:qFormat="1"/>
+    <w:lsdException w:name="Emphasis" w:semiHidden="0" w:uiPriority="20" w:unhideWhenUsed="0" w:qFormat="1"/>
+    <w:lsdException w:name="Table Grid" w:semiHidden="0" w:uiPriority="39" w:unhideWhenUsed="0"/>
+    <w:lsdException w:name="Placeholder Text" w:unhideWhenUsed="0"/>
+    <w:lsdException w:name="No Spacing" w:semiHidden="0" w:uiPriority="1" w:unhideWhenUsed="0" w:qFormat="1"/>
+    <w:lsdException w:name="Light Shading" w:semiHidden="0" w:uiPriority="60" w:unhideWhenUsed="0"/>
+    <w:lsdException w:name="Light List" w:semiHidden="0" w:uiPriority="61" w:unhideWhenUsed="0"/>
+    <w:lsdException w:name="Light Grid" w:semiHidden="0" w:uiPriority="62" w:unhideWhenUsed="0"/>
+    <w:lsdException w:name="Medium Shading 1" w:semiHidden="0" w:uiPriority="63" w:unhideWhenUsed="0"/>
+    <w:lsdException w:name="Medium Shading 2" w:semiHidden="0" w:uiPriority="64" w:unhideWhenUsed="0"/>
+    <w:lsdException w:name="Medium List 1" w:semiHidden="0" w:uiPriority="65" w:unhideWhenUsed="0"/>
+    <w:lsdException w:name="Medium List 2" w:semiHidden="0" w:uiPriority="66" w:unhideWhenUsed="0"/>
+    <w:lsdException w:name="Medium Grid 1" w:semiHidden="0" w:uiPriority="67" w:unhideWhenUsed="0"/>
+    <w:lsdException w:name="Medium Grid 2" w:semiHidden="0" w:uiPriority="68" w:unhideWhenUsed="0"/>
+    <w:lsdException w:name="Medium Grid 3" w:semiHidden="0" w:uiPriority="69" w:unhideWhenUsed="0"/>
+    <w:lsdException w:name="Dark List" w:semiHidden="0" w:uiPriority="70" w:unhideWhenUsed="0"/>
+    <w:lsdException w:name="Colorful Shading" w:semiHidden="0" w:uiPriority="71" w:unhideWhenUsed="0"/>
+    <w:lsdException w:name="Colorful List" w:semiHidden="0" w:uiPriority="72" w:unhideWhenUsed="0"/>
+    <w:lsdException w:name="Colorful Grid" w:semiHidden="0" w:uiPriority="73" w:unhideWhenUsed="0"/>
+    <w:lsdException w:name="Light Shading Accent 1" w:semiHidden="0" w:uiPriority="60" w:unhideWhenUsed="0"/>
+    <w:lsdException w:name="Light List Accent 1" w:semiHidden="0" w:uiPriority="61" w:unhideWhenUsed="0"/>
+    <w:lsdException w:name="Light Grid Accent 1" w:semiHidden="0" w:uiPriority="62" w:unhideWhenUsed="0"/>
+    <w:lsdException w:name="Medium Shading 1 Accent 1" w:semiHidden="0" w:uiPriority="63" w:unhideWhenUsed="0"/>
+    <w:lsdException w:name="Medium Shading 2 Accent 1" w:semiHidden="0" w:uiPriority="64" w:unhideWhenUsed="0"/>
+    <w:lsdException w:name="Medium List 1 Accent 1" w:semiHidden="0" w:uiPriority="65" w:unhideWhenUsed="0"/>
+    <w:lsdException w:name="Revision" w:unhideWhenUsed="0"/>
+    <w:lsdException w:name="List Paragraph" w:semiHidden="0" w:uiPriority="34" w:unhideWhenUsed="0" w:qFormat="1"/>
+    <w:lsdException w:name="Quote" w:semiHidden="0" w:uiPriority="29" w:unhideWhenUsed="0" w:qFormat="1"/>
+    <w:lsdException w:name="Intense Quote" w:semiHidden="0" w:uiPriority="30" w:unhideWhenUsed="0" w:qFormat="1"/>
+    <w:lsdException w:name="Medium List 2 Accent 1" w:semiHidden="0" w:uiPriority="66" w:unhideWhenUsed="0"/>
+    <w:lsdException w:name="Medium Grid 1 Accent 1" w:semiHidden="0" w:uiPriority="67" w:unhideWhenUsed="0"/>
+    <w:lsdException w:name="Medium Grid 2 Accent 1" w:semiHidden="0" w:uiPriority="68" w:unhideWhenUsed="0"/>
+    <w:lsdException w:name="Medium Grid 3 Accent 1" w:semiHidden="0" w:uiPriority="69" w:unhideWhenUsed="0"/>
+    <w:lsdException w:name="Dark List Accent 1" w:semiHidden="0" w:uiPriority="70" w:unhideWhenUsed="0"/>
+    <w:lsdException w:name="Colorful Shading Accent 1" w:semiHidden="0" w:uiPriority="71" w:unhideWhenUsed="0"/>
+    <w:lsdException w:name="Colorful List Accent 1" w:semiHidden="0" w:uiPriority="72" w:unhideWhenUsed="0"/>
+    <w:lsdException w:name="Colorful Grid Accent 1" w:semiHidden="0" w:uiPriority="73" w:unhideWhenUsed="0"/>
+    <w:lsdException w:name="Light Shading Accent 2" w:semiHidden="0" w:uiPriority="60" w:unhideWhenUsed="0"/>
+    <w:lsdException w:name="Light List Accent 2" w:semiHidden="0" w:uiPriority="61" w:unhideWhenUsed="0"/>
+    <w:lsdException w:name="Light Grid Accent 2" w:semiHidden="0" w:uiPriority="62" w:unhideWhenUsed="0"/>
+    <w:lsdException w:name="Medium Shading 1 Accent 2" w:semiHidden="0" w:uiPriority="63" w:unhideWhenUsed="0"/>
+    <w:lsdException w:name="Medium Shading 2 Accent 2" w:semiHidden="0" w:uiPriority="64" w:unhideWhenUsed="0"/>
+    <w:lsdException w:name="Medium List 1 Accent 2" w:semiHidden="0" w:uiPriority="65" w:unhideWhenUsed="0"/>
+    <w:lsdException w:name="Medium List 2 Accent 2" w:semiHidden="0" w:uiPriority="66" w:unhideWhenUsed="0"/>
+    <w:lsdException w:name="Medium Grid 1 Accent 2" w:semiHidden="0" w:uiPriority="67" w:unhideWhenUsed="0"/>
+    <w:lsdException w:name="Medium Grid 2 Accent 2" w:semiHidden="0" w:uiPriority="68" w:unhideWhenUsed="0"/>
+    <w:lsdException w:name="Medium Grid 3 Accent 2" w:semiHidden="0" w:uiPriority="69" w:unhideWhenUsed="0"/>
+    <w:lsdException w:name="Dark List Accent 2" w:semiHidden="0" w:uiPriority="70" w:unhideWhenUsed="0"/>
+    <w:lsdException w:name="Colorful Shading Accent 2" w:semiHidden="0" w:uiPriority="71" w:unhideWhenUsed="0"/>
+    <w:lsdException w:name="Colorful List Accent 2" w:semiHidden="0" w:uiPriority="72" w:unhideWhenUsed="0"/>
+    <w:lsdException w:name="Colorful Grid Accent 2" w:semiHidden="0" w:uiPriority="73" w:unhideWhenUsed="0"/>
+    <w:lsdException w:name="Light Shading Accent 3" w:semiHidden="0" w:uiPriority="60" w:unhideWhenUsed="0"/>
+    <w:lsdException w:name="Light List Accent 3" w:semiHidden="0" w:uiPriority="61" w:unhideWhenUsed="0"/>
+    <w:lsdException w:name="Light Grid Accent 3" w:semiHidden="0" w:uiPriority="62" w:unhideWhenUsed="0"/>
+    <w:lsdException w:name="Medium Shading 1 Accent 3" w:semiHidden="0" w:uiPriority="63" w:unhideWhenUsed="0"/>
+    <w:lsdException w:name="Medium Shading 2 Accent 3" w:semiHidden="0" w:uiPriority="64" w:unhideWhenUsed="0"/>
+    <w:lsdException w:name="Medium List 1 Accent 3" w:semiHidden="0" w:uiPriority="65" w:unhideWhenUsed="0"/>
+    <w:lsdException w:name="Medium List 2 Accent 3" w:semiHidden="0" w:uiPriority="66" w:unhideWhenUsed="0"/>
+    <w:lsdException w:name="Medium Grid 1 Accent 3" w:semiHidden="0" w:uiPriority="67" w:unhideWhenUsed="0"/>
+    <w:lsdException w:name="Medium Grid 2 Accent 3" w:semiHidden="0" w:uiPriority="68" w:unhideWhenUsed="0"/>
+    <w:lsdException w:name="Medium Grid 3 Accent 3" w:semiHidden="0" w:uiPriority="69" w:unhideWhenUsed="0"/>
+    <w:lsdException w:name="Dark List Accent 3" w:semiHidden="0" w:uiPriority="70" w:unhideWhenUsed="0"/>
+    <w:lsdException w:name="Colorful Shading Accent 3" w:semiHidden="0" w:uiPriority="71" w:unhideWhenUsed="0"/>
+    <w:lsdException w:name="Colorful List Accent 3" w:semiHidden="0" w:uiPriority="72" w:unhideWhenUsed="0"/>
+    <w:lsdException w:name="Colorful Grid Accent 3" w:semiHidden="0" w:uiPriority="73" w:unhideWhenUsed="0"/>
+    <w:lsdException w:name="Light Shading Accent 4" w:semiHidden="0" w:uiPriority="60" w:unhideWhenUsed="0"/>
+    <w:lsdException w:name="Light List Accent 4" w:semiHidden="0" w:uiPriority="61" w:unhideWhenUsed="0"/>
+    <w:lsdException w:name="Light Grid Accent 4" w:semiHidden="0" w:uiPriority="62" w:unhideWhenUsed="0"/>
+    <w:lsdException w:name="Medium Shading 1 Accent 4" w:semiHidden="0" w:uiPriority="63" w:unhideWhenUsed="0"/>
+    <w:lsdException w:name="Medium Shading 2 Accent 4" w:semiHidden="0" w:uiPriority="64" w:unhideWhenUsed="0"/>
+    <w:lsdException w:name="Medium List 1 Accent 4" w:semiHidden="0" w:uiPriority="65" w:unhideWhenUsed="0"/>
+    <w:lsdException w:name="Medium List 2 Accent 4" w:semiHidden="0" w:uiPriority="66" w:unhideWhenUsed="0"/>
+    <w:lsdException w:name="Medium Grid 1 Accent 4" w:semiHidden="0" w:uiPriority="67" w:unhideWhenUsed="0"/>
+    <w:lsdException w:name="Medium Grid 2 Accent 4" w:semiHidden="0" w:uiPriority="68" w:unhideWhenUsed="0"/>
+    <w:lsdException w:name="Medium Grid 3 Accent 4" w:semiHidden="0" w:uiPriority="69" w:unhideWhenUsed="0"/>
+    <w:lsdException w:name="Dark List Accent 4" w:semiHidden="0" w:uiPriority="70" w:unhideWhenUsed="0"/>
+    <w:lsdException w:name="Colorful Shading Accent 4" w:semiHidden="0" w:uiPriority="71" w:unhideWhenUsed="0"/>
+    <w:lsdException w:name="Colorful List Accent 4" w:semiHidden="0" w:uiPriority="72" w:unhideWhenUsed="0"/>
+    <w:lsdException w:name="Colorful Grid Accent 4" w:semiHidden="0" w:uiPriority="73" w:unhideWhenUsed="0"/>
+    <w:lsdException w:name="Light Shading Accent 5" w:semiHidden="0" w:uiPriority="60" w:unhideWhenUsed="0"/>
+    <w:lsdException w:name="Light List Accent 5" w:semiHidden="0" w:uiPriority="61" w:unhideWhenUsed="0"/>
+    <w:lsdException w:name="Light Grid Accent 5" w:semiHidden="0" w:uiPriority="62" w:unhideWhenUsed="0"/>
+    <w:lsdException w:name="Medium Shading 1 Accent 5" w:semiHidden="0" w:uiPriority="63" w:unhideWhenUsed="0"/>
+    <w:lsdException w:name="Medium Shading 2 Accent 5" w:semiHidden="0" w:uiPriority="64" w:unhideWhenUsed="0"/>
+    <w:lsdException w:name="Medium List 1 Accent 5" w:semiHidden="0" w:uiPriority="65" w:unhideWhenUsed="0"/>
+    <w:lsdException w:name="Medium List 2 Accent 5" w:semiHidden="0" w:uiPriority="66" w:unhideWhenUsed="0"/>
+    <w:lsdException w:name="Medium Grid 1 Accent 5" w:semiHidden="0" w:uiPriority="67" w:unhideWhenUsed="0"/>
+    <w:lsdException w:name="Medium Grid 2 Accent 5" w:semiHidden="0" w:uiPriority="68" w:unhideWhenUsed="0"/>
+    <w:lsdException w:name="Medium Grid 3 Accent 5" w:semiHidden="0" w:uiPriority="69" w:unhideWhenUsed="0"/>
+    <w:lsdException w:name="Dark List Accent 5" w:semiHidden="0" w:uiPriority="70" w:unhideWhenUsed="0"/>
+    <w:lsdException w:name="Colorful Shading Accent 5" w:semiHidden="0" w:uiPriority="71" w:unhideWhenUsed="0"/>
+    <w:lsdException w:name="Colorful List Accent 5" w:semiHidden="0" w:uiPriority="72" w:unhideWhenUsed="0"/>
+    <w:lsdException w:name="Colorful Grid Accent 5" w:semiHidden="0" w:uiPriority="73" w:unhideWhenUsed="0"/>
+    <w:lsdException w:name="Light Shading Accent 6" w:semiHidden="0" w:uiPriority="60" w:unhideWhenUsed="0"/>
+    <w:lsdException w:name="Light List Accent 6" w:semiHidden="0" w:uiPriority="61" w:unhideWhenUsed="0"/>
+    <w:lsdException w:name="Light Grid Accent 6" w:semiHidden="0" w:uiPriority="62" w:unhideWhenUsed="0"/>
+    <w:lsdException w:name="Medium Shading 1 Accent 6" w:semiHidden="0" w:uiPriority="63" w:unhideWhenUsed="0"/>
+    <w:lsdException w:name="Medium Shading 2 Accent 6" w:semiHidden="0" w:uiPriority="64" w:unhideWhenUsed="0"/>
+    <w:lsdException w:name="Medium List 1 Accent 6" w:semiHidden="0" w:uiPriority="65" w:unhideWhenUsed="0"/>
+    <w:lsdException w:name="Medium List 2 Accent 6" w:semiHidden="0" w:uiPriority="66" w:unhideWhenUsed="0"/>
+    <w:lsdException w:name="Medium Grid 1 Accent 6" w:semiHidden="0" w:uiPriority="67" w:unhideWhenUsed="0"/>
+    <w:lsdException w:name="Medium Grid 2 Accent 6" w:semiHidden="0" w:uiPriority="68" w:unhideWhenUsed="0"/>
+    <w:lsdException w:name="Medium Grid 3 Accent 6" w:semiHidden="0" w:uiPriority="69" w:unhideWhenUsed="0"/>
+    <w:lsdException w:name="Dark List Accent 6" w:semiHidden="0" w:uiPriority="70" w:unhideWhenUsed="0"/>
+    <w:lsdException w:name="Colorful Shading Accent 6" w:semiHidden="0" w:uiPriority="71" w:unhideWhenUsed="0"/>
+    <w:lsdException w:name="Colorful List Accent 6" w:semiHidden="0" w:uiPriority="72" w:unhideWhenUsed="0"/>
+    <w:lsdException w:name="Colorful Grid Accent 6" w:semiHidden="0" w:uiPriority="73" w:unhideWhenUsed="0"/>
+    <w:lsdException w:name="Subtle Emphasis" w:semiHidden="0" w:uiPriority="19" w:unhideWhenUsed="0" w:qFormat="1"/>
+    <w:lsdException w:name="Intense Emphasis" w:semiHidden="0" w:uiPriority="21" w:unhideWhenUsed="0" w:qFormat="1"/>
+    <w:lsdException w:name="Subtle Reference" w:semiHidden="0" w:uiPriority="31" w:unhideWhenUsed="0" w:qFormat="1"/>
+    <w:lsdException w:name="Intense Reference" w:semiHidden="0" w:uiPriority="32" w:unhideWhenUsed="0" w:qFormat="1"/>
+    <w:lsdException w:name="Book Title" w:semiHidden="0" w:uiPriority="33" w:unhideWhenUsed="0" w:qFormat="1"/>
+    <w:lsdException w:name="Bibliography" w:uiPriority="37"/>
+    <w:lsdException w:name="TOC Heading" w:uiPriority="39" w:qFormat="1"/>
   </w:latentStyles>
   <w:style w:type="paragraph" w:default="1" w:styleId="Normal">
     <w:name w:val="Normal"/>
@@ -2793,7 +2601,7 @@
       <w:u w:val="single"/>
     </w:rPr>
   </w:style>
-  <w:style w:type="character" w:styleId="UnresolvedMention">
+  <w:style w:type="character" w:customStyle="1" w:styleId="UnresolvedMention">
     <w:name w:val="Unresolved Mention"/>
     <w:basedOn w:val="DefaultParagraphFont"/>
     <w:uiPriority w:val="99"/>
@@ -2839,6 +2647,226 @@
       <w:rFonts w:eastAsiaTheme="minorHAnsi"/>
       <w:lang w:eastAsia="en-US"/>
     </w:rPr>
+  </w:style>
+  <w:style w:type="paragraph" w:styleId="BalloonText">
+    <w:name w:val="Balloon Text"/>
+    <w:basedOn w:val="Normal"/>
+    <w:link w:val="BalloonTextChar"/>
+    <w:uiPriority w:val="99"/>
+    <w:semiHidden/>
+    <w:unhideWhenUsed/>
+    <w:rsid w:val="004E44F1"/>
+    <w:pPr>
+      <w:spacing w:after="0" w:line="240" w:lineRule="auto"/>
+    </w:pPr>
+    <w:rPr>
+      <w:rFonts w:ascii="Tahoma" w:hAnsi="Tahoma" w:cs="Tahoma"/>
+      <w:sz w:val="16"/>
+      <w:szCs w:val="16"/>
+    </w:rPr>
+  </w:style>
+  <w:style w:type="character" w:customStyle="1" w:styleId="BalloonTextChar">
+    <w:name w:val="Balloon Text Char"/>
+    <w:basedOn w:val="DefaultParagraphFont"/>
+    <w:link w:val="BalloonText"/>
+    <w:uiPriority w:val="99"/>
+    <w:semiHidden/>
+    <w:rsid w:val="004E44F1"/>
+    <w:rPr>
+      <w:rFonts w:ascii="Tahoma" w:hAnsi="Tahoma" w:cs="Tahoma"/>
+      <w:sz w:val="16"/>
+      <w:szCs w:val="16"/>
+    </w:rPr>
+  </w:style>
+</w:styles>
+</file>
+
+<file path=word/stylesWithEffects.xml><?xml version="1.0" encoding="utf-8"?>
+<w:styles xmlns:wpc="http://schemas.microsoft.com/office/word/2010/wordprocessingCanvas" xmlns:mc="http://schemas.openxmlformats.org/markup-compatibility/2006" xmlns:o="urn:schemas-microsoft-com:office:office" xmlns:r="http://schemas.openxmlformats.org/officeDocument/2006/relationships" xmlns:m="http://schemas.openxmlformats.org/officeDocument/2006/math" xmlns:v="urn:schemas-microsoft-com:vml" xmlns:wp14="http://schemas.microsoft.com/office/word/2010/wordprocessingDrawing" xmlns:wp="http://schemas.openxmlformats.org/drawingml/2006/wordprocessingDrawing" xmlns:w10="urn:schemas-microsoft-com:office:word" xmlns:w="http://schemas.openxmlformats.org/wordprocessingml/2006/main" xmlns:w14="http://schemas.microsoft.com/office/word/2010/wordml" xmlns:wpg="http://schemas.microsoft.com/office/word/2010/wordprocessingGroup" xmlns:wpi="http://schemas.microsoft.com/office/word/2010/wordprocessingInk" xmlns:wne="http://schemas.microsoft.com/office/word/2006/wordml" xmlns:wps="http://schemas.microsoft.com/office/word/2010/wordprocessingShape" mc:Ignorable="w14 wp14">
+  <w:docDefaults>
+    <w:rPrDefault>
+      <w:rPr>
+        <w:rFonts w:asciiTheme="minorHAnsi" w:eastAsiaTheme="minorEastAsia" w:hAnsiTheme="minorHAnsi" w:cstheme="minorBidi"/>
+        <w:sz w:val="22"/>
+        <w:szCs w:val="22"/>
+        <w:lang w:val="en-US" w:eastAsia="en-US" w:bidi="ar-SA"/>
+      </w:rPr>
+    </w:rPrDefault>
+    <w:pPrDefault>
+      <w:pPr>
+        <w:spacing w:after="200" w:line="276" w:lineRule="auto"/>
+      </w:pPr>
+    </w:pPrDefault>
+  </w:docDefaults>
+  <w:latentStyles w:defLockedState="0" w:defUIPriority="99" w:defSemiHidden="1" w:defUnhideWhenUsed="1" w:defQFormat="0" w:count="267">
+    <w:lsdException w:name="Normal" w:semiHidden="0" w:uiPriority="0" w:unhideWhenUsed="0" w:qFormat="1"/>
+    <w:lsdException w:name="heading 1" w:semiHidden="0" w:uiPriority="9" w:unhideWhenUsed="0" w:qFormat="1"/>
+    <w:lsdException w:name="heading 2" w:uiPriority="9" w:qFormat="1"/>
+    <w:lsdException w:name="heading 3" w:uiPriority="9" w:qFormat="1"/>
+    <w:lsdException w:name="heading 4" w:uiPriority="9" w:qFormat="1"/>
+    <w:lsdException w:name="heading 5" w:uiPriority="9" w:qFormat="1"/>
+    <w:lsdException w:name="heading 6" w:uiPriority="9" w:qFormat="1"/>
+    <w:lsdException w:name="heading 7" w:uiPriority="9" w:qFormat="1"/>
+    <w:lsdException w:name="heading 8" w:uiPriority="9" w:qFormat="1"/>
+    <w:lsdException w:name="heading 9" w:uiPriority="9" w:qFormat="1"/>
+    <w:lsdException w:name="toc 1" w:uiPriority="39"/>
+    <w:lsdException w:name="toc 2" w:uiPriority="39"/>
+    <w:lsdException w:name="toc 3" w:uiPriority="39"/>
+    <w:lsdException w:name="toc 4" w:uiPriority="39"/>
+    <w:lsdException w:name="toc 5" w:uiPriority="39"/>
+    <w:lsdException w:name="toc 6" w:uiPriority="39"/>
+    <w:lsdException w:name="toc 7" w:uiPriority="39"/>
+    <w:lsdException w:name="toc 8" w:uiPriority="39"/>
+    <w:lsdException w:name="toc 9" w:uiPriority="39"/>
+    <w:lsdException w:name="caption" w:uiPriority="35" w:qFormat="1"/>
+    <w:lsdException w:name="Title" w:semiHidden="0" w:uiPriority="10" w:unhideWhenUsed="0" w:qFormat="1"/>
+    <w:lsdException w:name="Default Paragraph Font" w:uiPriority="1"/>
+    <w:lsdException w:name="Subtitle" w:semiHidden="0" w:uiPriority="11" w:unhideWhenUsed="0" w:qFormat="1"/>
+    <w:lsdException w:name="Strong" w:semiHidden="0" w:uiPriority="22" w:unhideWhenUsed="0" w:qFormat="1"/>
+    <w:lsdException w:name="Emphasis" w:semiHidden="0" w:uiPriority="20" w:unhideWhenUsed="0" w:qFormat="1"/>
+    <w:lsdException w:name="Table Grid" w:semiHidden="0" w:uiPriority="59" w:unhideWhenUsed="0"/>
+    <w:lsdException w:name="Placeholder Text" w:unhideWhenUsed="0"/>
+    <w:lsdException w:name="No Spacing" w:semiHidden="0" w:uiPriority="1" w:unhideWhenUsed="0" w:qFormat="1"/>
+    <w:lsdException w:name="Light Shading" w:semiHidden="0" w:uiPriority="60" w:unhideWhenUsed="0"/>
+    <w:lsdException w:name="Light List" w:semiHidden="0" w:uiPriority="61" w:unhideWhenUsed="0"/>
+    <w:lsdException w:name="Light Grid" w:semiHidden="0" w:uiPriority="62" w:unhideWhenUsed="0"/>
+    <w:lsdException w:name="Medium Shading 1" w:semiHidden="0" w:uiPriority="63" w:unhideWhenUsed="0"/>
+    <w:lsdException w:name="Medium Shading 2" w:semiHidden="0" w:uiPriority="64" w:unhideWhenUsed="0"/>
+    <w:lsdException w:name="Medium List 1" w:semiHidden="0" w:uiPriority="65" w:unhideWhenUsed="0"/>
+    <w:lsdException w:name="Medium List 2" w:semiHidden="0" w:uiPriority="66" w:unhideWhenUsed="0"/>
+    <w:lsdException w:name="Medium Grid 1" w:semiHidden="0" w:uiPriority="67" w:unhideWhenUsed="0"/>
+    <w:lsdException w:name="Medium Grid 2" w:semiHidden="0" w:uiPriority="68" w:unhideWhenUsed="0"/>
+    <w:lsdException w:name="Medium Grid 3" w:semiHidden="0" w:uiPriority="69" w:unhideWhenUsed="0"/>
+    <w:lsdException w:name="Dark List" w:semiHidden="0" w:uiPriority="70" w:unhideWhenUsed="0"/>
+    <w:lsdException w:name="Colorful Shading" w:semiHidden="0" w:uiPriority="71" w:unhideWhenUsed="0"/>
+    <w:lsdException w:name="Colorful List" w:semiHidden="0" w:uiPriority="72" w:unhideWhenUsed="0"/>
+    <w:lsdException w:name="Colorful Grid" w:semiHidden="0" w:uiPriority="73" w:unhideWhenUsed="0"/>
+    <w:lsdException w:name="Light Shading Accent 1" w:semiHidden="0" w:uiPriority="60" w:unhideWhenUsed="0"/>
+    <w:lsdException w:name="Light List Accent 1" w:semiHidden="0" w:uiPriority="61" w:unhideWhenUsed="0"/>
+    <w:lsdException w:name="Light Grid Accent 1" w:semiHidden="0" w:uiPriority="62" w:unhideWhenUsed="0"/>
+    <w:lsdException w:name="Medium Shading 1 Accent 1" w:semiHidden="0" w:uiPriority="63" w:unhideWhenUsed="0"/>
+    <w:lsdException w:name="Medium Shading 2 Accent 1" w:semiHidden="0" w:uiPriority="64" w:unhideWhenUsed="0"/>
+    <w:lsdException w:name="Medium List 1 Accent 1" w:semiHidden="0" w:uiPriority="65" w:unhideWhenUsed="0"/>
+    <w:lsdException w:name="Revision" w:unhideWhenUsed="0"/>
+    <w:lsdException w:name="List Paragraph" w:semiHidden="0" w:uiPriority="34" w:unhideWhenUsed="0" w:qFormat="1"/>
+    <w:lsdException w:name="Quote" w:semiHidden="0" w:uiPriority="29" w:unhideWhenUsed="0" w:qFormat="1"/>
+    <w:lsdException w:name="Intense Quote" w:semiHidden="0" w:uiPriority="30" w:unhideWhenUsed="0" w:qFormat="1"/>
+    <w:lsdException w:name="Medium List 2 Accent 1" w:semiHidden="0" w:uiPriority="66" w:unhideWhenUsed="0"/>
+    <w:lsdException w:name="Medium Grid 1 Accent 1" w:semiHidden="0" w:uiPriority="67" w:unhideWhenUsed="0"/>
+    <w:lsdException w:name="Medium Grid 2 Accent 1" w:semiHidden="0" w:uiPriority="68" w:unhideWhenUsed="0"/>
+    <w:lsdException w:name="Medium Grid 3 Accent 1" w:semiHidden="0" w:uiPriority="69" w:unhideWhenUsed="0"/>
+    <w:lsdException w:name="Dark List Accent 1" w:semiHidden="0" w:uiPriority="70" w:unhideWhenUsed="0"/>
+    <w:lsdException w:name="Colorful Shading Accent 1" w:semiHidden="0" w:uiPriority="71" w:unhideWhenUsed="0"/>
+    <w:lsdException w:name="Colorful List Accent 1" w:semiHidden="0" w:uiPriority="72" w:unhideWhenUsed="0"/>
+    <w:lsdException w:name="Colorful Grid Accent 1" w:semiHidden="0" w:uiPriority="73" w:unhideWhenUsed="0"/>
+    <w:lsdException w:name="Light Shading Accent 2" w:semiHidden="0" w:uiPriority="60" w:unhideWhenUsed="0"/>
+    <w:lsdException w:name="Light List Accent 2" w:semiHidden="0" w:uiPriority="61" w:unhideWhenUsed="0"/>
+    <w:lsdException w:name="Light Grid Accent 2" w:semiHidden="0" w:uiPriority="62" w:unhideWhenUsed="0"/>
+    <w:lsdException w:name="Medium Shading 1 Accent 2" w:semiHidden="0" w:uiPriority="63" w:unhideWhenUsed="0"/>
+    <w:lsdException w:name="Medium Shading 2 Accent 2" w:semiHidden="0" w:uiPriority="64" w:unhideWhenUsed="0"/>
+    <w:lsdException w:name="Medium List 1 Accent 2" w:semiHidden="0" w:uiPriority="65" w:unhideWhenUsed="0"/>
+    <w:lsdException w:name="Medium List 2 Accent 2" w:semiHidden="0" w:uiPriority="66" w:unhideWhenUsed="0"/>
+    <w:lsdException w:name="Medium Grid 1 Accent 2" w:semiHidden="0" w:uiPriority="67" w:unhideWhenUsed="0"/>
+    <w:lsdException w:name="Medium Grid 2 Accent 2" w:semiHidden="0" w:uiPriority="68" w:unhideWhenUsed="0"/>
+    <w:lsdException w:name="Medium Grid 3 Accent 2" w:semiHidden="0" w:uiPriority="69" w:unhideWhenUsed="0"/>
+    <w:lsdException w:name="Dark List Accent 2" w:semiHidden="0" w:uiPriority="70" w:unhideWhenUsed="0"/>
+    <w:lsdException w:name="Colorful Shading Accent 2" w:semiHidden="0" w:uiPriority="71" w:unhideWhenUsed="0"/>
+    <w:lsdException w:name="Colorful List Accent 2" w:semiHidden="0" w:uiPriority="72" w:unhideWhenUsed="0"/>
+    <w:lsdException w:name="Colorful Grid Accent 2" w:semiHidden="0" w:uiPriority="73" w:unhideWhenUsed="0"/>
+    <w:lsdException w:name="Light Shading Accent 3" w:semiHidden="0" w:uiPriority="60" w:unhideWhenUsed="0"/>
+    <w:lsdException w:name="Light List Accent 3" w:semiHidden="0" w:uiPriority="61" w:unhideWhenUsed="0"/>
+    <w:lsdException w:name="Light Grid Accent 3" w:semiHidden="0" w:uiPriority="62" w:unhideWhenUsed="0"/>
+    <w:lsdException w:name="Medium Shading 1 Accent 3" w:semiHidden="0" w:uiPriority="63" w:unhideWhenUsed="0"/>
+    <w:lsdException w:name="Medium Shading 2 Accent 3" w:semiHidden="0" w:uiPriority="64" w:unhideWhenUsed="0"/>
+    <w:lsdException w:name="Medium List 1 Accent 3" w:semiHidden="0" w:uiPriority="65" w:unhideWhenUsed="0"/>
+    <w:lsdException w:name="Medium List 2 Accent 3" w:semiHidden="0" w:uiPriority="66" w:unhideWhenUsed="0"/>
+    <w:lsdException w:name="Medium Grid 1 Accent 3" w:semiHidden="0" w:uiPriority="67" w:unhideWhenUsed="0"/>
+    <w:lsdException w:name="Medium Grid 2 Accent 3" w:semiHidden="0" w:uiPriority="68" w:unhideWhenUsed="0"/>
+    <w:lsdException w:name="Medium Grid 3 Accent 3" w:semiHidden="0" w:uiPriority="69" w:unhideWhenUsed="0"/>
+    <w:lsdException w:name="Dark List Accent 3" w:semiHidden="0" w:uiPriority="70" w:unhideWhenUsed="0"/>
+    <w:lsdException w:name="Colorful Shading Accent 3" w:semiHidden="0" w:uiPriority="71" w:unhideWhenUsed="0"/>
+    <w:lsdException w:name="Colorful List Accent 3" w:semiHidden="0" w:uiPriority="72" w:unhideWhenUsed="0"/>
+    <w:lsdException w:name="Colorful Grid Accent 3" w:semiHidden="0" w:uiPriority="73" w:unhideWhenUsed="0"/>
+    <w:lsdException w:name="Light Shading Accent 4" w:semiHidden="0" w:uiPriority="60" w:unhideWhenUsed="0"/>
+    <w:lsdException w:name="Light List Accent 4" w:semiHidden="0" w:uiPriority="61" w:unhideWhenUsed="0"/>
+    <w:lsdException w:name="Light Grid Accent 4" w:semiHidden="0" w:uiPriority="62" w:unhideWhenUsed="0"/>
+    <w:lsdException w:name="Medium Shading 1 Accent 4" w:semiHidden="0" w:uiPriority="63" w:unhideWhenUsed="0"/>
+    <w:lsdException w:name="Medium Shading 2 Accent 4" w:semiHidden="0" w:uiPriority="64" w:unhideWhenUsed="0"/>
+    <w:lsdException w:name="Medium List 1 Accent 4" w:semiHidden="0" w:uiPriority="65" w:unhideWhenUsed="0"/>
+    <w:lsdException w:name="Medium List 2 Accent 4" w:semiHidden="0" w:uiPriority="66" w:unhideWhenUsed="0"/>
+    <w:lsdException w:name="Medium Grid 1 Accent 4" w:semiHidden="0" w:uiPriority="67" w:unhideWhenUsed="0"/>
+    <w:lsdException w:name="Medium Grid 2 Accent 4" w:semiHidden="0" w:uiPriority="68" w:unhideWhenUsed="0"/>
+    <w:lsdException w:name="Medium Grid 3 Accent 4" w:semiHidden="0" w:uiPriority="69" w:unhideWhenUsed="0"/>
+    <w:lsdException w:name="Dark List Accent 4" w:semiHidden="0" w:uiPriority="70" w:unhideWhenUsed="0"/>
+    <w:lsdException w:name="Colorful Shading Accent 4" w:semiHidden="0" w:uiPriority="71" w:unhideWhenUsed="0"/>
+    <w:lsdException w:name="Colorful List Accent 4" w:semiHidden="0" w:uiPriority="72" w:unhideWhenUsed="0"/>
+    <w:lsdException w:name="Colorful Grid Accent 4" w:semiHidden="0" w:uiPriority="73" w:unhideWhenUsed="0"/>
+    <w:lsdException w:name="Light Shading Accent 5" w:semiHidden="0" w:uiPriority="60" w:unhideWhenUsed="0"/>
+    <w:lsdException w:name="Light List Accent 5" w:semiHidden="0" w:uiPriority="61" w:unhideWhenUsed="0"/>
+    <w:lsdException w:name="Light Grid Accent 5" w:semiHidden="0" w:uiPriority="62" w:unhideWhenUsed="0"/>
+    <w:lsdException w:name="Medium Shading 1 Accent 5" w:semiHidden="0" w:uiPriority="63" w:unhideWhenUsed="0"/>
+    <w:lsdException w:name="Medium Shading 2 Accent 5" w:semiHidden="0" w:uiPriority="64" w:unhideWhenUsed="0"/>
+    <w:lsdException w:name="Medium List 1 Accent 5" w:semiHidden="0" w:uiPriority="65" w:unhideWhenUsed="0"/>
+    <w:lsdException w:name="Medium List 2 Accent 5" w:semiHidden="0" w:uiPriority="66" w:unhideWhenUsed="0"/>
+    <w:lsdException w:name="Medium Grid 1 Accent 5" w:semiHidden="0" w:uiPriority="67" w:unhideWhenUsed="0"/>
+    <w:lsdException w:name="Medium Grid 2 Accent 5" w:semiHidden="0" w:uiPriority="68" w:unhideWhenUsed="0"/>
+    <w:lsdException w:name="Medium Grid 3 Accent 5" w:semiHidden="0" w:uiPriority="69" w:unhideWhenUsed="0"/>
+    <w:lsdException w:name="Dark List Accent 5" w:semiHidden="0" w:uiPriority="70" w:unhideWhenUsed="0"/>
+    <w:lsdException w:name="Colorful Shading Accent 5" w:semiHidden="0" w:uiPriority="71" w:unhideWhenUsed="0"/>
+    <w:lsdException w:name="Colorful List Accent 5" w:semiHidden="0" w:uiPriority="72" w:unhideWhenUsed="0"/>
+    <w:lsdException w:name="Colorful Grid Accent 5" w:semiHidden="0" w:uiPriority="73" w:unhideWhenUsed="0"/>
+    <w:lsdException w:name="Light Shading Accent 6" w:semiHidden="0" w:uiPriority="60" w:unhideWhenUsed="0"/>
+    <w:lsdException w:name="Light List Accent 6" w:semiHidden="0" w:uiPriority="61" w:unhideWhenUsed="0"/>
+    <w:lsdException w:name="Light Grid Accent 6" w:semiHidden="0" w:uiPriority="62" w:unhideWhenUsed="0"/>
+    <w:lsdException w:name="Medium Shading 1 Accent 6" w:semiHidden="0" w:uiPriority="63" w:unhideWhenUsed="0"/>
+    <w:lsdException w:name="Medium Shading 2 Accent 6" w:semiHidden="0" w:uiPriority="64" w:unhideWhenUsed="0"/>
+    <w:lsdException w:name="Medium List 1 Accent 6" w:semiHidden="0" w:uiPriority="65" w:unhideWhenUsed="0"/>
+    <w:lsdException w:name="Medium List 2 Accent 6" w:semiHidden="0" w:uiPriority="66" w:unhideWhenUsed="0"/>
+    <w:lsdException w:name="Medium Grid 1 Accent 6" w:semiHidden="0" w:uiPriority="67" w:unhideWhenUsed="0"/>
+    <w:lsdException w:name="Medium Grid 2 Accent 6" w:semiHidden="0" w:uiPriority="68" w:unhideWhenUsed="0"/>
+    <w:lsdException w:name="Medium Grid 3 Accent 6" w:semiHidden="0" w:uiPriority="69" w:unhideWhenUsed="0"/>
+    <w:lsdException w:name="Dark List Accent 6" w:semiHidden="0" w:uiPriority="70" w:unhideWhenUsed="0"/>
+    <w:lsdException w:name="Colorful Shading Accent 6" w:semiHidden="0" w:uiPriority="71" w:unhideWhenUsed="0"/>
+    <w:lsdException w:name="Colorful List Accent 6" w:semiHidden="0" w:uiPriority="72" w:unhideWhenUsed="0"/>
+    <w:lsdException w:name="Colorful Grid Accent 6" w:semiHidden="0" w:uiPriority="73" w:unhideWhenUsed="0"/>
+    <w:lsdException w:name="Subtle Emphasis" w:semiHidden="0" w:uiPriority="19" w:unhideWhenUsed="0" w:qFormat="1"/>
+    <w:lsdException w:name="Intense Emphasis" w:semiHidden="0" w:uiPriority="21" w:unhideWhenUsed="0" w:qFormat="1"/>
+    <w:lsdException w:name="Subtle Reference" w:semiHidden="0" w:uiPriority="31" w:unhideWhenUsed="0" w:qFormat="1"/>
+    <w:lsdException w:name="Intense Reference" w:semiHidden="0" w:uiPriority="32" w:unhideWhenUsed="0" w:qFormat="1"/>
+    <w:lsdException w:name="Book Title" w:semiHidden="0" w:uiPriority="33" w:unhideWhenUsed="0" w:qFormat="1"/>
+    <w:lsdException w:name="Bibliography" w:uiPriority="37"/>
+    <w:lsdException w:name="TOC Heading" w:uiPriority="39" w:qFormat="1"/>
+  </w:latentStyles>
+  <w:style w:type="paragraph" w:default="1" w:styleId="Normal">
+    <w:name w:val="Normal"/>
+    <w:qFormat/>
+  </w:style>
+  <w:style w:type="character" w:default="1" w:styleId="DefaultParagraphFont">
+    <w:name w:val="Default Paragraph Font"/>
+    <w:uiPriority w:val="1"/>
+    <w:semiHidden/>
+    <w:unhideWhenUsed/>
+  </w:style>
+  <w:style w:type="table" w:default="1" w:styleId="TableNormal">
+    <w:name w:val="Normal Table"/>
+    <w:uiPriority w:val="99"/>
+    <w:semiHidden/>
+    <w:unhideWhenUsed/>
+    <w:tblPr>
+      <w:tblInd w:w="0" w:type="dxa"/>
+      <w:tblCellMar>
+        <w:top w:w="0" w:type="dxa"/>
+        <w:left w:w="108" w:type="dxa"/>
+        <w:bottom w:w="0" w:type="dxa"/>
+        <w:right w:w="108" w:type="dxa"/>
+      </w:tblCellMar>
+    </w:tblPr>
+  </w:style>
+  <w:style w:type="numbering" w:default="1" w:styleId="NoList">
+    <w:name w:val="No List"/>
+    <w:uiPriority w:val="99"/>
+    <w:semiHidden/>
+    <w:unhideWhenUsed/>
   </w:style>
 </w:styles>
 </file>
@@ -2886,7 +2914,7 @@
     </a:clrScheme>
     <a:fontScheme name="Office">
       <a:majorFont>
-        <a:latin typeface="Aptos Display" panose="02110004020202020204"/>
+        <a:latin typeface="Aptos Display"/>
         <a:ea typeface=""/>
         <a:cs typeface=""/>
         <a:font script="Jpan" typeface="游ゴシック Light"/>
@@ -2938,7 +2966,7 @@
         <a:font script="Tfng" typeface="Ebrima"/>
       </a:majorFont>
       <a:minorFont>
-        <a:latin typeface="Aptos" panose="02110004020202020204"/>
+        <a:latin typeface="Aptos"/>
         <a:ea typeface=""/>
         <a:cs typeface=""/>
         <a:font script="Jpan" typeface="游明朝"/>
@@ -3132,7 +3160,7 @@
   <a:extraClrSchemeLst/>
   <a:extLst>
     <a:ext uri="{05A4C25C-085E-4340-85A3-A5531E510DB2}">
-      <thm15:themeFamily xmlns:thm15="http://schemas.microsoft.com/office/thememl/2012/main" name="Office Theme" id="{2E142A2C-CD16-42D6-873A-C26D2A0506FA}" vid="{1BDDFF52-6CD6-40A5-AB3C-68EB2F1E4D0A}"/>
+      <thm15:themeFamily xmlns="" xmlns:thm15="http://schemas.microsoft.com/office/thememl/2012/main" name="Office Theme" id="{2E142A2C-CD16-42D6-873A-C26D2A0506FA}" vid="{1BDDFF52-6CD6-40A5-AB3C-68EB2F1E4D0A}"/>
     </a:ext>
   </a:extLst>
 </a:theme>
@@ -3256,7 +3284,7 @@
 </file>
 
 <file path=customXml/itemProps1.xml><?xml version="1.0" encoding="utf-8"?>
-<ds:datastoreItem xmlns:ds="http://schemas.openxmlformats.org/officeDocument/2006/customXml" ds:itemID="{D6130CEA-1901-417E-9D71-E9755E67F6A9}">
+<ds:datastoreItem xmlns:ds="http://schemas.openxmlformats.org/officeDocument/2006/customXml" ds:itemID="{C168FB53-71CF-44BC-A409-E0AAF317ABDA}">
   <ds:schemaRefs>
     <ds:schemaRef ds:uri="http://schemas.openxmlformats.org/officeDocument/2006/bibliography"/>
   </ds:schemaRefs>

</xml_diff>

<commit_message>
Background Research 2.2. WhyRQ is of interest added
</commit_message>
<xml_diff>
--- a/Group 194 Report.docx
+++ b/Group 194 Report.docx
@@ -1,6 +1,6 @@
 
 <file path=word/document.xml><?xml version="1.0" encoding="utf-8"?>
-<w:document xmlns:wpc="http://schemas.microsoft.com/office/word/2010/wordprocessingCanvas" xmlns:mc="http://schemas.openxmlformats.org/markup-compatibility/2006" xmlns:o="urn:schemas-microsoft-com:office:office" xmlns:r="http://schemas.openxmlformats.org/officeDocument/2006/relationships" xmlns:m="http://schemas.openxmlformats.org/officeDocument/2006/math" xmlns:v="urn:schemas-microsoft-com:vml" xmlns:wp14="http://schemas.microsoft.com/office/word/2010/wordprocessingDrawing" xmlns:wp="http://schemas.openxmlformats.org/drawingml/2006/wordprocessingDrawing" xmlns:w10="urn:schemas-microsoft-com:office:word" xmlns:w="http://schemas.openxmlformats.org/wordprocessingml/2006/main" xmlns:w14="http://schemas.microsoft.com/office/word/2010/wordml" xmlns:wpg="http://schemas.microsoft.com/office/word/2010/wordprocessingGroup" xmlns:wpi="http://schemas.microsoft.com/office/word/2010/wordprocessingInk" xmlns:wne="http://schemas.microsoft.com/office/word/2006/wordml" xmlns:wps="http://schemas.microsoft.com/office/word/2010/wordprocessingShape" mc:Ignorable="w14 wp14">
+<w:document xmlns:wpc="http://schemas.microsoft.com/office/word/2010/wordprocessingCanvas" xmlns:cx="http://schemas.microsoft.com/office/drawing/2014/chartex" xmlns:cx1="http://schemas.microsoft.com/office/drawing/2015/9/8/chartex" xmlns:cx2="http://schemas.microsoft.com/office/drawing/2015/10/21/chartex" xmlns:cx3="http://schemas.microsoft.com/office/drawing/2016/5/9/chartex" xmlns:cx4="http://schemas.microsoft.com/office/drawing/2016/5/10/chartex" xmlns:cx5="http://schemas.microsoft.com/office/drawing/2016/5/11/chartex" xmlns:cx6="http://schemas.microsoft.com/office/drawing/2016/5/12/chartex" xmlns:cx7="http://schemas.microsoft.com/office/drawing/2016/5/13/chartex" xmlns:cx8="http://schemas.microsoft.com/office/drawing/2016/5/14/chartex" xmlns:mc="http://schemas.openxmlformats.org/markup-compatibility/2006" xmlns:aink="http://schemas.microsoft.com/office/drawing/2016/ink" xmlns:am3d="http://schemas.microsoft.com/office/drawing/2017/model3d" xmlns:o="urn:schemas-microsoft-com:office:office" xmlns:oel="http://schemas.microsoft.com/office/2019/extlst" xmlns:r="http://schemas.openxmlformats.org/officeDocument/2006/relationships" xmlns:m="http://schemas.openxmlformats.org/officeDocument/2006/math" xmlns:v="urn:schemas-microsoft-com:vml" xmlns:wp14="http://schemas.microsoft.com/office/word/2010/wordprocessingDrawing" xmlns:wp="http://schemas.openxmlformats.org/drawingml/2006/wordprocessingDrawing" xmlns:w10="urn:schemas-microsoft-com:office:word" xmlns:w="http://schemas.openxmlformats.org/wordprocessingml/2006/main" xmlns:w14="http://schemas.microsoft.com/office/word/2010/wordml" xmlns:w15="http://schemas.microsoft.com/office/word/2012/wordml" xmlns:w16cex="http://schemas.microsoft.com/office/word/2018/wordml/cex" xmlns:w16cid="http://schemas.microsoft.com/office/word/2016/wordml/cid" xmlns:w16="http://schemas.microsoft.com/office/word/2018/wordml" xmlns:w16du="http://schemas.microsoft.com/office/word/2023/wordml/word16du" xmlns:w16sdtdh="http://schemas.microsoft.com/office/word/2020/wordml/sdtdatahash" xmlns:w16se="http://schemas.microsoft.com/office/word/2015/wordml/symex" xmlns:wpg="http://schemas.microsoft.com/office/word/2010/wordprocessingGroup" xmlns:wpi="http://schemas.microsoft.com/office/word/2010/wordprocessingInk" xmlns:wne="http://schemas.microsoft.com/office/word/2006/wordml" xmlns:wps="http://schemas.microsoft.com/office/word/2010/wordprocessingShape" mc:Ignorable="w14 w15 w16se w16cid w16 w16cex w16sdtdh w16du wp14">
   <w:body>
     <w:p>
       <w:pPr>
@@ -252,25 +252,7 @@
           <w:sz w:val="22"/>
           <w:szCs w:val="22"/>
         </w:rPr>
-        <w:t xml:space="preserve">To ascertain whether the proportion of alcohol quantity connects to alcohol quality we needed to craft an excellent research question. Therefore, it </w:t>
-      </w:r>
-      <w:proofErr w:type="gramStart"/>
-      <w:r>
-        <w:rPr>
-          <w:rFonts w:ascii="Times New Roman" w:eastAsia="Aptos" w:hAnsi="Times New Roman" w:cs="Times New Roman"/>
-          <w:sz w:val="22"/>
-          <w:szCs w:val="22"/>
-        </w:rPr>
-        <w:t>lead</w:t>
-      </w:r>
-      <w:proofErr w:type="gramEnd"/>
-      <w:r>
-        <w:rPr>
-          <w:rFonts w:ascii="Times New Roman" w:eastAsia="Aptos" w:hAnsi="Times New Roman" w:cs="Times New Roman"/>
-          <w:sz w:val="22"/>
-          <w:szCs w:val="22"/>
-        </w:rPr>
-        <w:t xml:space="preserve"> to the research question of –</w:t>
+        <w:t>To ascertain whether the proportion of alcohol quantity connects to alcohol quality we needed to craft an excellent research question. Therefore, it lead to the research question of –</w:t>
       </w:r>
     </w:p>
     <w:p>
@@ -1001,12 +983,232 @@
       <w:pPr>
         <w:jc w:val="both"/>
       </w:pPr>
+      <w:r>
+        <w:rPr>
+          <w:rFonts w:ascii="Times New Roman" w:hAnsi="Times New Roman" w:cs="Times New Roman"/>
+          <w:sz w:val="22"/>
+          <w:szCs w:val="22"/>
+        </w:rPr>
+        <w:t>Numerous studies have suggested that Alcohol is a key determ</w:t>
+      </w:r>
+      <w:r>
+        <w:rPr>
+          <w:rFonts w:ascii="Times New Roman" w:hAnsi="Times New Roman" w:cs="Times New Roman"/>
+          <w:sz w:val="22"/>
+          <w:szCs w:val="22"/>
+        </w:rPr>
+        <w:t>inant of wine quality as it plays a pivotal role in the sensory attributes such as taste, aroma and texture</w:t>
+      </w:r>
+      <w:r>
+        <w:rPr>
+          <w:rFonts w:ascii="Times New Roman" w:hAnsi="Times New Roman" w:cs="Times New Roman"/>
+          <w:sz w:val="22"/>
+          <w:szCs w:val="22"/>
+        </w:rPr>
+        <w:t>.</w:t>
+      </w:r>
+      <w:r>
+        <w:rPr>
+          <w:rFonts w:ascii="Times New Roman" w:hAnsi="Times New Roman" w:cs="Times New Roman"/>
+          <w:sz w:val="22"/>
+          <w:szCs w:val="22"/>
+        </w:rPr>
+        <w:t xml:space="preserve"> Only a handful of research compares</w:t>
+      </w:r>
+      <w:r>
+        <w:rPr>
+          <w:rFonts w:ascii="Times New Roman" w:hAnsi="Times New Roman" w:cs="Times New Roman"/>
+          <w:sz w:val="22"/>
+          <w:szCs w:val="22"/>
+        </w:rPr>
+        <w:t xml:space="preserve"> the wine quality across different alcohol levels</w:t>
+      </w:r>
+      <w:r>
+        <w:rPr>
+          <w:rFonts w:ascii="Times New Roman" w:hAnsi="Times New Roman" w:cs="Times New Roman"/>
+          <w:sz w:val="22"/>
+          <w:szCs w:val="22"/>
+        </w:rPr>
+        <w:t xml:space="preserve"> in white wine,</w:t>
+      </w:r>
+      <w:r>
+        <w:rPr>
+          <w:rFonts w:ascii="Times New Roman" w:hAnsi="Times New Roman" w:cs="Times New Roman"/>
+          <w:sz w:val="22"/>
+          <w:szCs w:val="22"/>
+        </w:rPr>
+        <w:t xml:space="preserve"> establishing a sustainable gap</w:t>
+      </w:r>
+      <w:r>
+        <w:rPr>
+          <w:rFonts w:ascii="Times New Roman" w:hAnsi="Times New Roman" w:cs="Times New Roman"/>
+          <w:sz w:val="22"/>
+          <w:szCs w:val="22"/>
+        </w:rPr>
+        <w:t xml:space="preserve"> in the research. Our study addresses the gap</w:t>
+      </w:r>
+      <w:r>
+        <w:rPr>
+          <w:rFonts w:ascii="Times New Roman" w:hAnsi="Times New Roman" w:cs="Times New Roman"/>
+          <w:sz w:val="22"/>
+          <w:szCs w:val="22"/>
+        </w:rPr>
+        <w:t xml:space="preserve"> by comparing means of wine with different alcohol levels</w:t>
+      </w:r>
+      <w:r>
+        <w:rPr>
+          <w:rFonts w:ascii="Times New Roman" w:hAnsi="Times New Roman" w:cs="Times New Roman"/>
+          <w:sz w:val="22"/>
+          <w:szCs w:val="22"/>
+        </w:rPr>
+        <w:t xml:space="preserve"> </w:t>
+      </w:r>
+      <w:r>
+        <w:rPr>
+          <w:rFonts w:ascii="Times New Roman" w:hAnsi="Times New Roman" w:cs="Times New Roman"/>
+          <w:sz w:val="22"/>
+          <w:szCs w:val="22"/>
+        </w:rPr>
+        <w:t xml:space="preserve">statistically and </w:t>
+      </w:r>
+      <w:r>
+        <w:rPr>
+          <w:rFonts w:ascii="Times New Roman" w:hAnsi="Times New Roman" w:cs="Times New Roman"/>
+          <w:sz w:val="22"/>
+          <w:szCs w:val="22"/>
+        </w:rPr>
+        <w:t>visually demonstrating</w:t>
+      </w:r>
+      <w:r>
+        <w:rPr>
+          <w:rFonts w:ascii="Times New Roman" w:hAnsi="Times New Roman" w:cs="Times New Roman"/>
+          <w:sz w:val="22"/>
+          <w:szCs w:val="22"/>
+        </w:rPr>
+        <w:t xml:space="preserve"> how wine quality is influenced by </w:t>
+      </w:r>
+      <w:r>
+        <w:rPr>
+          <w:rFonts w:ascii="Times New Roman" w:hAnsi="Times New Roman" w:cs="Times New Roman"/>
+          <w:sz w:val="22"/>
+          <w:szCs w:val="22"/>
+        </w:rPr>
+        <w:t xml:space="preserve">alcohol </w:t>
+      </w:r>
+      <w:r>
+        <w:rPr>
+          <w:rFonts w:ascii="Times New Roman" w:hAnsi="Times New Roman" w:cs="Times New Roman"/>
+          <w:sz w:val="22"/>
+          <w:szCs w:val="22"/>
+        </w:rPr>
+        <w:t xml:space="preserve">level. Future studies might </w:t>
+      </w:r>
+      <w:r>
+        <w:rPr>
+          <w:rFonts w:ascii="Times New Roman" w:hAnsi="Times New Roman" w:cs="Times New Roman"/>
+          <w:sz w:val="22"/>
+          <w:szCs w:val="22"/>
+        </w:rPr>
+        <w:t>explore how different wine components</w:t>
+      </w:r>
+      <w:r>
+        <w:rPr>
+          <w:rFonts w:ascii="Times New Roman" w:hAnsi="Times New Roman" w:cs="Times New Roman"/>
+          <w:sz w:val="22"/>
+          <w:szCs w:val="22"/>
+        </w:rPr>
+        <w:t xml:space="preserve"> other than</w:t>
+      </w:r>
+      <w:r>
+        <w:rPr>
+          <w:rFonts w:ascii="Times New Roman" w:hAnsi="Times New Roman" w:cs="Times New Roman"/>
+          <w:sz w:val="22"/>
+          <w:szCs w:val="22"/>
+        </w:rPr>
+        <w:t xml:space="preserve"> </w:t>
+      </w:r>
+      <w:r>
+        <w:rPr>
+          <w:rFonts w:ascii="Times New Roman" w:hAnsi="Times New Roman" w:cs="Times New Roman"/>
+          <w:sz w:val="22"/>
+          <w:szCs w:val="22"/>
+        </w:rPr>
+        <w:t xml:space="preserve">alcohol </w:t>
+      </w:r>
+      <w:r>
+        <w:rPr>
+          <w:rFonts w:ascii="Times New Roman" w:hAnsi="Times New Roman" w:cs="Times New Roman"/>
+          <w:sz w:val="22"/>
+          <w:szCs w:val="22"/>
+        </w:rPr>
+        <w:t xml:space="preserve">and wine quality </w:t>
+      </w:r>
+      <w:r>
+        <w:rPr>
+          <w:rFonts w:ascii="Times New Roman" w:hAnsi="Times New Roman" w:cs="Times New Roman"/>
+          <w:sz w:val="22"/>
+          <w:szCs w:val="22"/>
+        </w:rPr>
+        <w:t>corelate apply</w:t>
+      </w:r>
+      <w:r>
+        <w:rPr>
+          <w:rFonts w:ascii="Times New Roman" w:hAnsi="Times New Roman" w:cs="Times New Roman"/>
+          <w:sz w:val="22"/>
+          <w:szCs w:val="22"/>
+        </w:rPr>
+        <w:t xml:space="preserve">ing </w:t>
+      </w:r>
+      <w:r>
+        <w:rPr>
+          <w:rFonts w:ascii="Times New Roman" w:hAnsi="Times New Roman" w:cs="Times New Roman"/>
+          <w:sz w:val="22"/>
+          <w:szCs w:val="22"/>
+        </w:rPr>
+        <w:t xml:space="preserve">advanced machine learning </w:t>
+      </w:r>
+      <w:r>
+        <w:rPr>
+          <w:rFonts w:ascii="Times New Roman" w:hAnsi="Times New Roman" w:cs="Times New Roman"/>
+          <w:sz w:val="22"/>
+          <w:szCs w:val="22"/>
+        </w:rPr>
+        <w:t xml:space="preserve">to </w:t>
+      </w:r>
+      <w:r>
+        <w:rPr>
+          <w:rFonts w:ascii="Times New Roman" w:hAnsi="Times New Roman" w:cs="Times New Roman"/>
+          <w:sz w:val="22"/>
+          <w:szCs w:val="22"/>
+        </w:rPr>
+        <w:t xml:space="preserve">improve predictions, contributing further </w:t>
+      </w:r>
+      <w:r>
+        <w:rPr>
+          <w:rFonts w:ascii="Times New Roman" w:hAnsi="Times New Roman" w:cs="Times New Roman"/>
+          <w:sz w:val="22"/>
+          <w:szCs w:val="22"/>
+        </w:rPr>
+        <w:t>to</w:t>
+      </w:r>
+      <w:r>
+        <w:rPr>
+          <w:rFonts w:ascii="Times New Roman" w:hAnsi="Times New Roman" w:cs="Times New Roman"/>
+          <w:sz w:val="22"/>
+          <w:szCs w:val="22"/>
+        </w:rPr>
+        <w:t xml:space="preserve"> wine analysis</w:t>
+      </w:r>
+      <w:r>
+        <w:t>.</w:t>
+      </w:r>
     </w:p>
     <w:p>
       <w:pPr>
         <w:pStyle w:val="Heading1"/>
       </w:pPr>
       <w:r>
+        <w:lastRenderedPageBreak/>
         <w:t>Visua</w:t>
       </w:r>
       <w:r>
@@ -1049,7 +1251,7 @@
                     <pic:cNvPicPr/>
                   </pic:nvPicPr>
                   <pic:blipFill>
-                    <a:blip r:embed="rId7">
+                    <a:blip r:embed="rId8">
                       <a:extLst>
                         <a:ext uri="{28A0092B-C50C-407E-A947-70E740481C1C}">
                           <a14:useLocalDpi xmlns:a14="http://schemas.microsoft.com/office/drawing/2010/main" val="0"/>
@@ -1272,7 +1474,7 @@
                     <pic:cNvPicPr/>
                   </pic:nvPicPr>
                   <pic:blipFill>
-                    <a:blip r:embed="rId8">
+                    <a:blip r:embed="rId9">
                       <a:extLst>
                         <a:ext uri="{28A0092B-C50C-407E-A947-70E740481C1C}">
                           <a14:useLocalDpi xmlns:a14="http://schemas.microsoft.com/office/drawing/2010/main" val="0"/>
@@ -1453,7 +1655,16 @@
           <w:sz w:val="22"/>
           <w:szCs w:val="22"/>
         </w:rPr>
-        <w:t xml:space="preserve"> normality of the data</w:t>
+        <w:t xml:space="preserve"> normality of the </w:t>
+      </w:r>
+      <w:r>
+        <w:rPr>
+          <w:rFonts w:ascii="Times New Roman" w:hAnsi="Times New Roman" w:cs="Times New Roman"/>
+          <w:sz w:val="22"/>
+          <w:szCs w:val="22"/>
+        </w:rPr>
+        <w:lastRenderedPageBreak/>
+        <w:t>data</w:t>
       </w:r>
       <w:r>
         <w:rPr>
@@ -1620,57 +1831,69 @@
       </w:pPr>
       <w:r>
         <w:rPr>
+          <w:rFonts w:ascii="Times New Roman" w:hAnsi="Times New Roman" w:cs="Times New Roman"/>
+          <w:color w:val="172B4D"/>
+          <w:sz w:val="22"/>
+          <w:szCs w:val="22"/>
+        </w:rPr>
+        <w:t xml:space="preserve">In order to guarantee that duties were finished effectively, the group maintained constant contact and cooperation. Weekly gatherings made it easier to coordinate goals and proactively handle obstacles. Code conflicts were </w:t>
+      </w:r>
+      <w:r>
+        <w:rPr>
+          <w:rFonts w:ascii="Times New Roman" w:hAnsi="Times New Roman" w:cs="Times New Roman"/>
+          <w:color w:val="172B4D"/>
+          <w:sz w:val="22"/>
+          <w:szCs w:val="22"/>
+        </w:rPr>
+        <w:t>reduced,</w:t>
+      </w:r>
+      <w:r>
+        <w:rPr>
+          <w:rFonts w:ascii="Times New Roman" w:hAnsi="Times New Roman" w:cs="Times New Roman"/>
+          <w:color w:val="172B4D"/>
+          <w:sz w:val="22"/>
+          <w:szCs w:val="22"/>
+        </w:rPr>
+        <w:t xml:space="preserve"> and the project workflow was optimized by using GitHub for version control. By offering their special talents, members improved the </w:t>
+      </w:r>
+      <w:proofErr w:type="spellStart"/>
+      <w:r>
+        <w:rPr>
+          <w:rFonts w:ascii="Times New Roman" w:hAnsi="Times New Roman" w:cs="Times New Roman"/>
+          <w:color w:val="172B4D"/>
+          <w:sz w:val="22"/>
+          <w:szCs w:val="22"/>
+        </w:rPr>
+        <w:t>caliber</w:t>
+      </w:r>
+      <w:proofErr w:type="spellEnd"/>
+      <w:r>
+        <w:rPr>
+          <w:rFonts w:ascii="Times New Roman" w:hAnsi="Times New Roman" w:cs="Times New Roman"/>
+          <w:color w:val="172B4D"/>
+          <w:sz w:val="22"/>
+          <w:szCs w:val="22"/>
+        </w:rPr>
+        <w:t xml:space="preserve"> of data analysis and visualization. Clear and succinct results were obtained because the investigation was carried out methodically. Overall, the timely and successful completion of project milestones was made possible by our dedication and teamwork</w:t>
+      </w:r>
+      <w:r>
+        <w:rPr>
           <w:rFonts w:ascii="Arial" w:hAnsi="Arial" w:cs="Arial"/>
           <w:color w:val="172B4D"/>
         </w:rPr>
-        <w:t xml:space="preserve">In order to guarantee that duties were finished effectively, the group maintained constant contact and cooperation. Weekly gatherings made it easier to coordinate goals and proactively handle obstacles. Code conflicts were reduced and the project workflow was optimized by using </w:t>
-      </w:r>
-      <w:proofErr w:type="spellStart"/>
-      <w:r>
-        <w:rPr>
-          <w:rFonts w:ascii="Arial" w:hAnsi="Arial" w:cs="Arial"/>
-          <w:color w:val="172B4D"/>
-        </w:rPr>
-        <w:t>GitHub</w:t>
-      </w:r>
-      <w:proofErr w:type="spellEnd"/>
-      <w:r>
-        <w:rPr>
-          <w:rFonts w:ascii="Arial" w:hAnsi="Arial" w:cs="Arial"/>
-          <w:color w:val="172B4D"/>
-        </w:rPr>
-        <w:t xml:space="preserve"> for version control. By offering their special talents, members improved the </w:t>
-      </w:r>
-      <w:proofErr w:type="spellStart"/>
-      <w:r>
-        <w:rPr>
-          <w:rFonts w:ascii="Arial" w:hAnsi="Arial" w:cs="Arial"/>
-          <w:color w:val="172B4D"/>
-        </w:rPr>
-        <w:t>caliber</w:t>
-      </w:r>
-      <w:proofErr w:type="spellEnd"/>
-      <w:r>
-        <w:rPr>
-          <w:rFonts w:ascii="Arial" w:hAnsi="Arial" w:cs="Arial"/>
-          <w:color w:val="172B4D"/>
-        </w:rPr>
-        <w:t xml:space="preserve"> of data analysis and visualization. Clear and succinct results were obtained because the investigation was carried out methodically. Overall, the timely and successful completion of project milestones was made possible by our dedication and teamwork.</w:t>
-      </w:r>
-    </w:p>
-    <w:p>
-      <w:pPr>
-        <w:rPr>
-          <w:rFonts w:ascii="Arial" w:hAnsi="Arial" w:cs="Arial"/>
-          <w:color w:val="172B4D"/>
-        </w:rPr>
-      </w:pPr>
-      <w:bookmarkStart w:id="1" w:name="_GoBack"/>
-      <w:bookmarkEnd w:id="1"/>
-    </w:p>
-    <w:p>
-      <w:r>
-        <w:lastRenderedPageBreak/>
+        <w:t>.</w:t>
+      </w:r>
+    </w:p>
+    <w:p>
+      <w:pPr>
+        <w:pStyle w:val="Heading2"/>
+      </w:pPr>
+    </w:p>
+    <w:p>
+      <w:pPr>
+        <w:pStyle w:val="Heading2"/>
+      </w:pPr>
+      <w:r>
         <w:t>5.2.</w:t>
       </w:r>
       <w:r>
@@ -2022,7 +2245,6 @@
                   <w:bCs/>
                   <w:noProof/>
                 </w:rPr>
-                <w:lastRenderedPageBreak/>
                 <w:fldChar w:fldCharType="end"/>
               </w:r>
             </w:p>
@@ -2230,9 +2452,59 @@
 </w:document>
 </file>
 
+<file path=word/endnotes.xml><?xml version="1.0" encoding="utf-8"?>
+<w:endnotes xmlns:wpc="http://schemas.microsoft.com/office/word/2010/wordprocessingCanvas" xmlns:cx="http://schemas.microsoft.com/office/drawing/2014/chartex" xmlns:cx1="http://schemas.microsoft.com/office/drawing/2015/9/8/chartex" xmlns:cx2="http://schemas.microsoft.com/office/drawing/2015/10/21/chartex" xmlns:cx3="http://schemas.microsoft.com/office/drawing/2016/5/9/chartex" xmlns:cx4="http://schemas.microsoft.com/office/drawing/2016/5/10/chartex" xmlns:cx5="http://schemas.microsoft.com/office/drawing/2016/5/11/chartex" xmlns:cx6="http://schemas.microsoft.com/office/drawing/2016/5/12/chartex" xmlns:cx7="http://schemas.microsoft.com/office/drawing/2016/5/13/chartex" xmlns:cx8="http://schemas.microsoft.com/office/drawing/2016/5/14/chartex" xmlns:mc="http://schemas.openxmlformats.org/markup-compatibility/2006" xmlns:aink="http://schemas.microsoft.com/office/drawing/2016/ink" xmlns:am3d="http://schemas.microsoft.com/office/drawing/2017/model3d" xmlns:o="urn:schemas-microsoft-com:office:office" xmlns:oel="http://schemas.microsoft.com/office/2019/extlst" xmlns:r="http://schemas.openxmlformats.org/officeDocument/2006/relationships" xmlns:m="http://schemas.openxmlformats.org/officeDocument/2006/math" xmlns:v="urn:schemas-microsoft-com:vml" xmlns:wp14="http://schemas.microsoft.com/office/word/2010/wordprocessingDrawing" xmlns:wp="http://schemas.openxmlformats.org/drawingml/2006/wordprocessingDrawing" xmlns:w10="urn:schemas-microsoft-com:office:word" xmlns:w="http://schemas.openxmlformats.org/wordprocessingml/2006/main" xmlns:w14="http://schemas.microsoft.com/office/word/2010/wordml" xmlns:w15="http://schemas.microsoft.com/office/word/2012/wordml" xmlns:w16cex="http://schemas.microsoft.com/office/word/2018/wordml/cex" xmlns:w16cid="http://schemas.microsoft.com/office/word/2016/wordml/cid" xmlns:w16="http://schemas.microsoft.com/office/word/2018/wordml" xmlns:w16du="http://schemas.microsoft.com/office/word/2023/wordml/word16du" xmlns:w16sdtdh="http://schemas.microsoft.com/office/word/2020/wordml/sdtdatahash" xmlns:w16se="http://schemas.microsoft.com/office/word/2015/wordml/symex" xmlns:wpg="http://schemas.microsoft.com/office/word/2010/wordprocessingGroup" xmlns:wpi="http://schemas.microsoft.com/office/word/2010/wordprocessingInk" xmlns:wne="http://schemas.microsoft.com/office/word/2006/wordml" xmlns:wps="http://schemas.microsoft.com/office/word/2010/wordprocessingShape" mc:Ignorable="w14 w15 w16se w16cid w16 w16cex w16sdtdh w16du wp14">
+  <w:endnote w:type="separator" w:id="-1">
+    <w:p>
+      <w:pPr>
+        <w:spacing w:after="0" w:line="240" w:lineRule="auto"/>
+      </w:pPr>
+      <w:r>
+        <w:separator/>
+      </w:r>
+    </w:p>
+  </w:endnote>
+  <w:endnote w:type="continuationSeparator" w:id="0">
+    <w:p>
+      <w:pPr>
+        <w:spacing w:after="0" w:line="240" w:lineRule="auto"/>
+      </w:pPr>
+      <w:r>
+        <w:continuationSeparator/>
+      </w:r>
+    </w:p>
+  </w:endnote>
+</w:endnotes>
+</file>
+
+<file path=word/footnotes.xml><?xml version="1.0" encoding="utf-8"?>
+<w:footnotes xmlns:wpc="http://schemas.microsoft.com/office/word/2010/wordprocessingCanvas" xmlns:cx="http://schemas.microsoft.com/office/drawing/2014/chartex" xmlns:cx1="http://schemas.microsoft.com/office/drawing/2015/9/8/chartex" xmlns:cx2="http://schemas.microsoft.com/office/drawing/2015/10/21/chartex" xmlns:cx3="http://schemas.microsoft.com/office/drawing/2016/5/9/chartex" xmlns:cx4="http://schemas.microsoft.com/office/drawing/2016/5/10/chartex" xmlns:cx5="http://schemas.microsoft.com/office/drawing/2016/5/11/chartex" xmlns:cx6="http://schemas.microsoft.com/office/drawing/2016/5/12/chartex" xmlns:cx7="http://schemas.microsoft.com/office/drawing/2016/5/13/chartex" xmlns:cx8="http://schemas.microsoft.com/office/drawing/2016/5/14/chartex" xmlns:mc="http://schemas.openxmlformats.org/markup-compatibility/2006" xmlns:aink="http://schemas.microsoft.com/office/drawing/2016/ink" xmlns:am3d="http://schemas.microsoft.com/office/drawing/2017/model3d" xmlns:o="urn:schemas-microsoft-com:office:office" xmlns:oel="http://schemas.microsoft.com/office/2019/extlst" xmlns:r="http://schemas.openxmlformats.org/officeDocument/2006/relationships" xmlns:m="http://schemas.openxmlformats.org/officeDocument/2006/math" xmlns:v="urn:schemas-microsoft-com:vml" xmlns:wp14="http://schemas.microsoft.com/office/word/2010/wordprocessingDrawing" xmlns:wp="http://schemas.openxmlformats.org/drawingml/2006/wordprocessingDrawing" xmlns:w10="urn:schemas-microsoft-com:office:word" xmlns:w="http://schemas.openxmlformats.org/wordprocessingml/2006/main" xmlns:w14="http://schemas.microsoft.com/office/word/2010/wordml" xmlns:w15="http://schemas.microsoft.com/office/word/2012/wordml" xmlns:w16cex="http://schemas.microsoft.com/office/word/2018/wordml/cex" xmlns:w16cid="http://schemas.microsoft.com/office/word/2016/wordml/cid" xmlns:w16="http://schemas.microsoft.com/office/word/2018/wordml" xmlns:w16du="http://schemas.microsoft.com/office/word/2023/wordml/word16du" xmlns:w16sdtdh="http://schemas.microsoft.com/office/word/2020/wordml/sdtdatahash" xmlns:w16se="http://schemas.microsoft.com/office/word/2015/wordml/symex" xmlns:wpg="http://schemas.microsoft.com/office/word/2010/wordprocessingGroup" xmlns:wpi="http://schemas.microsoft.com/office/word/2010/wordprocessingInk" xmlns:wne="http://schemas.microsoft.com/office/word/2006/wordml" xmlns:wps="http://schemas.microsoft.com/office/word/2010/wordprocessingShape" mc:Ignorable="w14 w15 w16se w16cid w16 w16cex w16sdtdh w16du wp14">
+  <w:footnote w:type="separator" w:id="-1">
+    <w:p>
+      <w:pPr>
+        <w:spacing w:after="0" w:line="240" w:lineRule="auto"/>
+      </w:pPr>
+      <w:r>
+        <w:separator/>
+      </w:r>
+    </w:p>
+  </w:footnote>
+  <w:footnote w:type="continuationSeparator" w:id="0">
+    <w:p>
+      <w:pPr>
+        <w:spacing w:after="0" w:line="240" w:lineRule="auto"/>
+      </w:pPr>
+      <w:r>
+        <w:continuationSeparator/>
+      </w:r>
+    </w:p>
+  </w:footnote>
+</w:footnotes>
+</file>
+
 <file path=word/numbering.xml><?xml version="1.0" encoding="utf-8"?>
-<w:numbering xmlns:wpc="http://schemas.microsoft.com/office/word/2010/wordprocessingCanvas" xmlns:mc="http://schemas.openxmlformats.org/markup-compatibility/2006" xmlns:o="urn:schemas-microsoft-com:office:office" xmlns:r="http://schemas.openxmlformats.org/officeDocument/2006/relationships" xmlns:m="http://schemas.openxmlformats.org/officeDocument/2006/math" xmlns:v="urn:schemas-microsoft-com:vml" xmlns:wp14="http://schemas.microsoft.com/office/word/2010/wordprocessingDrawing" xmlns:wp="http://schemas.openxmlformats.org/drawingml/2006/wordprocessingDrawing" xmlns:w10="urn:schemas-microsoft-com:office:word" xmlns:w="http://schemas.openxmlformats.org/wordprocessingml/2006/main" xmlns:w14="http://schemas.microsoft.com/office/word/2010/wordml" xmlns:wpg="http://schemas.microsoft.com/office/word/2010/wordprocessingGroup" xmlns:wpi="http://schemas.microsoft.com/office/word/2010/wordprocessingInk" xmlns:wne="http://schemas.microsoft.com/office/word/2006/wordml" xmlns:wps="http://schemas.microsoft.com/office/word/2010/wordprocessingShape" mc:Ignorable="w14 wp14">
-  <w:abstractNum w:abstractNumId="0">
+<w:numbering xmlns:wpc="http://schemas.microsoft.com/office/word/2010/wordprocessingCanvas" xmlns:cx="http://schemas.microsoft.com/office/drawing/2014/chartex" xmlns:cx1="http://schemas.microsoft.com/office/drawing/2015/9/8/chartex" xmlns:cx2="http://schemas.microsoft.com/office/drawing/2015/10/21/chartex" xmlns:cx3="http://schemas.microsoft.com/office/drawing/2016/5/9/chartex" xmlns:cx4="http://schemas.microsoft.com/office/drawing/2016/5/10/chartex" xmlns:cx5="http://schemas.microsoft.com/office/drawing/2016/5/11/chartex" xmlns:cx6="http://schemas.microsoft.com/office/drawing/2016/5/12/chartex" xmlns:cx7="http://schemas.microsoft.com/office/drawing/2016/5/13/chartex" xmlns:cx8="http://schemas.microsoft.com/office/drawing/2016/5/14/chartex" xmlns:mc="http://schemas.openxmlformats.org/markup-compatibility/2006" xmlns:aink="http://schemas.microsoft.com/office/drawing/2016/ink" xmlns:am3d="http://schemas.microsoft.com/office/drawing/2017/model3d" xmlns:o="urn:schemas-microsoft-com:office:office" xmlns:oel="http://schemas.microsoft.com/office/2019/extlst" xmlns:r="http://schemas.openxmlformats.org/officeDocument/2006/relationships" xmlns:m="http://schemas.openxmlformats.org/officeDocument/2006/math" xmlns:v="urn:schemas-microsoft-com:vml" xmlns:wp14="http://schemas.microsoft.com/office/word/2010/wordprocessingDrawing" xmlns:wp="http://schemas.openxmlformats.org/drawingml/2006/wordprocessingDrawing" xmlns:w10="urn:schemas-microsoft-com:office:word" xmlns:w="http://schemas.openxmlformats.org/wordprocessingml/2006/main" xmlns:w14="http://schemas.microsoft.com/office/word/2010/wordml" xmlns:w15="http://schemas.microsoft.com/office/word/2012/wordml" xmlns:w16cex="http://schemas.microsoft.com/office/word/2018/wordml/cex" xmlns:w16cid="http://schemas.microsoft.com/office/word/2016/wordml/cid" xmlns:w16="http://schemas.microsoft.com/office/word/2018/wordml" xmlns:w16du="http://schemas.microsoft.com/office/word/2023/wordml/word16du" xmlns:w16sdtdh="http://schemas.microsoft.com/office/word/2020/wordml/sdtdatahash" xmlns:w16se="http://schemas.microsoft.com/office/word/2015/wordml/symex" xmlns:wpg="http://schemas.microsoft.com/office/word/2010/wordprocessingGroup" xmlns:wpi="http://schemas.microsoft.com/office/word/2010/wordprocessingInk" xmlns:wne="http://schemas.microsoft.com/office/word/2006/wordml" xmlns:wps="http://schemas.microsoft.com/office/word/2010/wordprocessingShape" mc:Ignorable="w14 w15 w16se w16cid w16 w16cex w16sdtdh w16du wp14">
+  <w:abstractNum w:abstractNumId="0" w15:restartNumberingAfterBreak="0">
     <w:nsid w:val="6989EEEE"/>
     <w:multiLevelType w:val="multilevel"/>
     <w:tmpl w:val="FFFFFFFF"/>
@@ -2318,14 +2590,14 @@
       </w:pPr>
     </w:lvl>
   </w:abstractNum>
-  <w:num w:numId="1">
+  <w:num w:numId="1" w16cid:durableId="722287274">
     <w:abstractNumId w:val="0"/>
   </w:num>
 </w:numbering>
 </file>
 
 <file path=word/styles.xml><?xml version="1.0" encoding="utf-8"?>
-<w:styles xmlns:mc="http://schemas.openxmlformats.org/markup-compatibility/2006" xmlns:r="http://schemas.openxmlformats.org/officeDocument/2006/relationships" xmlns:w="http://schemas.openxmlformats.org/wordprocessingml/2006/main" xmlns:w14="http://schemas.microsoft.com/office/word/2010/wordml" mc:Ignorable="w14">
+<w:styles xmlns:mc="http://schemas.openxmlformats.org/markup-compatibility/2006" xmlns:r="http://schemas.openxmlformats.org/officeDocument/2006/relationships" xmlns:w="http://schemas.openxmlformats.org/wordprocessingml/2006/main" xmlns:w14="http://schemas.microsoft.com/office/word/2010/wordml" xmlns:w15="http://schemas.microsoft.com/office/word/2012/wordml" xmlns:w16cex="http://schemas.microsoft.com/office/word/2018/wordml/cex" xmlns:w16cid="http://schemas.microsoft.com/office/word/2016/wordml/cid" xmlns:w16="http://schemas.microsoft.com/office/word/2018/wordml" xmlns:w16du="http://schemas.microsoft.com/office/word/2023/wordml/word16du" xmlns:w16sdtdh="http://schemas.microsoft.com/office/word/2020/wordml/sdtdatahash" xmlns:w16se="http://schemas.microsoft.com/office/word/2015/wordml/symex" mc:Ignorable="w14 w15 w16se w16cid w16 w16cex w16sdtdh w16du">
   <w:docDefaults>
     <w:rPrDefault>
       <w:rPr>
@@ -2343,144 +2615,383 @@
       </w:pPr>
     </w:pPrDefault>
   </w:docDefaults>
-  <w:latentStyles w:defLockedState="0" w:defUIPriority="99" w:defSemiHidden="1" w:defUnhideWhenUsed="1" w:defQFormat="0" w:count="267">
-    <w:lsdException w:name="Normal" w:semiHidden="0" w:uiPriority="0" w:unhideWhenUsed="0" w:qFormat="1"/>
-    <w:lsdException w:name="heading 1" w:semiHidden="0" w:uiPriority="9" w:unhideWhenUsed="0" w:qFormat="1"/>
-    <w:lsdException w:name="heading 2" w:uiPriority="9" w:qFormat="1"/>
-    <w:lsdException w:name="heading 3" w:uiPriority="9" w:qFormat="1"/>
-    <w:lsdException w:name="heading 4" w:uiPriority="9" w:qFormat="1"/>
-    <w:lsdException w:name="heading 5" w:uiPriority="9" w:qFormat="1"/>
-    <w:lsdException w:name="heading 6" w:uiPriority="9" w:qFormat="1"/>
-    <w:lsdException w:name="heading 7" w:uiPriority="9" w:qFormat="1"/>
-    <w:lsdException w:name="heading 8" w:uiPriority="9" w:qFormat="1"/>
-    <w:lsdException w:name="heading 9" w:uiPriority="9" w:qFormat="1"/>
-    <w:lsdException w:name="toc 1" w:uiPriority="39"/>
-    <w:lsdException w:name="toc 2" w:uiPriority="39"/>
-    <w:lsdException w:name="toc 3" w:uiPriority="39"/>
-    <w:lsdException w:name="toc 4" w:uiPriority="39"/>
-    <w:lsdException w:name="toc 5" w:uiPriority="39"/>
-    <w:lsdException w:name="toc 6" w:uiPriority="39"/>
-    <w:lsdException w:name="toc 7" w:uiPriority="39"/>
-    <w:lsdException w:name="toc 8" w:uiPriority="39"/>
-    <w:lsdException w:name="toc 9" w:uiPriority="39"/>
-    <w:lsdException w:name="caption" w:uiPriority="35" w:qFormat="1"/>
-    <w:lsdException w:name="Title" w:semiHidden="0" w:uiPriority="10" w:unhideWhenUsed="0" w:qFormat="1"/>
-    <w:lsdException w:name="Default Paragraph Font" w:uiPriority="1"/>
-    <w:lsdException w:name="Subtitle" w:semiHidden="0" w:uiPriority="11" w:unhideWhenUsed="0" w:qFormat="1"/>
-    <w:lsdException w:name="Strong" w:semiHidden="0" w:uiPriority="22" w:unhideWhenUsed="0" w:qFormat="1"/>
-    <w:lsdException w:name="Emphasis" w:semiHidden="0" w:uiPriority="20" w:unhideWhenUsed="0" w:qFormat="1"/>
-    <w:lsdException w:name="Table Grid" w:semiHidden="0" w:uiPriority="39" w:unhideWhenUsed="0"/>
-    <w:lsdException w:name="Placeholder Text" w:unhideWhenUsed="0"/>
-    <w:lsdException w:name="No Spacing" w:semiHidden="0" w:uiPriority="1" w:unhideWhenUsed="0" w:qFormat="1"/>
-    <w:lsdException w:name="Light Shading" w:semiHidden="0" w:uiPriority="60" w:unhideWhenUsed="0"/>
-    <w:lsdException w:name="Light List" w:semiHidden="0" w:uiPriority="61" w:unhideWhenUsed="0"/>
-    <w:lsdException w:name="Light Grid" w:semiHidden="0" w:uiPriority="62" w:unhideWhenUsed="0"/>
-    <w:lsdException w:name="Medium Shading 1" w:semiHidden="0" w:uiPriority="63" w:unhideWhenUsed="0"/>
-    <w:lsdException w:name="Medium Shading 2" w:semiHidden="0" w:uiPriority="64" w:unhideWhenUsed="0"/>
-    <w:lsdException w:name="Medium List 1" w:semiHidden="0" w:uiPriority="65" w:unhideWhenUsed="0"/>
-    <w:lsdException w:name="Medium List 2" w:semiHidden="0" w:uiPriority="66" w:unhideWhenUsed="0"/>
-    <w:lsdException w:name="Medium Grid 1" w:semiHidden="0" w:uiPriority="67" w:unhideWhenUsed="0"/>
-    <w:lsdException w:name="Medium Grid 2" w:semiHidden="0" w:uiPriority="68" w:unhideWhenUsed="0"/>
-    <w:lsdException w:name="Medium Grid 3" w:semiHidden="0" w:uiPriority="69" w:unhideWhenUsed="0"/>
-    <w:lsdException w:name="Dark List" w:semiHidden="0" w:uiPriority="70" w:unhideWhenUsed="0"/>
-    <w:lsdException w:name="Colorful Shading" w:semiHidden="0" w:uiPriority="71" w:unhideWhenUsed="0"/>
-    <w:lsdException w:name="Colorful List" w:semiHidden="0" w:uiPriority="72" w:unhideWhenUsed="0"/>
-    <w:lsdException w:name="Colorful Grid" w:semiHidden="0" w:uiPriority="73" w:unhideWhenUsed="0"/>
-    <w:lsdException w:name="Light Shading Accent 1" w:semiHidden="0" w:uiPriority="60" w:unhideWhenUsed="0"/>
-    <w:lsdException w:name="Light List Accent 1" w:semiHidden="0" w:uiPriority="61" w:unhideWhenUsed="0"/>
-    <w:lsdException w:name="Light Grid Accent 1" w:semiHidden="0" w:uiPriority="62" w:unhideWhenUsed="0"/>
-    <w:lsdException w:name="Medium Shading 1 Accent 1" w:semiHidden="0" w:uiPriority="63" w:unhideWhenUsed="0"/>
-    <w:lsdException w:name="Medium Shading 2 Accent 1" w:semiHidden="0" w:uiPriority="64" w:unhideWhenUsed="0"/>
-    <w:lsdException w:name="Medium List 1 Accent 1" w:semiHidden="0" w:uiPriority="65" w:unhideWhenUsed="0"/>
-    <w:lsdException w:name="Revision" w:unhideWhenUsed="0"/>
-    <w:lsdException w:name="List Paragraph" w:semiHidden="0" w:uiPriority="34" w:unhideWhenUsed="0" w:qFormat="1"/>
-    <w:lsdException w:name="Quote" w:semiHidden="0" w:uiPriority="29" w:unhideWhenUsed="0" w:qFormat="1"/>
-    <w:lsdException w:name="Intense Quote" w:semiHidden="0" w:uiPriority="30" w:unhideWhenUsed="0" w:qFormat="1"/>
-    <w:lsdException w:name="Medium List 2 Accent 1" w:semiHidden="0" w:uiPriority="66" w:unhideWhenUsed="0"/>
-    <w:lsdException w:name="Medium Grid 1 Accent 1" w:semiHidden="0" w:uiPriority="67" w:unhideWhenUsed="0"/>
-    <w:lsdException w:name="Medium Grid 2 Accent 1" w:semiHidden="0" w:uiPriority="68" w:unhideWhenUsed="0"/>
-    <w:lsdException w:name="Medium Grid 3 Accent 1" w:semiHidden="0" w:uiPriority="69" w:unhideWhenUsed="0"/>
-    <w:lsdException w:name="Dark List Accent 1" w:semiHidden="0" w:uiPriority="70" w:unhideWhenUsed="0"/>
-    <w:lsdException w:name="Colorful Shading Accent 1" w:semiHidden="0" w:uiPriority="71" w:unhideWhenUsed="0"/>
-    <w:lsdException w:name="Colorful List Accent 1" w:semiHidden="0" w:uiPriority="72" w:unhideWhenUsed="0"/>
-    <w:lsdException w:name="Colorful Grid Accent 1" w:semiHidden="0" w:uiPriority="73" w:unhideWhenUsed="0"/>
-    <w:lsdException w:name="Light Shading Accent 2" w:semiHidden="0" w:uiPriority="60" w:unhideWhenUsed="0"/>
-    <w:lsdException w:name="Light List Accent 2" w:semiHidden="0" w:uiPriority="61" w:unhideWhenUsed="0"/>
-    <w:lsdException w:name="Light Grid Accent 2" w:semiHidden="0" w:uiPriority="62" w:unhideWhenUsed="0"/>
-    <w:lsdException w:name="Medium Shading 1 Accent 2" w:semiHidden="0" w:uiPriority="63" w:unhideWhenUsed="0"/>
-    <w:lsdException w:name="Medium Shading 2 Accent 2" w:semiHidden="0" w:uiPriority="64" w:unhideWhenUsed="0"/>
-    <w:lsdException w:name="Medium List 1 Accent 2" w:semiHidden="0" w:uiPriority="65" w:unhideWhenUsed="0"/>
-    <w:lsdException w:name="Medium List 2 Accent 2" w:semiHidden="0" w:uiPriority="66" w:unhideWhenUsed="0"/>
-    <w:lsdException w:name="Medium Grid 1 Accent 2" w:semiHidden="0" w:uiPriority="67" w:unhideWhenUsed="0"/>
-    <w:lsdException w:name="Medium Grid 2 Accent 2" w:semiHidden="0" w:uiPriority="68" w:unhideWhenUsed="0"/>
-    <w:lsdException w:name="Medium Grid 3 Accent 2" w:semiHidden="0" w:uiPriority="69" w:unhideWhenUsed="0"/>
-    <w:lsdException w:name="Dark List Accent 2" w:semiHidden="0" w:uiPriority="70" w:unhideWhenUsed="0"/>
-    <w:lsdException w:name="Colorful Shading Accent 2" w:semiHidden="0" w:uiPriority="71" w:unhideWhenUsed="0"/>
-    <w:lsdException w:name="Colorful List Accent 2" w:semiHidden="0" w:uiPriority="72" w:unhideWhenUsed="0"/>
-    <w:lsdException w:name="Colorful Grid Accent 2" w:semiHidden="0" w:uiPriority="73" w:unhideWhenUsed="0"/>
-    <w:lsdException w:name="Light Shading Accent 3" w:semiHidden="0" w:uiPriority="60" w:unhideWhenUsed="0"/>
-    <w:lsdException w:name="Light List Accent 3" w:semiHidden="0" w:uiPriority="61" w:unhideWhenUsed="0"/>
-    <w:lsdException w:name="Light Grid Accent 3" w:semiHidden="0" w:uiPriority="62" w:unhideWhenUsed="0"/>
-    <w:lsdException w:name="Medium Shading 1 Accent 3" w:semiHidden="0" w:uiPriority="63" w:unhideWhenUsed="0"/>
-    <w:lsdException w:name="Medium Shading 2 Accent 3" w:semiHidden="0" w:uiPriority="64" w:unhideWhenUsed="0"/>
-    <w:lsdException w:name="Medium List 1 Accent 3" w:semiHidden="0" w:uiPriority="65" w:unhideWhenUsed="0"/>
-    <w:lsdException w:name="Medium List 2 Accent 3" w:semiHidden="0" w:uiPriority="66" w:unhideWhenUsed="0"/>
-    <w:lsdException w:name="Medium Grid 1 Accent 3" w:semiHidden="0" w:uiPriority="67" w:unhideWhenUsed="0"/>
-    <w:lsdException w:name="Medium Grid 2 Accent 3" w:semiHidden="0" w:uiPriority="68" w:unhideWhenUsed="0"/>
-    <w:lsdException w:name="Medium Grid 3 Accent 3" w:semiHidden="0" w:uiPriority="69" w:unhideWhenUsed="0"/>
-    <w:lsdException w:name="Dark List Accent 3" w:semiHidden="0" w:uiPriority="70" w:unhideWhenUsed="0"/>
-    <w:lsdException w:name="Colorful Shading Accent 3" w:semiHidden="0" w:uiPriority="71" w:unhideWhenUsed="0"/>
-    <w:lsdException w:name="Colorful List Accent 3" w:semiHidden="0" w:uiPriority="72" w:unhideWhenUsed="0"/>
-    <w:lsdException w:name="Colorful Grid Accent 3" w:semiHidden="0" w:uiPriority="73" w:unhideWhenUsed="0"/>
-    <w:lsdException w:name="Light Shading Accent 4" w:semiHidden="0" w:uiPriority="60" w:unhideWhenUsed="0"/>
-    <w:lsdException w:name="Light List Accent 4" w:semiHidden="0" w:uiPriority="61" w:unhideWhenUsed="0"/>
-    <w:lsdException w:name="Light Grid Accent 4" w:semiHidden="0" w:uiPriority="62" w:unhideWhenUsed="0"/>
-    <w:lsdException w:name="Medium Shading 1 Accent 4" w:semiHidden="0" w:uiPriority="63" w:unhideWhenUsed="0"/>
-    <w:lsdException w:name="Medium Shading 2 Accent 4" w:semiHidden="0" w:uiPriority="64" w:unhideWhenUsed="0"/>
-    <w:lsdException w:name="Medium List 1 Accent 4" w:semiHidden="0" w:uiPriority="65" w:unhideWhenUsed="0"/>
-    <w:lsdException w:name="Medium List 2 Accent 4" w:semiHidden="0" w:uiPriority="66" w:unhideWhenUsed="0"/>
-    <w:lsdException w:name="Medium Grid 1 Accent 4" w:semiHidden="0" w:uiPriority="67" w:unhideWhenUsed="0"/>
-    <w:lsdException w:name="Medium Grid 2 Accent 4" w:semiHidden="0" w:uiPriority="68" w:unhideWhenUsed="0"/>
-    <w:lsdException w:name="Medium Grid 3 Accent 4" w:semiHidden="0" w:uiPriority="69" w:unhideWhenUsed="0"/>
-    <w:lsdException w:name="Dark List Accent 4" w:semiHidden="0" w:uiPriority="70" w:unhideWhenUsed="0"/>
-    <w:lsdException w:name="Colorful Shading Accent 4" w:semiHidden="0" w:uiPriority="71" w:unhideWhenUsed="0"/>
-    <w:lsdException w:name="Colorful List Accent 4" w:semiHidden="0" w:uiPriority="72" w:unhideWhenUsed="0"/>
-    <w:lsdException w:name="Colorful Grid Accent 4" w:semiHidden="0" w:uiPriority="73" w:unhideWhenUsed="0"/>
-    <w:lsdException w:name="Light Shading Accent 5" w:semiHidden="0" w:uiPriority="60" w:unhideWhenUsed="0"/>
-    <w:lsdException w:name="Light List Accent 5" w:semiHidden="0" w:uiPriority="61" w:unhideWhenUsed="0"/>
-    <w:lsdException w:name="Light Grid Accent 5" w:semiHidden="0" w:uiPriority="62" w:unhideWhenUsed="0"/>
-    <w:lsdException w:name="Medium Shading 1 Accent 5" w:semiHidden="0" w:uiPriority="63" w:unhideWhenUsed="0"/>
-    <w:lsdException w:name="Medium Shading 2 Accent 5" w:semiHidden="0" w:uiPriority="64" w:unhideWhenUsed="0"/>
-    <w:lsdException w:name="Medium List 1 Accent 5" w:semiHidden="0" w:uiPriority="65" w:unhideWhenUsed="0"/>
-    <w:lsdException w:name="Medium List 2 Accent 5" w:semiHidden="0" w:uiPriority="66" w:unhideWhenUsed="0"/>
-    <w:lsdException w:name="Medium Grid 1 Accent 5" w:semiHidden="0" w:uiPriority="67" w:unhideWhenUsed="0"/>
-    <w:lsdException w:name="Medium Grid 2 Accent 5" w:semiHidden="0" w:uiPriority="68" w:unhideWhenUsed="0"/>
-    <w:lsdException w:name="Medium Grid 3 Accent 5" w:semiHidden="0" w:uiPriority="69" w:unhideWhenUsed="0"/>
-    <w:lsdException w:name="Dark List Accent 5" w:semiHidden="0" w:uiPriority="70" w:unhideWhenUsed="0"/>
-    <w:lsdException w:name="Colorful Shading Accent 5" w:semiHidden="0" w:uiPriority="71" w:unhideWhenUsed="0"/>
-    <w:lsdException w:name="Colorful List Accent 5" w:semiHidden="0" w:uiPriority="72" w:unhideWhenUsed="0"/>
-    <w:lsdException w:name="Colorful Grid Accent 5" w:semiHidden="0" w:uiPriority="73" w:unhideWhenUsed="0"/>
-    <w:lsdException w:name="Light Shading Accent 6" w:semiHidden="0" w:uiPriority="60" w:unhideWhenUsed="0"/>
-    <w:lsdException w:name="Light List Accent 6" w:semiHidden="0" w:uiPriority="61" w:unhideWhenUsed="0"/>
-    <w:lsdException w:name="Light Grid Accent 6" w:semiHidden="0" w:uiPriority="62" w:unhideWhenUsed="0"/>
-    <w:lsdException w:name="Medium Shading 1 Accent 6" w:semiHidden="0" w:uiPriority="63" w:unhideWhenUsed="0"/>
-    <w:lsdException w:name="Medium Shading 2 Accent 6" w:semiHidden="0" w:uiPriority="64" w:unhideWhenUsed="0"/>
-    <w:lsdException w:name="Medium List 1 Accent 6" w:semiHidden="0" w:uiPriority="65" w:unhideWhenUsed="0"/>
-    <w:lsdException w:name="Medium List 2 Accent 6" w:semiHidden="0" w:uiPriority="66" w:unhideWhenUsed="0"/>
-    <w:lsdException w:name="Medium Grid 1 Accent 6" w:semiHidden="0" w:uiPriority="67" w:unhideWhenUsed="0"/>
-    <w:lsdException w:name="Medium Grid 2 Accent 6" w:semiHidden="0" w:uiPriority="68" w:unhideWhenUsed="0"/>
-    <w:lsdException w:name="Medium Grid 3 Accent 6" w:semiHidden="0" w:uiPriority="69" w:unhideWhenUsed="0"/>
-    <w:lsdException w:name="Dark List Accent 6" w:semiHidden="0" w:uiPriority="70" w:unhideWhenUsed="0"/>
-    <w:lsdException w:name="Colorful Shading Accent 6" w:semiHidden="0" w:uiPriority="71" w:unhideWhenUsed="0"/>
-    <w:lsdException w:name="Colorful List Accent 6" w:semiHidden="0" w:uiPriority="72" w:unhideWhenUsed="0"/>
-    <w:lsdException w:name="Colorful Grid Accent 6" w:semiHidden="0" w:uiPriority="73" w:unhideWhenUsed="0"/>
-    <w:lsdException w:name="Subtle Emphasis" w:semiHidden="0" w:uiPriority="19" w:unhideWhenUsed="0" w:qFormat="1"/>
-    <w:lsdException w:name="Intense Emphasis" w:semiHidden="0" w:uiPriority="21" w:unhideWhenUsed="0" w:qFormat="1"/>
-    <w:lsdException w:name="Subtle Reference" w:semiHidden="0" w:uiPriority="31" w:unhideWhenUsed="0" w:qFormat="1"/>
-    <w:lsdException w:name="Intense Reference" w:semiHidden="0" w:uiPriority="32" w:unhideWhenUsed="0" w:qFormat="1"/>
-    <w:lsdException w:name="Book Title" w:semiHidden="0" w:uiPriority="33" w:unhideWhenUsed="0" w:qFormat="1"/>
-    <w:lsdException w:name="Bibliography" w:uiPriority="37"/>
-    <w:lsdException w:name="TOC Heading" w:uiPriority="39" w:qFormat="1"/>
+  <w:latentStyles w:defLockedState="0" w:defUIPriority="99" w:defSemiHidden="0" w:defUnhideWhenUsed="0" w:defQFormat="0" w:count="376">
+    <w:lsdException w:name="Normal" w:uiPriority="0" w:qFormat="1"/>
+    <w:lsdException w:name="heading 1" w:uiPriority="9" w:qFormat="1"/>
+    <w:lsdException w:name="heading 2" w:semiHidden="1" w:uiPriority="9" w:unhideWhenUsed="1" w:qFormat="1"/>
+    <w:lsdException w:name="heading 3" w:semiHidden="1" w:uiPriority="9" w:unhideWhenUsed="1" w:qFormat="1"/>
+    <w:lsdException w:name="heading 4" w:semiHidden="1" w:uiPriority="9" w:unhideWhenUsed="1" w:qFormat="1"/>
+    <w:lsdException w:name="heading 5" w:semiHidden="1" w:uiPriority="9" w:unhideWhenUsed="1" w:qFormat="1"/>
+    <w:lsdException w:name="heading 6" w:semiHidden="1" w:uiPriority="9" w:unhideWhenUsed="1" w:qFormat="1"/>
+    <w:lsdException w:name="heading 7" w:semiHidden="1" w:uiPriority="9" w:unhideWhenUsed="1" w:qFormat="1"/>
+    <w:lsdException w:name="heading 8" w:semiHidden="1" w:uiPriority="9" w:unhideWhenUsed="1" w:qFormat="1"/>
+    <w:lsdException w:name="heading 9" w:semiHidden="1" w:uiPriority="9" w:unhideWhenUsed="1" w:qFormat="1"/>
+    <w:lsdException w:name="index 1" w:semiHidden="1" w:unhideWhenUsed="1"/>
+    <w:lsdException w:name="index 2" w:semiHidden="1" w:unhideWhenUsed="1"/>
+    <w:lsdException w:name="index 3" w:semiHidden="1" w:unhideWhenUsed="1"/>
+    <w:lsdException w:name="index 4" w:semiHidden="1" w:unhideWhenUsed="1"/>
+    <w:lsdException w:name="index 5" w:semiHidden="1" w:unhideWhenUsed="1"/>
+    <w:lsdException w:name="index 6" w:semiHidden="1" w:unhideWhenUsed="1"/>
+    <w:lsdException w:name="index 7" w:semiHidden="1" w:unhideWhenUsed="1"/>
+    <w:lsdException w:name="index 8" w:semiHidden="1" w:unhideWhenUsed="1"/>
+    <w:lsdException w:name="index 9" w:semiHidden="1" w:unhideWhenUsed="1"/>
+    <w:lsdException w:name="toc 1" w:semiHidden="1" w:uiPriority="39" w:unhideWhenUsed="1"/>
+    <w:lsdException w:name="toc 2" w:semiHidden="1" w:uiPriority="39" w:unhideWhenUsed="1"/>
+    <w:lsdException w:name="toc 3" w:semiHidden="1" w:uiPriority="39" w:unhideWhenUsed="1"/>
+    <w:lsdException w:name="toc 4" w:semiHidden="1" w:uiPriority="39" w:unhideWhenUsed="1"/>
+    <w:lsdException w:name="toc 5" w:semiHidden="1" w:uiPriority="39" w:unhideWhenUsed="1"/>
+    <w:lsdException w:name="toc 6" w:semiHidden="1" w:uiPriority="39" w:unhideWhenUsed="1"/>
+    <w:lsdException w:name="toc 7" w:semiHidden="1" w:uiPriority="39" w:unhideWhenUsed="1"/>
+    <w:lsdException w:name="toc 8" w:semiHidden="1" w:uiPriority="39" w:unhideWhenUsed="1"/>
+    <w:lsdException w:name="toc 9" w:semiHidden="1" w:uiPriority="39" w:unhideWhenUsed="1"/>
+    <w:lsdException w:name="Normal Indent" w:semiHidden="1" w:unhideWhenUsed="1"/>
+    <w:lsdException w:name="footnote text" w:semiHidden="1" w:unhideWhenUsed="1"/>
+    <w:lsdException w:name="annotation text" w:semiHidden="1" w:unhideWhenUsed="1"/>
+    <w:lsdException w:name="header" w:semiHidden="1" w:unhideWhenUsed="1"/>
+    <w:lsdException w:name="footer" w:semiHidden="1" w:unhideWhenUsed="1"/>
+    <w:lsdException w:name="index heading" w:semiHidden="1" w:unhideWhenUsed="1"/>
+    <w:lsdException w:name="caption" w:semiHidden="1" w:uiPriority="35" w:unhideWhenUsed="1" w:qFormat="1"/>
+    <w:lsdException w:name="table of figures" w:semiHidden="1" w:unhideWhenUsed="1"/>
+    <w:lsdException w:name="envelope address" w:semiHidden="1" w:unhideWhenUsed="1"/>
+    <w:lsdException w:name="envelope return" w:semiHidden="1" w:unhideWhenUsed="1"/>
+    <w:lsdException w:name="footnote reference" w:semiHidden="1" w:unhideWhenUsed="1"/>
+    <w:lsdException w:name="annotation reference" w:semiHidden="1" w:unhideWhenUsed="1"/>
+    <w:lsdException w:name="line number" w:semiHidden="1" w:unhideWhenUsed="1"/>
+    <w:lsdException w:name="page number" w:semiHidden="1" w:unhideWhenUsed="1"/>
+    <w:lsdException w:name="endnote reference" w:semiHidden="1" w:unhideWhenUsed="1"/>
+    <w:lsdException w:name="endnote text" w:semiHidden="1" w:unhideWhenUsed="1"/>
+    <w:lsdException w:name="table of authorities" w:semiHidden="1" w:unhideWhenUsed="1"/>
+    <w:lsdException w:name="macro" w:semiHidden="1" w:unhideWhenUsed="1"/>
+    <w:lsdException w:name="toa heading" w:semiHidden="1" w:unhideWhenUsed="1"/>
+    <w:lsdException w:name="List" w:semiHidden="1" w:unhideWhenUsed="1"/>
+    <w:lsdException w:name="List Bullet" w:semiHidden="1" w:unhideWhenUsed="1"/>
+    <w:lsdException w:name="List Number" w:semiHidden="1" w:unhideWhenUsed="1"/>
+    <w:lsdException w:name="List 2" w:semiHidden="1" w:unhideWhenUsed="1"/>
+    <w:lsdException w:name="List 3" w:semiHidden="1" w:unhideWhenUsed="1"/>
+    <w:lsdException w:name="List 4" w:semiHidden="1" w:unhideWhenUsed="1"/>
+    <w:lsdException w:name="List 5" w:semiHidden="1" w:unhideWhenUsed="1"/>
+    <w:lsdException w:name="List Bullet 2" w:semiHidden="1" w:unhideWhenUsed="1"/>
+    <w:lsdException w:name="List Bullet 3" w:semiHidden="1" w:unhideWhenUsed="1"/>
+    <w:lsdException w:name="List Bullet 4" w:semiHidden="1" w:unhideWhenUsed="1"/>
+    <w:lsdException w:name="List Bullet 5" w:semiHidden="1" w:unhideWhenUsed="1"/>
+    <w:lsdException w:name="List Number 2" w:semiHidden="1" w:unhideWhenUsed="1"/>
+    <w:lsdException w:name="List Number 3" w:semiHidden="1" w:unhideWhenUsed="1"/>
+    <w:lsdException w:name="List Number 4" w:semiHidden="1" w:unhideWhenUsed="1"/>
+    <w:lsdException w:name="List Number 5" w:semiHidden="1" w:unhideWhenUsed="1"/>
+    <w:lsdException w:name="Title" w:uiPriority="10" w:qFormat="1"/>
+    <w:lsdException w:name="Closing" w:semiHidden="1" w:unhideWhenUsed="1"/>
+    <w:lsdException w:name="Signature" w:semiHidden="1" w:unhideWhenUsed="1"/>
+    <w:lsdException w:name="Default Paragraph Font" w:semiHidden="1" w:uiPriority="1" w:unhideWhenUsed="1"/>
+    <w:lsdException w:name="Body Text" w:semiHidden="1" w:unhideWhenUsed="1"/>
+    <w:lsdException w:name="Body Text Indent" w:semiHidden="1" w:unhideWhenUsed="1"/>
+    <w:lsdException w:name="List Continue" w:semiHidden="1" w:unhideWhenUsed="1"/>
+    <w:lsdException w:name="List Continue 2" w:semiHidden="1" w:unhideWhenUsed="1"/>
+    <w:lsdException w:name="List Continue 3" w:semiHidden="1" w:unhideWhenUsed="1"/>
+    <w:lsdException w:name="List Continue 4" w:semiHidden="1" w:unhideWhenUsed="1"/>
+    <w:lsdException w:name="List Continue 5" w:semiHidden="1" w:unhideWhenUsed="1"/>
+    <w:lsdException w:name="Message Header" w:semiHidden="1" w:unhideWhenUsed="1"/>
+    <w:lsdException w:name="Subtitle" w:uiPriority="11" w:qFormat="1"/>
+    <w:lsdException w:name="Salutation" w:semiHidden="1" w:unhideWhenUsed="1"/>
+    <w:lsdException w:name="Date" w:semiHidden="1" w:unhideWhenUsed="1"/>
+    <w:lsdException w:name="Body Text First Indent" w:semiHidden="1" w:unhideWhenUsed="1"/>
+    <w:lsdException w:name="Body Text First Indent 2" w:semiHidden="1" w:unhideWhenUsed="1"/>
+    <w:lsdException w:name="Note Heading" w:semiHidden="1" w:unhideWhenUsed="1"/>
+    <w:lsdException w:name="Body Text 2" w:semiHidden="1" w:unhideWhenUsed="1"/>
+    <w:lsdException w:name="Body Text 3" w:semiHidden="1" w:unhideWhenUsed="1"/>
+    <w:lsdException w:name="Body Text Indent 2" w:semiHidden="1" w:unhideWhenUsed="1"/>
+    <w:lsdException w:name="Body Text Indent 3" w:semiHidden="1" w:unhideWhenUsed="1"/>
+    <w:lsdException w:name="Block Text" w:semiHidden="1" w:unhideWhenUsed="1"/>
+    <w:lsdException w:name="Hyperlink" w:semiHidden="1" w:unhideWhenUsed="1"/>
+    <w:lsdException w:name="FollowedHyperlink" w:semiHidden="1" w:unhideWhenUsed="1"/>
+    <w:lsdException w:name="Strong" w:uiPriority="22" w:qFormat="1"/>
+    <w:lsdException w:name="Emphasis" w:uiPriority="20" w:qFormat="1"/>
+    <w:lsdException w:name="Document Map" w:semiHidden="1" w:unhideWhenUsed="1"/>
+    <w:lsdException w:name="Plain Text" w:semiHidden="1" w:unhideWhenUsed="1"/>
+    <w:lsdException w:name="E-mail Signature" w:semiHidden="1" w:unhideWhenUsed="1"/>
+    <w:lsdException w:name="HTML Top of Form" w:semiHidden="1" w:unhideWhenUsed="1"/>
+    <w:lsdException w:name="HTML Bottom of Form" w:semiHidden="1" w:unhideWhenUsed="1"/>
+    <w:lsdException w:name="Normal (Web)" w:semiHidden="1" w:unhideWhenUsed="1"/>
+    <w:lsdException w:name="HTML Acronym" w:semiHidden="1" w:unhideWhenUsed="1"/>
+    <w:lsdException w:name="HTML Address" w:semiHidden="1" w:unhideWhenUsed="1"/>
+    <w:lsdException w:name="HTML Cite" w:semiHidden="1" w:unhideWhenUsed="1"/>
+    <w:lsdException w:name="HTML Code" w:semiHidden="1" w:unhideWhenUsed="1"/>
+    <w:lsdException w:name="HTML Definition" w:semiHidden="1" w:unhideWhenUsed="1"/>
+    <w:lsdException w:name="HTML Keyboard" w:semiHidden="1" w:unhideWhenUsed="1"/>
+    <w:lsdException w:name="HTML Preformatted" w:semiHidden="1" w:unhideWhenUsed="1"/>
+    <w:lsdException w:name="HTML Sample" w:semiHidden="1" w:unhideWhenUsed="1"/>
+    <w:lsdException w:name="HTML Typewriter" w:semiHidden="1" w:unhideWhenUsed="1"/>
+    <w:lsdException w:name="HTML Variable" w:semiHidden="1" w:unhideWhenUsed="1"/>
+    <w:lsdException w:name="Normal Table" w:semiHidden="1" w:unhideWhenUsed="1"/>
+    <w:lsdException w:name="annotation subject" w:semiHidden="1" w:unhideWhenUsed="1"/>
+    <w:lsdException w:name="No List" w:semiHidden="1" w:unhideWhenUsed="1"/>
+    <w:lsdException w:name="Outline List 1" w:semiHidden="1" w:unhideWhenUsed="1"/>
+    <w:lsdException w:name="Outline List 2" w:semiHidden="1" w:unhideWhenUsed="1"/>
+    <w:lsdException w:name="Outline List 3" w:semiHidden="1" w:unhideWhenUsed="1"/>
+    <w:lsdException w:name="Table Simple 1" w:semiHidden="1" w:unhideWhenUsed="1"/>
+    <w:lsdException w:name="Table Simple 2" w:semiHidden="1" w:unhideWhenUsed="1"/>
+    <w:lsdException w:name="Table Simple 3" w:semiHidden="1" w:unhideWhenUsed="1"/>
+    <w:lsdException w:name="Table Classic 1" w:semiHidden="1" w:unhideWhenUsed="1"/>
+    <w:lsdException w:name="Table Classic 2" w:semiHidden="1" w:unhideWhenUsed="1"/>
+    <w:lsdException w:name="Table Classic 3" w:semiHidden="1" w:unhideWhenUsed="1"/>
+    <w:lsdException w:name="Table Classic 4" w:semiHidden="1" w:unhideWhenUsed="1"/>
+    <w:lsdException w:name="Table Colorful 1" w:semiHidden="1" w:unhideWhenUsed="1"/>
+    <w:lsdException w:name="Table Colorful 2" w:semiHidden="1" w:unhideWhenUsed="1"/>
+    <w:lsdException w:name="Table Colorful 3" w:semiHidden="1" w:unhideWhenUsed="1"/>
+    <w:lsdException w:name="Table Columns 1" w:semiHidden="1" w:unhideWhenUsed="1"/>
+    <w:lsdException w:name="Table Columns 2" w:semiHidden="1" w:unhideWhenUsed="1"/>
+    <w:lsdException w:name="Table Columns 3" w:semiHidden="1" w:unhideWhenUsed="1"/>
+    <w:lsdException w:name="Table Columns 4" w:semiHidden="1" w:unhideWhenUsed="1"/>
+    <w:lsdException w:name="Table Columns 5" w:semiHidden="1" w:unhideWhenUsed="1"/>
+    <w:lsdException w:name="Table Grid 1" w:semiHidden="1" w:unhideWhenUsed="1"/>
+    <w:lsdException w:name="Table Grid 2" w:semiHidden="1" w:unhideWhenUsed="1"/>
+    <w:lsdException w:name="Table Grid 3" w:semiHidden="1" w:unhideWhenUsed="1"/>
+    <w:lsdException w:name="Table Grid 4" w:semiHidden="1" w:unhideWhenUsed="1"/>
+    <w:lsdException w:name="Table Grid 5" w:semiHidden="1" w:unhideWhenUsed="1"/>
+    <w:lsdException w:name="Table Grid 6" w:semiHidden="1" w:unhideWhenUsed="1"/>
+    <w:lsdException w:name="Table Grid 7" w:semiHidden="1" w:unhideWhenUsed="1"/>
+    <w:lsdException w:name="Table Grid 8" w:semiHidden="1" w:unhideWhenUsed="1"/>
+    <w:lsdException w:name="Table List 1" w:semiHidden="1" w:unhideWhenUsed="1"/>
+    <w:lsdException w:name="Table List 2" w:semiHidden="1" w:unhideWhenUsed="1"/>
+    <w:lsdException w:name="Table List 3" w:semiHidden="1" w:unhideWhenUsed="1"/>
+    <w:lsdException w:name="Table List 4" w:semiHidden="1" w:unhideWhenUsed="1"/>
+    <w:lsdException w:name="Table List 5" w:semiHidden="1" w:unhideWhenUsed="1"/>
+    <w:lsdException w:name="Table List 6" w:semiHidden="1" w:unhideWhenUsed="1"/>
+    <w:lsdException w:name="Table List 7" w:semiHidden="1" w:unhideWhenUsed="1"/>
+    <w:lsdException w:name="Table List 8" w:semiHidden="1" w:unhideWhenUsed="1"/>
+    <w:lsdException w:name="Table 3D effects 1" w:semiHidden="1" w:unhideWhenUsed="1"/>
+    <w:lsdException w:name="Table 3D effects 2" w:semiHidden="1" w:unhideWhenUsed="1"/>
+    <w:lsdException w:name="Table 3D effects 3" w:semiHidden="1" w:unhideWhenUsed="1"/>
+    <w:lsdException w:name="Table Contemporary" w:semiHidden="1" w:unhideWhenUsed="1"/>
+    <w:lsdException w:name="Table Elegant" w:semiHidden="1" w:unhideWhenUsed="1"/>
+    <w:lsdException w:name="Table Professional" w:semiHidden="1" w:unhideWhenUsed="1"/>
+    <w:lsdException w:name="Table Subtle 1" w:semiHidden="1" w:unhideWhenUsed="1"/>
+    <w:lsdException w:name="Table Subtle 2" w:semiHidden="1" w:unhideWhenUsed="1"/>
+    <w:lsdException w:name="Table Web 1" w:semiHidden="1" w:unhideWhenUsed="1"/>
+    <w:lsdException w:name="Table Web 2" w:semiHidden="1" w:unhideWhenUsed="1"/>
+    <w:lsdException w:name="Table Web 3" w:semiHidden="1" w:unhideWhenUsed="1"/>
+    <w:lsdException w:name="Balloon Text" w:semiHidden="1" w:unhideWhenUsed="1"/>
+    <w:lsdException w:name="Table Grid" w:uiPriority="39"/>
+    <w:lsdException w:name="Table Theme" w:semiHidden="1" w:unhideWhenUsed="1"/>
+    <w:lsdException w:name="Placeholder Text" w:semiHidden="1"/>
+    <w:lsdException w:name="No Spacing" w:uiPriority="1" w:qFormat="1"/>
+    <w:lsdException w:name="Light Shading" w:uiPriority="60"/>
+    <w:lsdException w:name="Light List" w:uiPriority="61"/>
+    <w:lsdException w:name="Light Grid" w:uiPriority="62"/>
+    <w:lsdException w:name="Medium Shading 1" w:uiPriority="63"/>
+    <w:lsdException w:name="Medium Shading 2" w:uiPriority="64"/>
+    <w:lsdException w:name="Medium List 1" w:uiPriority="65"/>
+    <w:lsdException w:name="Medium List 2" w:uiPriority="66"/>
+    <w:lsdException w:name="Medium Grid 1" w:uiPriority="67"/>
+    <w:lsdException w:name="Medium Grid 2" w:uiPriority="68"/>
+    <w:lsdException w:name="Medium Grid 3" w:uiPriority="69"/>
+    <w:lsdException w:name="Dark List" w:uiPriority="70"/>
+    <w:lsdException w:name="Colorful Shading" w:uiPriority="71"/>
+    <w:lsdException w:name="Colorful List" w:uiPriority="72"/>
+    <w:lsdException w:name="Colorful Grid" w:uiPriority="73"/>
+    <w:lsdException w:name="Light Shading Accent 1" w:uiPriority="60"/>
+    <w:lsdException w:name="Light List Accent 1" w:uiPriority="61"/>
+    <w:lsdException w:name="Light Grid Accent 1" w:uiPriority="62"/>
+    <w:lsdException w:name="Medium Shading 1 Accent 1" w:uiPriority="63"/>
+    <w:lsdException w:name="Medium Shading 2 Accent 1" w:uiPriority="64"/>
+    <w:lsdException w:name="Medium List 1 Accent 1" w:uiPriority="65"/>
+    <w:lsdException w:name="Revision" w:semiHidden="1"/>
+    <w:lsdException w:name="List Paragraph" w:uiPriority="34" w:qFormat="1"/>
+    <w:lsdException w:name="Quote" w:uiPriority="29" w:qFormat="1"/>
+    <w:lsdException w:name="Intense Quote" w:uiPriority="30" w:qFormat="1"/>
+    <w:lsdException w:name="Medium List 2 Accent 1" w:uiPriority="66"/>
+    <w:lsdException w:name="Medium Grid 1 Accent 1" w:uiPriority="67"/>
+    <w:lsdException w:name="Medium Grid 2 Accent 1" w:uiPriority="68"/>
+    <w:lsdException w:name="Medium Grid 3 Accent 1" w:uiPriority="69"/>
+    <w:lsdException w:name="Dark List Accent 1" w:uiPriority="70"/>
+    <w:lsdException w:name="Colorful Shading Accent 1" w:uiPriority="71"/>
+    <w:lsdException w:name="Colorful List Accent 1" w:uiPriority="72"/>
+    <w:lsdException w:name="Colorful Grid Accent 1" w:uiPriority="73"/>
+    <w:lsdException w:name="Light Shading Accent 2" w:uiPriority="60"/>
+    <w:lsdException w:name="Light List Accent 2" w:uiPriority="61"/>
+    <w:lsdException w:name="Light Grid Accent 2" w:uiPriority="62"/>
+    <w:lsdException w:name="Medium Shading 1 Accent 2" w:uiPriority="63"/>
+    <w:lsdException w:name="Medium Shading 2 Accent 2" w:uiPriority="64"/>
+    <w:lsdException w:name="Medium List 1 Accent 2" w:uiPriority="65"/>
+    <w:lsdException w:name="Medium List 2 Accent 2" w:uiPriority="66"/>
+    <w:lsdException w:name="Medium Grid 1 Accent 2" w:uiPriority="67"/>
+    <w:lsdException w:name="Medium Grid 2 Accent 2" w:uiPriority="68"/>
+    <w:lsdException w:name="Medium Grid 3 Accent 2" w:uiPriority="69"/>
+    <w:lsdException w:name="Dark List Accent 2" w:uiPriority="70"/>
+    <w:lsdException w:name="Colorful Shading Accent 2" w:uiPriority="71"/>
+    <w:lsdException w:name="Colorful List Accent 2" w:uiPriority="72"/>
+    <w:lsdException w:name="Colorful Grid Accent 2" w:uiPriority="73"/>
+    <w:lsdException w:name="Light Shading Accent 3" w:uiPriority="60"/>
+    <w:lsdException w:name="Light List Accent 3" w:uiPriority="61"/>
+    <w:lsdException w:name="Light Grid Accent 3" w:uiPriority="62"/>
+    <w:lsdException w:name="Medium Shading 1 Accent 3" w:uiPriority="63"/>
+    <w:lsdException w:name="Medium Shading 2 Accent 3" w:uiPriority="64"/>
+    <w:lsdException w:name="Medium List 1 Accent 3" w:uiPriority="65"/>
+    <w:lsdException w:name="Medium List 2 Accent 3" w:uiPriority="66"/>
+    <w:lsdException w:name="Medium Grid 1 Accent 3" w:uiPriority="67"/>
+    <w:lsdException w:name="Medium Grid 2 Accent 3" w:uiPriority="68"/>
+    <w:lsdException w:name="Medium Grid 3 Accent 3" w:uiPriority="69"/>
+    <w:lsdException w:name="Dark List Accent 3" w:uiPriority="70"/>
+    <w:lsdException w:name="Colorful Shading Accent 3" w:uiPriority="71"/>
+    <w:lsdException w:name="Colorful List Accent 3" w:uiPriority="72"/>
+    <w:lsdException w:name="Colorful Grid Accent 3" w:uiPriority="73"/>
+    <w:lsdException w:name="Light Shading Accent 4" w:uiPriority="60"/>
+    <w:lsdException w:name="Light List Accent 4" w:uiPriority="61"/>
+    <w:lsdException w:name="Light Grid Accent 4" w:uiPriority="62"/>
+    <w:lsdException w:name="Medium Shading 1 Accent 4" w:uiPriority="63"/>
+    <w:lsdException w:name="Medium Shading 2 Accent 4" w:uiPriority="64"/>
+    <w:lsdException w:name="Medium List 1 Accent 4" w:uiPriority="65"/>
+    <w:lsdException w:name="Medium List 2 Accent 4" w:uiPriority="66"/>
+    <w:lsdException w:name="Medium Grid 1 Accent 4" w:uiPriority="67"/>
+    <w:lsdException w:name="Medium Grid 2 Accent 4" w:uiPriority="68"/>
+    <w:lsdException w:name="Medium Grid 3 Accent 4" w:uiPriority="69"/>
+    <w:lsdException w:name="Dark List Accent 4" w:uiPriority="70"/>
+    <w:lsdException w:name="Colorful Shading Accent 4" w:uiPriority="71"/>
+    <w:lsdException w:name="Colorful List Accent 4" w:uiPriority="72"/>
+    <w:lsdException w:name="Colorful Grid Accent 4" w:uiPriority="73"/>
+    <w:lsdException w:name="Light Shading Accent 5" w:uiPriority="60"/>
+    <w:lsdException w:name="Light List Accent 5" w:uiPriority="61"/>
+    <w:lsdException w:name="Light Grid Accent 5" w:uiPriority="62"/>
+    <w:lsdException w:name="Medium Shading 1 Accent 5" w:uiPriority="63"/>
+    <w:lsdException w:name="Medium Shading 2 Accent 5" w:uiPriority="64"/>
+    <w:lsdException w:name="Medium List 1 Accent 5" w:uiPriority="65"/>
+    <w:lsdException w:name="Medium List 2 Accent 5" w:uiPriority="66"/>
+    <w:lsdException w:name="Medium Grid 1 Accent 5" w:uiPriority="67"/>
+    <w:lsdException w:name="Medium Grid 2 Accent 5" w:uiPriority="68"/>
+    <w:lsdException w:name="Medium Grid 3 Accent 5" w:uiPriority="69"/>
+    <w:lsdException w:name="Dark List Accent 5" w:uiPriority="70"/>
+    <w:lsdException w:name="Colorful Shading Accent 5" w:uiPriority="71"/>
+    <w:lsdException w:name="Colorful List Accent 5" w:uiPriority="72"/>
+    <w:lsdException w:name="Colorful Grid Accent 5" w:uiPriority="73"/>
+    <w:lsdException w:name="Light Shading Accent 6" w:uiPriority="60"/>
+    <w:lsdException w:name="Light List Accent 6" w:uiPriority="61"/>
+    <w:lsdException w:name="Light Grid Accent 6" w:uiPriority="62"/>
+    <w:lsdException w:name="Medium Shading 1 Accent 6" w:uiPriority="63"/>
+    <w:lsdException w:name="Medium Shading 2 Accent 6" w:uiPriority="64"/>
+    <w:lsdException w:name="Medium List 1 Accent 6" w:uiPriority="65"/>
+    <w:lsdException w:name="Medium List 2 Accent 6" w:uiPriority="66"/>
+    <w:lsdException w:name="Medium Grid 1 Accent 6" w:uiPriority="67"/>
+    <w:lsdException w:name="Medium Grid 2 Accent 6" w:uiPriority="68"/>
+    <w:lsdException w:name="Medium Grid 3 Accent 6" w:uiPriority="69"/>
+    <w:lsdException w:name="Dark List Accent 6" w:uiPriority="70"/>
+    <w:lsdException w:name="Colorful Shading Accent 6" w:uiPriority="71"/>
+    <w:lsdException w:name="Colorful List Accent 6" w:uiPriority="72"/>
+    <w:lsdException w:name="Colorful Grid Accent 6" w:uiPriority="73"/>
+    <w:lsdException w:name="Subtle Emphasis" w:uiPriority="19" w:qFormat="1"/>
+    <w:lsdException w:name="Intense Emphasis" w:uiPriority="21" w:qFormat="1"/>
+    <w:lsdException w:name="Subtle Reference" w:uiPriority="31" w:qFormat="1"/>
+    <w:lsdException w:name="Intense Reference" w:uiPriority="32" w:qFormat="1"/>
+    <w:lsdException w:name="Book Title" w:uiPriority="33" w:qFormat="1"/>
+    <w:lsdException w:name="Bibliography" w:semiHidden="1" w:uiPriority="37" w:unhideWhenUsed="1"/>
+    <w:lsdException w:name="TOC Heading" w:semiHidden="1" w:uiPriority="39" w:unhideWhenUsed="1" w:qFormat="1"/>
+    <w:lsdException w:name="Plain Table 1" w:uiPriority="41"/>
+    <w:lsdException w:name="Plain Table 2" w:uiPriority="42"/>
+    <w:lsdException w:name="Plain Table 3" w:uiPriority="43"/>
+    <w:lsdException w:name="Plain Table 4" w:uiPriority="44"/>
+    <w:lsdException w:name="Plain Table 5" w:uiPriority="45"/>
+    <w:lsdException w:name="Grid Table Light" w:uiPriority="40"/>
+    <w:lsdException w:name="Grid Table 1 Light" w:uiPriority="46"/>
+    <w:lsdException w:name="Grid Table 2" w:uiPriority="47"/>
+    <w:lsdException w:name="Grid Table 3" w:uiPriority="48"/>
+    <w:lsdException w:name="Grid Table 4" w:uiPriority="49"/>
+    <w:lsdException w:name="Grid Table 5 Dark" w:uiPriority="50"/>
+    <w:lsdException w:name="Grid Table 6 Colorful" w:uiPriority="51"/>
+    <w:lsdException w:name="Grid Table 7 Colorful" w:uiPriority="52"/>
+    <w:lsdException w:name="Grid Table 1 Light Accent 1" w:uiPriority="46"/>
+    <w:lsdException w:name="Grid Table 2 Accent 1" w:uiPriority="47"/>
+    <w:lsdException w:name="Grid Table 3 Accent 1" w:uiPriority="48"/>
+    <w:lsdException w:name="Grid Table 4 Accent 1" w:uiPriority="49"/>
+    <w:lsdException w:name="Grid Table 5 Dark Accent 1" w:uiPriority="50"/>
+    <w:lsdException w:name="Grid Table 6 Colorful Accent 1" w:uiPriority="51"/>
+    <w:lsdException w:name="Grid Table 7 Colorful Accent 1" w:uiPriority="52"/>
+    <w:lsdException w:name="Grid Table 1 Light Accent 2" w:uiPriority="46"/>
+    <w:lsdException w:name="Grid Table 2 Accent 2" w:uiPriority="47"/>
+    <w:lsdException w:name="Grid Table 3 Accent 2" w:uiPriority="48"/>
+    <w:lsdException w:name="Grid Table 4 Accent 2" w:uiPriority="49"/>
+    <w:lsdException w:name="Grid Table 5 Dark Accent 2" w:uiPriority="50"/>
+    <w:lsdException w:name="Grid Table 6 Colorful Accent 2" w:uiPriority="51"/>
+    <w:lsdException w:name="Grid Table 7 Colorful Accent 2" w:uiPriority="52"/>
+    <w:lsdException w:name="Grid Table 1 Light Accent 3" w:uiPriority="46"/>
+    <w:lsdException w:name="Grid Table 2 Accent 3" w:uiPriority="47"/>
+    <w:lsdException w:name="Grid Table 3 Accent 3" w:uiPriority="48"/>
+    <w:lsdException w:name="Grid Table 4 Accent 3" w:uiPriority="49"/>
+    <w:lsdException w:name="Grid Table 5 Dark Accent 3" w:uiPriority="50"/>
+    <w:lsdException w:name="Grid Table 6 Colorful Accent 3" w:uiPriority="51"/>
+    <w:lsdException w:name="Grid Table 7 Colorful Accent 3" w:uiPriority="52"/>
+    <w:lsdException w:name="Grid Table 1 Light Accent 4" w:uiPriority="46"/>
+    <w:lsdException w:name="Grid Table 2 Accent 4" w:uiPriority="47"/>
+    <w:lsdException w:name="Grid Table 3 Accent 4" w:uiPriority="48"/>
+    <w:lsdException w:name="Grid Table 4 Accent 4" w:uiPriority="49"/>
+    <w:lsdException w:name="Grid Table 5 Dark Accent 4" w:uiPriority="50"/>
+    <w:lsdException w:name="Grid Table 6 Colorful Accent 4" w:uiPriority="51"/>
+    <w:lsdException w:name="Grid Table 7 Colorful Accent 4" w:uiPriority="52"/>
+    <w:lsdException w:name="Grid Table 1 Light Accent 5" w:uiPriority="46"/>
+    <w:lsdException w:name="Grid Table 2 Accent 5" w:uiPriority="47"/>
+    <w:lsdException w:name="Grid Table 3 Accent 5" w:uiPriority="48"/>
+    <w:lsdException w:name="Grid Table 4 Accent 5" w:uiPriority="49"/>
+    <w:lsdException w:name="Grid Table 5 Dark Accent 5" w:uiPriority="50"/>
+    <w:lsdException w:name="Grid Table 6 Colorful Accent 5" w:uiPriority="51"/>
+    <w:lsdException w:name="Grid Table 7 Colorful Accent 5" w:uiPriority="52"/>
+    <w:lsdException w:name="Grid Table 1 Light Accent 6" w:uiPriority="46"/>
+    <w:lsdException w:name="Grid Table 2 Accent 6" w:uiPriority="47"/>
+    <w:lsdException w:name="Grid Table 3 Accent 6" w:uiPriority="48"/>
+    <w:lsdException w:name="Grid Table 4 Accent 6" w:uiPriority="49"/>
+    <w:lsdException w:name="Grid Table 5 Dark Accent 6" w:uiPriority="50"/>
+    <w:lsdException w:name="Grid Table 6 Colorful Accent 6" w:uiPriority="51"/>
+    <w:lsdException w:name="Grid Table 7 Colorful Accent 6" w:uiPriority="52"/>
+    <w:lsdException w:name="List Table 1 Light" w:uiPriority="46"/>
+    <w:lsdException w:name="List Table 2" w:uiPriority="47"/>
+    <w:lsdException w:name="List Table 3" w:uiPriority="48"/>
+    <w:lsdException w:name="List Table 4" w:uiPriority="49"/>
+    <w:lsdException w:name="List Table 5 Dark" w:uiPriority="50"/>
+    <w:lsdException w:name="List Table 6 Colorful" w:uiPriority="51"/>
+    <w:lsdException w:name="List Table 7 Colorful" w:uiPriority="52"/>
+    <w:lsdException w:name="List Table 1 Light Accent 1" w:uiPriority="46"/>
+    <w:lsdException w:name="List Table 2 Accent 1" w:uiPriority="47"/>
+    <w:lsdException w:name="List Table 3 Accent 1" w:uiPriority="48"/>
+    <w:lsdException w:name="List Table 4 Accent 1" w:uiPriority="49"/>
+    <w:lsdException w:name="List Table 5 Dark Accent 1" w:uiPriority="50"/>
+    <w:lsdException w:name="List Table 6 Colorful Accent 1" w:uiPriority="51"/>
+    <w:lsdException w:name="List Table 7 Colorful Accent 1" w:uiPriority="52"/>
+    <w:lsdException w:name="List Table 1 Light Accent 2" w:uiPriority="46"/>
+    <w:lsdException w:name="List Table 2 Accent 2" w:uiPriority="47"/>
+    <w:lsdException w:name="List Table 3 Accent 2" w:uiPriority="48"/>
+    <w:lsdException w:name="List Table 4 Accent 2" w:uiPriority="49"/>
+    <w:lsdException w:name="List Table 5 Dark Accent 2" w:uiPriority="50"/>
+    <w:lsdException w:name="List Table 6 Colorful Accent 2" w:uiPriority="51"/>
+    <w:lsdException w:name="List Table 7 Colorful Accent 2" w:uiPriority="52"/>
+    <w:lsdException w:name="List Table 1 Light Accent 3" w:uiPriority="46"/>
+    <w:lsdException w:name="List Table 2 Accent 3" w:uiPriority="47"/>
+    <w:lsdException w:name="List Table 3 Accent 3" w:uiPriority="48"/>
+    <w:lsdException w:name="List Table 4 Accent 3" w:uiPriority="49"/>
+    <w:lsdException w:name="List Table 5 Dark Accent 3" w:uiPriority="50"/>
+    <w:lsdException w:name="List Table 6 Colorful Accent 3" w:uiPriority="51"/>
+    <w:lsdException w:name="List Table 7 Colorful Accent 3" w:uiPriority="52"/>
+    <w:lsdException w:name="List Table 1 Light Accent 4" w:uiPriority="46"/>
+    <w:lsdException w:name="List Table 2 Accent 4" w:uiPriority="47"/>
+    <w:lsdException w:name="List Table 3 Accent 4" w:uiPriority="48"/>
+    <w:lsdException w:name="List Table 4 Accent 4" w:uiPriority="49"/>
+    <w:lsdException w:name="List Table 5 Dark Accent 4" w:uiPriority="50"/>
+    <w:lsdException w:name="List Table 6 Colorful Accent 4" w:uiPriority="51"/>
+    <w:lsdException w:name="List Table 7 Colorful Accent 4" w:uiPriority="52"/>
+    <w:lsdException w:name="List Table 1 Light Accent 5" w:uiPriority="46"/>
+    <w:lsdException w:name="List Table 2 Accent 5" w:uiPriority="47"/>
+    <w:lsdException w:name="List Table 3 Accent 5" w:uiPriority="48"/>
+    <w:lsdException w:name="List Table 4 Accent 5" w:uiPriority="49"/>
+    <w:lsdException w:name="List Table 5 Dark Accent 5" w:uiPriority="50"/>
+    <w:lsdException w:name="List Table 6 Colorful Accent 5" w:uiPriority="51"/>
+    <w:lsdException w:name="List Table 7 Colorful Accent 5" w:uiPriority="52"/>
+    <w:lsdException w:name="List Table 1 Light Accent 6" w:uiPriority="46"/>
+    <w:lsdException w:name="List Table 2 Accent 6" w:uiPriority="47"/>
+    <w:lsdException w:name="List Table 3 Accent 6" w:uiPriority="48"/>
+    <w:lsdException w:name="List Table 4 Accent 6" w:uiPriority="49"/>
+    <w:lsdException w:name="List Table 5 Dark Accent 6" w:uiPriority="50"/>
+    <w:lsdException w:name="List Table 6 Colorful Accent 6" w:uiPriority="51"/>
+    <w:lsdException w:name="List Table 7 Colorful Accent 6" w:uiPriority="52"/>
+    <w:lsdException w:name="Mention" w:semiHidden="1" w:unhideWhenUsed="1"/>
+    <w:lsdException w:name="Smart Hyperlink" w:semiHidden="1" w:unhideWhenUsed="1"/>
+    <w:lsdException w:name="Hashtag" w:semiHidden="1" w:unhideWhenUsed="1"/>
+    <w:lsdException w:name="Unresolved Mention" w:semiHidden="1" w:unhideWhenUsed="1"/>
+    <w:lsdException w:name="Smart Link" w:semiHidden="1" w:unhideWhenUsed="1"/>
   </w:latentStyles>
   <w:style w:type="paragraph" w:default="1" w:styleId="Normal">
     <w:name w:val="Normal"/>
@@ -2601,8 +3112,8 @@
       <w:u w:val="single"/>
     </w:rPr>
   </w:style>
-  <w:style w:type="character" w:customStyle="1" w:styleId="UnresolvedMention">
-    <w:name w:val="Unresolved Mention"/>
+  <w:style w:type="character" w:customStyle="1" w:styleId="UnresolvedMention1">
+    <w:name w:val="Unresolved Mention1"/>
     <w:basedOn w:val="DefaultParagraphFont"/>
     <w:uiPriority w:val="99"/>
     <w:semiHidden/>
@@ -2678,195 +3189,49 @@
       <w:szCs w:val="16"/>
     </w:rPr>
   </w:style>
-</w:styles>
-</file>
-
-<file path=word/stylesWithEffects.xml><?xml version="1.0" encoding="utf-8"?>
-<w:styles xmlns:wpc="http://schemas.microsoft.com/office/word/2010/wordprocessingCanvas" xmlns:mc="http://schemas.openxmlformats.org/markup-compatibility/2006" xmlns:o="urn:schemas-microsoft-com:office:office" xmlns:r="http://schemas.openxmlformats.org/officeDocument/2006/relationships" xmlns:m="http://schemas.openxmlformats.org/officeDocument/2006/math" xmlns:v="urn:schemas-microsoft-com:vml" xmlns:wp14="http://schemas.microsoft.com/office/word/2010/wordprocessingDrawing" xmlns:wp="http://schemas.openxmlformats.org/drawingml/2006/wordprocessingDrawing" xmlns:w10="urn:schemas-microsoft-com:office:word" xmlns:w="http://schemas.openxmlformats.org/wordprocessingml/2006/main" xmlns:w14="http://schemas.microsoft.com/office/word/2010/wordml" xmlns:wpg="http://schemas.microsoft.com/office/word/2010/wordprocessingGroup" xmlns:wpi="http://schemas.microsoft.com/office/word/2010/wordprocessingInk" xmlns:wne="http://schemas.microsoft.com/office/word/2006/wordml" xmlns:wps="http://schemas.microsoft.com/office/word/2010/wordprocessingShape" mc:Ignorable="w14 wp14">
-  <w:docDefaults>
-    <w:rPrDefault>
-      <w:rPr>
-        <w:rFonts w:asciiTheme="minorHAnsi" w:eastAsiaTheme="minorEastAsia" w:hAnsiTheme="minorHAnsi" w:cstheme="minorBidi"/>
-        <w:sz w:val="22"/>
-        <w:szCs w:val="22"/>
-        <w:lang w:val="en-US" w:eastAsia="en-US" w:bidi="ar-SA"/>
-      </w:rPr>
-    </w:rPrDefault>
-    <w:pPrDefault>
-      <w:pPr>
-        <w:spacing w:after="200" w:line="276" w:lineRule="auto"/>
-      </w:pPr>
-    </w:pPrDefault>
-  </w:docDefaults>
-  <w:latentStyles w:defLockedState="0" w:defUIPriority="99" w:defSemiHidden="1" w:defUnhideWhenUsed="1" w:defQFormat="0" w:count="267">
-    <w:lsdException w:name="Normal" w:semiHidden="0" w:uiPriority="0" w:unhideWhenUsed="0" w:qFormat="1"/>
-    <w:lsdException w:name="heading 1" w:semiHidden="0" w:uiPriority="9" w:unhideWhenUsed="0" w:qFormat="1"/>
-    <w:lsdException w:name="heading 2" w:uiPriority="9" w:qFormat="1"/>
-    <w:lsdException w:name="heading 3" w:uiPriority="9" w:qFormat="1"/>
-    <w:lsdException w:name="heading 4" w:uiPriority="9" w:qFormat="1"/>
-    <w:lsdException w:name="heading 5" w:uiPriority="9" w:qFormat="1"/>
-    <w:lsdException w:name="heading 6" w:uiPriority="9" w:qFormat="1"/>
-    <w:lsdException w:name="heading 7" w:uiPriority="9" w:qFormat="1"/>
-    <w:lsdException w:name="heading 8" w:uiPriority="9" w:qFormat="1"/>
-    <w:lsdException w:name="heading 9" w:uiPriority="9" w:qFormat="1"/>
-    <w:lsdException w:name="toc 1" w:uiPriority="39"/>
-    <w:lsdException w:name="toc 2" w:uiPriority="39"/>
-    <w:lsdException w:name="toc 3" w:uiPriority="39"/>
-    <w:lsdException w:name="toc 4" w:uiPriority="39"/>
-    <w:lsdException w:name="toc 5" w:uiPriority="39"/>
-    <w:lsdException w:name="toc 6" w:uiPriority="39"/>
-    <w:lsdException w:name="toc 7" w:uiPriority="39"/>
-    <w:lsdException w:name="toc 8" w:uiPriority="39"/>
-    <w:lsdException w:name="toc 9" w:uiPriority="39"/>
-    <w:lsdException w:name="caption" w:uiPriority="35" w:qFormat="1"/>
-    <w:lsdException w:name="Title" w:semiHidden="0" w:uiPriority="10" w:unhideWhenUsed="0" w:qFormat="1"/>
-    <w:lsdException w:name="Default Paragraph Font" w:uiPriority="1"/>
-    <w:lsdException w:name="Subtitle" w:semiHidden="0" w:uiPriority="11" w:unhideWhenUsed="0" w:qFormat="1"/>
-    <w:lsdException w:name="Strong" w:semiHidden="0" w:uiPriority="22" w:unhideWhenUsed="0" w:qFormat="1"/>
-    <w:lsdException w:name="Emphasis" w:semiHidden="0" w:uiPriority="20" w:unhideWhenUsed="0" w:qFormat="1"/>
-    <w:lsdException w:name="Table Grid" w:semiHidden="0" w:uiPriority="59" w:unhideWhenUsed="0"/>
-    <w:lsdException w:name="Placeholder Text" w:unhideWhenUsed="0"/>
-    <w:lsdException w:name="No Spacing" w:semiHidden="0" w:uiPriority="1" w:unhideWhenUsed="0" w:qFormat="1"/>
-    <w:lsdException w:name="Light Shading" w:semiHidden="0" w:uiPriority="60" w:unhideWhenUsed="0"/>
-    <w:lsdException w:name="Light List" w:semiHidden="0" w:uiPriority="61" w:unhideWhenUsed="0"/>
-    <w:lsdException w:name="Light Grid" w:semiHidden="0" w:uiPriority="62" w:unhideWhenUsed="0"/>
-    <w:lsdException w:name="Medium Shading 1" w:semiHidden="0" w:uiPriority="63" w:unhideWhenUsed="0"/>
-    <w:lsdException w:name="Medium Shading 2" w:semiHidden="0" w:uiPriority="64" w:unhideWhenUsed="0"/>
-    <w:lsdException w:name="Medium List 1" w:semiHidden="0" w:uiPriority="65" w:unhideWhenUsed="0"/>
-    <w:lsdException w:name="Medium List 2" w:semiHidden="0" w:uiPriority="66" w:unhideWhenUsed="0"/>
-    <w:lsdException w:name="Medium Grid 1" w:semiHidden="0" w:uiPriority="67" w:unhideWhenUsed="0"/>
-    <w:lsdException w:name="Medium Grid 2" w:semiHidden="0" w:uiPriority="68" w:unhideWhenUsed="0"/>
-    <w:lsdException w:name="Medium Grid 3" w:semiHidden="0" w:uiPriority="69" w:unhideWhenUsed="0"/>
-    <w:lsdException w:name="Dark List" w:semiHidden="0" w:uiPriority="70" w:unhideWhenUsed="0"/>
-    <w:lsdException w:name="Colorful Shading" w:semiHidden="0" w:uiPriority="71" w:unhideWhenUsed="0"/>
-    <w:lsdException w:name="Colorful List" w:semiHidden="0" w:uiPriority="72" w:unhideWhenUsed="0"/>
-    <w:lsdException w:name="Colorful Grid" w:semiHidden="0" w:uiPriority="73" w:unhideWhenUsed="0"/>
-    <w:lsdException w:name="Light Shading Accent 1" w:semiHidden="0" w:uiPriority="60" w:unhideWhenUsed="0"/>
-    <w:lsdException w:name="Light List Accent 1" w:semiHidden="0" w:uiPriority="61" w:unhideWhenUsed="0"/>
-    <w:lsdException w:name="Light Grid Accent 1" w:semiHidden="0" w:uiPriority="62" w:unhideWhenUsed="0"/>
-    <w:lsdException w:name="Medium Shading 1 Accent 1" w:semiHidden="0" w:uiPriority="63" w:unhideWhenUsed="0"/>
-    <w:lsdException w:name="Medium Shading 2 Accent 1" w:semiHidden="0" w:uiPriority="64" w:unhideWhenUsed="0"/>
-    <w:lsdException w:name="Medium List 1 Accent 1" w:semiHidden="0" w:uiPriority="65" w:unhideWhenUsed="0"/>
-    <w:lsdException w:name="Revision" w:unhideWhenUsed="0"/>
-    <w:lsdException w:name="List Paragraph" w:semiHidden="0" w:uiPriority="34" w:unhideWhenUsed="0" w:qFormat="1"/>
-    <w:lsdException w:name="Quote" w:semiHidden="0" w:uiPriority="29" w:unhideWhenUsed="0" w:qFormat="1"/>
-    <w:lsdException w:name="Intense Quote" w:semiHidden="0" w:uiPriority="30" w:unhideWhenUsed="0" w:qFormat="1"/>
-    <w:lsdException w:name="Medium List 2 Accent 1" w:semiHidden="0" w:uiPriority="66" w:unhideWhenUsed="0"/>
-    <w:lsdException w:name="Medium Grid 1 Accent 1" w:semiHidden="0" w:uiPriority="67" w:unhideWhenUsed="0"/>
-    <w:lsdException w:name="Medium Grid 2 Accent 1" w:semiHidden="0" w:uiPriority="68" w:unhideWhenUsed="0"/>
-    <w:lsdException w:name="Medium Grid 3 Accent 1" w:semiHidden="0" w:uiPriority="69" w:unhideWhenUsed="0"/>
-    <w:lsdException w:name="Dark List Accent 1" w:semiHidden="0" w:uiPriority="70" w:unhideWhenUsed="0"/>
-    <w:lsdException w:name="Colorful Shading Accent 1" w:semiHidden="0" w:uiPriority="71" w:unhideWhenUsed="0"/>
-    <w:lsdException w:name="Colorful List Accent 1" w:semiHidden="0" w:uiPriority="72" w:unhideWhenUsed="0"/>
-    <w:lsdException w:name="Colorful Grid Accent 1" w:semiHidden="0" w:uiPriority="73" w:unhideWhenUsed="0"/>
-    <w:lsdException w:name="Light Shading Accent 2" w:semiHidden="0" w:uiPriority="60" w:unhideWhenUsed="0"/>
-    <w:lsdException w:name="Light List Accent 2" w:semiHidden="0" w:uiPriority="61" w:unhideWhenUsed="0"/>
-    <w:lsdException w:name="Light Grid Accent 2" w:semiHidden="0" w:uiPriority="62" w:unhideWhenUsed="0"/>
-    <w:lsdException w:name="Medium Shading 1 Accent 2" w:semiHidden="0" w:uiPriority="63" w:unhideWhenUsed="0"/>
-    <w:lsdException w:name="Medium Shading 2 Accent 2" w:semiHidden="0" w:uiPriority="64" w:unhideWhenUsed="0"/>
-    <w:lsdException w:name="Medium List 1 Accent 2" w:semiHidden="0" w:uiPriority="65" w:unhideWhenUsed="0"/>
-    <w:lsdException w:name="Medium List 2 Accent 2" w:semiHidden="0" w:uiPriority="66" w:unhideWhenUsed="0"/>
-    <w:lsdException w:name="Medium Grid 1 Accent 2" w:semiHidden="0" w:uiPriority="67" w:unhideWhenUsed="0"/>
-    <w:lsdException w:name="Medium Grid 2 Accent 2" w:semiHidden="0" w:uiPriority="68" w:unhideWhenUsed="0"/>
-    <w:lsdException w:name="Medium Grid 3 Accent 2" w:semiHidden="0" w:uiPriority="69" w:unhideWhenUsed="0"/>
-    <w:lsdException w:name="Dark List Accent 2" w:semiHidden="0" w:uiPriority="70" w:unhideWhenUsed="0"/>
-    <w:lsdException w:name="Colorful Shading Accent 2" w:semiHidden="0" w:uiPriority="71" w:unhideWhenUsed="0"/>
-    <w:lsdException w:name="Colorful List Accent 2" w:semiHidden="0" w:uiPriority="72" w:unhideWhenUsed="0"/>
-    <w:lsdException w:name="Colorful Grid Accent 2" w:semiHidden="0" w:uiPriority="73" w:unhideWhenUsed="0"/>
-    <w:lsdException w:name="Light Shading Accent 3" w:semiHidden="0" w:uiPriority="60" w:unhideWhenUsed="0"/>
-    <w:lsdException w:name="Light List Accent 3" w:semiHidden="0" w:uiPriority="61" w:unhideWhenUsed="0"/>
-    <w:lsdException w:name="Light Grid Accent 3" w:semiHidden="0" w:uiPriority="62" w:unhideWhenUsed="0"/>
-    <w:lsdException w:name="Medium Shading 1 Accent 3" w:semiHidden="0" w:uiPriority="63" w:unhideWhenUsed="0"/>
-    <w:lsdException w:name="Medium Shading 2 Accent 3" w:semiHidden="0" w:uiPriority="64" w:unhideWhenUsed="0"/>
-    <w:lsdException w:name="Medium List 1 Accent 3" w:semiHidden="0" w:uiPriority="65" w:unhideWhenUsed="0"/>
-    <w:lsdException w:name="Medium List 2 Accent 3" w:semiHidden="0" w:uiPriority="66" w:unhideWhenUsed="0"/>
-    <w:lsdException w:name="Medium Grid 1 Accent 3" w:semiHidden="0" w:uiPriority="67" w:unhideWhenUsed="0"/>
-    <w:lsdException w:name="Medium Grid 2 Accent 3" w:semiHidden="0" w:uiPriority="68" w:unhideWhenUsed="0"/>
-    <w:lsdException w:name="Medium Grid 3 Accent 3" w:semiHidden="0" w:uiPriority="69" w:unhideWhenUsed="0"/>
-    <w:lsdException w:name="Dark List Accent 3" w:semiHidden="0" w:uiPriority="70" w:unhideWhenUsed="0"/>
-    <w:lsdException w:name="Colorful Shading Accent 3" w:semiHidden="0" w:uiPriority="71" w:unhideWhenUsed="0"/>
-    <w:lsdException w:name="Colorful List Accent 3" w:semiHidden="0" w:uiPriority="72" w:unhideWhenUsed="0"/>
-    <w:lsdException w:name="Colorful Grid Accent 3" w:semiHidden="0" w:uiPriority="73" w:unhideWhenUsed="0"/>
-    <w:lsdException w:name="Light Shading Accent 4" w:semiHidden="0" w:uiPriority="60" w:unhideWhenUsed="0"/>
-    <w:lsdException w:name="Light List Accent 4" w:semiHidden="0" w:uiPriority="61" w:unhideWhenUsed="0"/>
-    <w:lsdException w:name="Light Grid Accent 4" w:semiHidden="0" w:uiPriority="62" w:unhideWhenUsed="0"/>
-    <w:lsdException w:name="Medium Shading 1 Accent 4" w:semiHidden="0" w:uiPriority="63" w:unhideWhenUsed="0"/>
-    <w:lsdException w:name="Medium Shading 2 Accent 4" w:semiHidden="0" w:uiPriority="64" w:unhideWhenUsed="0"/>
-    <w:lsdException w:name="Medium List 1 Accent 4" w:semiHidden="0" w:uiPriority="65" w:unhideWhenUsed="0"/>
-    <w:lsdException w:name="Medium List 2 Accent 4" w:semiHidden="0" w:uiPriority="66" w:unhideWhenUsed="0"/>
-    <w:lsdException w:name="Medium Grid 1 Accent 4" w:semiHidden="0" w:uiPriority="67" w:unhideWhenUsed="0"/>
-    <w:lsdException w:name="Medium Grid 2 Accent 4" w:semiHidden="0" w:uiPriority="68" w:unhideWhenUsed="0"/>
-    <w:lsdException w:name="Medium Grid 3 Accent 4" w:semiHidden="0" w:uiPriority="69" w:unhideWhenUsed="0"/>
-    <w:lsdException w:name="Dark List Accent 4" w:semiHidden="0" w:uiPriority="70" w:unhideWhenUsed="0"/>
-    <w:lsdException w:name="Colorful Shading Accent 4" w:semiHidden="0" w:uiPriority="71" w:unhideWhenUsed="0"/>
-    <w:lsdException w:name="Colorful List Accent 4" w:semiHidden="0" w:uiPriority="72" w:unhideWhenUsed="0"/>
-    <w:lsdException w:name="Colorful Grid Accent 4" w:semiHidden="0" w:uiPriority="73" w:unhideWhenUsed="0"/>
-    <w:lsdException w:name="Light Shading Accent 5" w:semiHidden="0" w:uiPriority="60" w:unhideWhenUsed="0"/>
-    <w:lsdException w:name="Light List Accent 5" w:semiHidden="0" w:uiPriority="61" w:unhideWhenUsed="0"/>
-    <w:lsdException w:name="Light Grid Accent 5" w:semiHidden="0" w:uiPriority="62" w:unhideWhenUsed="0"/>
-    <w:lsdException w:name="Medium Shading 1 Accent 5" w:semiHidden="0" w:uiPriority="63" w:unhideWhenUsed="0"/>
-    <w:lsdException w:name="Medium Shading 2 Accent 5" w:semiHidden="0" w:uiPriority="64" w:unhideWhenUsed="0"/>
-    <w:lsdException w:name="Medium List 1 Accent 5" w:semiHidden="0" w:uiPriority="65" w:unhideWhenUsed="0"/>
-    <w:lsdException w:name="Medium List 2 Accent 5" w:semiHidden="0" w:uiPriority="66" w:unhideWhenUsed="0"/>
-    <w:lsdException w:name="Medium Grid 1 Accent 5" w:semiHidden="0" w:uiPriority="67" w:unhideWhenUsed="0"/>
-    <w:lsdException w:name="Medium Grid 2 Accent 5" w:semiHidden="0" w:uiPriority="68" w:unhideWhenUsed="0"/>
-    <w:lsdException w:name="Medium Grid 3 Accent 5" w:semiHidden="0" w:uiPriority="69" w:unhideWhenUsed="0"/>
-    <w:lsdException w:name="Dark List Accent 5" w:semiHidden="0" w:uiPriority="70" w:unhideWhenUsed="0"/>
-    <w:lsdException w:name="Colorful Shading Accent 5" w:semiHidden="0" w:uiPriority="71" w:unhideWhenUsed="0"/>
-    <w:lsdException w:name="Colorful List Accent 5" w:semiHidden="0" w:uiPriority="72" w:unhideWhenUsed="0"/>
-    <w:lsdException w:name="Colorful Grid Accent 5" w:semiHidden="0" w:uiPriority="73" w:unhideWhenUsed="0"/>
-    <w:lsdException w:name="Light Shading Accent 6" w:semiHidden="0" w:uiPriority="60" w:unhideWhenUsed="0"/>
-    <w:lsdException w:name="Light List Accent 6" w:semiHidden="0" w:uiPriority="61" w:unhideWhenUsed="0"/>
-    <w:lsdException w:name="Light Grid Accent 6" w:semiHidden="0" w:uiPriority="62" w:unhideWhenUsed="0"/>
-    <w:lsdException w:name="Medium Shading 1 Accent 6" w:semiHidden="0" w:uiPriority="63" w:unhideWhenUsed="0"/>
-    <w:lsdException w:name="Medium Shading 2 Accent 6" w:semiHidden="0" w:uiPriority="64" w:unhideWhenUsed="0"/>
-    <w:lsdException w:name="Medium List 1 Accent 6" w:semiHidden="0" w:uiPriority="65" w:unhideWhenUsed="0"/>
-    <w:lsdException w:name="Medium List 2 Accent 6" w:semiHidden="0" w:uiPriority="66" w:unhideWhenUsed="0"/>
-    <w:lsdException w:name="Medium Grid 1 Accent 6" w:semiHidden="0" w:uiPriority="67" w:unhideWhenUsed="0"/>
-    <w:lsdException w:name="Medium Grid 2 Accent 6" w:semiHidden="0" w:uiPriority="68" w:unhideWhenUsed="0"/>
-    <w:lsdException w:name="Medium Grid 3 Accent 6" w:semiHidden="0" w:uiPriority="69" w:unhideWhenUsed="0"/>
-    <w:lsdException w:name="Dark List Accent 6" w:semiHidden="0" w:uiPriority="70" w:unhideWhenUsed="0"/>
-    <w:lsdException w:name="Colorful Shading Accent 6" w:semiHidden="0" w:uiPriority="71" w:unhideWhenUsed="0"/>
-    <w:lsdException w:name="Colorful List Accent 6" w:semiHidden="0" w:uiPriority="72" w:unhideWhenUsed="0"/>
-    <w:lsdException w:name="Colorful Grid Accent 6" w:semiHidden="0" w:uiPriority="73" w:unhideWhenUsed="0"/>
-    <w:lsdException w:name="Subtle Emphasis" w:semiHidden="0" w:uiPriority="19" w:unhideWhenUsed="0" w:qFormat="1"/>
-    <w:lsdException w:name="Intense Emphasis" w:semiHidden="0" w:uiPriority="21" w:unhideWhenUsed="0" w:qFormat="1"/>
-    <w:lsdException w:name="Subtle Reference" w:semiHidden="0" w:uiPriority="31" w:unhideWhenUsed="0" w:qFormat="1"/>
-    <w:lsdException w:name="Intense Reference" w:semiHidden="0" w:uiPriority="32" w:unhideWhenUsed="0" w:qFormat="1"/>
-    <w:lsdException w:name="Book Title" w:semiHidden="0" w:uiPriority="33" w:unhideWhenUsed="0" w:qFormat="1"/>
-    <w:lsdException w:name="Bibliography" w:uiPriority="37"/>
-    <w:lsdException w:name="TOC Heading" w:uiPriority="39" w:qFormat="1"/>
-  </w:latentStyles>
-  <w:style w:type="paragraph" w:default="1" w:styleId="Normal">
-    <w:name w:val="Normal"/>
-    <w:qFormat/>
+  <w:style w:type="paragraph" w:styleId="Header">
+    <w:name w:val="header"/>
+    <w:basedOn w:val="Normal"/>
+    <w:link w:val="HeaderChar"/>
+    <w:uiPriority w:val="99"/>
+    <w:unhideWhenUsed/>
+    <w:rsid w:val="004E1F07"/>
+    <w:pPr>
+      <w:tabs>
+        <w:tab w:val="center" w:pos="4513"/>
+        <w:tab w:val="right" w:pos="9026"/>
+      </w:tabs>
+      <w:spacing w:after="0" w:line="240" w:lineRule="auto"/>
+    </w:pPr>
   </w:style>
-  <w:style w:type="character" w:default="1" w:styleId="DefaultParagraphFont">
-    <w:name w:val="Default Paragraph Font"/>
-    <w:uiPriority w:val="1"/>
-    <w:semiHidden/>
+  <w:style w:type="character" w:customStyle="1" w:styleId="HeaderChar">
+    <w:name w:val="Header Char"/>
+    <w:basedOn w:val="DefaultParagraphFont"/>
+    <w:link w:val="Header"/>
+    <w:uiPriority w:val="99"/>
+    <w:rsid w:val="004E1F07"/>
+  </w:style>
+  <w:style w:type="paragraph" w:styleId="Footer">
+    <w:name w:val="footer"/>
+    <w:basedOn w:val="Normal"/>
+    <w:link w:val="FooterChar"/>
+    <w:uiPriority w:val="99"/>
     <w:unhideWhenUsed/>
+    <w:rsid w:val="004E1F07"/>
+    <w:pPr>
+      <w:tabs>
+        <w:tab w:val="center" w:pos="4513"/>
+        <w:tab w:val="right" w:pos="9026"/>
+      </w:tabs>
+      <w:spacing w:after="0" w:line="240" w:lineRule="auto"/>
+    </w:pPr>
   </w:style>
-  <w:style w:type="table" w:default="1" w:styleId="TableNormal">
-    <w:name w:val="Normal Table"/>
+  <w:style w:type="character" w:customStyle="1" w:styleId="FooterChar">
+    <w:name w:val="Footer Char"/>
+    <w:basedOn w:val="DefaultParagraphFont"/>
+    <w:link w:val="Footer"/>
     <w:uiPriority w:val="99"/>
-    <w:semiHidden/>
-    <w:unhideWhenUsed/>
-    <w:tblPr>
-      <w:tblInd w:w="0" w:type="dxa"/>
-      <w:tblCellMar>
-        <w:top w:w="0" w:type="dxa"/>
-        <w:left w:w="108" w:type="dxa"/>
-        <w:bottom w:w="0" w:type="dxa"/>
-        <w:right w:w="108" w:type="dxa"/>
-      </w:tblCellMar>
-    </w:tblPr>
-  </w:style>
-  <w:style w:type="numbering" w:default="1" w:styleId="NoList">
-    <w:name w:val="No List"/>
-    <w:uiPriority w:val="99"/>
-    <w:semiHidden/>
-    <w:unhideWhenUsed/>
+    <w:rsid w:val="004E1F07"/>
   </w:style>
 </w:styles>
 </file>
@@ -3160,7 +3525,7 @@
   <a:extraClrSchemeLst/>
   <a:extLst>
     <a:ext uri="{05A4C25C-085E-4340-85A3-A5531E510DB2}">
-      <thm15:themeFamily xmlns="" xmlns:thm15="http://schemas.microsoft.com/office/thememl/2012/main" name="Office Theme" id="{2E142A2C-CD16-42D6-873A-C26D2A0506FA}" vid="{1BDDFF52-6CD6-40A5-AB3C-68EB2F1E4D0A}"/>
+      <thm15:themeFamily xmlns:thm15="http://schemas.microsoft.com/office/thememl/2012/main" name="Office Theme" id="{2E142A2C-CD16-42D6-873A-C26D2A0506FA}" vid="{1BDDFF52-6CD6-40A5-AB3C-68EB2F1E4D0A}"/>
     </a:ext>
   </a:extLst>
 </a:theme>

</xml_diff>

<commit_message>
4.1.Statistical test used to test the hypotheses and output added
</commit_message>
<xml_diff>
--- a/Group 194 Report.docx
+++ b/Group 194 Report.docx
@@ -12,6 +12,12 @@
       </w:pPr>
       <w:bookmarkStart w:id="0" w:name="_Hlk185770743"/>
       <w:bookmarkEnd w:id="0"/>
+      <w:r>
+        <w:rPr>
+          <w:rFonts w:eastAsia="Aptos Display"/>
+        </w:rPr>
+        <w:t xml:space="preserve">1.  </w:t>
+      </w:r>
       <w:r>
         <w:rPr>
           <w:rFonts w:eastAsia="Aptos Display"/>
@@ -68,7 +74,6 @@
           <w:id w:val="982575286"/>
           <w:citation/>
         </w:sdtPr>
-        <w:sdtEndPr/>
         <w:sdtContent>
           <w:r>
             <w:rPr>
@@ -252,7 +257,25 @@
           <w:sz w:val="22"/>
           <w:szCs w:val="22"/>
         </w:rPr>
-        <w:t>To ascertain whether the proportion of alcohol quantity connects to alcohol quality we needed to craft an excellent research question. Therefore, it lead to the research question of –</w:t>
+        <w:t xml:space="preserve">To ascertain whether the proportion of alcohol quantity connects to alcohol quality we needed to craft an excellent research question. Therefore, it </w:t>
+      </w:r>
+      <w:proofErr w:type="gramStart"/>
+      <w:r>
+        <w:rPr>
+          <w:rFonts w:ascii="Times New Roman" w:eastAsia="Aptos" w:hAnsi="Times New Roman" w:cs="Times New Roman"/>
+          <w:sz w:val="22"/>
+          <w:szCs w:val="22"/>
+        </w:rPr>
+        <w:t>lead</w:t>
+      </w:r>
+      <w:proofErr w:type="gramEnd"/>
+      <w:r>
+        <w:rPr>
+          <w:rFonts w:ascii="Times New Roman" w:eastAsia="Aptos" w:hAnsi="Times New Roman" w:cs="Times New Roman"/>
+          <w:sz w:val="22"/>
+          <w:szCs w:val="22"/>
+        </w:rPr>
+        <w:t xml:space="preserve"> to the research question of –</w:t>
       </w:r>
     </w:p>
     <w:p>
@@ -624,6 +647,12 @@
           <w:rFonts w:eastAsia="Times New Roman"/>
         </w:rPr>
         <w:lastRenderedPageBreak/>
+        <w:t xml:space="preserve">2. </w:t>
+      </w:r>
+      <w:r>
+        <w:rPr>
+          <w:rFonts w:eastAsia="Times New Roman"/>
+        </w:rPr>
         <w:t>Background research</w:t>
       </w:r>
     </w:p>
@@ -690,7 +719,6 @@
           <w:id w:val="807291875"/>
           <w:citation/>
         </w:sdtPr>
-        <w:sdtEndPr/>
         <w:sdtContent>
           <w:r>
             <w:rPr>
@@ -783,7 +811,6 @@
           <w:id w:val="-1107582063"/>
           <w:citation/>
         </w:sdtPr>
-        <w:sdtEndPr/>
         <w:sdtContent>
           <w:r>
             <w:rPr>
@@ -876,7 +903,6 @@
           <w:id w:val="1138605000"/>
           <w:citation/>
         </w:sdtPr>
-        <w:sdtEndPr/>
         <w:sdtContent>
           <w:r>
             <w:rPr>
@@ -1209,6 +1235,9 @@
       </w:pPr>
       <w:r>
         <w:lastRenderedPageBreak/>
+        <w:t xml:space="preserve">3. </w:t>
+      </w:r>
+      <w:r>
         <w:t>Visua</w:t>
       </w:r>
       <w:r>
@@ -1776,6 +1805,40 @@
     </w:p>
     <w:p>
       <w:pPr>
+        <w:pStyle w:val="Heading1"/>
+      </w:pPr>
+      <w:r>
+        <w:t>4.</w:t>
+      </w:r>
+      <w:r>
+        <w:t xml:space="preserve"> </w:t>
+      </w:r>
+      <w:r>
+        <w:t>Analysis</w:t>
+      </w:r>
+    </w:p>
+    <w:p>
+      <w:pPr>
+        <w:pStyle w:val="Heading2"/>
+      </w:pPr>
+      <w:r>
+        <w:t>4.1.</w:t>
+      </w:r>
+      <w:r>
+        <w:rPr>
+          <w:rFonts w:eastAsia="Times New Roman"/>
+        </w:rPr>
+        <w:t xml:space="preserve"> </w:t>
+      </w:r>
+      <w:r>
+        <w:rPr>
+          <w:rFonts w:eastAsia="Times New Roman"/>
+        </w:rPr>
+        <w:t>Statistical test used to test the hypotheses and output</w:t>
+      </w:r>
+    </w:p>
+    <w:p>
+      <w:pPr>
         <w:spacing w:line="259" w:lineRule="auto"/>
         <w:jc w:val="both"/>
         <w:rPr>
@@ -1784,7 +1847,60 @@
           <w:szCs w:val="22"/>
         </w:rPr>
       </w:pPr>
-    </w:p>
+      <w:r>
+        <w:rPr>
+          <w:rFonts w:ascii="Times New Roman" w:eastAsia="Times New Roman" w:hAnsi="Times New Roman" w:cs="Times New Roman"/>
+          <w:sz w:val="22"/>
+          <w:szCs w:val="22"/>
+        </w:rPr>
+        <w:t xml:space="preserve">To examine the hypothesis the independent T-test was chosen as the dependent variable Wine quality is mostly normally distributed because it follows the bell curve shape. Normality is the primary condition of the T-test which makes it superior to the Wilcoxon test in our specific scenario. The Wilcoxon Test is </w:t>
+      </w:r>
+      <w:r>
+        <w:rPr>
+          <w:rFonts w:ascii="Times New Roman" w:eastAsia="Times New Roman" w:hAnsi="Times New Roman" w:cs="Times New Roman"/>
+          <w:sz w:val="22"/>
+          <w:szCs w:val="22"/>
+        </w:rPr>
+        <w:t>non</w:t>
+      </w:r>
+      <w:r>
+        <w:rPr>
+          <w:rFonts w:ascii="Times New Roman" w:eastAsia="Times New Roman" w:hAnsi="Times New Roman" w:cs="Times New Roman"/>
+          <w:sz w:val="22"/>
+          <w:szCs w:val="22"/>
+        </w:rPr>
+        <w:t>-</w:t>
+      </w:r>
+      <w:r>
+        <w:rPr>
+          <w:rFonts w:ascii="Times New Roman" w:eastAsia="Times New Roman" w:hAnsi="Times New Roman" w:cs="Times New Roman"/>
+          <w:sz w:val="22"/>
+          <w:szCs w:val="22"/>
+        </w:rPr>
+        <w:t>parametric</w:t>
+      </w:r>
+      <w:r>
+        <w:rPr>
+          <w:rFonts w:ascii="Times New Roman" w:eastAsia="Times New Roman" w:hAnsi="Times New Roman" w:cs="Times New Roman"/>
+          <w:sz w:val="22"/>
+          <w:szCs w:val="22"/>
+        </w:rPr>
+        <w:t xml:space="preserve"> and doesn’t require normality. T-test will effectively compare the mean of the two different alcohol levels aligning with our research question.</w:t>
+      </w:r>
+    </w:p>
+    <w:p>
+      <w:pPr>
+        <w:pStyle w:val="Heading2"/>
+      </w:pPr>
+      <w:r>
+        <w:t xml:space="preserve">4.2. </w:t>
+      </w:r>
+      <w:r>
+        <w:t>The null hypothesis is rejected /not rejected based on the p-value</w:t>
+      </w:r>
+    </w:p>
+    <w:p/>
+    <w:p/>
     <w:p>
       <w:pPr>
         <w:pStyle w:val="Heading1"/>
@@ -1825,17 +1941,29 @@
     <w:p>
       <w:pPr>
         <w:rPr>
-          <w:rFonts w:ascii="Arial" w:hAnsi="Arial" w:cs="Arial"/>
+          <w:rFonts w:ascii="Times New Roman" w:hAnsi="Times New Roman" w:cs="Times New Roman"/>
           <w:color w:val="172B4D"/>
-        </w:rPr>
-      </w:pPr>
-      <w:r>
+          <w:sz w:val="22"/>
+          <w:szCs w:val="22"/>
+        </w:rPr>
+      </w:pPr>
+    </w:p>
+    <w:p>
+      <w:pPr>
         <w:rPr>
           <w:rFonts w:ascii="Times New Roman" w:hAnsi="Times New Roman" w:cs="Times New Roman"/>
           <w:color w:val="172B4D"/>
           <w:sz w:val="22"/>
           <w:szCs w:val="22"/>
         </w:rPr>
+      </w:pPr>
+      <w:r>
+        <w:rPr>
+          <w:rFonts w:ascii="Times New Roman" w:hAnsi="Times New Roman" w:cs="Times New Roman"/>
+          <w:color w:val="172B4D"/>
+          <w:sz w:val="22"/>
+          <w:szCs w:val="22"/>
+        </w:rPr>
         <w:t xml:space="preserve">In order to guarantee that duties were finished effectively, the group maintained constant contact and cooperation. Weekly gatherings made it easier to coordinate goals and proactively handle obstacles. Code conflicts were </w:t>
       </w:r>
       <w:r>
@@ -1856,7 +1984,6 @@
         </w:rPr>
         <w:t xml:space="preserve"> and the project workflow was optimized by using GitHub for version control. By offering their special talents, members improved the </w:t>
       </w:r>
-      <w:proofErr w:type="spellStart"/>
       <w:r>
         <w:rPr>
           <w:rFonts w:ascii="Times New Roman" w:hAnsi="Times New Roman" w:cs="Times New Roman"/>
@@ -1864,9 +1991,8 @@
           <w:sz w:val="22"/>
           <w:szCs w:val="22"/>
         </w:rPr>
-        <w:t>caliber</w:t>
-      </w:r>
-      <w:proofErr w:type="spellEnd"/>
+        <w:t>calibre</w:t>
+      </w:r>
       <w:r>
         <w:rPr>
           <w:rFonts w:ascii="Times New Roman" w:hAnsi="Times New Roman" w:cs="Times New Roman"/>
@@ -1874,14 +2000,7 @@
           <w:sz w:val="22"/>
           <w:szCs w:val="22"/>
         </w:rPr>
-        <w:t xml:space="preserve"> of data analysis and visualization. Clear and succinct results were obtained because the investigation was carried out methodically. Overall, the timely and successful completion of project milestones was made possible by our dedication and teamwork</w:t>
-      </w:r>
-      <w:r>
-        <w:rPr>
-          <w:rFonts w:ascii="Arial" w:hAnsi="Arial" w:cs="Arial"/>
-          <w:color w:val="172B4D"/>
-        </w:rPr>
-        <w:t>.</w:t>
+        <w:t xml:space="preserve"> of data analysis and visualization. Clear and succinct results were obtained because the investigation was carried out methodically. Overall, the timely and successful completion of project milestones was made possible by our dedication and teamwork.</w:t>
       </w:r>
     </w:p>
     <w:p>
@@ -2154,7 +2273,6 @@
           <w:docPartUnique/>
         </w:docPartObj>
       </w:sdtPr>
-      <w:sdtEndPr/>
       <w:sdtContent>
         <w:p>
           <w:pPr>
@@ -2169,7 +2287,6 @@
             <w:id w:val="111145805"/>
             <w:bibliography/>
           </w:sdtPr>
-          <w:sdtEndPr/>
           <w:sdtContent>
             <w:p>
               <w:pPr>
@@ -2306,7 +2423,6 @@
           <w:docPartUnique/>
         </w:docPartObj>
       </w:sdtPr>
-      <w:sdtEndPr/>
       <w:sdtContent>
         <w:p>
           <w:pPr>
@@ -2405,7 +2521,6 @@
           <w:docPartUnique/>
         </w:docPartObj>
       </w:sdtPr>
-      <w:sdtEndPr/>
       <w:sdtContent>
         <w:p>
           <w:pPr>
@@ -3043,7 +3158,6 @@
   <w:style w:type="character" w:default="1" w:styleId="DefaultParagraphFont">
     <w:name w:val="Default Paragraph Font"/>
     <w:uiPriority w:val="1"/>
-    <w:semiHidden/>
     <w:unhideWhenUsed/>
   </w:style>
   <w:style w:type="table" w:default="1" w:styleId="TableNormal">

</xml_diff>

<commit_message>
4.2.The null hypothesis is rejected /not rejected based on the p-value added
</commit_message>
<xml_diff>
--- a/Group 194 Report.docx
+++ b/Group 194 Report.docx
@@ -5,6 +5,7 @@
     <w:p>
       <w:pPr>
         <w:pStyle w:val="Heading1"/>
+        <w:spacing w:line="276" w:lineRule="auto"/>
         <w:jc w:val="both"/>
         <w:rPr>
           <w:rFonts w:eastAsia="Aptos Display"/>
@@ -28,6 +29,7 @@
     <w:p>
       <w:pPr>
         <w:pStyle w:val="Heading2"/>
+        <w:spacing w:line="276" w:lineRule="auto"/>
         <w:jc w:val="both"/>
         <w:rPr>
           <w:rFonts w:eastAsia="Times New Roman"/>
@@ -48,7 +50,7 @@
     </w:p>
     <w:p>
       <w:pPr>
-        <w:spacing w:line="259" w:lineRule="auto"/>
+        <w:spacing w:line="276" w:lineRule="auto"/>
         <w:jc w:val="both"/>
         <w:rPr>
           <w:rFonts w:ascii="Times New Roman" w:eastAsia="Aptos" w:hAnsi="Times New Roman" w:cs="Times New Roman"/>
@@ -74,6 +76,7 @@
           <w:id w:val="982575286"/>
           <w:citation/>
         </w:sdtPr>
+        <w:sdtEndPr/>
         <w:sdtContent>
           <w:r>
             <w:rPr>
@@ -148,6 +151,7 @@
     <w:p>
       <w:pPr>
         <w:pStyle w:val="Heading2"/>
+        <w:spacing w:line="276" w:lineRule="auto"/>
         <w:jc w:val="both"/>
         <w:rPr>
           <w:rFonts w:eastAsia="Aptos Display"/>
@@ -157,6 +161,7 @@
     <w:p>
       <w:pPr>
         <w:pStyle w:val="Heading2"/>
+        <w:spacing w:line="276" w:lineRule="auto"/>
         <w:jc w:val="both"/>
         <w:rPr>
           <w:rFonts w:eastAsia="Times New Roman"/>
@@ -183,6 +188,7 @@
     </w:p>
     <w:p>
       <w:pPr>
+        <w:spacing w:line="276" w:lineRule="auto"/>
         <w:jc w:val="both"/>
         <w:rPr>
           <w:rFonts w:ascii="Times New Roman" w:hAnsi="Times New Roman" w:cs="Times New Roman"/>
@@ -202,6 +208,7 @@
     <w:p>
       <w:pPr>
         <w:pStyle w:val="Heading2"/>
+        <w:spacing w:line="276" w:lineRule="auto"/>
         <w:jc w:val="both"/>
         <w:rPr>
           <w:rFonts w:eastAsia="Aptos Display"/>
@@ -211,6 +218,7 @@
     <w:p>
       <w:pPr>
         <w:pStyle w:val="Heading2"/>
+        <w:spacing w:line="276" w:lineRule="auto"/>
         <w:jc w:val="both"/>
         <w:rPr>
           <w:rFonts w:eastAsia="Times New Roman"/>
@@ -243,7 +251,7 @@
     </w:p>
     <w:p>
       <w:pPr>
-        <w:spacing w:line="259" w:lineRule="auto"/>
+        <w:spacing w:line="276" w:lineRule="auto"/>
         <w:jc w:val="both"/>
         <w:rPr>
           <w:rFonts w:ascii="Times New Roman" w:eastAsia="Aptos" w:hAnsi="Times New Roman" w:cs="Times New Roman"/>
@@ -257,84 +265,67 @@
           <w:sz w:val="22"/>
           <w:szCs w:val="22"/>
         </w:rPr>
-        <w:t xml:space="preserve">To ascertain whether the proportion of alcohol quantity connects to alcohol quality we needed to craft an excellent research question. Therefore, it </w:t>
-      </w:r>
-      <w:proofErr w:type="gramStart"/>
-      <w:r>
+        <w:t>To ascertain whether the proportion of alcohol quantity connects to alcohol quality we needed to craft an excellent research question. Therefore, it lead to the research question of –</w:t>
+      </w:r>
+    </w:p>
+    <w:p>
+      <w:pPr>
+        <w:spacing w:line="276" w:lineRule="auto"/>
+        <w:jc w:val="both"/>
         <w:rPr>
           <w:rFonts w:ascii="Times New Roman" w:eastAsia="Aptos" w:hAnsi="Times New Roman" w:cs="Times New Roman"/>
           <w:sz w:val="22"/>
           <w:szCs w:val="22"/>
         </w:rPr>
-        <w:t>lead</w:t>
-      </w:r>
-      <w:proofErr w:type="gramEnd"/>
+      </w:pPr>
       <w:r>
         <w:rPr>
           <w:rFonts w:ascii="Times New Roman" w:eastAsia="Aptos" w:hAnsi="Times New Roman" w:cs="Times New Roman"/>
           <w:sz w:val="22"/>
           <w:szCs w:val="22"/>
         </w:rPr>
-        <w:t xml:space="preserve"> to the research question of –</w:t>
-      </w:r>
-    </w:p>
-    <w:p>
-      <w:pPr>
-        <w:spacing w:line="259" w:lineRule="auto"/>
-        <w:jc w:val="both"/>
+        <w:t>Is there a difference in the mean quality rating between wines with low alcohol content and wines with high alcohol content</w:t>
+      </w:r>
+      <w:r>
         <w:rPr>
           <w:rFonts w:ascii="Times New Roman" w:eastAsia="Aptos" w:hAnsi="Times New Roman" w:cs="Times New Roman"/>
           <w:sz w:val="22"/>
           <w:szCs w:val="22"/>
         </w:rPr>
-      </w:pPr>
-      <w:r>
+        <w:t>?</w:t>
+      </w:r>
+    </w:p>
+    <w:p>
+      <w:pPr>
+        <w:spacing w:line="276" w:lineRule="auto"/>
+        <w:jc w:val="both"/>
         <w:rPr>
           <w:rFonts w:ascii="Times New Roman" w:eastAsia="Aptos" w:hAnsi="Times New Roman" w:cs="Times New Roman"/>
           <w:sz w:val="22"/>
           <w:szCs w:val="22"/>
         </w:rPr>
-        <w:t>Is there a difference in the mean quality rating between wines with low alcohol content and wines with high alcohol content</w:t>
-      </w:r>
+      </w:pPr>
       <w:r>
         <w:rPr>
           <w:rFonts w:ascii="Times New Roman" w:eastAsia="Aptos" w:hAnsi="Times New Roman" w:cs="Times New Roman"/>
           <w:sz w:val="22"/>
           <w:szCs w:val="22"/>
         </w:rPr>
-        <w:t>?</w:t>
-      </w:r>
-    </w:p>
-    <w:p>
-      <w:pPr>
-        <w:spacing w:line="259" w:lineRule="auto"/>
-        <w:jc w:val="both"/>
+        <w:t xml:space="preserve">We plan to answer our research questions through statistical testing revolving around our hypothesis. We want use visualizations such as histogram to test the normality of the data, boxplots to illustrate differences and statistical test such as T-test, Wilcoxon test to evaluate significance. We intend to use the language R through R Studio, </w:t>
+      </w:r>
+      <w:r>
         <w:rPr>
           <w:rFonts w:ascii="Times New Roman" w:eastAsia="Aptos" w:hAnsi="Times New Roman" w:cs="Times New Roman"/>
           <w:sz w:val="22"/>
           <w:szCs w:val="22"/>
         </w:rPr>
-      </w:pPr>
-      <w:r>
-        <w:rPr>
-          <w:rFonts w:ascii="Times New Roman" w:eastAsia="Aptos" w:hAnsi="Times New Roman" w:cs="Times New Roman"/>
-          <w:sz w:val="22"/>
-          <w:szCs w:val="22"/>
-        </w:rPr>
-        <w:t xml:space="preserve">We plan to answer our research questions through statistical testing revolving around our hypothesis. We want use visualizations such as histogram to test the normality of the data, boxplots to illustrate differences and statistical test such as T-test, Wilcoxon test to evaluate significance. We intend to use the language R through R Studio, </w:t>
-      </w:r>
-      <w:r>
-        <w:rPr>
-          <w:rFonts w:ascii="Times New Roman" w:eastAsia="Aptos" w:hAnsi="Times New Roman" w:cs="Times New Roman"/>
-          <w:sz w:val="22"/>
-          <w:szCs w:val="22"/>
-        </w:rPr>
         <w:t>utilizing the dataset to explore the effects of alcohol content on wine quality.</w:t>
       </w:r>
     </w:p>
     <w:p>
       <w:pPr>
         <w:pStyle w:val="Heading2"/>
+        <w:spacing w:line="276" w:lineRule="auto"/>
         <w:jc w:val="both"/>
         <w:rPr>
           <w:rFonts w:eastAsia="Aptos Display"/>
@@ -344,6 +335,7 @@
     <w:p>
       <w:pPr>
         <w:pStyle w:val="Heading2"/>
+        <w:spacing w:line="276" w:lineRule="auto"/>
         <w:jc w:val="both"/>
         <w:rPr>
           <w:rFonts w:eastAsia="Aptos Display"/>
@@ -376,7 +368,7 @@
     </w:p>
     <w:p>
       <w:pPr>
-        <w:spacing w:line="259" w:lineRule="auto"/>
+        <w:spacing w:line="276" w:lineRule="auto"/>
         <w:jc w:val="both"/>
         <w:rPr>
           <w:rFonts w:ascii="Times New Roman" w:eastAsia="Times New Roman" w:hAnsi="Times New Roman" w:cs="Times New Roman"/>
@@ -443,7 +435,7 @@
     </w:p>
     <w:p>
       <w:pPr>
-        <w:spacing w:line="259" w:lineRule="auto"/>
+        <w:spacing w:line="276" w:lineRule="auto"/>
         <w:jc w:val="both"/>
         <w:rPr>
           <w:rFonts w:ascii="Times New Roman" w:eastAsia="Times New Roman" w:hAnsi="Times New Roman" w:cs="Times New Roman"/>
@@ -502,7 +494,7 @@
     </w:p>
     <w:p>
       <w:pPr>
-        <w:spacing w:line="259" w:lineRule="auto"/>
+        <w:spacing w:line="276" w:lineRule="auto"/>
         <w:jc w:val="both"/>
         <w:rPr>
           <w:rFonts w:ascii="Times New Roman" w:eastAsia="Times New Roman" w:hAnsi="Times New Roman" w:cs="Times New Roman"/>
@@ -561,7 +553,7 @@
     </w:p>
     <w:p>
       <w:pPr>
-        <w:spacing w:line="259" w:lineRule="auto"/>
+        <w:spacing w:line="276" w:lineRule="auto"/>
         <w:jc w:val="both"/>
         <w:rPr>
           <w:rFonts w:ascii="Times New Roman" w:eastAsia="Times New Roman" w:hAnsi="Times New Roman" w:cs="Times New Roman"/>
@@ -637,6 +629,7 @@
     <w:p>
       <w:pPr>
         <w:pStyle w:val="Heading1"/>
+        <w:spacing w:line="276" w:lineRule="auto"/>
         <w:jc w:val="both"/>
         <w:rPr>
           <w:rFonts w:eastAsia="Times New Roman"/>
@@ -659,6 +652,7 @@
     <w:p>
       <w:pPr>
         <w:pStyle w:val="Heading2"/>
+        <w:spacing w:line="276" w:lineRule="auto"/>
         <w:jc w:val="both"/>
         <w:rPr>
           <w:rFonts w:eastAsia="Times New Roman"/>
@@ -676,6 +670,7 @@
     </w:p>
     <w:p>
       <w:pPr>
+        <w:spacing w:line="276" w:lineRule="auto"/>
         <w:jc w:val="both"/>
         <w:rPr>
           <w:rFonts w:ascii="Times New Roman" w:hAnsi="Times New Roman" w:cs="Times New Roman"/>
@@ -694,6 +689,7 @@
     </w:p>
     <w:p>
       <w:pPr>
+        <w:spacing w:line="276" w:lineRule="auto"/>
         <w:jc w:val="both"/>
         <w:rPr>
           <w:rFonts w:ascii="Times New Roman" w:hAnsi="Times New Roman" w:cs="Times New Roman"/>
@@ -719,6 +715,7 @@
           <w:id w:val="807291875"/>
           <w:citation/>
         </w:sdtPr>
+        <w:sdtEndPr/>
         <w:sdtContent>
           <w:r>
             <w:rPr>
@@ -786,6 +783,7 @@
     </w:p>
     <w:p>
       <w:pPr>
+        <w:spacing w:line="276" w:lineRule="auto"/>
         <w:jc w:val="both"/>
         <w:rPr>
           <w:rFonts w:ascii="Times New Roman" w:hAnsi="Times New Roman" w:cs="Times New Roman"/>
@@ -811,6 +809,7 @@
           <w:id w:val="-1107582063"/>
           <w:citation/>
         </w:sdtPr>
+        <w:sdtEndPr/>
         <w:sdtContent>
           <w:r>
             <w:rPr>
@@ -878,6 +877,7 @@
     </w:p>
     <w:p>
       <w:pPr>
+        <w:spacing w:line="276" w:lineRule="auto"/>
         <w:jc w:val="both"/>
         <w:rPr>
           <w:rFonts w:ascii="Times New Roman" w:hAnsi="Times New Roman" w:cs="Times New Roman"/>
@@ -903,6 +903,7 @@
           <w:id w:val="1138605000"/>
           <w:citation/>
         </w:sdtPr>
+        <w:sdtEndPr/>
         <w:sdtContent>
           <w:r>
             <w:rPr>
@@ -979,6 +980,7 @@
     <w:p>
       <w:pPr>
         <w:pStyle w:val="Heading2"/>
+        <w:spacing w:line="276" w:lineRule="auto"/>
         <w:rPr>
           <w:rFonts w:eastAsia="Times New Roman"/>
         </w:rPr>
@@ -987,6 +989,7 @@
     <w:p>
       <w:pPr>
         <w:pStyle w:val="Heading2"/>
+        <w:spacing w:line="276" w:lineRule="auto"/>
         <w:rPr>
           <w:sz w:val="22"/>
           <w:szCs w:val="22"/>
@@ -1007,6 +1010,7 @@
     </w:p>
     <w:p>
       <w:pPr>
+        <w:spacing w:line="276" w:lineRule="auto"/>
         <w:jc w:val="both"/>
       </w:pPr>
       <w:r>
@@ -1232,6 +1236,7 @@
     <w:p>
       <w:pPr>
         <w:pStyle w:val="Heading1"/>
+        <w:spacing w:line="276" w:lineRule="auto"/>
       </w:pPr>
       <w:r>
         <w:lastRenderedPageBreak/>
@@ -1247,6 +1252,7 @@
     <w:p>
       <w:pPr>
         <w:pStyle w:val="Heading2"/>
+        <w:spacing w:line="276" w:lineRule="auto"/>
       </w:pPr>
       <w:r>
         <w:t xml:space="preserve">3.1. Appropriate plot for the </w:t>
@@ -1258,6 +1264,7 @@
     <w:p>
       <w:pPr>
         <w:pStyle w:val="Heading2"/>
+        <w:spacing w:line="276" w:lineRule="auto"/>
       </w:pPr>
       <w:r>
         <w:rPr>
@@ -1310,6 +1317,7 @@
     <w:p>
       <w:pPr>
         <w:pStyle w:val="Caption"/>
+        <w:spacing w:line="276" w:lineRule="auto"/>
       </w:pPr>
       <w:r>
         <w:t xml:space="preserve">                   </w:t>
@@ -1354,9 +1362,14 @@
         <w:t xml:space="preserve"> of Alcohol level with respect to wine quality)</w:t>
       </w:r>
     </w:p>
-    <w:p/>
-    <w:p>
-      <w:pPr>
+    <w:p>
+      <w:pPr>
+        <w:spacing w:line="276" w:lineRule="auto"/>
+      </w:pPr>
+    </w:p>
+    <w:p>
+      <w:pPr>
+        <w:spacing w:line="276" w:lineRule="auto"/>
         <w:jc w:val="both"/>
         <w:rPr>
           <w:rFonts w:ascii="Times New Roman" w:hAnsi="Times New Roman" w:cs="Times New Roman"/>
@@ -1464,6 +1477,7 @@
     <w:p>
       <w:pPr>
         <w:pStyle w:val="Heading2"/>
+        <w:spacing w:line="276" w:lineRule="auto"/>
         <w:rPr>
           <w:rFonts w:eastAsia="Times New Roman"/>
         </w:rPr>
@@ -1482,6 +1496,9 @@
       </w:r>
     </w:p>
     <w:p>
+      <w:pPr>
+        <w:spacing w:line="276" w:lineRule="auto"/>
+      </w:pPr>
       <w:r>
         <w:rPr>
           <w:noProof/>
@@ -1533,6 +1550,7 @@
     <w:p>
       <w:pPr>
         <w:pStyle w:val="Caption"/>
+        <w:spacing w:line="276" w:lineRule="auto"/>
       </w:pPr>
       <w:r>
         <w:t xml:space="preserve">               Figure </w:t>
@@ -1567,6 +1585,7 @@
     </w:p>
     <w:p>
       <w:pPr>
+        <w:spacing w:line="276" w:lineRule="auto"/>
         <w:jc w:val="both"/>
         <w:rPr>
           <w:rFonts w:ascii="Times New Roman" w:hAnsi="Times New Roman" w:cs="Times New Roman"/>
@@ -1795,6 +1814,7 @@
     <w:p>
       <w:pPr>
         <w:pStyle w:val="Heading2"/>
+        <w:spacing w:line="276" w:lineRule="auto"/>
       </w:pPr>
       <w:r>
         <w:t>3.3. Useful</w:t>
@@ -1806,6 +1826,7 @@
     <w:p>
       <w:pPr>
         <w:pStyle w:val="Heading1"/>
+        <w:spacing w:line="276" w:lineRule="auto"/>
       </w:pPr>
       <w:r>
         <w:t>4.</w:t>
@@ -1820,6 +1841,7 @@
     <w:p>
       <w:pPr>
         <w:pStyle w:val="Heading2"/>
+        <w:spacing w:line="276" w:lineRule="auto"/>
       </w:pPr>
       <w:r>
         <w:t>4.1.</w:t>
@@ -1839,29 +1861,37 @@
     </w:p>
     <w:p>
       <w:pPr>
-        <w:spacing w:line="259" w:lineRule="auto"/>
-        <w:jc w:val="both"/>
-        <w:rPr>
-          <w:rFonts w:ascii="Times New Roman" w:eastAsia="Times New Roman" w:hAnsi="Times New Roman" w:cs="Times New Roman"/>
-          <w:sz w:val="22"/>
-          <w:szCs w:val="22"/>
-        </w:rPr>
-      </w:pPr>
-      <w:r>
-        <w:rPr>
-          <w:rFonts w:ascii="Times New Roman" w:eastAsia="Times New Roman" w:hAnsi="Times New Roman" w:cs="Times New Roman"/>
-          <w:sz w:val="22"/>
-          <w:szCs w:val="22"/>
-        </w:rPr>
-        <w:t xml:space="preserve">To examine the hypothesis the independent T-test was chosen as the dependent variable Wine quality is mostly normally distributed because it follows the bell curve shape. Normality is the primary condition of the T-test which makes it superior to the Wilcoxon test in our specific scenario. The Wilcoxon Test is </w:t>
-      </w:r>
-      <w:r>
-        <w:rPr>
-          <w:rFonts w:ascii="Times New Roman" w:eastAsia="Times New Roman" w:hAnsi="Times New Roman" w:cs="Times New Roman"/>
-          <w:sz w:val="22"/>
-          <w:szCs w:val="22"/>
-        </w:rPr>
-        <w:t>non</w:t>
+        <w:spacing w:line="276" w:lineRule="auto"/>
+        <w:jc w:val="both"/>
+        <w:rPr>
+          <w:rFonts w:ascii="Times New Roman" w:eastAsia="Times New Roman" w:hAnsi="Times New Roman" w:cs="Times New Roman"/>
+          <w:sz w:val="22"/>
+          <w:szCs w:val="22"/>
+        </w:rPr>
+      </w:pPr>
+      <w:r>
+        <w:rPr>
+          <w:rFonts w:ascii="Times New Roman" w:eastAsia="Times New Roman" w:hAnsi="Times New Roman" w:cs="Times New Roman"/>
+          <w:sz w:val="22"/>
+          <w:szCs w:val="22"/>
+        </w:rPr>
+        <w:t>To examine the hypothesis the independent T-test was cho</w:t>
+      </w:r>
+      <w:r>
+        <w:rPr>
+          <w:rFonts w:ascii="Times New Roman" w:eastAsia="Times New Roman" w:hAnsi="Times New Roman" w:cs="Times New Roman"/>
+          <w:sz w:val="22"/>
+          <w:szCs w:val="22"/>
+        </w:rPr>
+        <w:t>s</w:t>
+      </w:r>
+      <w:r>
+        <w:rPr>
+          <w:rFonts w:ascii="Times New Roman" w:eastAsia="Times New Roman" w:hAnsi="Times New Roman" w:cs="Times New Roman"/>
+          <w:sz w:val="22"/>
+          <w:szCs w:val="22"/>
+        </w:rPr>
+        <w:t>sen as the dependent variable Wine quality is mostly normally distributed because it follows the bell curve shape. Normality is the primary condition of the T-test which makes it superior to the Wilcoxon test in our specific scenario. The Wilcoxon Test is non</w:t>
       </w:r>
       <w:r>
         <w:rPr>
@@ -1877,33 +1907,47 @@
           <w:sz w:val="22"/>
           <w:szCs w:val="22"/>
         </w:rPr>
-        <w:t>parametric</w:t>
-      </w:r>
-      <w:r>
-        <w:rPr>
-          <w:rFonts w:ascii="Times New Roman" w:eastAsia="Times New Roman" w:hAnsi="Times New Roman" w:cs="Times New Roman"/>
-          <w:sz w:val="22"/>
-          <w:szCs w:val="22"/>
-        </w:rPr>
-        <w:t xml:space="preserve"> and doesn’t require normality. T-test will effectively compare the mean of the two different alcohol levels aligning with our research question.</w:t>
+        <w:t>parametric and doesn’t require normality. T-test will effectively compare the mean of the two different alcohol levels aligning with our research question.</w:t>
       </w:r>
     </w:p>
     <w:p>
       <w:pPr>
         <w:pStyle w:val="Heading2"/>
-      </w:pPr>
-      <w:r>
-        <w:t xml:space="preserve">4.2. </w:t>
-      </w:r>
-      <w:r>
-        <w:t>The null hypothesis is rejected /not rejected based on the p-value</w:t>
-      </w:r>
-    </w:p>
-    <w:p/>
-    <w:p/>
+        <w:spacing w:line="276" w:lineRule="auto"/>
+        <w:jc w:val="both"/>
+      </w:pPr>
+      <w:r>
+        <w:t>4.2. The null hypothesis is rejected /not rejected based on the p-value</w:t>
+      </w:r>
+    </w:p>
+    <w:p>
+      <w:pPr>
+        <w:spacing w:line="276" w:lineRule="auto"/>
+        <w:jc w:val="both"/>
+        <w:rPr>
+          <w:rFonts w:ascii="Times New Roman" w:hAnsi="Times New Roman" w:cs="Times New Roman"/>
+          <w:sz w:val="22"/>
+          <w:szCs w:val="22"/>
+        </w:rPr>
+      </w:pPr>
+      <w:r>
+        <w:rPr>
+          <w:rFonts w:ascii="Times New Roman" w:hAnsi="Times New Roman" w:cs="Times New Roman"/>
+          <w:sz w:val="22"/>
+          <w:szCs w:val="22"/>
+        </w:rPr>
+        <w:t>According to the result of the T-test the null hypothesis stating there is no difference in the mean quality between the wines with low alcohol content and wines with high alcohol content can be rejected. The p-value (&lt;2.2e-16) is significantly smaller in contrast to the common significance level of 0.05 provides compelling evidence to decisively refuse the null hypothesis. The 95 percent confidence interval further of 0.63966262 and 0.7332534 further give more evidence that the difference in mean lies within this range confirming a difference exists between means of two different alcohol levels supporting to reject the null hypothesis.</w:t>
+      </w:r>
+    </w:p>
+    <w:p>
+      <w:pPr>
+        <w:spacing w:line="276" w:lineRule="auto"/>
+      </w:pPr>
+    </w:p>
     <w:p>
       <w:pPr>
         <w:pStyle w:val="Heading1"/>
+        <w:spacing w:line="276" w:lineRule="auto"/>
         <w:rPr>
           <w:rFonts w:eastAsia="Times New Roman"/>
         </w:rPr>
@@ -1918,6 +1962,7 @@
     <w:p>
       <w:pPr>
         <w:pStyle w:val="Heading2"/>
+        <w:spacing w:line="276" w:lineRule="auto"/>
         <w:rPr>
           <w:rFonts w:ascii="Times New Roman" w:eastAsia="Times New Roman" w:hAnsi="Times New Roman" w:cs="Times New Roman"/>
         </w:rPr>
@@ -1940,6 +1985,7 @@
     </w:p>
     <w:p>
       <w:pPr>
+        <w:spacing w:line="276" w:lineRule="auto"/>
         <w:rPr>
           <w:rFonts w:ascii="Times New Roman" w:hAnsi="Times New Roman" w:cs="Times New Roman"/>
           <w:color w:val="172B4D"/>
@@ -1950,6 +1996,7 @@
     </w:p>
     <w:p>
       <w:pPr>
+        <w:spacing w:line="276" w:lineRule="auto"/>
         <w:rPr>
           <w:rFonts w:ascii="Times New Roman" w:hAnsi="Times New Roman" w:cs="Times New Roman"/>
           <w:color w:val="172B4D"/>
@@ -2006,11 +2053,13 @@
     <w:p>
       <w:pPr>
         <w:pStyle w:val="Heading2"/>
+        <w:spacing w:line="276" w:lineRule="auto"/>
       </w:pPr>
     </w:p>
     <w:p>
       <w:pPr>
         <w:pStyle w:val="Heading2"/>
+        <w:spacing w:line="276" w:lineRule="auto"/>
       </w:pPr>
       <w:r>
         <w:t>5.2.</w:t>
@@ -2031,6 +2080,7 @@
     <w:p>
       <w:pPr>
         <w:pStyle w:val="Heading2"/>
+        <w:spacing w:line="276" w:lineRule="auto"/>
         <w:rPr>
           <w:rFonts w:eastAsia="Times New Roman"/>
         </w:rPr>
@@ -2054,6 +2104,7 @@
     <w:p>
       <w:pPr>
         <w:pStyle w:val="Heading2"/>
+        <w:spacing w:line="276" w:lineRule="auto"/>
       </w:pPr>
       <w:r>
         <w:t xml:space="preserve">5.4. Project’s </w:t>
@@ -2073,6 +2124,7 @@
     </w:p>
     <w:p>
       <w:pPr>
+        <w:spacing w:line="276" w:lineRule="auto"/>
         <w:jc w:val="both"/>
         <w:rPr>
           <w:rFonts w:ascii="Times New Roman" w:hAnsi="Times New Roman" w:cs="Times New Roman"/>
@@ -2092,6 +2144,7 @@
     <w:p>
       <w:pPr>
         <w:pStyle w:val="Heading2"/>
+        <w:spacing w:line="276" w:lineRule="auto"/>
         <w:rPr>
           <w:rFonts w:eastAsia="Times New Roman"/>
         </w:rPr>
@@ -2100,6 +2153,7 @@
         <w:rPr>
           <w:rFonts w:eastAsia="Times New Roman"/>
         </w:rPr>
+        <w:lastRenderedPageBreak/>
         <w:t>5.5.</w:t>
       </w:r>
       <w:r>
@@ -2109,10 +2163,19 @@
         <w:t xml:space="preserve"> Comment on the GitHub log output</w:t>
       </w:r>
     </w:p>
-    <w:p/>
-    <w:p/>
-    <w:p>
-      <w:pPr>
+    <w:p>
+      <w:pPr>
+        <w:spacing w:line="276" w:lineRule="auto"/>
+      </w:pPr>
+    </w:p>
+    <w:p>
+      <w:pPr>
+        <w:spacing w:line="276" w:lineRule="auto"/>
+      </w:pPr>
+    </w:p>
+    <w:p>
+      <w:pPr>
+        <w:spacing w:line="276" w:lineRule="auto"/>
         <w:jc w:val="both"/>
         <w:rPr>
           <w:rFonts w:ascii="Times New Roman" w:hAnsi="Times New Roman" w:cs="Times New Roman"/>
@@ -2131,126 +2194,139 @@
     </w:p>
     <w:p>
       <w:pPr>
-        <w:jc w:val="both"/>
-        <w:rPr>
-          <w:rFonts w:ascii="Times New Roman" w:hAnsi="Times New Roman" w:cs="Times New Roman"/>
-          <w:sz w:val="22"/>
-          <w:szCs w:val="22"/>
-        </w:rPr>
-      </w:pPr>
-    </w:p>
-    <w:p>
-      <w:pPr>
-        <w:jc w:val="both"/>
-        <w:rPr>
-          <w:rFonts w:ascii="Times New Roman" w:hAnsi="Times New Roman" w:cs="Times New Roman"/>
-          <w:sz w:val="22"/>
-          <w:szCs w:val="22"/>
-        </w:rPr>
-      </w:pPr>
-    </w:p>
-    <w:p>
-      <w:pPr>
-        <w:jc w:val="both"/>
-        <w:rPr>
-          <w:rFonts w:ascii="Times New Roman" w:hAnsi="Times New Roman" w:cs="Times New Roman"/>
-          <w:sz w:val="22"/>
-          <w:szCs w:val="22"/>
-        </w:rPr>
-      </w:pPr>
-    </w:p>
-    <w:p>
-      <w:pPr>
-        <w:jc w:val="both"/>
-        <w:rPr>
-          <w:rFonts w:ascii="Times New Roman" w:hAnsi="Times New Roman" w:cs="Times New Roman"/>
-          <w:sz w:val="22"/>
-          <w:szCs w:val="22"/>
-        </w:rPr>
-      </w:pPr>
-    </w:p>
-    <w:p>
-      <w:pPr>
-        <w:jc w:val="both"/>
-        <w:rPr>
-          <w:rFonts w:ascii="Times New Roman" w:hAnsi="Times New Roman" w:cs="Times New Roman"/>
-          <w:sz w:val="22"/>
-          <w:szCs w:val="22"/>
-        </w:rPr>
-      </w:pPr>
-    </w:p>
-    <w:p>
-      <w:pPr>
-        <w:jc w:val="both"/>
-        <w:rPr>
-          <w:rFonts w:ascii="Times New Roman" w:hAnsi="Times New Roman" w:cs="Times New Roman"/>
-          <w:sz w:val="22"/>
-          <w:szCs w:val="22"/>
-        </w:rPr>
-      </w:pPr>
-    </w:p>
-    <w:p>
-      <w:pPr>
-        <w:jc w:val="both"/>
-        <w:rPr>
-          <w:rFonts w:ascii="Times New Roman" w:hAnsi="Times New Roman" w:cs="Times New Roman"/>
-          <w:sz w:val="22"/>
-          <w:szCs w:val="22"/>
-        </w:rPr>
-      </w:pPr>
-    </w:p>
-    <w:p>
-      <w:pPr>
-        <w:jc w:val="both"/>
-        <w:rPr>
-          <w:rFonts w:ascii="Times New Roman" w:hAnsi="Times New Roman" w:cs="Times New Roman"/>
-          <w:sz w:val="22"/>
-          <w:szCs w:val="22"/>
-        </w:rPr>
-      </w:pPr>
-    </w:p>
-    <w:p>
-      <w:pPr>
-        <w:jc w:val="both"/>
-        <w:rPr>
-          <w:rFonts w:ascii="Times New Roman" w:hAnsi="Times New Roman" w:cs="Times New Roman"/>
-          <w:sz w:val="22"/>
-          <w:szCs w:val="22"/>
-        </w:rPr>
-      </w:pPr>
-    </w:p>
-    <w:p>
-      <w:pPr>
-        <w:jc w:val="both"/>
-        <w:rPr>
-          <w:rFonts w:ascii="Times New Roman" w:hAnsi="Times New Roman" w:cs="Times New Roman"/>
-          <w:sz w:val="22"/>
-          <w:szCs w:val="22"/>
-        </w:rPr>
-      </w:pPr>
-    </w:p>
-    <w:p>
-      <w:pPr>
-        <w:jc w:val="both"/>
-        <w:rPr>
-          <w:rFonts w:ascii="Times New Roman" w:hAnsi="Times New Roman" w:cs="Times New Roman"/>
-          <w:sz w:val="22"/>
-          <w:szCs w:val="22"/>
-        </w:rPr>
-      </w:pPr>
-    </w:p>
-    <w:p>
-      <w:pPr>
-        <w:jc w:val="both"/>
-        <w:rPr>
-          <w:rFonts w:ascii="Times New Roman" w:hAnsi="Times New Roman" w:cs="Times New Roman"/>
-          <w:sz w:val="22"/>
-          <w:szCs w:val="22"/>
-        </w:rPr>
-      </w:pPr>
-    </w:p>
-    <w:p>
-      <w:pPr>
+        <w:spacing w:line="276" w:lineRule="auto"/>
+        <w:jc w:val="both"/>
+        <w:rPr>
+          <w:rFonts w:ascii="Times New Roman" w:hAnsi="Times New Roman" w:cs="Times New Roman"/>
+          <w:sz w:val="22"/>
+          <w:szCs w:val="22"/>
+        </w:rPr>
+      </w:pPr>
+    </w:p>
+    <w:p>
+      <w:pPr>
+        <w:spacing w:line="276" w:lineRule="auto"/>
+        <w:jc w:val="both"/>
+        <w:rPr>
+          <w:rFonts w:ascii="Times New Roman" w:hAnsi="Times New Roman" w:cs="Times New Roman"/>
+          <w:sz w:val="22"/>
+          <w:szCs w:val="22"/>
+        </w:rPr>
+      </w:pPr>
+    </w:p>
+    <w:p>
+      <w:pPr>
+        <w:spacing w:line="276" w:lineRule="auto"/>
+        <w:jc w:val="both"/>
+        <w:rPr>
+          <w:rFonts w:ascii="Times New Roman" w:hAnsi="Times New Roman" w:cs="Times New Roman"/>
+          <w:sz w:val="22"/>
+          <w:szCs w:val="22"/>
+        </w:rPr>
+      </w:pPr>
+    </w:p>
+    <w:p>
+      <w:pPr>
+        <w:spacing w:line="276" w:lineRule="auto"/>
+        <w:jc w:val="both"/>
+        <w:rPr>
+          <w:rFonts w:ascii="Times New Roman" w:hAnsi="Times New Roman" w:cs="Times New Roman"/>
+          <w:sz w:val="22"/>
+          <w:szCs w:val="22"/>
+        </w:rPr>
+      </w:pPr>
+    </w:p>
+    <w:p>
+      <w:pPr>
+        <w:spacing w:line="276" w:lineRule="auto"/>
+        <w:jc w:val="both"/>
+        <w:rPr>
+          <w:rFonts w:ascii="Times New Roman" w:hAnsi="Times New Roman" w:cs="Times New Roman"/>
+          <w:sz w:val="22"/>
+          <w:szCs w:val="22"/>
+        </w:rPr>
+      </w:pPr>
+    </w:p>
+    <w:p>
+      <w:pPr>
+        <w:spacing w:line="276" w:lineRule="auto"/>
+        <w:jc w:val="both"/>
+        <w:rPr>
+          <w:rFonts w:ascii="Times New Roman" w:hAnsi="Times New Roman" w:cs="Times New Roman"/>
+          <w:sz w:val="22"/>
+          <w:szCs w:val="22"/>
+        </w:rPr>
+      </w:pPr>
+    </w:p>
+    <w:p>
+      <w:pPr>
+        <w:spacing w:line="276" w:lineRule="auto"/>
+        <w:jc w:val="both"/>
+        <w:rPr>
+          <w:rFonts w:ascii="Times New Roman" w:hAnsi="Times New Roman" w:cs="Times New Roman"/>
+          <w:sz w:val="22"/>
+          <w:szCs w:val="22"/>
+        </w:rPr>
+      </w:pPr>
+    </w:p>
+    <w:p>
+      <w:pPr>
+        <w:spacing w:line="276" w:lineRule="auto"/>
+        <w:jc w:val="both"/>
+        <w:rPr>
+          <w:rFonts w:ascii="Times New Roman" w:hAnsi="Times New Roman" w:cs="Times New Roman"/>
+          <w:sz w:val="22"/>
+          <w:szCs w:val="22"/>
+        </w:rPr>
+      </w:pPr>
+    </w:p>
+    <w:p>
+      <w:pPr>
+        <w:spacing w:line="276" w:lineRule="auto"/>
+        <w:jc w:val="both"/>
+        <w:rPr>
+          <w:rFonts w:ascii="Times New Roman" w:hAnsi="Times New Roman" w:cs="Times New Roman"/>
+          <w:sz w:val="22"/>
+          <w:szCs w:val="22"/>
+        </w:rPr>
+      </w:pPr>
+    </w:p>
+    <w:p>
+      <w:pPr>
+        <w:spacing w:line="276" w:lineRule="auto"/>
+        <w:jc w:val="both"/>
+        <w:rPr>
+          <w:rFonts w:ascii="Times New Roman" w:hAnsi="Times New Roman" w:cs="Times New Roman"/>
+          <w:sz w:val="22"/>
+          <w:szCs w:val="22"/>
+        </w:rPr>
+      </w:pPr>
+    </w:p>
+    <w:p>
+      <w:pPr>
+        <w:spacing w:line="276" w:lineRule="auto"/>
+        <w:jc w:val="both"/>
+        <w:rPr>
+          <w:rFonts w:ascii="Times New Roman" w:hAnsi="Times New Roman" w:cs="Times New Roman"/>
+          <w:sz w:val="22"/>
+          <w:szCs w:val="22"/>
+        </w:rPr>
+      </w:pPr>
+    </w:p>
+    <w:p>
+      <w:pPr>
+        <w:spacing w:line="276" w:lineRule="auto"/>
+        <w:jc w:val="both"/>
+        <w:rPr>
+          <w:rFonts w:ascii="Times New Roman" w:hAnsi="Times New Roman" w:cs="Times New Roman"/>
+          <w:sz w:val="22"/>
+          <w:szCs w:val="22"/>
+        </w:rPr>
+      </w:pPr>
+    </w:p>
+    <w:p>
+      <w:pPr>
+        <w:spacing w:line="276" w:lineRule="auto"/>
         <w:jc w:val="both"/>
         <w:rPr>
           <w:rFonts w:ascii="Times New Roman" w:hAnsi="Times New Roman" w:cs="Times New Roman"/>
@@ -2273,10 +2349,12 @@
           <w:docPartUnique/>
         </w:docPartObj>
       </w:sdtPr>
+      <w:sdtEndPr/>
       <w:sdtContent>
         <w:p>
           <w:pPr>
             <w:pStyle w:val="Heading1"/>
+            <w:spacing w:line="276" w:lineRule="auto"/>
           </w:pPr>
           <w:r>
             <w:t>Bibliography</w:t>
@@ -2287,10 +2365,12 @@
             <w:id w:val="111145805"/>
             <w:bibliography/>
           </w:sdtPr>
+          <w:sdtEndPr/>
           <w:sdtContent>
             <w:p>
               <w:pPr>
                 <w:pStyle w:val="Bibliography"/>
+                <w:spacing w:line="276" w:lineRule="auto"/>
                 <w:rPr>
                   <w:noProof/>
                   <w:kern w:val="0"/>
@@ -2316,6 +2396,7 @@
             <w:p>
               <w:pPr>
                 <w:pStyle w:val="Bibliography"/>
+                <w:spacing w:line="276" w:lineRule="auto"/>
                 <w:rPr>
                   <w:noProof/>
                 </w:rPr>
@@ -2330,6 +2411,7 @@
             <w:p>
               <w:pPr>
                 <w:pStyle w:val="Bibliography"/>
+                <w:spacing w:line="276" w:lineRule="auto"/>
                 <w:rPr>
                   <w:noProof/>
                 </w:rPr>
@@ -2344,6 +2426,7 @@
             <w:p>
               <w:pPr>
                 <w:pStyle w:val="Bibliography"/>
+                <w:spacing w:line="276" w:lineRule="auto"/>
                 <w:rPr>
                   <w:noProof/>
                 </w:rPr>
@@ -2356,6 +2439,9 @@
               </w:r>
             </w:p>
             <w:p>
+              <w:pPr>
+                <w:spacing w:line="276" w:lineRule="auto"/>
+              </w:pPr>
               <w:r>
                 <w:rPr>
                   <w:b/>
@@ -2371,36 +2457,40 @@
     </w:sdt>
     <w:p>
       <w:pPr>
-        <w:jc w:val="both"/>
-        <w:rPr>
-          <w:rFonts w:ascii="Times New Roman" w:hAnsi="Times New Roman" w:cs="Times New Roman"/>
-          <w:sz w:val="22"/>
-          <w:szCs w:val="22"/>
-        </w:rPr>
-      </w:pPr>
-    </w:p>
-    <w:p>
-      <w:pPr>
-        <w:jc w:val="both"/>
-        <w:rPr>
-          <w:rFonts w:ascii="Times New Roman" w:hAnsi="Times New Roman" w:cs="Times New Roman"/>
-          <w:sz w:val="22"/>
-          <w:szCs w:val="22"/>
-        </w:rPr>
-      </w:pPr>
-    </w:p>
-    <w:p>
-      <w:pPr>
-        <w:jc w:val="both"/>
-        <w:rPr>
-          <w:rFonts w:ascii="Times New Roman" w:hAnsi="Times New Roman" w:cs="Times New Roman"/>
-          <w:sz w:val="22"/>
-          <w:szCs w:val="22"/>
-        </w:rPr>
-      </w:pPr>
-    </w:p>
-    <w:p>
-      <w:pPr>
+        <w:spacing w:line="276" w:lineRule="auto"/>
+        <w:jc w:val="both"/>
+        <w:rPr>
+          <w:rFonts w:ascii="Times New Roman" w:hAnsi="Times New Roman" w:cs="Times New Roman"/>
+          <w:sz w:val="22"/>
+          <w:szCs w:val="22"/>
+        </w:rPr>
+      </w:pPr>
+    </w:p>
+    <w:p>
+      <w:pPr>
+        <w:spacing w:line="276" w:lineRule="auto"/>
+        <w:jc w:val="both"/>
+        <w:rPr>
+          <w:rFonts w:ascii="Times New Roman" w:hAnsi="Times New Roman" w:cs="Times New Roman"/>
+          <w:sz w:val="22"/>
+          <w:szCs w:val="22"/>
+        </w:rPr>
+      </w:pPr>
+    </w:p>
+    <w:p>
+      <w:pPr>
+        <w:spacing w:line="276" w:lineRule="auto"/>
+        <w:jc w:val="both"/>
+        <w:rPr>
+          <w:rFonts w:ascii="Times New Roman" w:hAnsi="Times New Roman" w:cs="Times New Roman"/>
+          <w:sz w:val="22"/>
+          <w:szCs w:val="22"/>
+        </w:rPr>
+      </w:pPr>
+    </w:p>
+    <w:p>
+      <w:pPr>
+        <w:spacing w:line="276" w:lineRule="auto"/>
         <w:jc w:val="both"/>
         <w:rPr>
           <w:rFonts w:ascii="Times New Roman" w:hAnsi="Times New Roman" w:cs="Times New Roman"/>
@@ -2423,15 +2513,18 @@
           <w:docPartUnique/>
         </w:docPartObj>
       </w:sdtPr>
+      <w:sdtEndPr/>
       <w:sdtContent>
         <w:p>
           <w:pPr>
             <w:pStyle w:val="Heading1"/>
+            <w:spacing w:line="276" w:lineRule="auto"/>
             <w:jc w:val="both"/>
           </w:pPr>
         </w:p>
         <w:p>
           <w:pPr>
+            <w:spacing w:line="276" w:lineRule="auto"/>
             <w:jc w:val="both"/>
           </w:pPr>
         </w:p>
@@ -2439,66 +2532,68 @@
     </w:sdt>
     <w:p>
       <w:pPr>
-        <w:jc w:val="both"/>
-        <w:rPr>
-          <w:rFonts w:ascii="Times New Roman" w:hAnsi="Times New Roman" w:cs="Times New Roman"/>
-          <w:sz w:val="22"/>
-          <w:szCs w:val="22"/>
-        </w:rPr>
-      </w:pPr>
-    </w:p>
-    <w:p>
-      <w:pPr>
-        <w:jc w:val="both"/>
-      </w:pPr>
-    </w:p>
-    <w:p>
-      <w:pPr>
-        <w:spacing w:line="259" w:lineRule="auto"/>
-        <w:jc w:val="both"/>
-        <w:rPr>
-          <w:rFonts w:ascii="Times New Roman" w:eastAsia="Times New Roman" w:hAnsi="Times New Roman" w:cs="Times New Roman"/>
-          <w:sz w:val="22"/>
-          <w:szCs w:val="22"/>
-        </w:rPr>
-      </w:pPr>
-    </w:p>
-    <w:p>
-      <w:pPr>
-        <w:spacing w:line="259" w:lineRule="auto"/>
-        <w:jc w:val="both"/>
-        <w:rPr>
-          <w:rFonts w:ascii="Times New Roman" w:eastAsia="Times New Roman" w:hAnsi="Times New Roman" w:cs="Times New Roman"/>
-          <w:sz w:val="22"/>
-          <w:szCs w:val="22"/>
-        </w:rPr>
-      </w:pPr>
-    </w:p>
-    <w:p>
-      <w:pPr>
-        <w:spacing w:line="259" w:lineRule="auto"/>
-        <w:jc w:val="both"/>
-        <w:rPr>
-          <w:rFonts w:ascii="Times New Roman" w:eastAsia="Times New Roman" w:hAnsi="Times New Roman" w:cs="Times New Roman"/>
-          <w:sz w:val="22"/>
-          <w:szCs w:val="22"/>
-        </w:rPr>
-      </w:pPr>
-    </w:p>
-    <w:p>
-      <w:pPr>
-        <w:spacing w:line="259" w:lineRule="auto"/>
-        <w:jc w:val="both"/>
-        <w:rPr>
-          <w:rFonts w:ascii="Times New Roman" w:eastAsia="Times New Roman" w:hAnsi="Times New Roman" w:cs="Times New Roman"/>
-          <w:sz w:val="22"/>
-          <w:szCs w:val="22"/>
-        </w:rPr>
-      </w:pPr>
-    </w:p>
-    <w:p>
-      <w:pPr>
-        <w:spacing w:line="259" w:lineRule="auto"/>
+        <w:spacing w:line="276" w:lineRule="auto"/>
+        <w:jc w:val="both"/>
+        <w:rPr>
+          <w:rFonts w:ascii="Times New Roman" w:hAnsi="Times New Roman" w:cs="Times New Roman"/>
+          <w:sz w:val="22"/>
+          <w:szCs w:val="22"/>
+        </w:rPr>
+      </w:pPr>
+    </w:p>
+    <w:p>
+      <w:pPr>
+        <w:spacing w:line="276" w:lineRule="auto"/>
+        <w:jc w:val="both"/>
+      </w:pPr>
+    </w:p>
+    <w:p>
+      <w:pPr>
+        <w:spacing w:line="276" w:lineRule="auto"/>
+        <w:jc w:val="both"/>
+        <w:rPr>
+          <w:rFonts w:ascii="Times New Roman" w:eastAsia="Times New Roman" w:hAnsi="Times New Roman" w:cs="Times New Roman"/>
+          <w:sz w:val="22"/>
+          <w:szCs w:val="22"/>
+        </w:rPr>
+      </w:pPr>
+    </w:p>
+    <w:p>
+      <w:pPr>
+        <w:spacing w:line="276" w:lineRule="auto"/>
+        <w:jc w:val="both"/>
+        <w:rPr>
+          <w:rFonts w:ascii="Times New Roman" w:eastAsia="Times New Roman" w:hAnsi="Times New Roman" w:cs="Times New Roman"/>
+          <w:sz w:val="22"/>
+          <w:szCs w:val="22"/>
+        </w:rPr>
+      </w:pPr>
+    </w:p>
+    <w:p>
+      <w:pPr>
+        <w:spacing w:line="276" w:lineRule="auto"/>
+        <w:jc w:val="both"/>
+        <w:rPr>
+          <w:rFonts w:ascii="Times New Roman" w:eastAsia="Times New Roman" w:hAnsi="Times New Roman" w:cs="Times New Roman"/>
+          <w:sz w:val="22"/>
+          <w:szCs w:val="22"/>
+        </w:rPr>
+      </w:pPr>
+    </w:p>
+    <w:p>
+      <w:pPr>
+        <w:spacing w:line="276" w:lineRule="auto"/>
+        <w:jc w:val="both"/>
+        <w:rPr>
+          <w:rFonts w:ascii="Times New Roman" w:eastAsia="Times New Roman" w:hAnsi="Times New Roman" w:cs="Times New Roman"/>
+          <w:sz w:val="22"/>
+          <w:szCs w:val="22"/>
+        </w:rPr>
+      </w:pPr>
+    </w:p>
+    <w:p>
+      <w:pPr>
+        <w:spacing w:line="276" w:lineRule="auto"/>
         <w:jc w:val="both"/>
         <w:rPr>
           <w:rFonts w:ascii="Times New Roman" w:eastAsia="Times New Roman" w:hAnsi="Times New Roman" w:cs="Times New Roman"/>
@@ -2521,15 +2616,18 @@
           <w:docPartUnique/>
         </w:docPartObj>
       </w:sdtPr>
+      <w:sdtEndPr/>
       <w:sdtContent>
         <w:p>
           <w:pPr>
             <w:pStyle w:val="Heading1"/>
+            <w:spacing w:line="276" w:lineRule="auto"/>
             <w:jc w:val="both"/>
           </w:pPr>
         </w:p>
         <w:p>
           <w:pPr>
+            <w:spacing w:line="276" w:lineRule="auto"/>
             <w:jc w:val="both"/>
           </w:pPr>
         </w:p>
@@ -2537,18 +2635,18 @@
     </w:sdt>
     <w:p>
       <w:pPr>
-        <w:spacing w:line="259" w:lineRule="auto"/>
-        <w:jc w:val="both"/>
-        <w:rPr>
-          <w:rFonts w:ascii="Times New Roman" w:eastAsia="Times New Roman" w:hAnsi="Times New Roman" w:cs="Times New Roman"/>
-          <w:sz w:val="22"/>
-          <w:szCs w:val="22"/>
-        </w:rPr>
-      </w:pPr>
-    </w:p>
-    <w:p>
-      <w:pPr>
-        <w:spacing w:line="259" w:lineRule="auto"/>
+        <w:spacing w:line="276" w:lineRule="auto"/>
+        <w:jc w:val="both"/>
+        <w:rPr>
+          <w:rFonts w:ascii="Times New Roman" w:eastAsia="Times New Roman" w:hAnsi="Times New Roman" w:cs="Times New Roman"/>
+          <w:sz w:val="22"/>
+          <w:szCs w:val="22"/>
+        </w:rPr>
+      </w:pPr>
+    </w:p>
+    <w:p>
+      <w:pPr>
+        <w:spacing w:line="276" w:lineRule="auto"/>
         <w:jc w:val="both"/>
         <w:rPr>
           <w:rFonts w:ascii="Times New Roman" w:eastAsia="Times New Roman" w:hAnsi="Times New Roman" w:cs="Times New Roman"/>

</xml_diff>

<commit_message>
section 6 and 8 of the report created
</commit_message>
<xml_diff>
--- a/Group 194 Report.docx
+++ b/Group 194 Report.docx
@@ -76,7 +76,6 @@
           <w:id w:val="982575286"/>
           <w:citation/>
         </w:sdtPr>
-        <w:sdtEndPr/>
         <w:sdtContent>
           <w:r>
             <w:rPr>
@@ -265,7 +264,25 @@
           <w:sz w:val="22"/>
           <w:szCs w:val="22"/>
         </w:rPr>
-        <w:t>To ascertain whether the proportion of alcohol quantity connects to alcohol quality we needed to craft an excellent research question. Therefore, it lead to the research question of –</w:t>
+        <w:t xml:space="preserve">To ascertain whether the proportion of alcohol quantity connects to alcohol quality we needed to craft an excellent research question. Therefore, it </w:t>
+      </w:r>
+      <w:proofErr w:type="gramStart"/>
+      <w:r>
+        <w:rPr>
+          <w:rFonts w:ascii="Times New Roman" w:eastAsia="Aptos" w:hAnsi="Times New Roman" w:cs="Times New Roman"/>
+          <w:sz w:val="22"/>
+          <w:szCs w:val="22"/>
+        </w:rPr>
+        <w:t>lead</w:t>
+      </w:r>
+      <w:proofErr w:type="gramEnd"/>
+      <w:r>
+        <w:rPr>
+          <w:rFonts w:ascii="Times New Roman" w:eastAsia="Aptos" w:hAnsi="Times New Roman" w:cs="Times New Roman"/>
+          <w:sz w:val="22"/>
+          <w:szCs w:val="22"/>
+        </w:rPr>
+        <w:t xml:space="preserve"> to the research question of –</w:t>
       </w:r>
     </w:p>
     <w:p>
@@ -715,7 +732,6 @@
           <w:id w:val="807291875"/>
           <w:citation/>
         </w:sdtPr>
-        <w:sdtEndPr/>
         <w:sdtContent>
           <w:r>
             <w:rPr>
@@ -809,7 +825,6 @@
           <w:id w:val="-1107582063"/>
           <w:citation/>
         </w:sdtPr>
-        <w:sdtEndPr/>
         <w:sdtContent>
           <w:r>
             <w:rPr>
@@ -903,7 +918,6 @@
           <w:id w:val="1138605000"/>
           <w:citation/>
         </w:sdtPr>
-        <w:sdtEndPr/>
         <w:sdtContent>
           <w:r>
             <w:rPr>
@@ -1875,7 +1889,16 @@
           <w:sz w:val="22"/>
           <w:szCs w:val="22"/>
         </w:rPr>
-        <w:t>To examine the hypothesis the independent T-test was cho</w:t>
+        <w:t xml:space="preserve">To examine the hypothesis the independent T-test was </w:t>
+      </w:r>
+      <w:proofErr w:type="spellStart"/>
+      <w:r>
+        <w:rPr>
+          <w:rFonts w:ascii="Times New Roman" w:eastAsia="Times New Roman" w:hAnsi="Times New Roman" w:cs="Times New Roman"/>
+          <w:sz w:val="22"/>
+          <w:szCs w:val="22"/>
+        </w:rPr>
+        <w:t>cho</w:t>
       </w:r>
       <w:r>
         <w:rPr>
@@ -1891,7 +1914,16 @@
           <w:sz w:val="22"/>
           <w:szCs w:val="22"/>
         </w:rPr>
-        <w:t>sen as the dependent variable Wine quality is mostly normally distributed because it follows the bell curve shape. Normality is the primary condition of the T-test which makes it superior to the Wilcoxon test in our specific scenario. The Wilcoxon Test is non</w:t>
+        <w:t>sen</w:t>
+      </w:r>
+      <w:proofErr w:type="spellEnd"/>
+      <w:r>
+        <w:rPr>
+          <w:rFonts w:ascii="Times New Roman" w:eastAsia="Times New Roman" w:hAnsi="Times New Roman" w:cs="Times New Roman"/>
+          <w:sz w:val="22"/>
+          <w:szCs w:val="22"/>
+        </w:rPr>
+        <w:t xml:space="preserve"> as the dependent variable Wine quality is mostly normally distributed because it follows the bell curve shape. Normality is the primary condition of the T-test which makes it superior to the Wilcoxon test in our specific scenario. The Wilcoxon Test is non</w:t>
       </w:r>
       <w:r>
         <w:rPr>
@@ -1993,17 +2025,15 @@
           <w:szCs w:val="22"/>
         </w:rPr>
       </w:pPr>
-    </w:p>
-    <w:p>
-      <w:pPr>
-        <w:spacing w:line="276" w:lineRule="auto"/>
+      <w:r>
         <w:rPr>
           <w:rFonts w:ascii="Times New Roman" w:hAnsi="Times New Roman" w:cs="Times New Roman"/>
           <w:color w:val="172B4D"/>
           <w:sz w:val="22"/>
           <w:szCs w:val="22"/>
         </w:rPr>
-      </w:pPr>
+        <w:t xml:space="preserve">In order to guarantee that duties were finished effectively, the group maintained constant contact and cooperation. Weekly gatherings made it easier to coordinate goals and proactively handle obstacles. Code conflicts were </w:t>
+      </w:r>
       <w:r>
         <w:rPr>
           <w:rFonts w:ascii="Times New Roman" w:hAnsi="Times New Roman" w:cs="Times New Roman"/>
@@ -2011,7 +2041,7 @@
           <w:sz w:val="22"/>
           <w:szCs w:val="22"/>
         </w:rPr>
-        <w:t xml:space="preserve">In order to guarantee that duties were finished effectively, the group maintained constant contact and cooperation. Weekly gatherings made it easier to coordinate goals and proactively handle obstacles. Code conflicts were </w:t>
+        <w:t>reduced,</w:t>
       </w:r>
       <w:r>
         <w:rPr>
@@ -2020,7 +2050,7 @@
           <w:sz w:val="22"/>
           <w:szCs w:val="22"/>
         </w:rPr>
-        <w:t>reduced,</w:t>
+        <w:t xml:space="preserve"> and the project workflow was optimized by using GitHub for version control. By offering their special talents, members improved the </w:t>
       </w:r>
       <w:r>
         <w:rPr>
@@ -2029,7 +2059,7 @@
           <w:sz w:val="22"/>
           <w:szCs w:val="22"/>
         </w:rPr>
-        <w:t xml:space="preserve"> and the project workflow was optimized by using GitHub for version control. By offering their special talents, members improved the </w:t>
+        <w:t>calibre</w:t>
       </w:r>
       <w:r>
         <w:rPr>
@@ -2038,15 +2068,6 @@
           <w:sz w:val="22"/>
           <w:szCs w:val="22"/>
         </w:rPr>
-        <w:t>calibre</w:t>
-      </w:r>
-      <w:r>
-        <w:rPr>
-          <w:rFonts w:ascii="Times New Roman" w:hAnsi="Times New Roman" w:cs="Times New Roman"/>
-          <w:color w:val="172B4D"/>
-          <w:sz w:val="22"/>
-          <w:szCs w:val="22"/>
-        </w:rPr>
         <w:t xml:space="preserve"> of data analysis and visualization. Clear and succinct results were obtained because the investigation was carried out methodically. Overall, the timely and successful completion of project milestones was made possible by our dedication and teamwork.</w:t>
       </w:r>
     </w:p>
@@ -2153,16 +2174,112 @@
         <w:rPr>
           <w:rFonts w:eastAsia="Times New Roman"/>
         </w:rPr>
+        <w:t>5.5.</w:t>
+      </w:r>
+      <w:r>
+        <w:rPr>
+          <w:rFonts w:eastAsia="Times New Roman"/>
+        </w:rPr>
+        <w:t xml:space="preserve"> Comment on the GitHub log output</w:t>
+      </w:r>
+    </w:p>
+    <w:p/>
+    <w:p>
+      <w:pPr>
+        <w:pStyle w:val="Heading1"/>
+      </w:pPr>
+      <w:r>
         <w:lastRenderedPageBreak/>
-        <w:t>5.5.</w:t>
-      </w:r>
-      <w:r>
+        <w:t>6.</w:t>
+      </w:r>
+      <w:r>
+        <w:t xml:space="preserve"> </w:t>
+      </w:r>
+      <w:r>
+        <w:t>Conclusion</w:t>
+      </w:r>
+    </w:p>
+    <w:p>
+      <w:pPr>
+        <w:pStyle w:val="Heading2"/>
+      </w:pPr>
+      <w:r>
+        <w:t>6.1.</w:t>
+      </w:r>
+      <w:r>
+        <w:t xml:space="preserve"> Results Explained </w:t>
+      </w:r>
+    </w:p>
+    <w:p>
+      <w:pPr>
+        <w:pStyle w:val="Heading2"/>
         <w:rPr>
           <w:rFonts w:eastAsia="Times New Roman"/>
         </w:rPr>
-        <w:t xml:space="preserve"> Comment on the GitHub log output</w:t>
-      </w:r>
-    </w:p>
+      </w:pPr>
+      <w:r>
+        <w:t xml:space="preserve">6.2. </w:t>
+      </w:r>
+      <w:r>
+        <w:rPr>
+          <w:rFonts w:eastAsia="Times New Roman"/>
+        </w:rPr>
+        <w:t>Interpretation of the results</w:t>
+      </w:r>
+    </w:p>
+    <w:p>
+      <w:pPr>
+        <w:pStyle w:val="Heading2"/>
+        <w:rPr>
+          <w:rFonts w:eastAsia="Times New Roman"/>
+        </w:rPr>
+      </w:pPr>
+      <w:r>
+        <w:t>6.3.</w:t>
+      </w:r>
+      <w:r>
+        <w:t xml:space="preserve"> </w:t>
+      </w:r>
+      <w:r>
+        <w:rPr>
+          <w:rFonts w:eastAsia="Times New Roman"/>
+        </w:rPr>
+        <w:t xml:space="preserve"> </w:t>
+      </w:r>
+      <w:r>
+        <w:rPr>
+          <w:rFonts w:eastAsia="Times New Roman"/>
+        </w:rPr>
+        <w:t>Reasons and/or implications for future work, limitations of your study</w:t>
+      </w:r>
+    </w:p>
+    <w:p/>
+    <w:p>
+      <w:pPr>
+        <w:pStyle w:val="Heading1"/>
+        <w:rPr>
+          <w:rFonts w:eastAsia="Times New Roman"/>
+          <w:color w:val="333333"/>
+        </w:rPr>
+      </w:pPr>
+      <w:r>
+        <w:t>8.</w:t>
+      </w:r>
+      <w:r>
+        <w:rPr>
+          <w:rFonts w:eastAsia="Times New Roman"/>
+        </w:rPr>
+        <w:t xml:space="preserve"> </w:t>
+      </w:r>
+      <w:r>
+        <w:rPr>
+          <w:rFonts w:eastAsia="Times New Roman"/>
+        </w:rPr>
+        <w:t xml:space="preserve">Appendices </w:t>
+      </w:r>
+    </w:p>
+    <w:p/>
+    <w:p/>
     <w:p>
       <w:pPr>
         <w:spacing w:line="276" w:lineRule="auto"/>
@@ -2349,7 +2466,6 @@
           <w:docPartUnique/>
         </w:docPartObj>
       </w:sdtPr>
-      <w:sdtEndPr/>
       <w:sdtContent>
         <w:p>
           <w:pPr>
@@ -2365,7 +2481,6 @@
             <w:id w:val="111145805"/>
             <w:bibliography/>
           </w:sdtPr>
-          <w:sdtEndPr/>
           <w:sdtContent>
             <w:p>
               <w:pPr>
@@ -2435,6 +2550,7 @@
                 <w:rPr>
                   <w:noProof/>
                 </w:rPr>
+                <w:lastRenderedPageBreak/>
                 <w:t xml:space="preserve">T.-Z. M.et al., 2021. Techniques for Dealcoholization of Wines: Their Impact on Wine Phenolic Composition, Volatile Composition, and Sensory Characteristics. </w:t>
               </w:r>
             </w:p>
@@ -2513,7 +2629,6 @@
           <w:docPartUnique/>
         </w:docPartObj>
       </w:sdtPr>
-      <w:sdtEndPr/>
       <w:sdtContent>
         <w:p>
           <w:pPr>
@@ -2616,7 +2731,6 @@
           <w:docPartUnique/>
         </w:docPartObj>
       </w:sdtPr>
-      <w:sdtEndPr/>
       <w:sdtContent>
         <w:p>
           <w:pPr>
@@ -3256,6 +3370,7 @@
   <w:style w:type="character" w:default="1" w:styleId="DefaultParagraphFont">
     <w:name w:val="Default Paragraph Font"/>
     <w:uiPriority w:val="1"/>
+    <w:semiHidden/>
     <w:unhideWhenUsed/>
   </w:style>
   <w:style w:type="table" w:default="1" w:styleId="TableNormal">

</xml_diff>

<commit_message>
6.2.Interpretation of the results added
</commit_message>
<xml_diff>
--- a/Group 194 Report.docx
+++ b/Group 194 Report.docx
@@ -1,6 +1,6 @@
 
 <file path=word/document.xml><?xml version="1.0" encoding="utf-8"?>
-<w:document xmlns:wpc="http://schemas.microsoft.com/office/word/2010/wordprocessingCanvas" xmlns:cx="http://schemas.microsoft.com/office/drawing/2014/chartex" xmlns:cx1="http://schemas.microsoft.com/office/drawing/2015/9/8/chartex" xmlns:cx2="http://schemas.microsoft.com/office/drawing/2015/10/21/chartex" xmlns:cx3="http://schemas.microsoft.com/office/drawing/2016/5/9/chartex" xmlns:cx4="http://schemas.microsoft.com/office/drawing/2016/5/10/chartex" xmlns:cx5="http://schemas.microsoft.com/office/drawing/2016/5/11/chartex" xmlns:cx6="http://schemas.microsoft.com/office/drawing/2016/5/12/chartex" xmlns:cx7="http://schemas.microsoft.com/office/drawing/2016/5/13/chartex" xmlns:cx8="http://schemas.microsoft.com/office/drawing/2016/5/14/chartex" xmlns:mc="http://schemas.openxmlformats.org/markup-compatibility/2006" xmlns:aink="http://schemas.microsoft.com/office/drawing/2016/ink" xmlns:am3d="http://schemas.microsoft.com/office/drawing/2017/model3d" xmlns:o="urn:schemas-microsoft-com:office:office" xmlns:oel="http://schemas.microsoft.com/office/2019/extlst" xmlns:r="http://schemas.openxmlformats.org/officeDocument/2006/relationships" xmlns:m="http://schemas.openxmlformats.org/officeDocument/2006/math" xmlns:v="urn:schemas-microsoft-com:vml" xmlns:wp14="http://schemas.microsoft.com/office/word/2010/wordprocessingDrawing" xmlns:wp="http://schemas.openxmlformats.org/drawingml/2006/wordprocessingDrawing" xmlns:w10="urn:schemas-microsoft-com:office:word" xmlns:w="http://schemas.openxmlformats.org/wordprocessingml/2006/main" xmlns:w14="http://schemas.microsoft.com/office/word/2010/wordml" xmlns:w15="http://schemas.microsoft.com/office/word/2012/wordml" xmlns:w16cex="http://schemas.microsoft.com/office/word/2018/wordml/cex" xmlns:w16cid="http://schemas.microsoft.com/office/word/2016/wordml/cid" xmlns:w16="http://schemas.microsoft.com/office/word/2018/wordml" xmlns:w16sdtdh="http://schemas.microsoft.com/office/word/2020/wordml/sdtdatahash" xmlns:w16se="http://schemas.microsoft.com/office/word/2015/wordml/symex" xmlns:wpg="http://schemas.microsoft.com/office/word/2010/wordprocessingGroup" xmlns:wpi="http://schemas.microsoft.com/office/word/2010/wordprocessingInk" xmlns:wne="http://schemas.microsoft.com/office/word/2006/wordml" xmlns:wps="http://schemas.microsoft.com/office/word/2010/wordprocessingShape" mc:Ignorable="w14 w15 w16se w16cid w16 w16cex w16sdtdh wp14">
+<w:document xmlns:wpc="http://schemas.microsoft.com/office/word/2010/wordprocessingCanvas" xmlns:cx="http://schemas.microsoft.com/office/drawing/2014/chartex" xmlns:cx1="http://schemas.microsoft.com/office/drawing/2015/9/8/chartex" xmlns:cx2="http://schemas.microsoft.com/office/drawing/2015/10/21/chartex" xmlns:cx3="http://schemas.microsoft.com/office/drawing/2016/5/9/chartex" xmlns:cx4="http://schemas.microsoft.com/office/drawing/2016/5/10/chartex" xmlns:cx5="http://schemas.microsoft.com/office/drawing/2016/5/11/chartex" xmlns:cx6="http://schemas.microsoft.com/office/drawing/2016/5/12/chartex" xmlns:cx7="http://schemas.microsoft.com/office/drawing/2016/5/13/chartex" xmlns:cx8="http://schemas.microsoft.com/office/drawing/2016/5/14/chartex" xmlns:mc="http://schemas.openxmlformats.org/markup-compatibility/2006" xmlns:aink="http://schemas.microsoft.com/office/drawing/2016/ink" xmlns:am3d="http://schemas.microsoft.com/office/drawing/2017/model3d" xmlns:o="urn:schemas-microsoft-com:office:office" xmlns:oel="http://schemas.microsoft.com/office/2019/extlst" xmlns:r="http://schemas.openxmlformats.org/officeDocument/2006/relationships" xmlns:m="http://schemas.openxmlformats.org/officeDocument/2006/math" xmlns:v="urn:schemas-microsoft-com:vml" xmlns:wp14="http://schemas.microsoft.com/office/word/2010/wordprocessingDrawing" xmlns:wp="http://schemas.openxmlformats.org/drawingml/2006/wordprocessingDrawing" xmlns:w10="urn:schemas-microsoft-com:office:word" xmlns:w="http://schemas.openxmlformats.org/wordprocessingml/2006/main" xmlns:w14="http://schemas.microsoft.com/office/word/2010/wordml" xmlns:w15="http://schemas.microsoft.com/office/word/2012/wordml" xmlns:w16cex="http://schemas.microsoft.com/office/word/2018/wordml/cex" xmlns:w16cid="http://schemas.microsoft.com/office/word/2016/wordml/cid" xmlns:w16="http://schemas.microsoft.com/office/word/2018/wordml" xmlns:w16du="http://schemas.microsoft.com/office/word/2023/wordml/word16du" xmlns:w16sdtdh="http://schemas.microsoft.com/office/word/2020/wordml/sdtdatahash" xmlns:w16se="http://schemas.microsoft.com/office/word/2015/wordml/symex" xmlns:wpg="http://schemas.microsoft.com/office/word/2010/wordprocessingGroup" xmlns:wpi="http://schemas.microsoft.com/office/word/2010/wordprocessingInk" xmlns:wne="http://schemas.microsoft.com/office/word/2006/wordml" xmlns:wps="http://schemas.microsoft.com/office/word/2010/wordprocessingShape" mc:Ignorable="w14 w15 w16se w16cid w16 w16cex w16sdtdh w16du wp14">
   <w:body>
     <w:p>
       <w:pPr>
@@ -76,7 +76,6 @@
           <w:id w:val="982575286"/>
           <w:citation/>
         </w:sdtPr>
-        <w:sdtEndPr/>
         <w:sdtContent>
           <w:r>
             <w:rPr>
@@ -733,7 +732,6 @@
           <w:id w:val="807291875"/>
           <w:citation/>
         </w:sdtPr>
-        <w:sdtEndPr/>
         <w:sdtContent>
           <w:r>
             <w:rPr>
@@ -827,7 +825,6 @@
           <w:id w:val="-1107582063"/>
           <w:citation/>
         </w:sdtPr>
-        <w:sdtEndPr/>
         <w:sdtContent>
           <w:r>
             <w:rPr>
@@ -921,7 +918,6 @@
           <w:id w:val="1138605000"/>
           <w:citation/>
         </w:sdtPr>
-        <w:sdtEndPr/>
         <w:sdtContent>
           <w:r>
             <w:rPr>
@@ -1349,14 +1345,27 @@
       <w:r>
         <w:t xml:space="preserve">Figure </w:t>
       </w:r>
-      <w:fldSimple w:instr=" SEQ Figure \* ARABIC ">
-        <w:r>
-          <w:rPr>
-            <w:noProof/>
-          </w:rPr>
-          <w:t>1</w:t>
-        </w:r>
-      </w:fldSimple>
+      <w:r>
+        <w:fldChar w:fldCharType="begin"/>
+      </w:r>
+      <w:r>
+        <w:instrText xml:space="preserve"> SEQ Figure \* ARABIC </w:instrText>
+      </w:r>
+      <w:r>
+        <w:fldChar w:fldCharType="separate"/>
+      </w:r>
+      <w:r>
+        <w:rPr>
+          <w:noProof/>
+        </w:rPr>
+        <w:t>1</w:t>
+      </w:r>
+      <w:r>
+        <w:rPr>
+          <w:noProof/>
+        </w:rPr>
+        <w:fldChar w:fldCharType="end"/>
+      </w:r>
       <w:r>
         <w:t xml:space="preserve"> </w:t>
       </w:r>
@@ -1560,14 +1569,27 @@
       <w:r>
         <w:t xml:space="preserve">               Figure </w:t>
       </w:r>
-      <w:fldSimple w:instr=" SEQ Figure \* ARABIC ">
-        <w:r>
-          <w:rPr>
-            <w:noProof/>
-          </w:rPr>
-          <w:t>2</w:t>
-        </w:r>
-      </w:fldSimple>
+      <w:r>
+        <w:fldChar w:fldCharType="begin"/>
+      </w:r>
+      <w:r>
+        <w:instrText xml:space="preserve"> SEQ Figure \* ARABIC </w:instrText>
+      </w:r>
+      <w:r>
+        <w:fldChar w:fldCharType="separate"/>
+      </w:r>
+      <w:r>
+        <w:rPr>
+          <w:noProof/>
+        </w:rPr>
+        <w:t>2</w:t>
+      </w:r>
+      <w:r>
+        <w:rPr>
+          <w:noProof/>
+        </w:rPr>
+        <w:fldChar w:fldCharType="end"/>
+      </w:r>
       <w:r>
         <w:t xml:space="preserve"> </w:t>
       </w:r>
@@ -2191,22 +2213,33 @@
     <w:p>
       <w:pPr>
         <w:pStyle w:val="NormalWeb"/>
-      </w:pPr>
-      <w:r>
+        <w:rPr>
+          <w:sz w:val="22"/>
+          <w:szCs w:val="22"/>
+        </w:rPr>
+      </w:pPr>
+      <w:r>
+        <w:rPr>
+          <w:sz w:val="22"/>
+          <w:szCs w:val="22"/>
+        </w:rPr>
         <w:t xml:space="preserve">The results demonstrate that there is a difference in the mean quality between the wines with low alcohol content and wines with high alcohol </w:t>
       </w:r>
-      <w:proofErr w:type="spellStart"/>
-      <w:proofErr w:type="gramStart"/>
-      <w:r>
-        <w:t>content.The</w:t>
-      </w:r>
-      <w:proofErr w:type="spellEnd"/>
-      <w:proofErr w:type="gramEnd"/>
-      <w:r>
+      <w:r>
+        <w:rPr>
+          <w:sz w:val="22"/>
+          <w:szCs w:val="22"/>
+        </w:rPr>
+        <w:t>content. The</w:t>
+      </w:r>
+      <w:r>
+        <w:rPr>
+          <w:sz w:val="22"/>
+          <w:szCs w:val="22"/>
+        </w:rPr>
         <w:t xml:space="preserve"> p value being lower than 2.2e-16 enables us to reject the null hypothesis. High Alcohols had a mean quality rating of 6.26 in comparison to 5.57 for low alcohol wines with a confidence interval of 0.6396 to 0.7333. The results prove that wines have a positive influence on the wine quality ratings.</w:t>
       </w:r>
     </w:p>
-    <w:p/>
     <w:p>
       <w:pPr>
         <w:pStyle w:val="Heading2"/>
@@ -2222,6 +2255,24 @@
           <w:rFonts w:eastAsia="Times New Roman"/>
         </w:rPr>
         <w:t>Interpretation of the results</w:t>
+      </w:r>
+    </w:p>
+    <w:p>
+      <w:pPr>
+        <w:spacing w:line="240" w:lineRule="auto"/>
+        <w:rPr>
+          <w:rFonts w:ascii="Times New Roman" w:hAnsi="Times New Roman" w:cs="Times New Roman"/>
+          <w:sz w:val="22"/>
+          <w:szCs w:val="22"/>
+        </w:rPr>
+      </w:pPr>
+      <w:r>
+        <w:rPr>
+          <w:rFonts w:ascii="Times New Roman" w:hAnsi="Times New Roman" w:cs="Times New Roman"/>
+          <w:sz w:val="22"/>
+          <w:szCs w:val="22"/>
+        </w:rPr>
+        <w:t>The result aligns with our research question establishing that the content of alcohol influences the overall wine quality. Higher Alcohol being rated on the higher side suggests that alcohol does indeed improve sensory attributes like aroma and taste. This information is helpful for both the winemakers and wine consumers as this will enable them to optimize alcohol for better quality. The influence of alcohol on wine quality suggests the importance of alcohol’s implications on wine production, marketing and consumer preferences.</w:t>
       </w:r>
     </w:p>
     <w:p>
@@ -2457,7 +2508,6 @@
           <w:docPartUnique/>
         </w:docPartObj>
       </w:sdtPr>
-      <w:sdtEndPr/>
       <w:sdtContent>
         <w:p>
           <w:pPr>
@@ -2473,7 +2523,6 @@
             <w:id w:val="111145805"/>
             <w:bibliography/>
           </w:sdtPr>
-          <w:sdtEndPr/>
           <w:sdtContent>
             <w:p>
               <w:pPr>
@@ -2621,7 +2670,6 @@
           <w:docPartUnique/>
         </w:docPartObj>
       </w:sdtPr>
-      <w:sdtEndPr/>
       <w:sdtContent>
         <w:p>
           <w:pPr>
@@ -2724,7 +2772,6 @@
           <w:docPartUnique/>
         </w:docPartObj>
       </w:sdtPr>
-      <w:sdtEndPr/>
       <w:sdtContent>
         <w:p>
           <w:pPr>
@@ -2774,7 +2821,7 @@
 </file>
 
 <file path=word/endnotes.xml><?xml version="1.0" encoding="utf-8"?>
-<w:endnotes xmlns:wpc="http://schemas.microsoft.com/office/word/2010/wordprocessingCanvas" xmlns:cx="http://schemas.microsoft.com/office/drawing/2014/chartex" xmlns:cx1="http://schemas.microsoft.com/office/drawing/2015/9/8/chartex" xmlns:cx2="http://schemas.microsoft.com/office/drawing/2015/10/21/chartex" xmlns:cx3="http://schemas.microsoft.com/office/drawing/2016/5/9/chartex" xmlns:cx4="http://schemas.microsoft.com/office/drawing/2016/5/10/chartex" xmlns:cx5="http://schemas.microsoft.com/office/drawing/2016/5/11/chartex" xmlns:cx6="http://schemas.microsoft.com/office/drawing/2016/5/12/chartex" xmlns:cx7="http://schemas.microsoft.com/office/drawing/2016/5/13/chartex" xmlns:cx8="http://schemas.microsoft.com/office/drawing/2016/5/14/chartex" xmlns:mc="http://schemas.openxmlformats.org/markup-compatibility/2006" xmlns:aink="http://schemas.microsoft.com/office/drawing/2016/ink" xmlns:am3d="http://schemas.microsoft.com/office/drawing/2017/model3d" xmlns:o="urn:schemas-microsoft-com:office:office" xmlns:oel="http://schemas.microsoft.com/office/2019/extlst" xmlns:r="http://schemas.openxmlformats.org/officeDocument/2006/relationships" xmlns:m="http://schemas.openxmlformats.org/officeDocument/2006/math" xmlns:v="urn:schemas-microsoft-com:vml" xmlns:wp14="http://schemas.microsoft.com/office/word/2010/wordprocessingDrawing" xmlns:wp="http://schemas.openxmlformats.org/drawingml/2006/wordprocessingDrawing" xmlns:w10="urn:schemas-microsoft-com:office:word" xmlns:w="http://schemas.openxmlformats.org/wordprocessingml/2006/main" xmlns:w14="http://schemas.microsoft.com/office/word/2010/wordml" xmlns:w15="http://schemas.microsoft.com/office/word/2012/wordml" xmlns:w16cex="http://schemas.microsoft.com/office/word/2018/wordml/cex" xmlns:w16cid="http://schemas.microsoft.com/office/word/2016/wordml/cid" xmlns:w16="http://schemas.microsoft.com/office/word/2018/wordml" xmlns:w16sdtdh="http://schemas.microsoft.com/office/word/2020/wordml/sdtdatahash" xmlns:w16se="http://schemas.microsoft.com/office/word/2015/wordml/symex" xmlns:wpg="http://schemas.microsoft.com/office/word/2010/wordprocessingGroup" xmlns:wpi="http://schemas.microsoft.com/office/word/2010/wordprocessingInk" xmlns:wne="http://schemas.microsoft.com/office/word/2006/wordml" xmlns:wps="http://schemas.microsoft.com/office/word/2010/wordprocessingShape" mc:Ignorable="w14 w15 w16se w16cid w16 w16cex w16sdtdh wp14">
+<w:endnotes xmlns:wpc="http://schemas.microsoft.com/office/word/2010/wordprocessingCanvas" xmlns:cx="http://schemas.microsoft.com/office/drawing/2014/chartex" xmlns:cx1="http://schemas.microsoft.com/office/drawing/2015/9/8/chartex" xmlns:cx2="http://schemas.microsoft.com/office/drawing/2015/10/21/chartex" xmlns:cx3="http://schemas.microsoft.com/office/drawing/2016/5/9/chartex" xmlns:cx4="http://schemas.microsoft.com/office/drawing/2016/5/10/chartex" xmlns:cx5="http://schemas.microsoft.com/office/drawing/2016/5/11/chartex" xmlns:cx6="http://schemas.microsoft.com/office/drawing/2016/5/12/chartex" xmlns:cx7="http://schemas.microsoft.com/office/drawing/2016/5/13/chartex" xmlns:cx8="http://schemas.microsoft.com/office/drawing/2016/5/14/chartex" xmlns:mc="http://schemas.openxmlformats.org/markup-compatibility/2006" xmlns:aink="http://schemas.microsoft.com/office/drawing/2016/ink" xmlns:am3d="http://schemas.microsoft.com/office/drawing/2017/model3d" xmlns:o="urn:schemas-microsoft-com:office:office" xmlns:oel="http://schemas.microsoft.com/office/2019/extlst" xmlns:r="http://schemas.openxmlformats.org/officeDocument/2006/relationships" xmlns:m="http://schemas.openxmlformats.org/officeDocument/2006/math" xmlns:v="urn:schemas-microsoft-com:vml" xmlns:wp14="http://schemas.microsoft.com/office/word/2010/wordprocessingDrawing" xmlns:wp="http://schemas.openxmlformats.org/drawingml/2006/wordprocessingDrawing" xmlns:w10="urn:schemas-microsoft-com:office:word" xmlns:w="http://schemas.openxmlformats.org/wordprocessingml/2006/main" xmlns:w14="http://schemas.microsoft.com/office/word/2010/wordml" xmlns:w15="http://schemas.microsoft.com/office/word/2012/wordml" xmlns:w16cex="http://schemas.microsoft.com/office/word/2018/wordml/cex" xmlns:w16cid="http://schemas.microsoft.com/office/word/2016/wordml/cid" xmlns:w16="http://schemas.microsoft.com/office/word/2018/wordml" xmlns:w16du="http://schemas.microsoft.com/office/word/2023/wordml/word16du" xmlns:w16sdtdh="http://schemas.microsoft.com/office/word/2020/wordml/sdtdatahash" xmlns:w16se="http://schemas.microsoft.com/office/word/2015/wordml/symex" xmlns:wpg="http://schemas.microsoft.com/office/word/2010/wordprocessingGroup" xmlns:wpi="http://schemas.microsoft.com/office/word/2010/wordprocessingInk" xmlns:wne="http://schemas.microsoft.com/office/word/2006/wordml" xmlns:wps="http://schemas.microsoft.com/office/word/2010/wordprocessingShape" mc:Ignorable="w14 w15 w16se w16cid w16 w16cex w16sdtdh w16du wp14">
   <w:endnote w:type="separator" w:id="-1">
     <w:p>
       <w:pPr>
@@ -2799,7 +2846,7 @@
 </file>
 
 <file path=word/footnotes.xml><?xml version="1.0" encoding="utf-8"?>
-<w:footnotes xmlns:wpc="http://schemas.microsoft.com/office/word/2010/wordprocessingCanvas" xmlns:cx="http://schemas.microsoft.com/office/drawing/2014/chartex" xmlns:cx1="http://schemas.microsoft.com/office/drawing/2015/9/8/chartex" xmlns:cx2="http://schemas.microsoft.com/office/drawing/2015/10/21/chartex" xmlns:cx3="http://schemas.microsoft.com/office/drawing/2016/5/9/chartex" xmlns:cx4="http://schemas.microsoft.com/office/drawing/2016/5/10/chartex" xmlns:cx5="http://schemas.microsoft.com/office/drawing/2016/5/11/chartex" xmlns:cx6="http://schemas.microsoft.com/office/drawing/2016/5/12/chartex" xmlns:cx7="http://schemas.microsoft.com/office/drawing/2016/5/13/chartex" xmlns:cx8="http://schemas.microsoft.com/office/drawing/2016/5/14/chartex" xmlns:mc="http://schemas.openxmlformats.org/markup-compatibility/2006" xmlns:aink="http://schemas.microsoft.com/office/drawing/2016/ink" xmlns:am3d="http://schemas.microsoft.com/office/drawing/2017/model3d" xmlns:o="urn:schemas-microsoft-com:office:office" xmlns:oel="http://schemas.microsoft.com/office/2019/extlst" xmlns:r="http://schemas.openxmlformats.org/officeDocument/2006/relationships" xmlns:m="http://schemas.openxmlformats.org/officeDocument/2006/math" xmlns:v="urn:schemas-microsoft-com:vml" xmlns:wp14="http://schemas.microsoft.com/office/word/2010/wordprocessingDrawing" xmlns:wp="http://schemas.openxmlformats.org/drawingml/2006/wordprocessingDrawing" xmlns:w10="urn:schemas-microsoft-com:office:word" xmlns:w="http://schemas.openxmlformats.org/wordprocessingml/2006/main" xmlns:w14="http://schemas.microsoft.com/office/word/2010/wordml" xmlns:w15="http://schemas.microsoft.com/office/word/2012/wordml" xmlns:w16cex="http://schemas.microsoft.com/office/word/2018/wordml/cex" xmlns:w16cid="http://schemas.microsoft.com/office/word/2016/wordml/cid" xmlns:w16="http://schemas.microsoft.com/office/word/2018/wordml" xmlns:w16sdtdh="http://schemas.microsoft.com/office/word/2020/wordml/sdtdatahash" xmlns:w16se="http://schemas.microsoft.com/office/word/2015/wordml/symex" xmlns:wpg="http://schemas.microsoft.com/office/word/2010/wordprocessingGroup" xmlns:wpi="http://schemas.microsoft.com/office/word/2010/wordprocessingInk" xmlns:wne="http://schemas.microsoft.com/office/word/2006/wordml" xmlns:wps="http://schemas.microsoft.com/office/word/2010/wordprocessingShape" mc:Ignorable="w14 w15 w16se w16cid w16 w16cex w16sdtdh wp14">
+<w:footnotes xmlns:wpc="http://schemas.microsoft.com/office/word/2010/wordprocessingCanvas" xmlns:cx="http://schemas.microsoft.com/office/drawing/2014/chartex" xmlns:cx1="http://schemas.microsoft.com/office/drawing/2015/9/8/chartex" xmlns:cx2="http://schemas.microsoft.com/office/drawing/2015/10/21/chartex" xmlns:cx3="http://schemas.microsoft.com/office/drawing/2016/5/9/chartex" xmlns:cx4="http://schemas.microsoft.com/office/drawing/2016/5/10/chartex" xmlns:cx5="http://schemas.microsoft.com/office/drawing/2016/5/11/chartex" xmlns:cx6="http://schemas.microsoft.com/office/drawing/2016/5/12/chartex" xmlns:cx7="http://schemas.microsoft.com/office/drawing/2016/5/13/chartex" xmlns:cx8="http://schemas.microsoft.com/office/drawing/2016/5/14/chartex" xmlns:mc="http://schemas.openxmlformats.org/markup-compatibility/2006" xmlns:aink="http://schemas.microsoft.com/office/drawing/2016/ink" xmlns:am3d="http://schemas.microsoft.com/office/drawing/2017/model3d" xmlns:o="urn:schemas-microsoft-com:office:office" xmlns:oel="http://schemas.microsoft.com/office/2019/extlst" xmlns:r="http://schemas.openxmlformats.org/officeDocument/2006/relationships" xmlns:m="http://schemas.openxmlformats.org/officeDocument/2006/math" xmlns:v="urn:schemas-microsoft-com:vml" xmlns:wp14="http://schemas.microsoft.com/office/word/2010/wordprocessingDrawing" xmlns:wp="http://schemas.openxmlformats.org/drawingml/2006/wordprocessingDrawing" xmlns:w10="urn:schemas-microsoft-com:office:word" xmlns:w="http://schemas.openxmlformats.org/wordprocessingml/2006/main" xmlns:w14="http://schemas.microsoft.com/office/word/2010/wordml" xmlns:w15="http://schemas.microsoft.com/office/word/2012/wordml" xmlns:w16cex="http://schemas.microsoft.com/office/word/2018/wordml/cex" xmlns:w16cid="http://schemas.microsoft.com/office/word/2016/wordml/cid" xmlns:w16="http://schemas.microsoft.com/office/word/2018/wordml" xmlns:w16du="http://schemas.microsoft.com/office/word/2023/wordml/word16du" xmlns:w16sdtdh="http://schemas.microsoft.com/office/word/2020/wordml/sdtdatahash" xmlns:w16se="http://schemas.microsoft.com/office/word/2015/wordml/symex" xmlns:wpg="http://schemas.microsoft.com/office/word/2010/wordprocessingGroup" xmlns:wpi="http://schemas.microsoft.com/office/word/2010/wordprocessingInk" xmlns:wne="http://schemas.microsoft.com/office/word/2006/wordml" xmlns:wps="http://schemas.microsoft.com/office/word/2010/wordprocessingShape" mc:Ignorable="w14 w15 w16se w16cid w16 w16cex w16sdtdh w16du wp14">
   <w:footnote w:type="separator" w:id="-1">
     <w:p>
       <w:pPr>
@@ -2824,7 +2871,7 @@
 </file>
 
 <file path=word/numbering.xml><?xml version="1.0" encoding="utf-8"?>
-<w:numbering xmlns:wpc="http://schemas.microsoft.com/office/word/2010/wordprocessingCanvas" xmlns:cx="http://schemas.microsoft.com/office/drawing/2014/chartex" xmlns:cx1="http://schemas.microsoft.com/office/drawing/2015/9/8/chartex" xmlns:cx2="http://schemas.microsoft.com/office/drawing/2015/10/21/chartex" xmlns:cx3="http://schemas.microsoft.com/office/drawing/2016/5/9/chartex" xmlns:cx4="http://schemas.microsoft.com/office/drawing/2016/5/10/chartex" xmlns:cx5="http://schemas.microsoft.com/office/drawing/2016/5/11/chartex" xmlns:cx6="http://schemas.microsoft.com/office/drawing/2016/5/12/chartex" xmlns:cx7="http://schemas.microsoft.com/office/drawing/2016/5/13/chartex" xmlns:cx8="http://schemas.microsoft.com/office/drawing/2016/5/14/chartex" xmlns:mc="http://schemas.openxmlformats.org/markup-compatibility/2006" xmlns:aink="http://schemas.microsoft.com/office/drawing/2016/ink" xmlns:am3d="http://schemas.microsoft.com/office/drawing/2017/model3d" xmlns:o="urn:schemas-microsoft-com:office:office" xmlns:oel="http://schemas.microsoft.com/office/2019/extlst" xmlns:r="http://schemas.openxmlformats.org/officeDocument/2006/relationships" xmlns:m="http://schemas.openxmlformats.org/officeDocument/2006/math" xmlns:v="urn:schemas-microsoft-com:vml" xmlns:wp14="http://schemas.microsoft.com/office/word/2010/wordprocessingDrawing" xmlns:wp="http://schemas.openxmlformats.org/drawingml/2006/wordprocessingDrawing" xmlns:w10="urn:schemas-microsoft-com:office:word" xmlns:w="http://schemas.openxmlformats.org/wordprocessingml/2006/main" xmlns:w14="http://schemas.microsoft.com/office/word/2010/wordml" xmlns:w15="http://schemas.microsoft.com/office/word/2012/wordml" xmlns:w16cex="http://schemas.microsoft.com/office/word/2018/wordml/cex" xmlns:w16cid="http://schemas.microsoft.com/office/word/2016/wordml/cid" xmlns:w16="http://schemas.microsoft.com/office/word/2018/wordml" xmlns:w16sdtdh="http://schemas.microsoft.com/office/word/2020/wordml/sdtdatahash" xmlns:w16se="http://schemas.microsoft.com/office/word/2015/wordml/symex" xmlns:wpg="http://schemas.microsoft.com/office/word/2010/wordprocessingGroup" xmlns:wpi="http://schemas.microsoft.com/office/word/2010/wordprocessingInk" xmlns:wne="http://schemas.microsoft.com/office/word/2006/wordml" xmlns:wps="http://schemas.microsoft.com/office/word/2010/wordprocessingShape" mc:Ignorable="w14 w15 w16se w16cid w16 w16cex w16sdtdh wp14">
+<w:numbering xmlns:wpc="http://schemas.microsoft.com/office/word/2010/wordprocessingCanvas" xmlns:cx="http://schemas.microsoft.com/office/drawing/2014/chartex" xmlns:cx1="http://schemas.microsoft.com/office/drawing/2015/9/8/chartex" xmlns:cx2="http://schemas.microsoft.com/office/drawing/2015/10/21/chartex" xmlns:cx3="http://schemas.microsoft.com/office/drawing/2016/5/9/chartex" xmlns:cx4="http://schemas.microsoft.com/office/drawing/2016/5/10/chartex" xmlns:cx5="http://schemas.microsoft.com/office/drawing/2016/5/11/chartex" xmlns:cx6="http://schemas.microsoft.com/office/drawing/2016/5/12/chartex" xmlns:cx7="http://schemas.microsoft.com/office/drawing/2016/5/13/chartex" xmlns:cx8="http://schemas.microsoft.com/office/drawing/2016/5/14/chartex" xmlns:mc="http://schemas.openxmlformats.org/markup-compatibility/2006" xmlns:aink="http://schemas.microsoft.com/office/drawing/2016/ink" xmlns:am3d="http://schemas.microsoft.com/office/drawing/2017/model3d" xmlns:o="urn:schemas-microsoft-com:office:office" xmlns:oel="http://schemas.microsoft.com/office/2019/extlst" xmlns:r="http://schemas.openxmlformats.org/officeDocument/2006/relationships" xmlns:m="http://schemas.openxmlformats.org/officeDocument/2006/math" xmlns:v="urn:schemas-microsoft-com:vml" xmlns:wp14="http://schemas.microsoft.com/office/word/2010/wordprocessingDrawing" xmlns:wp="http://schemas.openxmlformats.org/drawingml/2006/wordprocessingDrawing" xmlns:w10="urn:schemas-microsoft-com:office:word" xmlns:w="http://schemas.openxmlformats.org/wordprocessingml/2006/main" xmlns:w14="http://schemas.microsoft.com/office/word/2010/wordml" xmlns:w15="http://schemas.microsoft.com/office/word/2012/wordml" xmlns:w16cex="http://schemas.microsoft.com/office/word/2018/wordml/cex" xmlns:w16cid="http://schemas.microsoft.com/office/word/2016/wordml/cid" xmlns:w16="http://schemas.microsoft.com/office/word/2018/wordml" xmlns:w16du="http://schemas.microsoft.com/office/word/2023/wordml/word16du" xmlns:w16sdtdh="http://schemas.microsoft.com/office/word/2020/wordml/sdtdatahash" xmlns:w16se="http://schemas.microsoft.com/office/word/2015/wordml/symex" xmlns:wpg="http://schemas.microsoft.com/office/word/2010/wordprocessingGroup" xmlns:wpi="http://schemas.microsoft.com/office/word/2010/wordprocessingInk" xmlns:wne="http://schemas.microsoft.com/office/word/2006/wordml" xmlns:wps="http://schemas.microsoft.com/office/word/2010/wordprocessingShape" mc:Ignorable="w14 w15 w16se w16cid w16 w16cex w16sdtdh w16du wp14">
   <w:abstractNum w:abstractNumId="0" w15:restartNumberingAfterBreak="0">
     <w:nsid w:val="6989EEEE"/>
     <w:multiLevelType w:val="multilevel"/>
@@ -2911,14 +2958,14 @@
       </w:pPr>
     </w:lvl>
   </w:abstractNum>
-  <w:num w:numId="1">
+  <w:num w:numId="1" w16cid:durableId="619460602">
     <w:abstractNumId w:val="0"/>
   </w:num>
 </w:numbering>
 </file>
 
 <file path=word/styles.xml><?xml version="1.0" encoding="utf-8"?>
-<w:styles xmlns:mc="http://schemas.openxmlformats.org/markup-compatibility/2006" xmlns:r="http://schemas.openxmlformats.org/officeDocument/2006/relationships" xmlns:w="http://schemas.openxmlformats.org/wordprocessingml/2006/main" xmlns:w14="http://schemas.microsoft.com/office/word/2010/wordml" xmlns:w15="http://schemas.microsoft.com/office/word/2012/wordml" xmlns:w16cex="http://schemas.microsoft.com/office/word/2018/wordml/cex" xmlns:w16cid="http://schemas.microsoft.com/office/word/2016/wordml/cid" xmlns:w16="http://schemas.microsoft.com/office/word/2018/wordml" xmlns:w16sdtdh="http://schemas.microsoft.com/office/word/2020/wordml/sdtdatahash" xmlns:w16se="http://schemas.microsoft.com/office/word/2015/wordml/symex" mc:Ignorable="w14 w15 w16se w16cid w16 w16cex w16sdtdh">
+<w:styles xmlns:mc="http://schemas.openxmlformats.org/markup-compatibility/2006" xmlns:r="http://schemas.openxmlformats.org/officeDocument/2006/relationships" xmlns:w="http://schemas.openxmlformats.org/wordprocessingml/2006/main" xmlns:w14="http://schemas.microsoft.com/office/word/2010/wordml" xmlns:w15="http://schemas.microsoft.com/office/word/2012/wordml" xmlns:w16cex="http://schemas.microsoft.com/office/word/2018/wordml/cex" xmlns:w16cid="http://schemas.microsoft.com/office/word/2016/wordml/cid" xmlns:w16="http://schemas.microsoft.com/office/word/2018/wordml" xmlns:w16du="http://schemas.microsoft.com/office/word/2023/wordml/word16du" xmlns:w16sdtdh="http://schemas.microsoft.com/office/word/2020/wordml/sdtdatahash" xmlns:w16se="http://schemas.microsoft.com/office/word/2015/wordml/symex" mc:Ignorable="w14 w15 w16se w16cid w16 w16cex w16sdtdh w16du">
   <w:docDefaults>
     <w:rPrDefault>
       <w:rPr>
@@ -3364,7 +3411,6 @@
   <w:style w:type="character" w:default="1" w:styleId="DefaultParagraphFont">
     <w:name w:val="Default Paragraph Font"/>
     <w:uiPriority w:val="1"/>
-    <w:semiHidden/>
     <w:unhideWhenUsed/>
   </w:style>
   <w:style w:type="table" w:default="1" w:styleId="TableNormal">

</xml_diff>

<commit_message>
7 reference section added
</commit_message>
<xml_diff>
--- a/Group 194 Report.docx
+++ b/Group 194 Report.docx
@@ -110,7 +110,17 @@
               <w:szCs w:val="22"/>
               <w:lang w:val="en-US"/>
             </w:rPr>
-            <w:t xml:space="preserve"> (Teng-Zhen Ma , et al., 2021)</w:t>
+            <w:t xml:space="preserve"> </w:t>
+          </w:r>
+          <w:r>
+            <w:rPr>
+              <w:rFonts w:ascii="Times New Roman" w:eastAsia="Aptos" w:hAnsi="Times New Roman" w:cs="Times New Roman"/>
+              <w:noProof/>
+              <w:sz w:val="22"/>
+              <w:szCs w:val="22"/>
+              <w:lang w:val="en-US"/>
+            </w:rPr>
+            <w:t>(Teng-Zhen Ma , et al., 2021)</w:t>
           </w:r>
           <w:r>
             <w:rPr>
@@ -2302,250 +2312,99 @@
       </w:r>
     </w:p>
     <w:p/>
-    <w:p>
-      <w:pPr>
-        <w:pStyle w:val="Heading1"/>
-        <w:rPr>
-          <w:rFonts w:eastAsia="Times New Roman"/>
-          <w:color w:val="333333"/>
-        </w:rPr>
-      </w:pPr>
-      <w:r>
-        <w:t>8.</w:t>
-      </w:r>
-      <w:r>
-        <w:rPr>
-          <w:rFonts w:eastAsia="Times New Roman"/>
-        </w:rPr>
-        <w:t xml:space="preserve"> Appendices </w:t>
-      </w:r>
-    </w:p>
     <w:p/>
-    <w:p/>
-    <w:p>
-      <w:pPr>
-        <w:spacing w:line="276" w:lineRule="auto"/>
-      </w:pPr>
-    </w:p>
-    <w:p>
-      <w:pPr>
-        <w:spacing w:line="276" w:lineRule="auto"/>
-      </w:pPr>
-    </w:p>
-    <w:p>
-      <w:pPr>
-        <w:spacing w:line="276" w:lineRule="auto"/>
-        <w:jc w:val="both"/>
-        <w:rPr>
-          <w:rFonts w:ascii="Times New Roman" w:hAnsi="Times New Roman" w:cs="Times New Roman"/>
-          <w:sz w:val="22"/>
-          <w:szCs w:val="22"/>
-        </w:rPr>
-      </w:pPr>
-      <w:r>
-        <w:rPr>
-          <w:rFonts w:ascii="Times New Roman" w:hAnsi="Times New Roman" w:cs="Times New Roman"/>
-          <w:sz w:val="22"/>
-          <w:szCs w:val="22"/>
-        </w:rPr>
-        <w:t xml:space="preserve"> </w:t>
-      </w:r>
-    </w:p>
-    <w:p>
-      <w:pPr>
-        <w:spacing w:line="276" w:lineRule="auto"/>
-        <w:jc w:val="both"/>
-        <w:rPr>
-          <w:rFonts w:ascii="Times New Roman" w:hAnsi="Times New Roman" w:cs="Times New Roman"/>
-          <w:sz w:val="22"/>
-          <w:szCs w:val="22"/>
-        </w:rPr>
-      </w:pPr>
-    </w:p>
-    <w:p>
-      <w:pPr>
-        <w:spacing w:line="276" w:lineRule="auto"/>
-        <w:jc w:val="both"/>
-        <w:rPr>
-          <w:rFonts w:ascii="Times New Roman" w:hAnsi="Times New Roman" w:cs="Times New Roman"/>
-          <w:sz w:val="22"/>
-          <w:szCs w:val="22"/>
-        </w:rPr>
-      </w:pPr>
-    </w:p>
-    <w:p>
-      <w:pPr>
-        <w:spacing w:line="276" w:lineRule="auto"/>
-        <w:jc w:val="both"/>
-        <w:rPr>
-          <w:rFonts w:ascii="Times New Roman" w:hAnsi="Times New Roman" w:cs="Times New Roman"/>
-          <w:sz w:val="22"/>
-          <w:szCs w:val="22"/>
-        </w:rPr>
-      </w:pPr>
-    </w:p>
-    <w:p>
-      <w:pPr>
-        <w:spacing w:line="276" w:lineRule="auto"/>
-        <w:jc w:val="both"/>
-        <w:rPr>
-          <w:rFonts w:ascii="Times New Roman" w:hAnsi="Times New Roman" w:cs="Times New Roman"/>
-          <w:sz w:val="22"/>
-          <w:szCs w:val="22"/>
-        </w:rPr>
-      </w:pPr>
-    </w:p>
-    <w:p>
-      <w:pPr>
-        <w:spacing w:line="276" w:lineRule="auto"/>
-        <w:jc w:val="both"/>
-        <w:rPr>
-          <w:rFonts w:ascii="Times New Roman" w:hAnsi="Times New Roman" w:cs="Times New Roman"/>
-          <w:sz w:val="22"/>
-          <w:szCs w:val="22"/>
-        </w:rPr>
-      </w:pPr>
-    </w:p>
-    <w:p>
-      <w:pPr>
-        <w:spacing w:line="276" w:lineRule="auto"/>
-        <w:jc w:val="both"/>
-        <w:rPr>
-          <w:rFonts w:ascii="Times New Roman" w:hAnsi="Times New Roman" w:cs="Times New Roman"/>
-          <w:sz w:val="22"/>
-          <w:szCs w:val="22"/>
-        </w:rPr>
-      </w:pPr>
-    </w:p>
-    <w:p>
-      <w:pPr>
-        <w:spacing w:line="276" w:lineRule="auto"/>
-        <w:jc w:val="both"/>
-        <w:rPr>
-          <w:rFonts w:ascii="Times New Roman" w:hAnsi="Times New Roman" w:cs="Times New Roman"/>
-          <w:sz w:val="22"/>
-          <w:szCs w:val="22"/>
-        </w:rPr>
-      </w:pPr>
-    </w:p>
-    <w:p>
-      <w:pPr>
-        <w:spacing w:line="276" w:lineRule="auto"/>
-        <w:jc w:val="both"/>
-        <w:rPr>
-          <w:rFonts w:ascii="Times New Roman" w:hAnsi="Times New Roman" w:cs="Times New Roman"/>
-          <w:sz w:val="22"/>
-          <w:szCs w:val="22"/>
-        </w:rPr>
-      </w:pPr>
-    </w:p>
-    <w:p>
-      <w:pPr>
-        <w:spacing w:line="276" w:lineRule="auto"/>
-        <w:jc w:val="both"/>
-        <w:rPr>
-          <w:rFonts w:ascii="Times New Roman" w:hAnsi="Times New Roman" w:cs="Times New Roman"/>
-          <w:sz w:val="22"/>
-          <w:szCs w:val="22"/>
-        </w:rPr>
-      </w:pPr>
-    </w:p>
-    <w:p>
-      <w:pPr>
-        <w:spacing w:line="276" w:lineRule="auto"/>
-        <w:jc w:val="both"/>
-        <w:rPr>
-          <w:rFonts w:ascii="Times New Roman" w:hAnsi="Times New Roman" w:cs="Times New Roman"/>
-          <w:sz w:val="22"/>
-          <w:szCs w:val="22"/>
-        </w:rPr>
-      </w:pPr>
-    </w:p>
-    <w:p>
-      <w:pPr>
-        <w:spacing w:line="276" w:lineRule="auto"/>
-        <w:jc w:val="both"/>
-        <w:rPr>
-          <w:rFonts w:ascii="Times New Roman" w:hAnsi="Times New Roman" w:cs="Times New Roman"/>
-          <w:sz w:val="22"/>
-          <w:szCs w:val="22"/>
-        </w:rPr>
-      </w:pPr>
-    </w:p>
-    <w:p>
-      <w:pPr>
-        <w:spacing w:line="276" w:lineRule="auto"/>
-        <w:jc w:val="both"/>
-        <w:rPr>
-          <w:rFonts w:ascii="Times New Roman" w:hAnsi="Times New Roman" w:cs="Times New Roman"/>
-          <w:sz w:val="22"/>
-          <w:szCs w:val="22"/>
-        </w:rPr>
-      </w:pPr>
-    </w:p>
-    <w:p>
-      <w:pPr>
-        <w:spacing w:line="276" w:lineRule="auto"/>
-        <w:jc w:val="both"/>
-        <w:rPr>
-          <w:rFonts w:ascii="Times New Roman" w:hAnsi="Times New Roman" w:cs="Times New Roman"/>
-          <w:sz w:val="22"/>
-          <w:szCs w:val="22"/>
-        </w:rPr>
-      </w:pPr>
-    </w:p>
     <w:sdt>
       <w:sdtPr>
-        <w:rPr>
-          <w:rFonts w:asciiTheme="minorHAnsi" w:eastAsiaTheme="minorEastAsia" w:hAnsiTheme="minorHAnsi" w:cstheme="minorBidi"/>
-          <w:color w:val="auto"/>
-          <w:sz w:val="24"/>
-          <w:szCs w:val="24"/>
-        </w:rPr>
-        <w:id w:val="-1521161264"/>
+        <w:id w:val="-1292435215"/>
         <w:docPartObj>
           <w:docPartGallery w:val="Bibliographies"/>
           <w:docPartUnique/>
         </w:docPartObj>
       </w:sdtPr>
+      <w:sdtEndPr>
+        <w:rPr>
+          <w:rFonts w:asciiTheme="minorHAnsi" w:eastAsiaTheme="minorEastAsia" w:hAnsiTheme="minorHAnsi" w:cstheme="minorBidi"/>
+          <w:color w:val="auto"/>
+          <w:sz w:val="24"/>
+          <w:szCs w:val="24"/>
+        </w:rPr>
+      </w:sdtEndPr>
       <w:sdtContent>
         <w:p>
           <w:pPr>
             <w:pStyle w:val="Heading1"/>
-            <w:spacing w:line="276" w:lineRule="auto"/>
           </w:pPr>
           <w:r>
-            <w:t>Bibliography</w:t>
+            <w:t xml:space="preserve">7. </w:t>
+          </w:r>
+          <w:r>
+            <w:t>Reference</w:t>
+          </w:r>
+          <w:r>
+            <w:t xml:space="preserve"> List</w:t>
           </w:r>
         </w:p>
         <w:sdt>
           <w:sdtPr>
-            <w:id w:val="111145805"/>
+            <w:rPr>
+              <w:rFonts w:ascii="Times New Roman" w:hAnsi="Times New Roman" w:cs="Times New Roman"/>
+              <w:sz w:val="22"/>
+              <w:szCs w:val="22"/>
+            </w:rPr>
+            <w:id w:val="-573587230"/>
             <w:bibliography/>
           </w:sdtPr>
+          <w:sdtEndPr>
+            <w:rPr>
+              <w:rFonts w:asciiTheme="minorHAnsi" w:hAnsiTheme="minorHAnsi" w:cstheme="minorBidi"/>
+              <w:sz w:val="24"/>
+              <w:szCs w:val="24"/>
+            </w:rPr>
+          </w:sdtEndPr>
           <w:sdtContent>
             <w:p>
               <w:pPr>
                 <w:pStyle w:val="Bibliography"/>
-                <w:spacing w:line="276" w:lineRule="auto"/>
+                <w:spacing w:line="240" w:lineRule="auto"/>
                 <w:rPr>
+                  <w:rFonts w:ascii="Times New Roman" w:hAnsi="Times New Roman" w:cs="Times New Roman"/>
                   <w:noProof/>
                   <w:kern w:val="0"/>
+                  <w:sz w:val="22"/>
+                  <w:szCs w:val="22"/>
                   <w14:ligatures w14:val="none"/>
                 </w:rPr>
               </w:pPr>
               <w:r>
+                <w:rPr>
+                  <w:rFonts w:ascii="Times New Roman" w:hAnsi="Times New Roman" w:cs="Times New Roman"/>
+                  <w:sz w:val="22"/>
+                  <w:szCs w:val="22"/>
+                </w:rPr>
                 <w:fldChar w:fldCharType="begin"/>
               </w:r>
               <w:r>
+                <w:rPr>
+                  <w:rFonts w:ascii="Times New Roman" w:hAnsi="Times New Roman" w:cs="Times New Roman"/>
+                  <w:sz w:val="22"/>
+                  <w:szCs w:val="22"/>
+                </w:rPr>
                 <w:instrText xml:space="preserve"> BIBLIOGRAPHY </w:instrText>
               </w:r>
               <w:r>
+                <w:rPr>
+                  <w:rFonts w:ascii="Times New Roman" w:hAnsi="Times New Roman" w:cs="Times New Roman"/>
+                  <w:sz w:val="22"/>
+                  <w:szCs w:val="22"/>
+                </w:rPr>
                 <w:fldChar w:fldCharType="separate"/>
               </w:r>
               <w:r>
                 <w:rPr>
+                  <w:rFonts w:ascii="Times New Roman" w:hAnsi="Times New Roman" w:cs="Times New Roman"/>
                   <w:noProof/>
+                  <w:sz w:val="22"/>
+                  <w:szCs w:val="22"/>
                 </w:rPr>
                 <w:t xml:space="preserve">Dahal, K. R., J. N. D., H. R. B. &amp; S. G., 2021. Prediction of wine quality using machine learning algorithms. </w:t>
               </w:r>
@@ -2553,14 +2412,20 @@
             <w:p>
               <w:pPr>
                 <w:pStyle w:val="Bibliography"/>
-                <w:spacing w:line="276" w:lineRule="auto"/>
+                <w:spacing w:line="240" w:lineRule="auto"/>
                 <w:rPr>
+                  <w:rFonts w:ascii="Times New Roman" w:hAnsi="Times New Roman" w:cs="Times New Roman"/>
                   <w:noProof/>
+                  <w:sz w:val="22"/>
+                  <w:szCs w:val="22"/>
                 </w:rPr>
               </w:pPr>
               <w:r>
                 <w:rPr>
+                  <w:rFonts w:ascii="Times New Roman" w:hAnsi="Times New Roman" w:cs="Times New Roman"/>
                   <w:noProof/>
+                  <w:sz w:val="22"/>
+                  <w:szCs w:val="22"/>
                 </w:rPr>
                 <w:t xml:space="preserve">King, E. S., R. L. D. &amp; H. H., 2013. The influence of alcohol on the sensory perception of red wines. </w:t>
               </w:r>
@@ -2568,14 +2433,20 @@
             <w:p>
               <w:pPr>
                 <w:pStyle w:val="Bibliography"/>
-                <w:spacing w:line="276" w:lineRule="auto"/>
+                <w:spacing w:line="240" w:lineRule="auto"/>
                 <w:rPr>
+                  <w:rFonts w:ascii="Times New Roman" w:hAnsi="Times New Roman" w:cs="Times New Roman"/>
                   <w:noProof/>
+                  <w:sz w:val="22"/>
+                  <w:szCs w:val="22"/>
                 </w:rPr>
               </w:pPr>
               <w:r>
                 <w:rPr>
+                  <w:rFonts w:ascii="Times New Roman" w:hAnsi="Times New Roman" w:cs="Times New Roman"/>
                   <w:noProof/>
+                  <w:sz w:val="22"/>
+                  <w:szCs w:val="22"/>
                 </w:rPr>
                 <w:t xml:space="preserve">Liguori, L. et al., 2019. Impact of dealcoholization on quality properties in white wine at various alcohol content levels. </w:t>
               </w:r>
@@ -2583,30 +2454,308 @@
             <w:p>
               <w:pPr>
                 <w:pStyle w:val="Bibliography"/>
-                <w:spacing w:line="276" w:lineRule="auto"/>
+                <w:spacing w:line="240" w:lineRule="auto"/>
                 <w:rPr>
+                  <w:rFonts w:ascii="Times New Roman" w:hAnsi="Times New Roman" w:cs="Times New Roman"/>
                   <w:noProof/>
+                  <w:sz w:val="22"/>
+                  <w:szCs w:val="22"/>
                 </w:rPr>
               </w:pPr>
               <w:r>
                 <w:rPr>
+                  <w:rFonts w:ascii="Times New Roman" w:hAnsi="Times New Roman" w:cs="Times New Roman"/>
                   <w:noProof/>
+                  <w:sz w:val="22"/>
+                  <w:szCs w:val="22"/>
                 </w:rPr>
                 <w:t xml:space="preserve">T.-Z. M.et al., 2021. Techniques for Dealcoholization of Wines: Their Impact on Wine Phenolic Composition, Volatile Composition, and Sensory Characteristics. </w:t>
               </w:r>
             </w:p>
             <w:p>
               <w:pPr>
-                <w:spacing w:line="276" w:lineRule="auto"/>
+                <w:spacing w:line="240" w:lineRule="auto"/>
               </w:pPr>
               <w:r>
                 <w:rPr>
+                  <w:rFonts w:ascii="Times New Roman" w:hAnsi="Times New Roman" w:cs="Times New Roman"/>
                   <w:b/>
                   <w:bCs/>
                   <w:noProof/>
+                  <w:sz w:val="22"/>
+                  <w:szCs w:val="22"/>
                 </w:rPr>
                 <w:fldChar w:fldCharType="end"/>
               </w:r>
+            </w:p>
+          </w:sdtContent>
+        </w:sdt>
+      </w:sdtContent>
+    </w:sdt>
+    <w:p>
+      <w:pPr>
+        <w:pStyle w:val="Heading1"/>
+      </w:pPr>
+    </w:p>
+    <w:sdt>
+      <w:sdtPr>
+        <w:id w:val="-1034424491"/>
+        <w:docPartObj>
+          <w:docPartGallery w:val="Bibliographies"/>
+          <w:docPartUnique/>
+        </w:docPartObj>
+      </w:sdtPr>
+      <w:sdtContent>
+        <w:sdt>
+          <w:sdtPr>
+            <w:id w:val="233896277"/>
+            <w:showingPlcHdr/>
+            <w:bibliography/>
+          </w:sdtPr>
+          <w:sdtContent>
+            <w:p>
+              <w:pPr>
+                <w:spacing w:line="240" w:lineRule="auto"/>
+              </w:pPr>
+              <w:r>
+                <w:t xml:space="preserve">     </w:t>
+              </w:r>
+            </w:p>
+          </w:sdtContent>
+        </w:sdt>
+      </w:sdtContent>
+    </w:sdt>
+    <w:p>
+      <w:pPr>
+        <w:pStyle w:val="Heading1"/>
+        <w:rPr>
+          <w:rFonts w:eastAsia="Times New Roman"/>
+          <w:color w:val="333333"/>
+        </w:rPr>
+      </w:pPr>
+      <w:r>
+        <w:t>8.</w:t>
+      </w:r>
+      <w:r>
+        <w:rPr>
+          <w:rFonts w:eastAsia="Times New Roman"/>
+        </w:rPr>
+        <w:t xml:space="preserve"> Appendices </w:t>
+      </w:r>
+    </w:p>
+    <w:p/>
+    <w:p/>
+    <w:p>
+      <w:pPr>
+        <w:spacing w:line="276" w:lineRule="auto"/>
+      </w:pPr>
+    </w:p>
+    <w:p>
+      <w:pPr>
+        <w:spacing w:line="276" w:lineRule="auto"/>
+      </w:pPr>
+    </w:p>
+    <w:p>
+      <w:pPr>
+        <w:spacing w:line="276" w:lineRule="auto"/>
+        <w:jc w:val="both"/>
+        <w:rPr>
+          <w:rFonts w:ascii="Times New Roman" w:hAnsi="Times New Roman" w:cs="Times New Roman"/>
+          <w:sz w:val="22"/>
+          <w:szCs w:val="22"/>
+        </w:rPr>
+      </w:pPr>
+      <w:r>
+        <w:rPr>
+          <w:rFonts w:ascii="Times New Roman" w:hAnsi="Times New Roman" w:cs="Times New Roman"/>
+          <w:sz w:val="22"/>
+          <w:szCs w:val="22"/>
+        </w:rPr>
+        <w:t xml:space="preserve"> </w:t>
+      </w:r>
+    </w:p>
+    <w:p>
+      <w:pPr>
+        <w:spacing w:line="276" w:lineRule="auto"/>
+        <w:jc w:val="both"/>
+        <w:rPr>
+          <w:rFonts w:ascii="Times New Roman" w:hAnsi="Times New Roman" w:cs="Times New Roman"/>
+          <w:sz w:val="22"/>
+          <w:szCs w:val="22"/>
+        </w:rPr>
+      </w:pPr>
+    </w:p>
+    <w:p>
+      <w:pPr>
+        <w:spacing w:line="276" w:lineRule="auto"/>
+        <w:jc w:val="both"/>
+        <w:rPr>
+          <w:rFonts w:ascii="Times New Roman" w:hAnsi="Times New Roman" w:cs="Times New Roman"/>
+          <w:sz w:val="22"/>
+          <w:szCs w:val="22"/>
+        </w:rPr>
+      </w:pPr>
+    </w:p>
+    <w:p>
+      <w:pPr>
+        <w:spacing w:line="276" w:lineRule="auto"/>
+        <w:jc w:val="both"/>
+        <w:rPr>
+          <w:rFonts w:ascii="Times New Roman" w:hAnsi="Times New Roman" w:cs="Times New Roman"/>
+          <w:sz w:val="22"/>
+          <w:szCs w:val="22"/>
+        </w:rPr>
+      </w:pPr>
+    </w:p>
+    <w:p>
+      <w:pPr>
+        <w:spacing w:line="276" w:lineRule="auto"/>
+        <w:jc w:val="both"/>
+        <w:rPr>
+          <w:rFonts w:ascii="Times New Roman" w:hAnsi="Times New Roman" w:cs="Times New Roman"/>
+          <w:sz w:val="22"/>
+          <w:szCs w:val="22"/>
+        </w:rPr>
+      </w:pPr>
+    </w:p>
+    <w:p>
+      <w:pPr>
+        <w:spacing w:line="276" w:lineRule="auto"/>
+        <w:jc w:val="both"/>
+        <w:rPr>
+          <w:rFonts w:ascii="Times New Roman" w:hAnsi="Times New Roman" w:cs="Times New Roman"/>
+          <w:sz w:val="22"/>
+          <w:szCs w:val="22"/>
+        </w:rPr>
+      </w:pPr>
+    </w:p>
+    <w:p>
+      <w:pPr>
+        <w:spacing w:line="276" w:lineRule="auto"/>
+        <w:jc w:val="both"/>
+        <w:rPr>
+          <w:rFonts w:ascii="Times New Roman" w:hAnsi="Times New Roman" w:cs="Times New Roman"/>
+          <w:sz w:val="22"/>
+          <w:szCs w:val="22"/>
+        </w:rPr>
+      </w:pPr>
+    </w:p>
+    <w:p>
+      <w:pPr>
+        <w:spacing w:line="276" w:lineRule="auto"/>
+        <w:jc w:val="both"/>
+        <w:rPr>
+          <w:rFonts w:ascii="Times New Roman" w:hAnsi="Times New Roman" w:cs="Times New Roman"/>
+          <w:sz w:val="22"/>
+          <w:szCs w:val="22"/>
+        </w:rPr>
+      </w:pPr>
+    </w:p>
+    <w:p>
+      <w:pPr>
+        <w:spacing w:line="276" w:lineRule="auto"/>
+        <w:jc w:val="both"/>
+        <w:rPr>
+          <w:rFonts w:ascii="Times New Roman" w:hAnsi="Times New Roman" w:cs="Times New Roman"/>
+          <w:sz w:val="22"/>
+          <w:szCs w:val="22"/>
+        </w:rPr>
+      </w:pPr>
+    </w:p>
+    <w:p>
+      <w:pPr>
+        <w:spacing w:line="276" w:lineRule="auto"/>
+        <w:jc w:val="both"/>
+        <w:rPr>
+          <w:rFonts w:ascii="Times New Roman" w:hAnsi="Times New Roman" w:cs="Times New Roman"/>
+          <w:sz w:val="22"/>
+          <w:szCs w:val="22"/>
+        </w:rPr>
+      </w:pPr>
+    </w:p>
+    <w:p>
+      <w:pPr>
+        <w:spacing w:line="276" w:lineRule="auto"/>
+        <w:jc w:val="both"/>
+        <w:rPr>
+          <w:rFonts w:ascii="Times New Roman" w:hAnsi="Times New Roman" w:cs="Times New Roman"/>
+          <w:sz w:val="22"/>
+          <w:szCs w:val="22"/>
+        </w:rPr>
+      </w:pPr>
+    </w:p>
+    <w:p>
+      <w:pPr>
+        <w:spacing w:line="276" w:lineRule="auto"/>
+        <w:jc w:val="both"/>
+        <w:rPr>
+          <w:rFonts w:ascii="Times New Roman" w:hAnsi="Times New Roman" w:cs="Times New Roman"/>
+          <w:sz w:val="22"/>
+          <w:szCs w:val="22"/>
+        </w:rPr>
+      </w:pPr>
+    </w:p>
+    <w:p>
+      <w:pPr>
+        <w:spacing w:line="276" w:lineRule="auto"/>
+        <w:jc w:val="both"/>
+        <w:rPr>
+          <w:rFonts w:ascii="Times New Roman" w:hAnsi="Times New Roman" w:cs="Times New Roman"/>
+          <w:sz w:val="22"/>
+          <w:szCs w:val="22"/>
+        </w:rPr>
+      </w:pPr>
+    </w:p>
+    <w:p>
+      <w:pPr>
+        <w:spacing w:line="276" w:lineRule="auto"/>
+        <w:jc w:val="both"/>
+        <w:rPr>
+          <w:rFonts w:ascii="Times New Roman" w:hAnsi="Times New Roman" w:cs="Times New Roman"/>
+          <w:sz w:val="22"/>
+          <w:szCs w:val="22"/>
+        </w:rPr>
+      </w:pPr>
+    </w:p>
+    <w:sdt>
+      <w:sdtPr>
+        <w:id w:val="111145805"/>
+        <w:bibliography/>
+      </w:sdtPr>
+      <w:sdtEndPr>
+        <w:rPr>
+          <w:rFonts w:asciiTheme="minorHAnsi" w:eastAsiaTheme="minorEastAsia" w:hAnsiTheme="minorHAnsi" w:cstheme="minorBidi"/>
+          <w:color w:val="auto"/>
+          <w:sz w:val="24"/>
+          <w:szCs w:val="24"/>
+        </w:rPr>
+      </w:sdtEndPr>
+      <w:sdtContent>
+        <w:sdt>
+          <w:sdtPr>
+            <w:rPr>
+              <w:rFonts w:asciiTheme="minorHAnsi" w:eastAsiaTheme="minorEastAsia" w:hAnsiTheme="minorHAnsi" w:cstheme="minorBidi"/>
+              <w:color w:val="auto"/>
+              <w:sz w:val="24"/>
+              <w:szCs w:val="24"/>
+            </w:rPr>
+            <w:id w:val="-1521161264"/>
+            <w:docPartObj>
+              <w:docPartGallery w:val="Bibliographies"/>
+              <w:docPartUnique/>
+            </w:docPartObj>
+          </w:sdtPr>
+          <w:sdtContent>
+            <w:p>
+              <w:pPr>
+                <w:pStyle w:val="Heading1"/>
+                <w:spacing w:line="276" w:lineRule="auto"/>
+              </w:pPr>
+            </w:p>
+            <w:p>
+              <w:pPr>
+                <w:spacing w:line="276" w:lineRule="auto"/>
+              </w:pPr>
             </w:p>
           </w:sdtContent>
         </w:sdt>
@@ -2788,6 +2937,17 @@
         </w:p>
       </w:sdtContent>
     </w:sdt>
+    <w:p>
+      <w:pPr>
+        <w:spacing w:line="276" w:lineRule="auto"/>
+        <w:jc w:val="both"/>
+        <w:rPr>
+          <w:rFonts w:ascii="Times New Roman" w:eastAsia="Times New Roman" w:hAnsi="Times New Roman" w:cs="Times New Roman"/>
+          <w:sz w:val="22"/>
+          <w:szCs w:val="22"/>
+        </w:rPr>
+      </w:pPr>
+    </w:p>
     <w:p>
       <w:pPr>
         <w:spacing w:line="276" w:lineRule="auto"/>

</xml_diff>

<commit_message>
5.3 group time management
</commit_message>
<xml_diff>
--- a/Group 194 Report.docx
+++ b/Group 194 Report.docx
@@ -1355,27 +1355,14 @@
       <w:r>
         <w:t xml:space="preserve">Figure </w:t>
       </w:r>
-      <w:r>
-        <w:fldChar w:fldCharType="begin"/>
-      </w:r>
-      <w:r>
-        <w:instrText xml:space="preserve"> SEQ Figure \* ARABIC </w:instrText>
-      </w:r>
-      <w:r>
-        <w:fldChar w:fldCharType="separate"/>
-      </w:r>
-      <w:r>
-        <w:rPr>
-          <w:noProof/>
-        </w:rPr>
-        <w:t>1</w:t>
-      </w:r>
-      <w:r>
-        <w:rPr>
-          <w:noProof/>
-        </w:rPr>
-        <w:fldChar w:fldCharType="end"/>
-      </w:r>
+      <w:fldSimple w:instr=" SEQ Figure \* ARABIC ">
+        <w:r>
+          <w:rPr>
+            <w:noProof/>
+          </w:rPr>
+          <w:t>1</w:t>
+        </w:r>
+      </w:fldSimple>
       <w:r>
         <w:t xml:space="preserve"> </w:t>
       </w:r>
@@ -1579,27 +1566,14 @@
       <w:r>
         <w:t xml:space="preserve">               Figure </w:t>
       </w:r>
-      <w:r>
-        <w:fldChar w:fldCharType="begin"/>
-      </w:r>
-      <w:r>
-        <w:instrText xml:space="preserve"> SEQ Figure \* ARABIC </w:instrText>
-      </w:r>
-      <w:r>
-        <w:fldChar w:fldCharType="separate"/>
-      </w:r>
-      <w:r>
-        <w:rPr>
-          <w:noProof/>
-        </w:rPr>
-        <w:t>2</w:t>
-      </w:r>
-      <w:r>
-        <w:rPr>
-          <w:noProof/>
-        </w:rPr>
-        <w:fldChar w:fldCharType="end"/>
-      </w:r>
+      <w:fldSimple w:instr=" SEQ Figure \* ARABIC ">
+        <w:r>
+          <w:rPr>
+            <w:noProof/>
+          </w:rPr>
+          <w:t>2</w:t>
+        </w:r>
+      </w:fldSimple>
       <w:r>
         <w:t xml:space="preserve"> </w:t>
       </w:r>
@@ -2133,6 +2107,13 @@
       </w:r>
     </w:p>
     <w:p>
+      <w:r>
+        <w:t>Our group used Trello to efficiently assign and manage tasks with due dates. We created boards for each project with To-do, doing, and done columns to track progress.  Each task was outlined in a card, including hint, deadline, and assigned team member.  Our group’s approach to time management using Trello features like due dates and reminders ensured a swift workflow, on-time completion, necessary corrections, and lastly, a well-structured report.</w:t>
+      </w:r>
+    </w:p>
+    <w:p/>
+    <w:p/>
+    <w:p>
       <w:pPr>
         <w:pStyle w:val="Heading2"/>
         <w:spacing w:line="276" w:lineRule="auto"/>
@@ -2199,7 +2180,6 @@
         <w:pStyle w:val="Heading1"/>
       </w:pPr>
       <w:r>
-        <w:lastRenderedPageBreak/>
         <w:t>6.</w:t>
       </w:r>
       <w:r>
@@ -2315,20 +2295,18 @@
     <w:p/>
     <w:sdt>
       <w:sdtPr>
+        <w:rPr>
+          <w:rFonts w:asciiTheme="minorHAnsi" w:eastAsiaTheme="minorEastAsia" w:hAnsiTheme="minorHAnsi" w:cstheme="minorBidi"/>
+          <w:color w:val="auto"/>
+          <w:sz w:val="24"/>
+          <w:szCs w:val="24"/>
+        </w:rPr>
         <w:id w:val="-1292435215"/>
         <w:docPartObj>
           <w:docPartGallery w:val="Bibliographies"/>
           <w:docPartUnique/>
         </w:docPartObj>
       </w:sdtPr>
-      <w:sdtEndPr>
-        <w:rPr>
-          <w:rFonts w:asciiTheme="minorHAnsi" w:eastAsiaTheme="minorEastAsia" w:hAnsiTheme="minorHAnsi" w:cstheme="minorBidi"/>
-          <w:color w:val="auto"/>
-          <w:sz w:val="24"/>
-          <w:szCs w:val="24"/>
-        </w:rPr>
-      </w:sdtEndPr>
       <w:sdtContent>
         <w:p>
           <w:pPr>
@@ -2534,6 +2512,7 @@
         </w:rPr>
       </w:pPr>
       <w:r>
+        <w:lastRenderedPageBreak/>
         <w:t>8.</w:t>
       </w:r>
       <w:r>
@@ -2719,17 +2698,15 @@
     </w:p>
     <w:sdt>
       <w:sdtPr>
-        <w:id w:val="111145805"/>
-        <w:bibliography/>
-      </w:sdtPr>
-      <w:sdtEndPr>
         <w:rPr>
           <w:rFonts w:asciiTheme="minorHAnsi" w:eastAsiaTheme="minorEastAsia" w:hAnsiTheme="minorHAnsi" w:cstheme="minorBidi"/>
           <w:color w:val="auto"/>
           <w:sz w:val="24"/>
           <w:szCs w:val="24"/>
         </w:rPr>
-      </w:sdtEndPr>
+        <w:id w:val="111145805"/>
+        <w:bibliography/>
+      </w:sdtPr>
       <w:sdtContent>
         <w:sdt>
           <w:sdtPr>
@@ -3571,6 +3548,7 @@
   <w:style w:type="character" w:default="1" w:styleId="DefaultParagraphFont">
     <w:name w:val="Default Paragraph Font"/>
     <w:uiPriority w:val="1"/>
+    <w:semiHidden/>
     <w:unhideWhenUsed/>
   </w:style>
   <w:style w:type="table" w:default="1" w:styleId="TableNormal">

</xml_diff>

<commit_message>
6.3 Reason or implications for future work added
</commit_message>
<xml_diff>
--- a/Group 194 Report.docx
+++ b/Group 194 Report.docx
@@ -1,6 +1,6 @@
 
 <file path=word/document.xml><?xml version="1.0" encoding="utf-8"?>
-<w:document xmlns:wpc="http://schemas.microsoft.com/office/word/2010/wordprocessingCanvas" xmlns:cx="http://schemas.microsoft.com/office/drawing/2014/chartex" xmlns:cx1="http://schemas.microsoft.com/office/drawing/2015/9/8/chartex" xmlns:cx2="http://schemas.microsoft.com/office/drawing/2015/10/21/chartex" xmlns:cx3="http://schemas.microsoft.com/office/drawing/2016/5/9/chartex" xmlns:cx4="http://schemas.microsoft.com/office/drawing/2016/5/10/chartex" xmlns:cx5="http://schemas.microsoft.com/office/drawing/2016/5/11/chartex" xmlns:cx6="http://schemas.microsoft.com/office/drawing/2016/5/12/chartex" xmlns:cx7="http://schemas.microsoft.com/office/drawing/2016/5/13/chartex" xmlns:cx8="http://schemas.microsoft.com/office/drawing/2016/5/14/chartex" xmlns:mc="http://schemas.openxmlformats.org/markup-compatibility/2006" xmlns:aink="http://schemas.microsoft.com/office/drawing/2016/ink" xmlns:am3d="http://schemas.microsoft.com/office/drawing/2017/model3d" xmlns:o="urn:schemas-microsoft-com:office:office" xmlns:oel="http://schemas.microsoft.com/office/2019/extlst" xmlns:r="http://schemas.openxmlformats.org/officeDocument/2006/relationships" xmlns:m="http://schemas.openxmlformats.org/officeDocument/2006/math" xmlns:v="urn:schemas-microsoft-com:vml" xmlns:wp14="http://schemas.microsoft.com/office/word/2010/wordprocessingDrawing" xmlns:wp="http://schemas.openxmlformats.org/drawingml/2006/wordprocessingDrawing" xmlns:w10="urn:schemas-microsoft-com:office:word" xmlns:w="http://schemas.openxmlformats.org/wordprocessingml/2006/main" xmlns:w14="http://schemas.microsoft.com/office/word/2010/wordml" xmlns:w15="http://schemas.microsoft.com/office/word/2012/wordml" xmlns:w16cex="http://schemas.microsoft.com/office/word/2018/wordml/cex" xmlns:w16cid="http://schemas.microsoft.com/office/word/2016/wordml/cid" xmlns:w16="http://schemas.microsoft.com/office/word/2018/wordml" xmlns:w16du="http://schemas.microsoft.com/office/word/2023/wordml/word16du" xmlns:w16sdtdh="http://schemas.microsoft.com/office/word/2020/wordml/sdtdatahash" xmlns:w16se="http://schemas.microsoft.com/office/word/2015/wordml/symex" xmlns:wpg="http://schemas.microsoft.com/office/word/2010/wordprocessingGroup" xmlns:wpi="http://schemas.microsoft.com/office/word/2010/wordprocessingInk" xmlns:wne="http://schemas.microsoft.com/office/word/2006/wordml" xmlns:wps="http://schemas.microsoft.com/office/word/2010/wordprocessingShape" mc:Ignorable="w14 w15 w16se w16cid w16 w16cex w16sdtdh w16du wp14">
+<w:document xmlns:wpc="http://schemas.microsoft.com/office/word/2010/wordprocessingCanvas" xmlns:mc="http://schemas.openxmlformats.org/markup-compatibility/2006" xmlns:o="urn:schemas-microsoft-com:office:office" xmlns:r="http://schemas.openxmlformats.org/officeDocument/2006/relationships" xmlns:m="http://schemas.openxmlformats.org/officeDocument/2006/math" xmlns:v="urn:schemas-microsoft-com:vml" xmlns:wp14="http://schemas.microsoft.com/office/word/2010/wordprocessingDrawing" xmlns:wp="http://schemas.openxmlformats.org/drawingml/2006/wordprocessingDrawing" xmlns:w10="urn:schemas-microsoft-com:office:word" xmlns:w="http://schemas.openxmlformats.org/wordprocessingml/2006/main" xmlns:w14="http://schemas.microsoft.com/office/word/2010/wordml" xmlns:wpg="http://schemas.microsoft.com/office/word/2010/wordprocessingGroup" xmlns:wpi="http://schemas.microsoft.com/office/word/2010/wordprocessingInk" xmlns:wne="http://schemas.microsoft.com/office/word/2006/wordml" xmlns:wps="http://schemas.microsoft.com/office/word/2010/wordprocessingShape" mc:Ignorable="w14 wp14">
   <w:body>
     <w:p>
       <w:pPr>
@@ -388,6 +388,14 @@
     </w:p>
     <w:sdt>
       <w:sdtPr>
+        <w:rPr>
+          <w:rFonts w:asciiTheme="minorHAnsi" w:eastAsiaTheme="minorEastAsia" w:hAnsiTheme="minorHAnsi" w:cstheme="minorBidi"/>
+          <w:color w:val="auto"/>
+          <w:kern w:val="2"/>
+          <w:sz w:val="24"/>
+          <w:szCs w:val="24"/>
+          <w:lang w:val="en-GB" w:eastAsia="en-GB"/>
+        </w:rPr>
         <w:id w:val="-1301232419"/>
         <w:docPartObj>
           <w:docPartGallery w:val="Table of Contents"/>
@@ -396,15 +404,9 @@
       </w:sdtPr>
       <w:sdtEndPr>
         <w:rPr>
-          <w:rFonts w:asciiTheme="minorHAnsi" w:eastAsiaTheme="minorEastAsia" w:hAnsiTheme="minorHAnsi" w:cstheme="minorBidi"/>
           <w:b/>
           <w:bCs/>
           <w:noProof/>
-          <w:color w:val="auto"/>
-          <w:kern w:val="2"/>
-          <w:sz w:val="24"/>
-          <w:szCs w:val="24"/>
-          <w:lang w:val="en-GB" w:eastAsia="en-GB"/>
         </w:rPr>
       </w:sdtEndPr>
       <w:sdtContent>
@@ -3217,10 +3219,10 @@
       </w:pPr>
       <w:r>
         <w:object w:dxaOrig="5591" w:dyaOrig="4299" w14:anchorId="01523ACC">
-          <v:rect id="_x0000_i1065" style="width:279.45pt;height:215.15pt" o:ole="" o:preferrelative="t" stroked="f">
-            <v:imagedata r:id="rId7" o:title=""/>
+          <v:rect id="_x0000_i1025" style="width:279.45pt;height:215.3pt" o:ole="" o:preferrelative="t" stroked="f">
+            <v:imagedata r:id="rId8" o:title=""/>
           </v:rect>
-          <o:OLEObject Type="Embed" ProgID="StaticMetafile" ShapeID="_x0000_i1065" DrawAspect="Content" ObjectID="_1797338684" r:id="rId8"/>
+          <o:OLEObject Type="Embed" ProgID="StaticMetafile" ShapeID="_x0000_i1025" DrawAspect="Content" ObjectID="_1797411217" r:id="rId9"/>
         </w:object>
       </w:r>
     </w:p>
@@ -3302,10 +3304,10 @@
       </w:pPr>
       <w:r>
         <w:object w:dxaOrig="5307" w:dyaOrig="4299" w14:anchorId="01523ACD">
-          <v:rect id="_x0000_i1066" style="width:265.3pt;height:215.15pt" o:ole="" o:preferrelative="t" stroked="f">
-            <v:imagedata r:id="rId9" o:title=""/>
+          <v:rect id="_x0000_i1026" style="width:265.2pt;height:215.3pt" o:ole="" o:preferrelative="t" stroked="f">
+            <v:imagedata r:id="rId10" o:title=""/>
           </v:rect>
-          <o:OLEObject Type="Embed" ProgID="StaticMetafile" ShapeID="_x0000_i1066" DrawAspect="Content" ObjectID="_1797338685" r:id="rId10"/>
+          <o:OLEObject Type="Embed" ProgID="StaticMetafile" ShapeID="_x0000_i1026" DrawAspect="Content" ObjectID="_1797411218" r:id="rId11"/>
         </w:object>
       </w:r>
     </w:p>
@@ -3936,9 +3938,42 @@
           <w:rFonts w:ascii="Aptos" w:eastAsia="Aptos" w:hAnsi="Aptos" w:cs="Aptos"/>
         </w:rPr>
       </w:pPr>
-    </w:p>
-    <w:bookmarkStart w:id="25" w:name="_Toc186725665" w:displacedByCustomXml="next"/>
+      <w:r>
+        <w:rPr>
+          <w:rFonts w:ascii="Arial" w:hAnsi="Arial" w:cs="Arial"/>
+          <w:color w:val="202124"/>
+          <w:sz w:val="20"/>
+          <w:szCs w:val="20"/>
+          <w:shd w:val="clear" w:color="auto" w:fill="FFFFFF"/>
+        </w:rPr>
+        <w:t xml:space="preserve">Our study is limited to only finding the difference in means of wine quality based on alcohol level without consideration of factors like residual sugar, acidity, PH etc. Future work might implement how </w:t>
+      </w:r>
+      <w:r>
+        <w:rPr>
+          <w:rFonts w:ascii="Arial" w:hAnsi="Arial" w:cs="Arial"/>
+          <w:color w:val="202124"/>
+          <w:sz w:val="20"/>
+          <w:szCs w:val="20"/>
+          <w:shd w:val="clear" w:color="auto" w:fill="FFFFFF"/>
+        </w:rPr>
+        <w:lastRenderedPageBreak/>
+        <w:t>these variables interact with wine quality. Extending the sample size alongside understanding the evaluation of customer preference could contribute more to practical application of wine</w:t>
+      </w:r>
+      <w:r>
+        <w:rPr>
+          <w:rFonts w:ascii="Arial" w:hAnsi="Arial" w:cs="Arial"/>
+          <w:color w:val="202124"/>
+          <w:sz w:val="20"/>
+          <w:szCs w:val="20"/>
+          <w:shd w:val="clear" w:color="auto" w:fill="FFFFFF"/>
+        </w:rPr>
+        <w:t>.</w:t>
+      </w:r>
+      <w:bookmarkStart w:id="25" w:name="_GoBack"/>
+      <w:bookmarkEnd w:id="25"/>
+    </w:p>
     <w:bookmarkStart w:id="26" w:name="_Toc186725235" w:displacedByCustomXml="next"/>
+    <w:bookmarkStart w:id="27" w:name="_Toc186725665" w:displacedByCustomXml="next"/>
     <w:sdt>
       <w:sdtPr>
         <w:rPr>
@@ -3970,8 +4005,8 @@
           <w:r>
             <w:t xml:space="preserve"> List</w:t>
           </w:r>
+          <w:bookmarkEnd w:id="27"/>
           <w:bookmarkEnd w:id="26"/>
-          <w:bookmarkEnd w:id="25"/>
         </w:p>
         <w:sdt>
           <w:sdtPr>
@@ -4153,8 +4188,8 @@
           <w:pPr>
             <w:pStyle w:val="Heading1"/>
           </w:pPr>
-          <w:bookmarkStart w:id="27" w:name="_Toc186725236"/>
-          <w:bookmarkStart w:id="28" w:name="_Toc186725666"/>
+          <w:bookmarkStart w:id="28" w:name="_Toc186725236"/>
+          <w:bookmarkStart w:id="29" w:name="_Toc186725666"/>
           <w:r>
             <w:rPr>
               <w:rFonts w:ascii="Aptos Display" w:eastAsia="Aptos Display" w:hAnsi="Aptos Display" w:cs="Aptos Display"/>
@@ -4165,8 +4200,8 @@
         </w:p>
       </w:sdtContent>
     </w:sdt>
+    <w:bookmarkEnd w:id="29" w:displacedByCustomXml="prev"/>
     <w:bookmarkEnd w:id="28" w:displacedByCustomXml="prev"/>
-    <w:bookmarkEnd w:id="27" w:displacedByCustomXml="prev"/>
     <w:p>
       <w:pPr>
         <w:spacing w:line="240" w:lineRule="auto"/>
@@ -4270,14 +4305,6 @@
           <w:szCs w:val="22"/>
         </w:rPr>
       </w:pPr>
-      <w:r>
-        <w:rPr>
-          <w:rFonts w:ascii="Times New Roman" w:eastAsia="Aptos" w:hAnsi="Times New Roman" w:cs="Times New Roman"/>
-          <w:sz w:val="22"/>
-          <w:szCs w:val="22"/>
-        </w:rPr>
-        <w:t xml:space="preserve">wine &lt;- </w:t>
-      </w:r>
       <w:proofErr w:type="gramStart"/>
       <w:r>
         <w:rPr>
@@ -4285,7 +4312,7 @@
           <w:sz w:val="22"/>
           <w:szCs w:val="22"/>
         </w:rPr>
-        <w:t>read.csv(</w:t>
+        <w:t>wine</w:t>
       </w:r>
       <w:proofErr w:type="gramEnd"/>
       <w:r>
@@ -4294,7 +4321,7 @@
           <w:sz w:val="22"/>
           <w:szCs w:val="22"/>
         </w:rPr>
-        <w:t xml:space="preserve">"winequality-white.csv", header = TRUE, </w:t>
+        <w:t xml:space="preserve"> &lt;- read.csv("winequality-white.csv", header = TRUE, </w:t>
       </w:r>
       <w:proofErr w:type="spellStart"/>
       <w:r>
@@ -4439,24 +4466,6 @@
           <w:szCs w:val="22"/>
         </w:rPr>
       </w:pPr>
-      <w:proofErr w:type="spellStart"/>
-      <w:r>
-        <w:rPr>
-          <w:rFonts w:ascii="Times New Roman" w:eastAsia="Aptos" w:hAnsi="Times New Roman" w:cs="Times New Roman"/>
-          <w:sz w:val="22"/>
-          <w:szCs w:val="22"/>
-        </w:rPr>
-        <w:t>wine$alcohol_class</w:t>
-      </w:r>
-      <w:proofErr w:type="spellEnd"/>
-      <w:r>
-        <w:rPr>
-          <w:rFonts w:ascii="Times New Roman" w:eastAsia="Aptos" w:hAnsi="Times New Roman" w:cs="Times New Roman"/>
-          <w:sz w:val="22"/>
-          <w:szCs w:val="22"/>
-        </w:rPr>
-        <w:t xml:space="preserve"> &lt;- </w:t>
-      </w:r>
       <w:proofErr w:type="spellStart"/>
       <w:proofErr w:type="gramStart"/>
       <w:r>
@@ -4465,7 +4474,157 @@
           <w:sz w:val="22"/>
           <w:szCs w:val="22"/>
         </w:rPr>
+        <w:t>wine$</w:t>
+      </w:r>
+      <w:proofErr w:type="gramEnd"/>
+      <w:r>
+        <w:rPr>
+          <w:rFonts w:ascii="Times New Roman" w:eastAsia="Aptos" w:hAnsi="Times New Roman" w:cs="Times New Roman"/>
+          <w:sz w:val="22"/>
+          <w:szCs w:val="22"/>
+        </w:rPr>
+        <w:t>alcohol_class</w:t>
+      </w:r>
+      <w:proofErr w:type="spellEnd"/>
+      <w:r>
+        <w:rPr>
+          <w:rFonts w:ascii="Times New Roman" w:eastAsia="Aptos" w:hAnsi="Times New Roman" w:cs="Times New Roman"/>
+          <w:sz w:val="22"/>
+          <w:szCs w:val="22"/>
+        </w:rPr>
+        <w:t xml:space="preserve"> &lt;- </w:t>
+      </w:r>
+      <w:proofErr w:type="spellStart"/>
+      <w:r>
+        <w:rPr>
+          <w:rFonts w:ascii="Times New Roman" w:eastAsia="Aptos" w:hAnsi="Times New Roman" w:cs="Times New Roman"/>
+          <w:sz w:val="22"/>
+          <w:szCs w:val="22"/>
+        </w:rPr>
         <w:t>ifelse</w:t>
+      </w:r>
+      <w:proofErr w:type="spellEnd"/>
+      <w:r>
+        <w:rPr>
+          <w:rFonts w:ascii="Times New Roman" w:eastAsia="Aptos" w:hAnsi="Times New Roman" w:cs="Times New Roman"/>
+          <w:sz w:val="22"/>
+          <w:szCs w:val="22"/>
+        </w:rPr>
+        <w:t>(</w:t>
+      </w:r>
+      <w:proofErr w:type="spellStart"/>
+      <w:r>
+        <w:rPr>
+          <w:rFonts w:ascii="Times New Roman" w:eastAsia="Aptos" w:hAnsi="Times New Roman" w:cs="Times New Roman"/>
+          <w:sz w:val="22"/>
+          <w:szCs w:val="22"/>
+        </w:rPr>
+        <w:t>wine$alcohol</w:t>
+      </w:r>
+      <w:proofErr w:type="spellEnd"/>
+      <w:r>
+        <w:rPr>
+          <w:rFonts w:ascii="Times New Roman" w:eastAsia="Aptos" w:hAnsi="Times New Roman" w:cs="Times New Roman"/>
+          <w:sz w:val="22"/>
+          <w:szCs w:val="22"/>
+        </w:rPr>
+        <w:t xml:space="preserve"> &lt;= </w:t>
+      </w:r>
+      <w:proofErr w:type="spellStart"/>
+      <w:r>
+        <w:rPr>
+          <w:rFonts w:ascii="Times New Roman" w:eastAsia="Aptos" w:hAnsi="Times New Roman" w:cs="Times New Roman"/>
+          <w:sz w:val="22"/>
+          <w:szCs w:val="22"/>
+        </w:rPr>
+        <w:t>mean_alcohol</w:t>
+      </w:r>
+      <w:proofErr w:type="spellEnd"/>
+      <w:r>
+        <w:rPr>
+          <w:rFonts w:ascii="Times New Roman" w:eastAsia="Aptos" w:hAnsi="Times New Roman" w:cs="Times New Roman"/>
+          <w:sz w:val="22"/>
+          <w:szCs w:val="22"/>
+        </w:rPr>
+        <w:t>, "Low", "High")</w:t>
+      </w:r>
+    </w:p>
+    <w:p>
+      <w:pPr>
+        <w:spacing w:line="240" w:lineRule="auto"/>
+        <w:jc w:val="both"/>
+        <w:rPr>
+          <w:rFonts w:ascii="Times New Roman" w:eastAsia="Aptos" w:hAnsi="Times New Roman" w:cs="Times New Roman"/>
+          <w:sz w:val="22"/>
+          <w:szCs w:val="22"/>
+        </w:rPr>
+      </w:pPr>
+      <w:r>
+        <w:rPr>
+          <w:rFonts w:ascii="Times New Roman" w:eastAsia="Aptos" w:hAnsi="Times New Roman" w:cs="Times New Roman"/>
+          <w:sz w:val="22"/>
+          <w:szCs w:val="22"/>
+        </w:rPr>
+        <w:t>#showing first two rows of the dataset</w:t>
+      </w:r>
+    </w:p>
+    <w:p>
+      <w:pPr>
+        <w:spacing w:line="240" w:lineRule="auto"/>
+        <w:jc w:val="both"/>
+        <w:rPr>
+          <w:rFonts w:ascii="Times New Roman" w:eastAsia="Aptos" w:hAnsi="Times New Roman" w:cs="Times New Roman"/>
+          <w:sz w:val="22"/>
+          <w:szCs w:val="22"/>
+        </w:rPr>
+      </w:pPr>
+      <w:r>
+        <w:rPr>
+          <w:rFonts w:ascii="Times New Roman" w:eastAsia="Aptos" w:hAnsi="Times New Roman" w:cs="Times New Roman"/>
+          <w:sz w:val="22"/>
+          <w:szCs w:val="22"/>
+        </w:rPr>
+        <w:t>head(wine,2)</w:t>
+      </w:r>
+    </w:p>
+    <w:p>
+      <w:pPr>
+        <w:spacing w:line="240" w:lineRule="auto"/>
+        <w:jc w:val="both"/>
+        <w:rPr>
+          <w:rFonts w:ascii="Times New Roman" w:eastAsia="Aptos" w:hAnsi="Times New Roman" w:cs="Times New Roman"/>
+          <w:sz w:val="22"/>
+          <w:szCs w:val="22"/>
+        </w:rPr>
+      </w:pPr>
+      <w:r>
+        <w:rPr>
+          <w:rFonts w:ascii="Times New Roman" w:eastAsia="Aptos" w:hAnsi="Times New Roman" w:cs="Times New Roman"/>
+          <w:sz w:val="22"/>
+          <w:szCs w:val="22"/>
+        </w:rPr>
+        <w:t># plotting the histogram</w:t>
+      </w:r>
+    </w:p>
+    <w:p>
+      <w:pPr>
+        <w:spacing w:line="240" w:lineRule="auto"/>
+        <w:jc w:val="both"/>
+        <w:rPr>
+          <w:rFonts w:ascii="Times New Roman" w:eastAsia="Aptos" w:hAnsi="Times New Roman" w:cs="Times New Roman"/>
+          <w:sz w:val="22"/>
+          <w:szCs w:val="22"/>
+        </w:rPr>
+      </w:pPr>
+      <w:proofErr w:type="spellStart"/>
+      <w:proofErr w:type="gramStart"/>
+      <w:r>
+        <w:rPr>
+          <w:rFonts w:ascii="Times New Roman" w:eastAsia="Aptos" w:hAnsi="Times New Roman" w:cs="Times New Roman"/>
+          <w:sz w:val="22"/>
+          <w:szCs w:val="22"/>
+        </w:rPr>
+        <w:t>hist</w:t>
       </w:r>
       <w:proofErr w:type="spellEnd"/>
       <w:r>
@@ -4484,7 +4643,7 @@
           <w:sz w:val="22"/>
           <w:szCs w:val="22"/>
         </w:rPr>
-        <w:t>wine$alcohol</w:t>
+        <w:t>wine$quality</w:t>
       </w:r>
       <w:proofErr w:type="spellEnd"/>
       <w:r>
@@ -4493,7 +4652,7 @@
           <w:sz w:val="22"/>
           <w:szCs w:val="22"/>
         </w:rPr>
-        <w:t xml:space="preserve"> &lt;= </w:t>
+        <w:t xml:space="preserve">, main = "Histogram of Wine Quality", </w:t>
       </w:r>
       <w:proofErr w:type="spellStart"/>
       <w:r>
@@ -4502,7 +4661,7 @@
           <w:sz w:val="22"/>
           <w:szCs w:val="22"/>
         </w:rPr>
-        <w:t>mean_alcohol</w:t>
+        <w:t>xlab</w:t>
       </w:r>
       <w:proofErr w:type="spellEnd"/>
       <w:r>
@@ -4511,7 +4670,61 @@
           <w:sz w:val="22"/>
           <w:szCs w:val="22"/>
         </w:rPr>
-        <w:t>, "Low", "High")</w:t>
+        <w:t xml:space="preserve"> = "Wine Quality(1-10)", </w:t>
+      </w:r>
+      <w:proofErr w:type="spellStart"/>
+      <w:r>
+        <w:rPr>
+          <w:rFonts w:ascii="Times New Roman" w:eastAsia="Aptos" w:hAnsi="Times New Roman" w:cs="Times New Roman"/>
+          <w:sz w:val="22"/>
+          <w:szCs w:val="22"/>
+        </w:rPr>
+        <w:t>ylab</w:t>
+      </w:r>
+      <w:proofErr w:type="spellEnd"/>
+      <w:r>
+        <w:rPr>
+          <w:rFonts w:ascii="Times New Roman" w:eastAsia="Aptos" w:hAnsi="Times New Roman" w:cs="Times New Roman"/>
+          <w:sz w:val="22"/>
+          <w:szCs w:val="22"/>
+        </w:rPr>
+        <w:t>="Frequency", col = "</w:t>
+      </w:r>
+      <w:proofErr w:type="spellStart"/>
+      <w:r>
+        <w:rPr>
+          <w:rFonts w:ascii="Times New Roman" w:eastAsia="Aptos" w:hAnsi="Times New Roman" w:cs="Times New Roman"/>
+          <w:sz w:val="22"/>
+          <w:szCs w:val="22"/>
+        </w:rPr>
+        <w:t>lightblue</w:t>
+      </w:r>
+      <w:proofErr w:type="spellEnd"/>
+      <w:r>
+        <w:rPr>
+          <w:rFonts w:ascii="Times New Roman" w:eastAsia="Aptos" w:hAnsi="Times New Roman" w:cs="Times New Roman"/>
+          <w:sz w:val="22"/>
+          <w:szCs w:val="22"/>
+        </w:rPr>
+        <w:t xml:space="preserve">", border = "black", </w:t>
+      </w:r>
+      <w:proofErr w:type="spellStart"/>
+      <w:r>
+        <w:rPr>
+          <w:rFonts w:ascii="Times New Roman" w:eastAsia="Aptos" w:hAnsi="Times New Roman" w:cs="Times New Roman"/>
+          <w:sz w:val="22"/>
+          <w:szCs w:val="22"/>
+        </w:rPr>
+        <w:t>freq</w:t>
+      </w:r>
+      <w:proofErr w:type="spellEnd"/>
+      <w:r>
+        <w:rPr>
+          <w:rFonts w:ascii="Times New Roman" w:eastAsia="Aptos" w:hAnsi="Times New Roman" w:cs="Times New Roman"/>
+          <w:sz w:val="22"/>
+          <w:szCs w:val="22"/>
+        </w:rPr>
+        <w:t xml:space="preserve"> = TRUE)</w:t>
       </w:r>
     </w:p>
     <w:p>
@@ -4530,7 +4743,25 @@
           <w:sz w:val="22"/>
           <w:szCs w:val="22"/>
         </w:rPr>
-        <w:t>#showing first two rows of the dataset</w:t>
+        <w:t xml:space="preserve"># Plotting </w:t>
+      </w:r>
+      <w:proofErr w:type="gramStart"/>
+      <w:r>
+        <w:rPr>
+          <w:rFonts w:ascii="Times New Roman" w:eastAsia="Aptos" w:hAnsi="Times New Roman" w:cs="Times New Roman"/>
+          <w:sz w:val="22"/>
+          <w:szCs w:val="22"/>
+        </w:rPr>
+        <w:t>the  normal</w:t>
+      </w:r>
+      <w:proofErr w:type="gramEnd"/>
+      <w:r>
+        <w:rPr>
+          <w:rFonts w:ascii="Times New Roman" w:eastAsia="Aptos" w:hAnsi="Times New Roman" w:cs="Times New Roman"/>
+          <w:sz w:val="22"/>
+          <w:szCs w:val="22"/>
+        </w:rPr>
+        <w:t xml:space="preserve"> bell curve</w:t>
       </w:r>
     </w:p>
     <w:p>
@@ -4543,13 +4774,41 @@
           <w:szCs w:val="22"/>
         </w:rPr>
       </w:pPr>
-      <w:r>
-        <w:rPr>
-          <w:rFonts w:ascii="Times New Roman" w:eastAsia="Aptos" w:hAnsi="Times New Roman" w:cs="Times New Roman"/>
-          <w:sz w:val="22"/>
-          <w:szCs w:val="22"/>
-        </w:rPr>
-        <w:t>head(wine,2)</w:t>
+      <w:proofErr w:type="spellStart"/>
+      <w:r>
+        <w:rPr>
+          <w:rFonts w:ascii="Times New Roman" w:eastAsia="Aptos" w:hAnsi="Times New Roman" w:cs="Times New Roman"/>
+          <w:sz w:val="22"/>
+          <w:szCs w:val="22"/>
+        </w:rPr>
+        <w:t>mean_quality</w:t>
+      </w:r>
+      <w:proofErr w:type="spellEnd"/>
+      <w:r>
+        <w:rPr>
+          <w:rFonts w:ascii="Times New Roman" w:eastAsia="Aptos" w:hAnsi="Times New Roman" w:cs="Times New Roman"/>
+          <w:sz w:val="22"/>
+          <w:szCs w:val="22"/>
+        </w:rPr>
+        <w:t xml:space="preserve"> &lt;- mean(</w:t>
+      </w:r>
+      <w:proofErr w:type="spellStart"/>
+      <w:r>
+        <w:rPr>
+          <w:rFonts w:ascii="Times New Roman" w:eastAsia="Aptos" w:hAnsi="Times New Roman" w:cs="Times New Roman"/>
+          <w:sz w:val="22"/>
+          <w:szCs w:val="22"/>
+        </w:rPr>
+        <w:t>wine$quality</w:t>
+      </w:r>
+      <w:proofErr w:type="spellEnd"/>
+      <w:r>
+        <w:rPr>
+          <w:rFonts w:ascii="Times New Roman" w:eastAsia="Aptos" w:hAnsi="Times New Roman" w:cs="Times New Roman"/>
+          <w:sz w:val="22"/>
+          <w:szCs w:val="22"/>
+        </w:rPr>
+        <w:t>)</w:t>
       </w:r>
     </w:p>
     <w:p>
@@ -4562,13 +4821,59 @@
           <w:szCs w:val="22"/>
         </w:rPr>
       </w:pPr>
-      <w:r>
-        <w:rPr>
-          <w:rFonts w:ascii="Times New Roman" w:eastAsia="Aptos" w:hAnsi="Times New Roman" w:cs="Times New Roman"/>
-          <w:sz w:val="22"/>
-          <w:szCs w:val="22"/>
-        </w:rPr>
-        <w:t># plotting the histogram</w:t>
+      <w:proofErr w:type="spellStart"/>
+      <w:r>
+        <w:rPr>
+          <w:rFonts w:ascii="Times New Roman" w:eastAsia="Aptos" w:hAnsi="Times New Roman" w:cs="Times New Roman"/>
+          <w:sz w:val="22"/>
+          <w:szCs w:val="22"/>
+        </w:rPr>
+        <w:t>sd_quality</w:t>
+      </w:r>
+      <w:proofErr w:type="spellEnd"/>
+      <w:r>
+        <w:rPr>
+          <w:rFonts w:ascii="Times New Roman" w:eastAsia="Aptos" w:hAnsi="Times New Roman" w:cs="Times New Roman"/>
+          <w:sz w:val="22"/>
+          <w:szCs w:val="22"/>
+        </w:rPr>
+        <w:t xml:space="preserve"> &lt;- </w:t>
+      </w:r>
+      <w:proofErr w:type="spellStart"/>
+      <w:r>
+        <w:rPr>
+          <w:rFonts w:ascii="Times New Roman" w:eastAsia="Aptos" w:hAnsi="Times New Roman" w:cs="Times New Roman"/>
+          <w:sz w:val="22"/>
+          <w:szCs w:val="22"/>
+        </w:rPr>
+        <w:t>sd</w:t>
+      </w:r>
+      <w:proofErr w:type="spellEnd"/>
+      <w:r>
+        <w:rPr>
+          <w:rFonts w:ascii="Times New Roman" w:eastAsia="Aptos" w:hAnsi="Times New Roman" w:cs="Times New Roman"/>
+          <w:sz w:val="22"/>
+          <w:szCs w:val="22"/>
+        </w:rPr>
+        <w:t>(</w:t>
+      </w:r>
+      <w:proofErr w:type="spellStart"/>
+      <w:r>
+        <w:rPr>
+          <w:rFonts w:ascii="Times New Roman" w:eastAsia="Aptos" w:hAnsi="Times New Roman" w:cs="Times New Roman"/>
+          <w:sz w:val="22"/>
+          <w:szCs w:val="22"/>
+        </w:rPr>
+        <w:t>wine$quality</w:t>
+      </w:r>
+      <w:proofErr w:type="spellEnd"/>
+      <w:r>
+        <w:rPr>
+          <w:rFonts w:ascii="Times New Roman" w:eastAsia="Aptos" w:hAnsi="Times New Roman" w:cs="Times New Roman"/>
+          <w:sz w:val="22"/>
+          <w:szCs w:val="22"/>
+        </w:rPr>
+        <w:t>)</w:t>
       </w:r>
     </w:p>
     <w:p>
@@ -4581,6 +4886,126 @@
           <w:szCs w:val="22"/>
         </w:rPr>
       </w:pPr>
+      <w:proofErr w:type="spellStart"/>
+      <w:r>
+        <w:rPr>
+          <w:rFonts w:ascii="Times New Roman" w:eastAsia="Aptos" w:hAnsi="Times New Roman" w:cs="Times New Roman"/>
+          <w:sz w:val="22"/>
+          <w:szCs w:val="22"/>
+        </w:rPr>
+        <w:t>x_values</w:t>
+      </w:r>
+      <w:proofErr w:type="spellEnd"/>
+      <w:r>
+        <w:rPr>
+          <w:rFonts w:ascii="Times New Roman" w:eastAsia="Aptos" w:hAnsi="Times New Roman" w:cs="Times New Roman"/>
+          <w:sz w:val="22"/>
+          <w:szCs w:val="22"/>
+        </w:rPr>
+        <w:t xml:space="preserve"> &lt;- </w:t>
+      </w:r>
+      <w:proofErr w:type="spellStart"/>
+      <w:r>
+        <w:rPr>
+          <w:rFonts w:ascii="Times New Roman" w:eastAsia="Aptos" w:hAnsi="Times New Roman" w:cs="Times New Roman"/>
+          <w:sz w:val="22"/>
+          <w:szCs w:val="22"/>
+        </w:rPr>
+        <w:t>seq</w:t>
+      </w:r>
+      <w:proofErr w:type="spellEnd"/>
+      <w:r>
+        <w:rPr>
+          <w:rFonts w:ascii="Times New Roman" w:eastAsia="Aptos" w:hAnsi="Times New Roman" w:cs="Times New Roman"/>
+          <w:sz w:val="22"/>
+          <w:szCs w:val="22"/>
+        </w:rPr>
+        <w:t>(min(</w:t>
+      </w:r>
+      <w:proofErr w:type="spellStart"/>
+      <w:r>
+        <w:rPr>
+          <w:rFonts w:ascii="Times New Roman" w:eastAsia="Aptos" w:hAnsi="Times New Roman" w:cs="Times New Roman"/>
+          <w:sz w:val="22"/>
+          <w:szCs w:val="22"/>
+        </w:rPr>
+        <w:t>wine$quality</w:t>
+      </w:r>
+      <w:proofErr w:type="spellEnd"/>
+      <w:r>
+        <w:rPr>
+          <w:rFonts w:ascii="Times New Roman" w:eastAsia="Aptos" w:hAnsi="Times New Roman" w:cs="Times New Roman"/>
+          <w:sz w:val="22"/>
+          <w:szCs w:val="22"/>
+        </w:rPr>
+        <w:t>), max(</w:t>
+      </w:r>
+      <w:proofErr w:type="spellStart"/>
+      <w:r>
+        <w:rPr>
+          <w:rFonts w:ascii="Times New Roman" w:eastAsia="Aptos" w:hAnsi="Times New Roman" w:cs="Times New Roman"/>
+          <w:sz w:val="22"/>
+          <w:szCs w:val="22"/>
+        </w:rPr>
+        <w:t>wine$quality</w:t>
+      </w:r>
+      <w:proofErr w:type="spellEnd"/>
+      <w:r>
+        <w:rPr>
+          <w:rFonts w:ascii="Times New Roman" w:eastAsia="Aptos" w:hAnsi="Times New Roman" w:cs="Times New Roman"/>
+          <w:sz w:val="22"/>
+          <w:szCs w:val="22"/>
+        </w:rPr>
+        <w:t xml:space="preserve">), </w:t>
+      </w:r>
+      <w:proofErr w:type="spellStart"/>
+      <w:r>
+        <w:rPr>
+          <w:rFonts w:ascii="Times New Roman" w:eastAsia="Aptos" w:hAnsi="Times New Roman" w:cs="Times New Roman"/>
+          <w:sz w:val="22"/>
+          <w:szCs w:val="22"/>
+        </w:rPr>
+        <w:t>length.out</w:t>
+      </w:r>
+      <w:proofErr w:type="spellEnd"/>
+      <w:r>
+        <w:rPr>
+          <w:rFonts w:ascii="Times New Roman" w:eastAsia="Aptos" w:hAnsi="Times New Roman" w:cs="Times New Roman"/>
+          <w:sz w:val="22"/>
+          <w:szCs w:val="22"/>
+        </w:rPr>
+        <w:t xml:space="preserve"> = 100)</w:t>
+      </w:r>
+    </w:p>
+    <w:p>
+      <w:pPr>
+        <w:spacing w:line="240" w:lineRule="auto"/>
+        <w:jc w:val="both"/>
+        <w:rPr>
+          <w:rFonts w:ascii="Times New Roman" w:eastAsia="Aptos" w:hAnsi="Times New Roman" w:cs="Times New Roman"/>
+          <w:sz w:val="22"/>
+          <w:szCs w:val="22"/>
+        </w:rPr>
+      </w:pPr>
+      <w:proofErr w:type="spellStart"/>
+      <w:r>
+        <w:rPr>
+          <w:rFonts w:ascii="Times New Roman" w:eastAsia="Aptos" w:hAnsi="Times New Roman" w:cs="Times New Roman"/>
+          <w:sz w:val="22"/>
+          <w:szCs w:val="22"/>
+        </w:rPr>
+        <w:t>normal_curve</w:t>
+      </w:r>
+      <w:proofErr w:type="spellEnd"/>
+      <w:r>
+        <w:rPr>
+          <w:rFonts w:ascii="Times New Roman" w:eastAsia="Aptos" w:hAnsi="Times New Roman" w:cs="Times New Roman"/>
+          <w:sz w:val="22"/>
+          <w:szCs w:val="22"/>
+        </w:rPr>
+        <w:t xml:space="preserve"> &lt;- </w:t>
+      </w:r>
+      <w:proofErr w:type="spellStart"/>
       <w:proofErr w:type="gramStart"/>
       <w:r>
         <w:rPr>
@@ -4588,7 +5013,16 @@
           <w:sz w:val="22"/>
           <w:szCs w:val="22"/>
         </w:rPr>
-        <w:t>hist(</w:t>
+        <w:t>dnorm</w:t>
+      </w:r>
+      <w:proofErr w:type="spellEnd"/>
+      <w:r>
+        <w:rPr>
+          <w:rFonts w:ascii="Times New Roman" w:eastAsia="Aptos" w:hAnsi="Times New Roman" w:cs="Times New Roman"/>
+          <w:sz w:val="22"/>
+          <w:szCs w:val="22"/>
+        </w:rPr>
+        <w:t>(</w:t>
       </w:r>
       <w:proofErr w:type="spellStart"/>
       <w:proofErr w:type="gramEnd"/>
@@ -4598,6 +5032,136 @@
           <w:sz w:val="22"/>
           <w:szCs w:val="22"/>
         </w:rPr>
+        <w:t>x_values</w:t>
+      </w:r>
+      <w:proofErr w:type="spellEnd"/>
+      <w:r>
+        <w:rPr>
+          <w:rFonts w:ascii="Times New Roman" w:eastAsia="Aptos" w:hAnsi="Times New Roman" w:cs="Times New Roman"/>
+          <w:sz w:val="22"/>
+          <w:szCs w:val="22"/>
+        </w:rPr>
+        <w:t xml:space="preserve">, mean = </w:t>
+      </w:r>
+      <w:proofErr w:type="spellStart"/>
+      <w:r>
+        <w:rPr>
+          <w:rFonts w:ascii="Times New Roman" w:eastAsia="Aptos" w:hAnsi="Times New Roman" w:cs="Times New Roman"/>
+          <w:sz w:val="22"/>
+          <w:szCs w:val="22"/>
+        </w:rPr>
+        <w:t>mean_quality</w:t>
+      </w:r>
+      <w:proofErr w:type="spellEnd"/>
+      <w:r>
+        <w:rPr>
+          <w:rFonts w:ascii="Times New Roman" w:eastAsia="Aptos" w:hAnsi="Times New Roman" w:cs="Times New Roman"/>
+          <w:sz w:val="22"/>
+          <w:szCs w:val="22"/>
+        </w:rPr>
+        <w:t xml:space="preserve">, </w:t>
+      </w:r>
+      <w:proofErr w:type="spellStart"/>
+      <w:r>
+        <w:rPr>
+          <w:rFonts w:ascii="Times New Roman" w:eastAsia="Aptos" w:hAnsi="Times New Roman" w:cs="Times New Roman"/>
+          <w:sz w:val="22"/>
+          <w:szCs w:val="22"/>
+        </w:rPr>
+        <w:t>sd</w:t>
+      </w:r>
+      <w:proofErr w:type="spellEnd"/>
+      <w:r>
+        <w:rPr>
+          <w:rFonts w:ascii="Times New Roman" w:eastAsia="Aptos" w:hAnsi="Times New Roman" w:cs="Times New Roman"/>
+          <w:sz w:val="22"/>
+          <w:szCs w:val="22"/>
+        </w:rPr>
+        <w:t xml:space="preserve"> = </w:t>
+      </w:r>
+      <w:proofErr w:type="spellStart"/>
+      <w:r>
+        <w:rPr>
+          <w:rFonts w:ascii="Times New Roman" w:eastAsia="Aptos" w:hAnsi="Times New Roman" w:cs="Times New Roman"/>
+          <w:sz w:val="22"/>
+          <w:szCs w:val="22"/>
+        </w:rPr>
+        <w:t>sd_quality</w:t>
+      </w:r>
+      <w:proofErr w:type="spellEnd"/>
+      <w:r>
+        <w:rPr>
+          <w:rFonts w:ascii="Times New Roman" w:eastAsia="Aptos" w:hAnsi="Times New Roman" w:cs="Times New Roman"/>
+          <w:sz w:val="22"/>
+          <w:szCs w:val="22"/>
+        </w:rPr>
+        <w:t>)</w:t>
+      </w:r>
+    </w:p>
+    <w:p>
+      <w:pPr>
+        <w:spacing w:line="240" w:lineRule="auto"/>
+        <w:jc w:val="both"/>
+        <w:rPr>
+          <w:rFonts w:ascii="Times New Roman" w:eastAsia="Aptos" w:hAnsi="Times New Roman" w:cs="Times New Roman"/>
+          <w:sz w:val="22"/>
+          <w:szCs w:val="22"/>
+        </w:rPr>
+      </w:pPr>
+      <w:proofErr w:type="gramStart"/>
+      <w:r>
+        <w:rPr>
+          <w:rFonts w:ascii="Times New Roman" w:eastAsia="Aptos" w:hAnsi="Times New Roman" w:cs="Times New Roman"/>
+          <w:sz w:val="22"/>
+          <w:szCs w:val="22"/>
+        </w:rPr>
+        <w:lastRenderedPageBreak/>
+        <w:t>lines(</w:t>
+      </w:r>
+      <w:proofErr w:type="spellStart"/>
+      <w:proofErr w:type="gramEnd"/>
+      <w:r>
+        <w:rPr>
+          <w:rFonts w:ascii="Times New Roman" w:eastAsia="Aptos" w:hAnsi="Times New Roman" w:cs="Times New Roman"/>
+          <w:sz w:val="22"/>
+          <w:szCs w:val="22"/>
+        </w:rPr>
+        <w:t>x_values</w:t>
+      </w:r>
+      <w:proofErr w:type="spellEnd"/>
+      <w:r>
+        <w:rPr>
+          <w:rFonts w:ascii="Times New Roman" w:eastAsia="Aptos" w:hAnsi="Times New Roman" w:cs="Times New Roman"/>
+          <w:sz w:val="22"/>
+          <w:szCs w:val="22"/>
+        </w:rPr>
+        <w:t xml:space="preserve">, </w:t>
+      </w:r>
+      <w:proofErr w:type="spellStart"/>
+      <w:r>
+        <w:rPr>
+          <w:rFonts w:ascii="Times New Roman" w:eastAsia="Aptos" w:hAnsi="Times New Roman" w:cs="Times New Roman"/>
+          <w:sz w:val="22"/>
+          <w:szCs w:val="22"/>
+        </w:rPr>
+        <w:t>normal_curve</w:t>
+      </w:r>
+      <w:proofErr w:type="spellEnd"/>
+      <w:r>
+        <w:rPr>
+          <w:rFonts w:ascii="Times New Roman" w:eastAsia="Aptos" w:hAnsi="Times New Roman" w:cs="Times New Roman"/>
+          <w:sz w:val="22"/>
+          <w:szCs w:val="22"/>
+        </w:rPr>
+        <w:t xml:space="preserve"> * length(</w:t>
+      </w:r>
+      <w:proofErr w:type="spellStart"/>
+      <w:r>
+        <w:rPr>
+          <w:rFonts w:ascii="Times New Roman" w:eastAsia="Aptos" w:hAnsi="Times New Roman" w:cs="Times New Roman"/>
+          <w:sz w:val="22"/>
+          <w:szCs w:val="22"/>
+        </w:rPr>
         <w:t>wine$quality</w:t>
       </w:r>
       <w:proofErr w:type="spellEnd"/>
@@ -4607,7 +5171,7 @@
           <w:sz w:val="22"/>
           <w:szCs w:val="22"/>
         </w:rPr>
-        <w:t xml:space="preserve">, main = "Histogram of Wine Quality", </w:t>
+        <w:t>) * diff(</w:t>
       </w:r>
       <w:proofErr w:type="spellStart"/>
       <w:r>
@@ -4616,6 +5180,172 @@
           <w:sz w:val="22"/>
           <w:szCs w:val="22"/>
         </w:rPr>
+        <w:t>hist</w:t>
+      </w:r>
+      <w:proofErr w:type="spellEnd"/>
+      <w:r>
+        <w:rPr>
+          <w:rFonts w:ascii="Times New Roman" w:eastAsia="Aptos" w:hAnsi="Times New Roman" w:cs="Times New Roman"/>
+          <w:sz w:val="22"/>
+          <w:szCs w:val="22"/>
+        </w:rPr>
+        <w:t>(</w:t>
+      </w:r>
+      <w:proofErr w:type="spellStart"/>
+      <w:r>
+        <w:rPr>
+          <w:rFonts w:ascii="Times New Roman" w:eastAsia="Aptos" w:hAnsi="Times New Roman" w:cs="Times New Roman"/>
+          <w:sz w:val="22"/>
+          <w:szCs w:val="22"/>
+        </w:rPr>
+        <w:t>wine$quality</w:t>
+      </w:r>
+      <w:proofErr w:type="spellEnd"/>
+      <w:r>
+        <w:rPr>
+          <w:rFonts w:ascii="Times New Roman" w:eastAsia="Aptos" w:hAnsi="Times New Roman" w:cs="Times New Roman"/>
+          <w:sz w:val="22"/>
+          <w:szCs w:val="22"/>
+        </w:rPr>
+        <w:t>, plot = FALSE)$</w:t>
+      </w:r>
+      <w:proofErr w:type="spellStart"/>
+      <w:r>
+        <w:rPr>
+          <w:rFonts w:ascii="Times New Roman" w:eastAsia="Aptos" w:hAnsi="Times New Roman" w:cs="Times New Roman"/>
+          <w:sz w:val="22"/>
+          <w:szCs w:val="22"/>
+        </w:rPr>
+        <w:t>mids</w:t>
+      </w:r>
+      <w:proofErr w:type="spellEnd"/>
+      <w:r>
+        <w:rPr>
+          <w:rFonts w:ascii="Times New Roman" w:eastAsia="Aptos" w:hAnsi="Times New Roman" w:cs="Times New Roman"/>
+          <w:sz w:val="22"/>
+          <w:szCs w:val="22"/>
+        </w:rPr>
+        <w:t xml:space="preserve">)[1], col = "red", </w:t>
+      </w:r>
+      <w:proofErr w:type="spellStart"/>
+      <w:r>
+        <w:rPr>
+          <w:rFonts w:ascii="Times New Roman" w:eastAsia="Aptos" w:hAnsi="Times New Roman" w:cs="Times New Roman"/>
+          <w:sz w:val="22"/>
+          <w:szCs w:val="22"/>
+        </w:rPr>
+        <w:t>lwd</w:t>
+      </w:r>
+      <w:proofErr w:type="spellEnd"/>
+      <w:r>
+        <w:rPr>
+          <w:rFonts w:ascii="Times New Roman" w:eastAsia="Aptos" w:hAnsi="Times New Roman" w:cs="Times New Roman"/>
+          <w:sz w:val="22"/>
+          <w:szCs w:val="22"/>
+        </w:rPr>
+        <w:t xml:space="preserve"> = 2, </w:t>
+      </w:r>
+      <w:proofErr w:type="spellStart"/>
+      <w:r>
+        <w:rPr>
+          <w:rFonts w:ascii="Times New Roman" w:eastAsia="Aptos" w:hAnsi="Times New Roman" w:cs="Times New Roman"/>
+          <w:sz w:val="22"/>
+          <w:szCs w:val="22"/>
+        </w:rPr>
+        <w:t>lty</w:t>
+      </w:r>
+      <w:proofErr w:type="spellEnd"/>
+      <w:r>
+        <w:rPr>
+          <w:rFonts w:ascii="Times New Roman" w:eastAsia="Aptos" w:hAnsi="Times New Roman" w:cs="Times New Roman"/>
+          <w:sz w:val="22"/>
+          <w:szCs w:val="22"/>
+        </w:rPr>
+        <w:t xml:space="preserve"> = 2)</w:t>
+      </w:r>
+    </w:p>
+    <w:p>
+      <w:pPr>
+        <w:spacing w:line="240" w:lineRule="auto"/>
+        <w:jc w:val="both"/>
+        <w:rPr>
+          <w:rFonts w:ascii="Times New Roman" w:eastAsia="Aptos" w:hAnsi="Times New Roman" w:cs="Times New Roman"/>
+          <w:sz w:val="22"/>
+          <w:szCs w:val="22"/>
+        </w:rPr>
+      </w:pPr>
+      <w:r>
+        <w:rPr>
+          <w:rFonts w:ascii="Times New Roman" w:eastAsia="Aptos" w:hAnsi="Times New Roman" w:cs="Times New Roman"/>
+          <w:sz w:val="22"/>
+          <w:szCs w:val="22"/>
+        </w:rPr>
+        <w:t>#box plot of the two sub classes in relation to wine quality</w:t>
+      </w:r>
+    </w:p>
+    <w:p>
+      <w:pPr>
+        <w:spacing w:line="240" w:lineRule="auto"/>
+        <w:jc w:val="both"/>
+        <w:rPr>
+          <w:rFonts w:ascii="Times New Roman" w:eastAsia="Aptos" w:hAnsi="Times New Roman" w:cs="Times New Roman"/>
+          <w:sz w:val="22"/>
+          <w:szCs w:val="22"/>
+        </w:rPr>
+      </w:pPr>
+      <w:proofErr w:type="gramStart"/>
+      <w:r>
+        <w:rPr>
+          <w:rFonts w:ascii="Times New Roman" w:eastAsia="Aptos" w:hAnsi="Times New Roman" w:cs="Times New Roman"/>
+          <w:sz w:val="22"/>
+          <w:szCs w:val="22"/>
+        </w:rPr>
+        <w:t>boxplot(</w:t>
+      </w:r>
+      <w:proofErr w:type="spellStart"/>
+      <w:proofErr w:type="gramEnd"/>
+      <w:r>
+        <w:rPr>
+          <w:rFonts w:ascii="Times New Roman" w:eastAsia="Aptos" w:hAnsi="Times New Roman" w:cs="Times New Roman"/>
+          <w:sz w:val="22"/>
+          <w:szCs w:val="22"/>
+        </w:rPr>
+        <w:t>wine$quality</w:t>
+      </w:r>
+      <w:proofErr w:type="spellEnd"/>
+      <w:r>
+        <w:rPr>
+          <w:rFonts w:ascii="Times New Roman" w:eastAsia="Aptos" w:hAnsi="Times New Roman" w:cs="Times New Roman"/>
+          <w:sz w:val="22"/>
+          <w:szCs w:val="22"/>
+        </w:rPr>
+        <w:t xml:space="preserve"> ~ </w:t>
+      </w:r>
+      <w:proofErr w:type="spellStart"/>
+      <w:r>
+        <w:rPr>
+          <w:rFonts w:ascii="Times New Roman" w:eastAsia="Aptos" w:hAnsi="Times New Roman" w:cs="Times New Roman"/>
+          <w:sz w:val="22"/>
+          <w:szCs w:val="22"/>
+        </w:rPr>
+        <w:t>wine$alcohol_class</w:t>
+      </w:r>
+      <w:proofErr w:type="spellEnd"/>
+      <w:r>
+        <w:rPr>
+          <w:rFonts w:ascii="Times New Roman" w:eastAsia="Aptos" w:hAnsi="Times New Roman" w:cs="Times New Roman"/>
+          <w:sz w:val="22"/>
+          <w:szCs w:val="22"/>
+        </w:rPr>
+        <w:t xml:space="preserve">, data = wine, </w:t>
+      </w:r>
+      <w:proofErr w:type="spellStart"/>
+      <w:r>
+        <w:rPr>
+          <w:rFonts w:ascii="Times New Roman" w:eastAsia="Aptos" w:hAnsi="Times New Roman" w:cs="Times New Roman"/>
+          <w:sz w:val="22"/>
+          <w:szCs w:val="22"/>
+        </w:rPr>
         <w:t>xlab</w:t>
       </w:r>
       <w:proofErr w:type="spellEnd"/>
@@ -4625,7 +5355,7 @@
           <w:sz w:val="22"/>
           <w:szCs w:val="22"/>
         </w:rPr>
-        <w:t xml:space="preserve"> = "Wine Quality(1-10)", </w:t>
+        <w:t xml:space="preserve"> = "Alcohol Level", </w:t>
       </w:r>
       <w:proofErr w:type="spellStart"/>
       <w:r>
@@ -4643,8 +5373,38 @@
           <w:sz w:val="22"/>
           <w:szCs w:val="22"/>
         </w:rPr>
-        <w:t>="Frequency", col = "</w:t>
-      </w:r>
+        <w:t xml:space="preserve"> = "Wine quality(1-10)", main = "Wine Quality Based on Alcohol Level")</w:t>
+      </w:r>
+    </w:p>
+    <w:p>
+      <w:pPr>
+        <w:spacing w:line="240" w:lineRule="auto"/>
+        <w:jc w:val="both"/>
+        <w:rPr>
+          <w:rFonts w:ascii="Times New Roman" w:eastAsia="Aptos" w:hAnsi="Times New Roman" w:cs="Times New Roman"/>
+          <w:sz w:val="22"/>
+          <w:szCs w:val="22"/>
+        </w:rPr>
+      </w:pPr>
+      <w:r>
+        <w:rPr>
+          <w:rFonts w:ascii="Times New Roman" w:eastAsia="Aptos" w:hAnsi="Times New Roman" w:cs="Times New Roman"/>
+          <w:sz w:val="22"/>
+          <w:szCs w:val="22"/>
+        </w:rPr>
+        <w:t># Performing a t-test to compare the means of the two classes</w:t>
+      </w:r>
+    </w:p>
+    <w:p>
+      <w:pPr>
+        <w:spacing w:line="240" w:lineRule="auto"/>
+        <w:jc w:val="both"/>
+        <w:rPr>
+          <w:rFonts w:ascii="Times New Roman" w:eastAsia="Aptos" w:hAnsi="Times New Roman" w:cs="Times New Roman"/>
+          <w:sz w:val="22"/>
+          <w:szCs w:val="22"/>
+        </w:rPr>
+      </w:pPr>
       <w:proofErr w:type="spellStart"/>
       <w:r>
         <w:rPr>
@@ -4652,304 +5412,7 @@
           <w:sz w:val="22"/>
           <w:szCs w:val="22"/>
         </w:rPr>
-        <w:t>lightblue</w:t>
-      </w:r>
-      <w:proofErr w:type="spellEnd"/>
-      <w:r>
-        <w:rPr>
-          <w:rFonts w:ascii="Times New Roman" w:eastAsia="Aptos" w:hAnsi="Times New Roman" w:cs="Times New Roman"/>
-          <w:sz w:val="22"/>
-          <w:szCs w:val="22"/>
-        </w:rPr>
-        <w:t xml:space="preserve">", border = "black", </w:t>
-      </w:r>
-      <w:proofErr w:type="spellStart"/>
-      <w:r>
-        <w:rPr>
-          <w:rFonts w:ascii="Times New Roman" w:eastAsia="Aptos" w:hAnsi="Times New Roman" w:cs="Times New Roman"/>
-          <w:sz w:val="22"/>
-          <w:szCs w:val="22"/>
-        </w:rPr>
-        <w:t>freq</w:t>
-      </w:r>
-      <w:proofErr w:type="spellEnd"/>
-      <w:r>
-        <w:rPr>
-          <w:rFonts w:ascii="Times New Roman" w:eastAsia="Aptos" w:hAnsi="Times New Roman" w:cs="Times New Roman"/>
-          <w:sz w:val="22"/>
-          <w:szCs w:val="22"/>
-        </w:rPr>
-        <w:t xml:space="preserve"> = TRUE)</w:t>
-      </w:r>
-    </w:p>
-    <w:p>
-      <w:pPr>
-        <w:spacing w:line="240" w:lineRule="auto"/>
-        <w:jc w:val="both"/>
-        <w:rPr>
-          <w:rFonts w:ascii="Times New Roman" w:eastAsia="Aptos" w:hAnsi="Times New Roman" w:cs="Times New Roman"/>
-          <w:sz w:val="22"/>
-          <w:szCs w:val="22"/>
-        </w:rPr>
-      </w:pPr>
-      <w:r>
-        <w:rPr>
-          <w:rFonts w:ascii="Times New Roman" w:eastAsia="Aptos" w:hAnsi="Times New Roman" w:cs="Times New Roman"/>
-          <w:sz w:val="22"/>
-          <w:szCs w:val="22"/>
-        </w:rPr>
-        <w:t xml:space="preserve"># Plotting </w:t>
-      </w:r>
-      <w:proofErr w:type="gramStart"/>
-      <w:r>
-        <w:rPr>
-          <w:rFonts w:ascii="Times New Roman" w:eastAsia="Aptos" w:hAnsi="Times New Roman" w:cs="Times New Roman"/>
-          <w:sz w:val="22"/>
-          <w:szCs w:val="22"/>
-        </w:rPr>
-        <w:t>the  normal</w:t>
-      </w:r>
-      <w:proofErr w:type="gramEnd"/>
-      <w:r>
-        <w:rPr>
-          <w:rFonts w:ascii="Times New Roman" w:eastAsia="Aptos" w:hAnsi="Times New Roman" w:cs="Times New Roman"/>
-          <w:sz w:val="22"/>
-          <w:szCs w:val="22"/>
-        </w:rPr>
-        <w:t xml:space="preserve"> bell curve</w:t>
-      </w:r>
-    </w:p>
-    <w:p>
-      <w:pPr>
-        <w:spacing w:line="240" w:lineRule="auto"/>
-        <w:jc w:val="both"/>
-        <w:rPr>
-          <w:rFonts w:ascii="Times New Roman" w:eastAsia="Aptos" w:hAnsi="Times New Roman" w:cs="Times New Roman"/>
-          <w:sz w:val="22"/>
-          <w:szCs w:val="22"/>
-        </w:rPr>
-      </w:pPr>
-      <w:proofErr w:type="spellStart"/>
-      <w:r>
-        <w:rPr>
-          <w:rFonts w:ascii="Times New Roman" w:eastAsia="Aptos" w:hAnsi="Times New Roman" w:cs="Times New Roman"/>
-          <w:sz w:val="22"/>
-          <w:szCs w:val="22"/>
-        </w:rPr>
-        <w:t>mean_quality</w:t>
-      </w:r>
-      <w:proofErr w:type="spellEnd"/>
-      <w:r>
-        <w:rPr>
-          <w:rFonts w:ascii="Times New Roman" w:eastAsia="Aptos" w:hAnsi="Times New Roman" w:cs="Times New Roman"/>
-          <w:sz w:val="22"/>
-          <w:szCs w:val="22"/>
-        </w:rPr>
-        <w:t xml:space="preserve"> &lt;- mean(</w:t>
-      </w:r>
-      <w:proofErr w:type="spellStart"/>
-      <w:r>
-        <w:rPr>
-          <w:rFonts w:ascii="Times New Roman" w:eastAsia="Aptos" w:hAnsi="Times New Roman" w:cs="Times New Roman"/>
-          <w:sz w:val="22"/>
-          <w:szCs w:val="22"/>
-        </w:rPr>
-        <w:t>wine$quality</w:t>
-      </w:r>
-      <w:proofErr w:type="spellEnd"/>
-      <w:r>
-        <w:rPr>
-          <w:rFonts w:ascii="Times New Roman" w:eastAsia="Aptos" w:hAnsi="Times New Roman" w:cs="Times New Roman"/>
-          <w:sz w:val="22"/>
-          <w:szCs w:val="22"/>
-        </w:rPr>
-        <w:t>)</w:t>
-      </w:r>
-    </w:p>
-    <w:p>
-      <w:pPr>
-        <w:spacing w:line="240" w:lineRule="auto"/>
-        <w:jc w:val="both"/>
-        <w:rPr>
-          <w:rFonts w:ascii="Times New Roman" w:eastAsia="Aptos" w:hAnsi="Times New Roman" w:cs="Times New Roman"/>
-          <w:sz w:val="22"/>
-          <w:szCs w:val="22"/>
-        </w:rPr>
-      </w:pPr>
-      <w:proofErr w:type="spellStart"/>
-      <w:r>
-        <w:rPr>
-          <w:rFonts w:ascii="Times New Roman" w:eastAsia="Aptos" w:hAnsi="Times New Roman" w:cs="Times New Roman"/>
-          <w:sz w:val="22"/>
-          <w:szCs w:val="22"/>
-        </w:rPr>
-        <w:t>sd_quality</w:t>
-      </w:r>
-      <w:proofErr w:type="spellEnd"/>
-      <w:r>
-        <w:rPr>
-          <w:rFonts w:ascii="Times New Roman" w:eastAsia="Aptos" w:hAnsi="Times New Roman" w:cs="Times New Roman"/>
-          <w:sz w:val="22"/>
-          <w:szCs w:val="22"/>
-        </w:rPr>
-        <w:t xml:space="preserve"> &lt;- </w:t>
-      </w:r>
-      <w:proofErr w:type="spellStart"/>
-      <w:r>
-        <w:rPr>
-          <w:rFonts w:ascii="Times New Roman" w:eastAsia="Aptos" w:hAnsi="Times New Roman" w:cs="Times New Roman"/>
-          <w:sz w:val="22"/>
-          <w:szCs w:val="22"/>
-        </w:rPr>
-        <w:t>sd</w:t>
-      </w:r>
-      <w:proofErr w:type="spellEnd"/>
-      <w:r>
-        <w:rPr>
-          <w:rFonts w:ascii="Times New Roman" w:eastAsia="Aptos" w:hAnsi="Times New Roman" w:cs="Times New Roman"/>
-          <w:sz w:val="22"/>
-          <w:szCs w:val="22"/>
-        </w:rPr>
-        <w:t>(</w:t>
-      </w:r>
-      <w:proofErr w:type="spellStart"/>
-      <w:r>
-        <w:rPr>
-          <w:rFonts w:ascii="Times New Roman" w:eastAsia="Aptos" w:hAnsi="Times New Roman" w:cs="Times New Roman"/>
-          <w:sz w:val="22"/>
-          <w:szCs w:val="22"/>
-        </w:rPr>
-        <w:t>wine$quality</w:t>
-      </w:r>
-      <w:proofErr w:type="spellEnd"/>
-      <w:r>
-        <w:rPr>
-          <w:rFonts w:ascii="Times New Roman" w:eastAsia="Aptos" w:hAnsi="Times New Roman" w:cs="Times New Roman"/>
-          <w:sz w:val="22"/>
-          <w:szCs w:val="22"/>
-        </w:rPr>
-        <w:t>)</w:t>
-      </w:r>
-    </w:p>
-    <w:p>
-      <w:pPr>
-        <w:spacing w:line="240" w:lineRule="auto"/>
-        <w:jc w:val="both"/>
-        <w:rPr>
-          <w:rFonts w:ascii="Times New Roman" w:eastAsia="Aptos" w:hAnsi="Times New Roman" w:cs="Times New Roman"/>
-          <w:sz w:val="22"/>
-          <w:szCs w:val="22"/>
-        </w:rPr>
-      </w:pPr>
-      <w:proofErr w:type="spellStart"/>
-      <w:r>
-        <w:rPr>
-          <w:rFonts w:ascii="Times New Roman" w:eastAsia="Aptos" w:hAnsi="Times New Roman" w:cs="Times New Roman"/>
-          <w:sz w:val="22"/>
-          <w:szCs w:val="22"/>
-        </w:rPr>
-        <w:t>x_values</w:t>
-      </w:r>
-      <w:proofErr w:type="spellEnd"/>
-      <w:r>
-        <w:rPr>
-          <w:rFonts w:ascii="Times New Roman" w:eastAsia="Aptos" w:hAnsi="Times New Roman" w:cs="Times New Roman"/>
-          <w:sz w:val="22"/>
-          <w:szCs w:val="22"/>
-        </w:rPr>
-        <w:t xml:space="preserve"> &lt;- </w:t>
-      </w:r>
-      <w:proofErr w:type="spellStart"/>
-      <w:r>
-        <w:rPr>
-          <w:rFonts w:ascii="Times New Roman" w:eastAsia="Aptos" w:hAnsi="Times New Roman" w:cs="Times New Roman"/>
-          <w:sz w:val="22"/>
-          <w:szCs w:val="22"/>
-        </w:rPr>
-        <w:t>seq</w:t>
-      </w:r>
-      <w:proofErr w:type="spellEnd"/>
-      <w:r>
-        <w:rPr>
-          <w:rFonts w:ascii="Times New Roman" w:eastAsia="Aptos" w:hAnsi="Times New Roman" w:cs="Times New Roman"/>
-          <w:sz w:val="22"/>
-          <w:szCs w:val="22"/>
-        </w:rPr>
-        <w:t>(min(</w:t>
-      </w:r>
-      <w:proofErr w:type="spellStart"/>
-      <w:r>
-        <w:rPr>
-          <w:rFonts w:ascii="Times New Roman" w:eastAsia="Aptos" w:hAnsi="Times New Roman" w:cs="Times New Roman"/>
-          <w:sz w:val="22"/>
-          <w:szCs w:val="22"/>
-        </w:rPr>
-        <w:t>wine$quality</w:t>
-      </w:r>
-      <w:proofErr w:type="spellEnd"/>
-      <w:r>
-        <w:rPr>
-          <w:rFonts w:ascii="Times New Roman" w:eastAsia="Aptos" w:hAnsi="Times New Roman" w:cs="Times New Roman"/>
-          <w:sz w:val="22"/>
-          <w:szCs w:val="22"/>
-        </w:rPr>
-        <w:t>), max(</w:t>
-      </w:r>
-      <w:proofErr w:type="spellStart"/>
-      <w:r>
-        <w:rPr>
-          <w:rFonts w:ascii="Times New Roman" w:eastAsia="Aptos" w:hAnsi="Times New Roman" w:cs="Times New Roman"/>
-          <w:sz w:val="22"/>
-          <w:szCs w:val="22"/>
-        </w:rPr>
-        <w:t>wine$quality</w:t>
-      </w:r>
-      <w:proofErr w:type="spellEnd"/>
-      <w:r>
-        <w:rPr>
-          <w:rFonts w:ascii="Times New Roman" w:eastAsia="Aptos" w:hAnsi="Times New Roman" w:cs="Times New Roman"/>
-          <w:sz w:val="22"/>
-          <w:szCs w:val="22"/>
-        </w:rPr>
-        <w:t xml:space="preserve">), </w:t>
-      </w:r>
-      <w:proofErr w:type="spellStart"/>
-      <w:r>
-        <w:rPr>
-          <w:rFonts w:ascii="Times New Roman" w:eastAsia="Aptos" w:hAnsi="Times New Roman" w:cs="Times New Roman"/>
-          <w:sz w:val="22"/>
-          <w:szCs w:val="22"/>
-        </w:rPr>
-        <w:t>length.out</w:t>
-      </w:r>
-      <w:proofErr w:type="spellEnd"/>
-      <w:r>
-        <w:rPr>
-          <w:rFonts w:ascii="Times New Roman" w:eastAsia="Aptos" w:hAnsi="Times New Roman" w:cs="Times New Roman"/>
-          <w:sz w:val="22"/>
-          <w:szCs w:val="22"/>
-        </w:rPr>
-        <w:t xml:space="preserve"> = 100)</w:t>
-      </w:r>
-    </w:p>
-    <w:p>
-      <w:pPr>
-        <w:spacing w:line="240" w:lineRule="auto"/>
-        <w:jc w:val="both"/>
-        <w:rPr>
-          <w:rFonts w:ascii="Times New Roman" w:eastAsia="Aptos" w:hAnsi="Times New Roman" w:cs="Times New Roman"/>
-          <w:sz w:val="22"/>
-          <w:szCs w:val="22"/>
-        </w:rPr>
-      </w:pPr>
-      <w:proofErr w:type="spellStart"/>
-      <w:r>
-        <w:rPr>
-          <w:rFonts w:ascii="Times New Roman" w:eastAsia="Aptos" w:hAnsi="Times New Roman" w:cs="Times New Roman"/>
-          <w:sz w:val="22"/>
-          <w:szCs w:val="22"/>
-        </w:rPr>
-        <w:t>normal_curve</w:t>
+        <w:t>t_test_result</w:t>
       </w:r>
       <w:proofErr w:type="spellEnd"/>
       <w:r>
@@ -4968,415 +5431,7 @@
           <w:sz w:val="22"/>
           <w:szCs w:val="22"/>
         </w:rPr>
-        <w:t>dnorm</w:t>
-      </w:r>
-      <w:proofErr w:type="spellEnd"/>
-      <w:r>
-        <w:rPr>
-          <w:rFonts w:ascii="Times New Roman" w:eastAsia="Aptos" w:hAnsi="Times New Roman" w:cs="Times New Roman"/>
-          <w:sz w:val="22"/>
-          <w:szCs w:val="22"/>
-        </w:rPr>
-        <w:t>(</w:t>
-      </w:r>
-      <w:proofErr w:type="spellStart"/>
-      <w:proofErr w:type="gramEnd"/>
-      <w:r>
-        <w:rPr>
-          <w:rFonts w:ascii="Times New Roman" w:eastAsia="Aptos" w:hAnsi="Times New Roman" w:cs="Times New Roman"/>
-          <w:sz w:val="22"/>
-          <w:szCs w:val="22"/>
-        </w:rPr>
-        <w:t>x_values</w:t>
-      </w:r>
-      <w:proofErr w:type="spellEnd"/>
-      <w:r>
-        <w:rPr>
-          <w:rFonts w:ascii="Times New Roman" w:eastAsia="Aptos" w:hAnsi="Times New Roman" w:cs="Times New Roman"/>
-          <w:sz w:val="22"/>
-          <w:szCs w:val="22"/>
-        </w:rPr>
-        <w:t xml:space="preserve">, mean = </w:t>
-      </w:r>
-      <w:proofErr w:type="spellStart"/>
-      <w:r>
-        <w:rPr>
-          <w:rFonts w:ascii="Times New Roman" w:eastAsia="Aptos" w:hAnsi="Times New Roman" w:cs="Times New Roman"/>
-          <w:sz w:val="22"/>
-          <w:szCs w:val="22"/>
-        </w:rPr>
-        <w:t>mean_quality</w:t>
-      </w:r>
-      <w:proofErr w:type="spellEnd"/>
-      <w:r>
-        <w:rPr>
-          <w:rFonts w:ascii="Times New Roman" w:eastAsia="Aptos" w:hAnsi="Times New Roman" w:cs="Times New Roman"/>
-          <w:sz w:val="22"/>
-          <w:szCs w:val="22"/>
-        </w:rPr>
-        <w:t xml:space="preserve">, </w:t>
-      </w:r>
-      <w:proofErr w:type="spellStart"/>
-      <w:r>
-        <w:rPr>
-          <w:rFonts w:ascii="Times New Roman" w:eastAsia="Aptos" w:hAnsi="Times New Roman" w:cs="Times New Roman"/>
-          <w:sz w:val="22"/>
-          <w:szCs w:val="22"/>
-        </w:rPr>
-        <w:t>sd</w:t>
-      </w:r>
-      <w:proofErr w:type="spellEnd"/>
-      <w:r>
-        <w:rPr>
-          <w:rFonts w:ascii="Times New Roman" w:eastAsia="Aptos" w:hAnsi="Times New Roman" w:cs="Times New Roman"/>
-          <w:sz w:val="22"/>
-          <w:szCs w:val="22"/>
-        </w:rPr>
-        <w:t xml:space="preserve"> = </w:t>
-      </w:r>
-      <w:proofErr w:type="spellStart"/>
-      <w:r>
-        <w:rPr>
-          <w:rFonts w:ascii="Times New Roman" w:eastAsia="Aptos" w:hAnsi="Times New Roman" w:cs="Times New Roman"/>
-          <w:sz w:val="22"/>
-          <w:szCs w:val="22"/>
-        </w:rPr>
-        <w:t>sd_quality</w:t>
-      </w:r>
-      <w:proofErr w:type="spellEnd"/>
-      <w:r>
-        <w:rPr>
-          <w:rFonts w:ascii="Times New Roman" w:eastAsia="Aptos" w:hAnsi="Times New Roman" w:cs="Times New Roman"/>
-          <w:sz w:val="22"/>
-          <w:szCs w:val="22"/>
-        </w:rPr>
-        <w:t>)</w:t>
-      </w:r>
-    </w:p>
-    <w:p>
-      <w:pPr>
-        <w:spacing w:line="240" w:lineRule="auto"/>
-        <w:jc w:val="both"/>
-        <w:rPr>
-          <w:rFonts w:ascii="Times New Roman" w:eastAsia="Aptos" w:hAnsi="Times New Roman" w:cs="Times New Roman"/>
-          <w:sz w:val="22"/>
-          <w:szCs w:val="22"/>
-        </w:rPr>
-      </w:pPr>
-      <w:proofErr w:type="gramStart"/>
-      <w:r>
-        <w:rPr>
-          <w:rFonts w:ascii="Times New Roman" w:eastAsia="Aptos" w:hAnsi="Times New Roman" w:cs="Times New Roman"/>
-          <w:sz w:val="22"/>
-          <w:szCs w:val="22"/>
-        </w:rPr>
-        <w:t>lines(</w:t>
-      </w:r>
-      <w:proofErr w:type="spellStart"/>
-      <w:proofErr w:type="gramEnd"/>
-      <w:r>
-        <w:rPr>
-          <w:rFonts w:ascii="Times New Roman" w:eastAsia="Aptos" w:hAnsi="Times New Roman" w:cs="Times New Roman"/>
-          <w:sz w:val="22"/>
-          <w:szCs w:val="22"/>
-        </w:rPr>
-        <w:t>x_values</w:t>
-      </w:r>
-      <w:proofErr w:type="spellEnd"/>
-      <w:r>
-        <w:rPr>
-          <w:rFonts w:ascii="Times New Roman" w:eastAsia="Aptos" w:hAnsi="Times New Roman" w:cs="Times New Roman"/>
-          <w:sz w:val="22"/>
-          <w:szCs w:val="22"/>
-        </w:rPr>
-        <w:t xml:space="preserve">, </w:t>
-      </w:r>
-      <w:proofErr w:type="spellStart"/>
-      <w:r>
-        <w:rPr>
-          <w:rFonts w:ascii="Times New Roman" w:eastAsia="Aptos" w:hAnsi="Times New Roman" w:cs="Times New Roman"/>
-          <w:sz w:val="22"/>
-          <w:szCs w:val="22"/>
-        </w:rPr>
-        <w:t>normal_curve</w:t>
-      </w:r>
-      <w:proofErr w:type="spellEnd"/>
-      <w:r>
-        <w:rPr>
-          <w:rFonts w:ascii="Times New Roman" w:eastAsia="Aptos" w:hAnsi="Times New Roman" w:cs="Times New Roman"/>
-          <w:sz w:val="22"/>
-          <w:szCs w:val="22"/>
-        </w:rPr>
-        <w:t xml:space="preserve"> * length(</w:t>
-      </w:r>
-      <w:proofErr w:type="spellStart"/>
-      <w:r>
-        <w:rPr>
-          <w:rFonts w:ascii="Times New Roman" w:eastAsia="Aptos" w:hAnsi="Times New Roman" w:cs="Times New Roman"/>
-          <w:sz w:val="22"/>
-          <w:szCs w:val="22"/>
-        </w:rPr>
-        <w:t>wine$quality</w:t>
-      </w:r>
-      <w:proofErr w:type="spellEnd"/>
-      <w:r>
-        <w:rPr>
-          <w:rFonts w:ascii="Times New Roman" w:eastAsia="Aptos" w:hAnsi="Times New Roman" w:cs="Times New Roman"/>
-          <w:sz w:val="22"/>
-          <w:szCs w:val="22"/>
-        </w:rPr>
-        <w:t>) * diff(hist(</w:t>
-      </w:r>
-      <w:proofErr w:type="spellStart"/>
-      <w:r>
-        <w:rPr>
-          <w:rFonts w:ascii="Times New Roman" w:eastAsia="Aptos" w:hAnsi="Times New Roman" w:cs="Times New Roman"/>
-          <w:sz w:val="22"/>
-          <w:szCs w:val="22"/>
-        </w:rPr>
-        <w:t>wine$quality</w:t>
-      </w:r>
-      <w:proofErr w:type="spellEnd"/>
-      <w:r>
-        <w:rPr>
-          <w:rFonts w:ascii="Times New Roman" w:eastAsia="Aptos" w:hAnsi="Times New Roman" w:cs="Times New Roman"/>
-          <w:sz w:val="22"/>
-          <w:szCs w:val="22"/>
-        </w:rPr>
-        <w:t>, plot = FALSE)$</w:t>
-      </w:r>
-      <w:proofErr w:type="spellStart"/>
-      <w:r>
-        <w:rPr>
-          <w:rFonts w:ascii="Times New Roman" w:eastAsia="Aptos" w:hAnsi="Times New Roman" w:cs="Times New Roman"/>
-          <w:sz w:val="22"/>
-          <w:szCs w:val="22"/>
-        </w:rPr>
-        <w:t>mids</w:t>
-      </w:r>
-      <w:proofErr w:type="spellEnd"/>
-      <w:r>
-        <w:rPr>
-          <w:rFonts w:ascii="Times New Roman" w:eastAsia="Aptos" w:hAnsi="Times New Roman" w:cs="Times New Roman"/>
-          <w:sz w:val="22"/>
-          <w:szCs w:val="22"/>
-        </w:rPr>
-        <w:t xml:space="preserve">)[1], col = "red", </w:t>
-      </w:r>
-      <w:proofErr w:type="spellStart"/>
-      <w:r>
-        <w:rPr>
-          <w:rFonts w:ascii="Times New Roman" w:eastAsia="Aptos" w:hAnsi="Times New Roman" w:cs="Times New Roman"/>
-          <w:sz w:val="22"/>
-          <w:szCs w:val="22"/>
-        </w:rPr>
-        <w:t>lwd</w:t>
-      </w:r>
-      <w:proofErr w:type="spellEnd"/>
-      <w:r>
-        <w:rPr>
-          <w:rFonts w:ascii="Times New Roman" w:eastAsia="Aptos" w:hAnsi="Times New Roman" w:cs="Times New Roman"/>
-          <w:sz w:val="22"/>
-          <w:szCs w:val="22"/>
-        </w:rPr>
-        <w:t xml:space="preserve"> = 2, </w:t>
-      </w:r>
-      <w:proofErr w:type="spellStart"/>
-      <w:r>
-        <w:rPr>
-          <w:rFonts w:ascii="Times New Roman" w:eastAsia="Aptos" w:hAnsi="Times New Roman" w:cs="Times New Roman"/>
-          <w:sz w:val="22"/>
-          <w:szCs w:val="22"/>
-        </w:rPr>
-        <w:t>lty</w:t>
-      </w:r>
-      <w:proofErr w:type="spellEnd"/>
-      <w:r>
-        <w:rPr>
-          <w:rFonts w:ascii="Times New Roman" w:eastAsia="Aptos" w:hAnsi="Times New Roman" w:cs="Times New Roman"/>
-          <w:sz w:val="22"/>
-          <w:szCs w:val="22"/>
-        </w:rPr>
-        <w:t xml:space="preserve"> = 2)</w:t>
-      </w:r>
-    </w:p>
-    <w:p>
-      <w:pPr>
-        <w:spacing w:line="240" w:lineRule="auto"/>
-        <w:jc w:val="both"/>
-        <w:rPr>
-          <w:rFonts w:ascii="Times New Roman" w:eastAsia="Aptos" w:hAnsi="Times New Roman" w:cs="Times New Roman"/>
-          <w:sz w:val="22"/>
-          <w:szCs w:val="22"/>
-        </w:rPr>
-      </w:pPr>
-      <w:r>
-        <w:rPr>
-          <w:rFonts w:ascii="Times New Roman" w:eastAsia="Aptos" w:hAnsi="Times New Roman" w:cs="Times New Roman"/>
-          <w:sz w:val="22"/>
-          <w:szCs w:val="22"/>
-        </w:rPr>
-        <w:lastRenderedPageBreak/>
-        <w:t>#box plot of the two sub classes in relation to wine quality</w:t>
-      </w:r>
-    </w:p>
-    <w:p>
-      <w:pPr>
-        <w:spacing w:line="240" w:lineRule="auto"/>
-        <w:jc w:val="both"/>
-        <w:rPr>
-          <w:rFonts w:ascii="Times New Roman" w:eastAsia="Aptos" w:hAnsi="Times New Roman" w:cs="Times New Roman"/>
-          <w:sz w:val="22"/>
-          <w:szCs w:val="22"/>
-        </w:rPr>
-      </w:pPr>
-      <w:proofErr w:type="gramStart"/>
-      <w:r>
-        <w:rPr>
-          <w:rFonts w:ascii="Times New Roman" w:eastAsia="Aptos" w:hAnsi="Times New Roman" w:cs="Times New Roman"/>
-          <w:sz w:val="22"/>
-          <w:szCs w:val="22"/>
-        </w:rPr>
-        <w:t>boxplot(</w:t>
-      </w:r>
-      <w:proofErr w:type="spellStart"/>
-      <w:proofErr w:type="gramEnd"/>
-      <w:r>
-        <w:rPr>
-          <w:rFonts w:ascii="Times New Roman" w:eastAsia="Aptos" w:hAnsi="Times New Roman" w:cs="Times New Roman"/>
-          <w:sz w:val="22"/>
-          <w:szCs w:val="22"/>
-        </w:rPr>
-        <w:t>wine$quality</w:t>
-      </w:r>
-      <w:proofErr w:type="spellEnd"/>
-      <w:r>
-        <w:rPr>
-          <w:rFonts w:ascii="Times New Roman" w:eastAsia="Aptos" w:hAnsi="Times New Roman" w:cs="Times New Roman"/>
-          <w:sz w:val="22"/>
-          <w:szCs w:val="22"/>
-        </w:rPr>
-        <w:t xml:space="preserve"> ~ </w:t>
-      </w:r>
-      <w:proofErr w:type="spellStart"/>
-      <w:r>
-        <w:rPr>
-          <w:rFonts w:ascii="Times New Roman" w:eastAsia="Aptos" w:hAnsi="Times New Roman" w:cs="Times New Roman"/>
-          <w:sz w:val="22"/>
-          <w:szCs w:val="22"/>
-        </w:rPr>
-        <w:t>wine$alcohol_class</w:t>
-      </w:r>
-      <w:proofErr w:type="spellEnd"/>
-      <w:r>
-        <w:rPr>
-          <w:rFonts w:ascii="Times New Roman" w:eastAsia="Aptos" w:hAnsi="Times New Roman" w:cs="Times New Roman"/>
-          <w:sz w:val="22"/>
-          <w:szCs w:val="22"/>
-        </w:rPr>
-        <w:t xml:space="preserve">, data = wine, </w:t>
-      </w:r>
-      <w:proofErr w:type="spellStart"/>
-      <w:r>
-        <w:rPr>
-          <w:rFonts w:ascii="Times New Roman" w:eastAsia="Aptos" w:hAnsi="Times New Roman" w:cs="Times New Roman"/>
-          <w:sz w:val="22"/>
-          <w:szCs w:val="22"/>
-        </w:rPr>
-        <w:t>xlab</w:t>
-      </w:r>
-      <w:proofErr w:type="spellEnd"/>
-      <w:r>
-        <w:rPr>
-          <w:rFonts w:ascii="Times New Roman" w:eastAsia="Aptos" w:hAnsi="Times New Roman" w:cs="Times New Roman"/>
-          <w:sz w:val="22"/>
-          <w:szCs w:val="22"/>
-        </w:rPr>
-        <w:t xml:space="preserve"> = "Alcohol Level", </w:t>
-      </w:r>
-      <w:proofErr w:type="spellStart"/>
-      <w:r>
-        <w:rPr>
-          <w:rFonts w:ascii="Times New Roman" w:eastAsia="Aptos" w:hAnsi="Times New Roman" w:cs="Times New Roman"/>
-          <w:sz w:val="22"/>
-          <w:szCs w:val="22"/>
-        </w:rPr>
-        <w:t>ylab</w:t>
-      </w:r>
-      <w:proofErr w:type="spellEnd"/>
-      <w:r>
-        <w:rPr>
-          <w:rFonts w:ascii="Times New Roman" w:eastAsia="Aptos" w:hAnsi="Times New Roman" w:cs="Times New Roman"/>
-          <w:sz w:val="22"/>
-          <w:szCs w:val="22"/>
-        </w:rPr>
-        <w:t xml:space="preserve"> = "Wine quality(1-10)", main = "Wine Quality Based on Alcohol Level")</w:t>
-      </w:r>
-    </w:p>
-    <w:p>
-      <w:pPr>
-        <w:spacing w:line="240" w:lineRule="auto"/>
-        <w:jc w:val="both"/>
-        <w:rPr>
-          <w:rFonts w:ascii="Times New Roman" w:eastAsia="Aptos" w:hAnsi="Times New Roman" w:cs="Times New Roman"/>
-          <w:sz w:val="22"/>
-          <w:szCs w:val="22"/>
-        </w:rPr>
-      </w:pPr>
-      <w:r>
-        <w:rPr>
-          <w:rFonts w:ascii="Times New Roman" w:eastAsia="Aptos" w:hAnsi="Times New Roman" w:cs="Times New Roman"/>
-          <w:sz w:val="22"/>
-          <w:szCs w:val="22"/>
-        </w:rPr>
-        <w:t># Performing a t-test to compare the means of the two classes</w:t>
-      </w:r>
-    </w:p>
-    <w:p>
-      <w:pPr>
-        <w:spacing w:line="240" w:lineRule="auto"/>
-        <w:jc w:val="both"/>
-        <w:rPr>
-          <w:rFonts w:ascii="Times New Roman" w:eastAsia="Aptos" w:hAnsi="Times New Roman" w:cs="Times New Roman"/>
-          <w:sz w:val="22"/>
-          <w:szCs w:val="22"/>
-        </w:rPr>
-      </w:pPr>
-      <w:proofErr w:type="spellStart"/>
-      <w:r>
-        <w:rPr>
-          <w:rFonts w:ascii="Times New Roman" w:eastAsia="Aptos" w:hAnsi="Times New Roman" w:cs="Times New Roman"/>
-          <w:sz w:val="22"/>
-          <w:szCs w:val="22"/>
-        </w:rPr>
-        <w:t>t_test_result</w:t>
-      </w:r>
-      <w:proofErr w:type="spellEnd"/>
-      <w:r>
-        <w:rPr>
-          <w:rFonts w:ascii="Times New Roman" w:eastAsia="Aptos" w:hAnsi="Times New Roman" w:cs="Times New Roman"/>
-          <w:sz w:val="22"/>
-          <w:szCs w:val="22"/>
-        </w:rPr>
-        <w:t xml:space="preserve"> &lt;- </w:t>
-      </w:r>
-      <w:proofErr w:type="spellStart"/>
-      <w:r>
-        <w:rPr>
-          <w:rFonts w:ascii="Times New Roman" w:eastAsia="Aptos" w:hAnsi="Times New Roman" w:cs="Times New Roman"/>
-          <w:sz w:val="22"/>
-          <w:szCs w:val="22"/>
-        </w:rPr>
-        <w:t>t.</w:t>
-      </w:r>
-      <w:proofErr w:type="gramStart"/>
-      <w:r>
-        <w:rPr>
-          <w:rFonts w:ascii="Times New Roman" w:eastAsia="Aptos" w:hAnsi="Times New Roman" w:cs="Times New Roman"/>
-          <w:sz w:val="22"/>
-          <w:szCs w:val="22"/>
-        </w:rPr>
-        <w:t>test</w:t>
+        <w:t>t.test</w:t>
       </w:r>
       <w:proofErr w:type="spellEnd"/>
       <w:r>
@@ -5785,7 +5840,7 @@
 </file>
 
 <file path=word/endnotes.xml><?xml version="1.0" encoding="utf-8"?>
-<w:endnotes xmlns:wpc="http://schemas.microsoft.com/office/word/2010/wordprocessingCanvas" xmlns:cx="http://schemas.microsoft.com/office/drawing/2014/chartex" xmlns:cx1="http://schemas.microsoft.com/office/drawing/2015/9/8/chartex" xmlns:cx2="http://schemas.microsoft.com/office/drawing/2015/10/21/chartex" xmlns:cx3="http://schemas.microsoft.com/office/drawing/2016/5/9/chartex" xmlns:cx4="http://schemas.microsoft.com/office/drawing/2016/5/10/chartex" xmlns:cx5="http://schemas.microsoft.com/office/drawing/2016/5/11/chartex" xmlns:cx6="http://schemas.microsoft.com/office/drawing/2016/5/12/chartex" xmlns:cx7="http://schemas.microsoft.com/office/drawing/2016/5/13/chartex" xmlns:cx8="http://schemas.microsoft.com/office/drawing/2016/5/14/chartex" xmlns:mc="http://schemas.openxmlformats.org/markup-compatibility/2006" xmlns:aink="http://schemas.microsoft.com/office/drawing/2016/ink" xmlns:am3d="http://schemas.microsoft.com/office/drawing/2017/model3d" xmlns:o="urn:schemas-microsoft-com:office:office" xmlns:oel="http://schemas.microsoft.com/office/2019/extlst" xmlns:r="http://schemas.openxmlformats.org/officeDocument/2006/relationships" xmlns:m="http://schemas.openxmlformats.org/officeDocument/2006/math" xmlns:v="urn:schemas-microsoft-com:vml" xmlns:wp14="http://schemas.microsoft.com/office/word/2010/wordprocessingDrawing" xmlns:wp="http://schemas.openxmlformats.org/drawingml/2006/wordprocessingDrawing" xmlns:w10="urn:schemas-microsoft-com:office:word" xmlns:w="http://schemas.openxmlformats.org/wordprocessingml/2006/main" xmlns:w14="http://schemas.microsoft.com/office/word/2010/wordml" xmlns:w15="http://schemas.microsoft.com/office/word/2012/wordml" xmlns:w16cex="http://schemas.microsoft.com/office/word/2018/wordml/cex" xmlns:w16cid="http://schemas.microsoft.com/office/word/2016/wordml/cid" xmlns:w16="http://schemas.microsoft.com/office/word/2018/wordml" xmlns:w16du="http://schemas.microsoft.com/office/word/2023/wordml/word16du" xmlns:w16sdtdh="http://schemas.microsoft.com/office/word/2020/wordml/sdtdatahash" xmlns:w16se="http://schemas.microsoft.com/office/word/2015/wordml/symex" xmlns:wpg="http://schemas.microsoft.com/office/word/2010/wordprocessingGroup" xmlns:wpi="http://schemas.microsoft.com/office/word/2010/wordprocessingInk" xmlns:wne="http://schemas.microsoft.com/office/word/2006/wordml" xmlns:wps="http://schemas.microsoft.com/office/word/2010/wordprocessingShape" mc:Ignorable="w14 w15 w16se w16cid w16 w16cex w16sdtdh w16du wp14">
+<w:endnotes xmlns:wpc="http://schemas.microsoft.com/office/word/2010/wordprocessingCanvas" xmlns:mc="http://schemas.openxmlformats.org/markup-compatibility/2006" xmlns:o="urn:schemas-microsoft-com:office:office" xmlns:r="http://schemas.openxmlformats.org/officeDocument/2006/relationships" xmlns:m="http://schemas.openxmlformats.org/officeDocument/2006/math" xmlns:v="urn:schemas-microsoft-com:vml" xmlns:wp14="http://schemas.microsoft.com/office/word/2010/wordprocessingDrawing" xmlns:wp="http://schemas.openxmlformats.org/drawingml/2006/wordprocessingDrawing" xmlns:w10="urn:schemas-microsoft-com:office:word" xmlns:w="http://schemas.openxmlformats.org/wordprocessingml/2006/main" xmlns:w14="http://schemas.microsoft.com/office/word/2010/wordml" xmlns:wpg="http://schemas.microsoft.com/office/word/2010/wordprocessingGroup" xmlns:wpi="http://schemas.microsoft.com/office/word/2010/wordprocessingInk" xmlns:wne="http://schemas.microsoft.com/office/word/2006/wordml" xmlns:wps="http://schemas.microsoft.com/office/word/2010/wordprocessingShape" mc:Ignorable="w14 wp14">
   <w:endnote w:type="separator" w:id="-1">
     <w:p>
       <w:pPr>
@@ -5810,7 +5865,7 @@
 </file>
 
 <file path=word/footnotes.xml><?xml version="1.0" encoding="utf-8"?>
-<w:footnotes xmlns:wpc="http://schemas.microsoft.com/office/word/2010/wordprocessingCanvas" xmlns:cx="http://schemas.microsoft.com/office/drawing/2014/chartex" xmlns:cx1="http://schemas.microsoft.com/office/drawing/2015/9/8/chartex" xmlns:cx2="http://schemas.microsoft.com/office/drawing/2015/10/21/chartex" xmlns:cx3="http://schemas.microsoft.com/office/drawing/2016/5/9/chartex" xmlns:cx4="http://schemas.microsoft.com/office/drawing/2016/5/10/chartex" xmlns:cx5="http://schemas.microsoft.com/office/drawing/2016/5/11/chartex" xmlns:cx6="http://schemas.microsoft.com/office/drawing/2016/5/12/chartex" xmlns:cx7="http://schemas.microsoft.com/office/drawing/2016/5/13/chartex" xmlns:cx8="http://schemas.microsoft.com/office/drawing/2016/5/14/chartex" xmlns:mc="http://schemas.openxmlformats.org/markup-compatibility/2006" xmlns:aink="http://schemas.microsoft.com/office/drawing/2016/ink" xmlns:am3d="http://schemas.microsoft.com/office/drawing/2017/model3d" xmlns:o="urn:schemas-microsoft-com:office:office" xmlns:oel="http://schemas.microsoft.com/office/2019/extlst" xmlns:r="http://schemas.openxmlformats.org/officeDocument/2006/relationships" xmlns:m="http://schemas.openxmlformats.org/officeDocument/2006/math" xmlns:v="urn:schemas-microsoft-com:vml" xmlns:wp14="http://schemas.microsoft.com/office/word/2010/wordprocessingDrawing" xmlns:wp="http://schemas.openxmlformats.org/drawingml/2006/wordprocessingDrawing" xmlns:w10="urn:schemas-microsoft-com:office:word" xmlns:w="http://schemas.openxmlformats.org/wordprocessingml/2006/main" xmlns:w14="http://schemas.microsoft.com/office/word/2010/wordml" xmlns:w15="http://schemas.microsoft.com/office/word/2012/wordml" xmlns:w16cex="http://schemas.microsoft.com/office/word/2018/wordml/cex" xmlns:w16cid="http://schemas.microsoft.com/office/word/2016/wordml/cid" xmlns:w16="http://schemas.microsoft.com/office/word/2018/wordml" xmlns:w16du="http://schemas.microsoft.com/office/word/2023/wordml/word16du" xmlns:w16sdtdh="http://schemas.microsoft.com/office/word/2020/wordml/sdtdatahash" xmlns:w16se="http://schemas.microsoft.com/office/word/2015/wordml/symex" xmlns:wpg="http://schemas.microsoft.com/office/word/2010/wordprocessingGroup" xmlns:wpi="http://schemas.microsoft.com/office/word/2010/wordprocessingInk" xmlns:wne="http://schemas.microsoft.com/office/word/2006/wordml" xmlns:wps="http://schemas.microsoft.com/office/word/2010/wordprocessingShape" mc:Ignorable="w14 w15 w16se w16cid w16 w16cex w16sdtdh w16du wp14">
+<w:footnotes xmlns:wpc="http://schemas.microsoft.com/office/word/2010/wordprocessingCanvas" xmlns:mc="http://schemas.openxmlformats.org/markup-compatibility/2006" xmlns:o="urn:schemas-microsoft-com:office:office" xmlns:r="http://schemas.openxmlformats.org/officeDocument/2006/relationships" xmlns:m="http://schemas.openxmlformats.org/officeDocument/2006/math" xmlns:v="urn:schemas-microsoft-com:vml" xmlns:wp14="http://schemas.microsoft.com/office/word/2010/wordprocessingDrawing" xmlns:wp="http://schemas.openxmlformats.org/drawingml/2006/wordprocessingDrawing" xmlns:w10="urn:schemas-microsoft-com:office:word" xmlns:w="http://schemas.openxmlformats.org/wordprocessingml/2006/main" xmlns:w14="http://schemas.microsoft.com/office/word/2010/wordml" xmlns:wpg="http://schemas.microsoft.com/office/word/2010/wordprocessingGroup" xmlns:wpi="http://schemas.microsoft.com/office/word/2010/wordprocessingInk" xmlns:wne="http://schemas.microsoft.com/office/word/2006/wordml" xmlns:wps="http://schemas.microsoft.com/office/word/2010/wordprocessingShape" mc:Ignorable="w14 wp14">
   <w:footnote w:type="separator" w:id="-1">
     <w:p>
       <w:pPr>
@@ -5835,7 +5890,7 @@
 </file>
 
 <file path=word/styles.xml><?xml version="1.0" encoding="utf-8"?>
-<w:styles xmlns:mc="http://schemas.openxmlformats.org/markup-compatibility/2006" xmlns:r="http://schemas.openxmlformats.org/officeDocument/2006/relationships" xmlns:w="http://schemas.openxmlformats.org/wordprocessingml/2006/main" xmlns:w14="http://schemas.microsoft.com/office/word/2010/wordml" xmlns:w15="http://schemas.microsoft.com/office/word/2012/wordml" xmlns:w16cex="http://schemas.microsoft.com/office/word/2018/wordml/cex" xmlns:w16cid="http://schemas.microsoft.com/office/word/2016/wordml/cid" xmlns:w16="http://schemas.microsoft.com/office/word/2018/wordml" xmlns:w16du="http://schemas.microsoft.com/office/word/2023/wordml/word16du" xmlns:w16sdtdh="http://schemas.microsoft.com/office/word/2020/wordml/sdtdatahash" xmlns:w16se="http://schemas.microsoft.com/office/word/2015/wordml/symex" mc:Ignorable="w14 w15 w16se w16cid w16 w16cex w16sdtdh w16du">
+<w:styles xmlns:mc="http://schemas.openxmlformats.org/markup-compatibility/2006" xmlns:r="http://schemas.openxmlformats.org/officeDocument/2006/relationships" xmlns:w="http://schemas.openxmlformats.org/wordprocessingml/2006/main" xmlns:w14="http://schemas.microsoft.com/office/word/2010/wordml" mc:Ignorable="w14">
   <w:docDefaults>
     <w:rPrDefault>
       <w:rPr>
@@ -5853,383 +5908,144 @@
       </w:pPr>
     </w:pPrDefault>
   </w:docDefaults>
-  <w:latentStyles w:defLockedState="0" w:defUIPriority="99" w:defSemiHidden="0" w:defUnhideWhenUsed="0" w:defQFormat="0" w:count="376">
-    <w:lsdException w:name="Normal" w:uiPriority="0" w:qFormat="1"/>
-    <w:lsdException w:name="heading 1" w:uiPriority="9" w:qFormat="1"/>
-    <w:lsdException w:name="heading 2" w:semiHidden="1" w:uiPriority="9" w:unhideWhenUsed="1" w:qFormat="1"/>
-    <w:lsdException w:name="heading 3" w:semiHidden="1" w:uiPriority="9" w:unhideWhenUsed="1" w:qFormat="1"/>
-    <w:lsdException w:name="heading 4" w:semiHidden="1" w:uiPriority="9" w:unhideWhenUsed="1" w:qFormat="1"/>
-    <w:lsdException w:name="heading 5" w:semiHidden="1" w:uiPriority="9" w:unhideWhenUsed="1" w:qFormat="1"/>
-    <w:lsdException w:name="heading 6" w:semiHidden="1" w:uiPriority="9" w:unhideWhenUsed="1" w:qFormat="1"/>
-    <w:lsdException w:name="heading 7" w:semiHidden="1" w:uiPriority="9" w:unhideWhenUsed="1" w:qFormat="1"/>
-    <w:lsdException w:name="heading 8" w:semiHidden="1" w:uiPriority="9" w:unhideWhenUsed="1" w:qFormat="1"/>
-    <w:lsdException w:name="heading 9" w:semiHidden="1" w:uiPriority="9" w:unhideWhenUsed="1" w:qFormat="1"/>
-    <w:lsdException w:name="index 1" w:semiHidden="1" w:unhideWhenUsed="1"/>
-    <w:lsdException w:name="index 2" w:semiHidden="1" w:unhideWhenUsed="1"/>
-    <w:lsdException w:name="index 3" w:semiHidden="1" w:unhideWhenUsed="1"/>
-    <w:lsdException w:name="index 4" w:semiHidden="1" w:unhideWhenUsed="1"/>
-    <w:lsdException w:name="index 5" w:semiHidden="1" w:unhideWhenUsed="1"/>
-    <w:lsdException w:name="index 6" w:semiHidden="1" w:unhideWhenUsed="1"/>
-    <w:lsdException w:name="index 7" w:semiHidden="1" w:unhideWhenUsed="1"/>
-    <w:lsdException w:name="index 8" w:semiHidden="1" w:unhideWhenUsed="1"/>
-    <w:lsdException w:name="index 9" w:semiHidden="1" w:unhideWhenUsed="1"/>
-    <w:lsdException w:name="toc 1" w:semiHidden="1" w:uiPriority="39" w:unhideWhenUsed="1"/>
-    <w:lsdException w:name="toc 2" w:semiHidden="1" w:uiPriority="39" w:unhideWhenUsed="1"/>
-    <w:lsdException w:name="toc 3" w:semiHidden="1" w:uiPriority="39" w:unhideWhenUsed="1"/>
-    <w:lsdException w:name="toc 4" w:semiHidden="1" w:uiPriority="39" w:unhideWhenUsed="1"/>
-    <w:lsdException w:name="toc 5" w:semiHidden="1" w:uiPriority="39" w:unhideWhenUsed="1"/>
-    <w:lsdException w:name="toc 6" w:semiHidden="1" w:uiPriority="39" w:unhideWhenUsed="1"/>
-    <w:lsdException w:name="toc 7" w:semiHidden="1" w:uiPriority="39" w:unhideWhenUsed="1"/>
-    <w:lsdException w:name="toc 8" w:semiHidden="1" w:uiPriority="39" w:unhideWhenUsed="1"/>
-    <w:lsdException w:name="toc 9" w:semiHidden="1" w:uiPriority="39" w:unhideWhenUsed="1"/>
-    <w:lsdException w:name="Normal Indent" w:semiHidden="1" w:unhideWhenUsed="1"/>
-    <w:lsdException w:name="footnote text" w:semiHidden="1" w:unhideWhenUsed="1"/>
-    <w:lsdException w:name="annotation text" w:semiHidden="1" w:unhideWhenUsed="1"/>
-    <w:lsdException w:name="header" w:semiHidden="1" w:unhideWhenUsed="1"/>
-    <w:lsdException w:name="footer" w:semiHidden="1" w:unhideWhenUsed="1"/>
-    <w:lsdException w:name="index heading" w:semiHidden="1" w:unhideWhenUsed="1"/>
-    <w:lsdException w:name="caption" w:semiHidden="1" w:uiPriority="35" w:unhideWhenUsed="1" w:qFormat="1"/>
-    <w:lsdException w:name="table of figures" w:semiHidden="1" w:unhideWhenUsed="1"/>
-    <w:lsdException w:name="envelope address" w:semiHidden="1" w:unhideWhenUsed="1"/>
-    <w:lsdException w:name="envelope return" w:semiHidden="1" w:unhideWhenUsed="1"/>
-    <w:lsdException w:name="footnote reference" w:semiHidden="1" w:unhideWhenUsed="1"/>
-    <w:lsdException w:name="annotation reference" w:semiHidden="1" w:unhideWhenUsed="1"/>
-    <w:lsdException w:name="line number" w:semiHidden="1" w:unhideWhenUsed="1"/>
-    <w:lsdException w:name="page number" w:semiHidden="1" w:unhideWhenUsed="1"/>
-    <w:lsdException w:name="endnote reference" w:semiHidden="1" w:unhideWhenUsed="1"/>
-    <w:lsdException w:name="endnote text" w:semiHidden="1" w:unhideWhenUsed="1"/>
-    <w:lsdException w:name="table of authorities" w:semiHidden="1" w:unhideWhenUsed="1"/>
-    <w:lsdException w:name="macro" w:semiHidden="1" w:unhideWhenUsed="1"/>
-    <w:lsdException w:name="toa heading" w:semiHidden="1" w:unhideWhenUsed="1"/>
-    <w:lsdException w:name="List" w:semiHidden="1" w:unhideWhenUsed="1"/>
-    <w:lsdException w:name="List Bullet" w:semiHidden="1" w:unhideWhenUsed="1"/>
-    <w:lsdException w:name="List Number" w:semiHidden="1" w:unhideWhenUsed="1"/>
-    <w:lsdException w:name="List 2" w:semiHidden="1" w:unhideWhenUsed="1"/>
-    <w:lsdException w:name="List 3" w:semiHidden="1" w:unhideWhenUsed="1"/>
-    <w:lsdException w:name="List 4" w:semiHidden="1" w:unhideWhenUsed="1"/>
-    <w:lsdException w:name="List 5" w:semiHidden="1" w:unhideWhenUsed="1"/>
-    <w:lsdException w:name="List Bullet 2" w:semiHidden="1" w:unhideWhenUsed="1"/>
-    <w:lsdException w:name="List Bullet 3" w:semiHidden="1" w:unhideWhenUsed="1"/>
-    <w:lsdException w:name="List Bullet 4" w:semiHidden="1" w:unhideWhenUsed="1"/>
-    <w:lsdException w:name="List Bullet 5" w:semiHidden="1" w:unhideWhenUsed="1"/>
-    <w:lsdException w:name="List Number 2" w:semiHidden="1" w:unhideWhenUsed="1"/>
-    <w:lsdException w:name="List Number 3" w:semiHidden="1" w:unhideWhenUsed="1"/>
-    <w:lsdException w:name="List Number 4" w:semiHidden="1" w:unhideWhenUsed="1"/>
-    <w:lsdException w:name="List Number 5" w:semiHidden="1" w:unhideWhenUsed="1"/>
-    <w:lsdException w:name="Title" w:uiPriority="10" w:qFormat="1"/>
-    <w:lsdException w:name="Closing" w:semiHidden="1" w:unhideWhenUsed="1"/>
-    <w:lsdException w:name="Signature" w:semiHidden="1" w:unhideWhenUsed="1"/>
-    <w:lsdException w:name="Default Paragraph Font" w:semiHidden="1" w:uiPriority="1" w:unhideWhenUsed="1"/>
-    <w:lsdException w:name="Body Text" w:semiHidden="1" w:unhideWhenUsed="1"/>
-    <w:lsdException w:name="Body Text Indent" w:semiHidden="1" w:unhideWhenUsed="1"/>
-    <w:lsdException w:name="List Continue" w:semiHidden="1" w:unhideWhenUsed="1"/>
-    <w:lsdException w:name="List Continue 2" w:semiHidden="1" w:unhideWhenUsed="1"/>
-    <w:lsdException w:name="List Continue 3" w:semiHidden="1" w:unhideWhenUsed="1"/>
-    <w:lsdException w:name="List Continue 4" w:semiHidden="1" w:unhideWhenUsed="1"/>
-    <w:lsdException w:name="List Continue 5" w:semiHidden="1" w:unhideWhenUsed="1"/>
-    <w:lsdException w:name="Message Header" w:semiHidden="1" w:unhideWhenUsed="1"/>
-    <w:lsdException w:name="Subtitle" w:uiPriority="11" w:qFormat="1"/>
-    <w:lsdException w:name="Salutation" w:semiHidden="1" w:unhideWhenUsed="1"/>
-    <w:lsdException w:name="Date" w:semiHidden="1" w:unhideWhenUsed="1"/>
-    <w:lsdException w:name="Body Text First Indent" w:semiHidden="1" w:unhideWhenUsed="1"/>
-    <w:lsdException w:name="Body Text First Indent 2" w:semiHidden="1" w:unhideWhenUsed="1"/>
-    <w:lsdException w:name="Note Heading" w:semiHidden="1" w:unhideWhenUsed="1"/>
-    <w:lsdException w:name="Body Text 2" w:semiHidden="1" w:unhideWhenUsed="1"/>
-    <w:lsdException w:name="Body Text 3" w:semiHidden="1" w:unhideWhenUsed="1"/>
-    <w:lsdException w:name="Body Text Indent 2" w:semiHidden="1" w:unhideWhenUsed="1"/>
-    <w:lsdException w:name="Body Text Indent 3" w:semiHidden="1" w:unhideWhenUsed="1"/>
-    <w:lsdException w:name="Block Text" w:semiHidden="1" w:unhideWhenUsed="1"/>
-    <w:lsdException w:name="Hyperlink" w:semiHidden="1" w:unhideWhenUsed="1"/>
-    <w:lsdException w:name="FollowedHyperlink" w:semiHidden="1" w:unhideWhenUsed="1"/>
-    <w:lsdException w:name="Strong" w:uiPriority="22" w:qFormat="1"/>
-    <w:lsdException w:name="Emphasis" w:uiPriority="20" w:qFormat="1"/>
-    <w:lsdException w:name="Document Map" w:semiHidden="1" w:unhideWhenUsed="1"/>
-    <w:lsdException w:name="Plain Text" w:semiHidden="1" w:unhideWhenUsed="1"/>
-    <w:lsdException w:name="E-mail Signature" w:semiHidden="1" w:unhideWhenUsed="1"/>
-    <w:lsdException w:name="HTML Top of Form" w:semiHidden="1" w:unhideWhenUsed="1"/>
-    <w:lsdException w:name="HTML Bottom of Form" w:semiHidden="1" w:unhideWhenUsed="1"/>
-    <w:lsdException w:name="Normal (Web)" w:semiHidden="1" w:unhideWhenUsed="1"/>
-    <w:lsdException w:name="HTML Acronym" w:semiHidden="1" w:unhideWhenUsed="1"/>
-    <w:lsdException w:name="HTML Address" w:semiHidden="1" w:unhideWhenUsed="1"/>
-    <w:lsdException w:name="HTML Cite" w:semiHidden="1" w:unhideWhenUsed="1"/>
-    <w:lsdException w:name="HTML Code" w:semiHidden="1" w:unhideWhenUsed="1"/>
-    <w:lsdException w:name="HTML Definition" w:semiHidden="1" w:unhideWhenUsed="1"/>
-    <w:lsdException w:name="HTML Keyboard" w:semiHidden="1" w:unhideWhenUsed="1"/>
-    <w:lsdException w:name="HTML Preformatted" w:semiHidden="1" w:unhideWhenUsed="1"/>
-    <w:lsdException w:name="HTML Sample" w:semiHidden="1" w:unhideWhenUsed="1"/>
-    <w:lsdException w:name="HTML Typewriter" w:semiHidden="1" w:unhideWhenUsed="1"/>
-    <w:lsdException w:name="HTML Variable" w:semiHidden="1" w:unhideWhenUsed="1"/>
-    <w:lsdException w:name="Normal Table" w:semiHidden="1" w:unhideWhenUsed="1"/>
-    <w:lsdException w:name="annotation subject" w:semiHidden="1" w:unhideWhenUsed="1"/>
-    <w:lsdException w:name="No List" w:semiHidden="1" w:unhideWhenUsed="1"/>
-    <w:lsdException w:name="Outline List 1" w:semiHidden="1" w:unhideWhenUsed="1"/>
-    <w:lsdException w:name="Outline List 2" w:semiHidden="1" w:unhideWhenUsed="1"/>
-    <w:lsdException w:name="Outline List 3" w:semiHidden="1" w:unhideWhenUsed="1"/>
-    <w:lsdException w:name="Table Simple 1" w:semiHidden="1" w:unhideWhenUsed="1"/>
-    <w:lsdException w:name="Table Simple 2" w:semiHidden="1" w:unhideWhenUsed="1"/>
-    <w:lsdException w:name="Table Simple 3" w:semiHidden="1" w:unhideWhenUsed="1"/>
-    <w:lsdException w:name="Table Classic 1" w:semiHidden="1" w:unhideWhenUsed="1"/>
-    <w:lsdException w:name="Table Classic 2" w:semiHidden="1" w:unhideWhenUsed="1"/>
-    <w:lsdException w:name="Table Classic 3" w:semiHidden="1" w:unhideWhenUsed="1"/>
-    <w:lsdException w:name="Table Classic 4" w:semiHidden="1" w:unhideWhenUsed="1"/>
-    <w:lsdException w:name="Table Colorful 1" w:semiHidden="1" w:unhideWhenUsed="1"/>
-    <w:lsdException w:name="Table Colorful 2" w:semiHidden="1" w:unhideWhenUsed="1"/>
-    <w:lsdException w:name="Table Colorful 3" w:semiHidden="1" w:unhideWhenUsed="1"/>
-    <w:lsdException w:name="Table Columns 1" w:semiHidden="1" w:unhideWhenUsed="1"/>
-    <w:lsdException w:name="Table Columns 2" w:semiHidden="1" w:unhideWhenUsed="1"/>
-    <w:lsdException w:name="Table Columns 3" w:semiHidden="1" w:unhideWhenUsed="1"/>
-    <w:lsdException w:name="Table Columns 4" w:semiHidden="1" w:unhideWhenUsed="1"/>
-    <w:lsdException w:name="Table Columns 5" w:semiHidden="1" w:unhideWhenUsed="1"/>
-    <w:lsdException w:name="Table Grid 1" w:semiHidden="1" w:unhideWhenUsed="1"/>
-    <w:lsdException w:name="Table Grid 2" w:semiHidden="1" w:unhideWhenUsed="1"/>
-    <w:lsdException w:name="Table Grid 3" w:semiHidden="1" w:unhideWhenUsed="1"/>
-    <w:lsdException w:name="Table Grid 4" w:semiHidden="1" w:unhideWhenUsed="1"/>
-    <w:lsdException w:name="Table Grid 5" w:semiHidden="1" w:unhideWhenUsed="1"/>
-    <w:lsdException w:name="Table Grid 6" w:semiHidden="1" w:unhideWhenUsed="1"/>
-    <w:lsdException w:name="Table Grid 7" w:semiHidden="1" w:unhideWhenUsed="1"/>
-    <w:lsdException w:name="Table Grid 8" w:semiHidden="1" w:unhideWhenUsed="1"/>
-    <w:lsdException w:name="Table List 1" w:semiHidden="1" w:unhideWhenUsed="1"/>
-    <w:lsdException w:name="Table List 2" w:semiHidden="1" w:unhideWhenUsed="1"/>
-    <w:lsdException w:name="Table List 3" w:semiHidden="1" w:unhideWhenUsed="1"/>
-    <w:lsdException w:name="Table List 4" w:semiHidden="1" w:unhideWhenUsed="1"/>
-    <w:lsdException w:name="Table List 5" w:semiHidden="1" w:unhideWhenUsed="1"/>
-    <w:lsdException w:name="Table List 6" w:semiHidden="1" w:unhideWhenUsed="1"/>
-    <w:lsdException w:name="Table List 7" w:semiHidden="1" w:unhideWhenUsed="1"/>
-    <w:lsdException w:name="Table List 8" w:semiHidden="1" w:unhideWhenUsed="1"/>
-    <w:lsdException w:name="Table 3D effects 1" w:semiHidden="1" w:unhideWhenUsed="1"/>
-    <w:lsdException w:name="Table 3D effects 2" w:semiHidden="1" w:unhideWhenUsed="1"/>
-    <w:lsdException w:name="Table 3D effects 3" w:semiHidden="1" w:unhideWhenUsed="1"/>
-    <w:lsdException w:name="Table Contemporary" w:semiHidden="1" w:unhideWhenUsed="1"/>
-    <w:lsdException w:name="Table Elegant" w:semiHidden="1" w:unhideWhenUsed="1"/>
-    <w:lsdException w:name="Table Professional" w:semiHidden="1" w:unhideWhenUsed="1"/>
-    <w:lsdException w:name="Table Subtle 1" w:semiHidden="1" w:unhideWhenUsed="1"/>
-    <w:lsdException w:name="Table Subtle 2" w:semiHidden="1" w:unhideWhenUsed="1"/>
-    <w:lsdException w:name="Table Web 1" w:semiHidden="1" w:unhideWhenUsed="1"/>
-    <w:lsdException w:name="Table Web 2" w:semiHidden="1" w:unhideWhenUsed="1"/>
-    <w:lsdException w:name="Table Web 3" w:semiHidden="1" w:unhideWhenUsed="1"/>
-    <w:lsdException w:name="Balloon Text" w:semiHidden="1" w:unhideWhenUsed="1"/>
-    <w:lsdException w:name="Table Grid" w:uiPriority="39"/>
-    <w:lsdException w:name="Table Theme" w:semiHidden="1" w:unhideWhenUsed="1"/>
-    <w:lsdException w:name="Placeholder Text" w:semiHidden="1"/>
-    <w:lsdException w:name="No Spacing" w:uiPriority="1" w:qFormat="1"/>
-    <w:lsdException w:name="Light Shading" w:uiPriority="60"/>
-    <w:lsdException w:name="Light List" w:uiPriority="61"/>
-    <w:lsdException w:name="Light Grid" w:uiPriority="62"/>
-    <w:lsdException w:name="Medium Shading 1" w:uiPriority="63"/>
-    <w:lsdException w:name="Medium Shading 2" w:uiPriority="64"/>
-    <w:lsdException w:name="Medium List 1" w:uiPriority="65"/>
-    <w:lsdException w:name="Medium List 2" w:uiPriority="66"/>
-    <w:lsdException w:name="Medium Grid 1" w:uiPriority="67"/>
-    <w:lsdException w:name="Medium Grid 2" w:uiPriority="68"/>
-    <w:lsdException w:name="Medium Grid 3" w:uiPriority="69"/>
-    <w:lsdException w:name="Dark List" w:uiPriority="70"/>
-    <w:lsdException w:name="Colorful Shading" w:uiPriority="71"/>
-    <w:lsdException w:name="Colorful List" w:uiPriority="72"/>
-    <w:lsdException w:name="Colorful Grid" w:uiPriority="73"/>
-    <w:lsdException w:name="Light Shading Accent 1" w:uiPriority="60"/>
-    <w:lsdException w:name="Light List Accent 1" w:uiPriority="61"/>
-    <w:lsdException w:name="Light Grid Accent 1" w:uiPriority="62"/>
-    <w:lsdException w:name="Medium Shading 1 Accent 1" w:uiPriority="63"/>
-    <w:lsdException w:name="Medium Shading 2 Accent 1" w:uiPriority="64"/>
-    <w:lsdException w:name="Medium List 1 Accent 1" w:uiPriority="65"/>
-    <w:lsdException w:name="Revision" w:semiHidden="1"/>
-    <w:lsdException w:name="List Paragraph" w:uiPriority="34" w:qFormat="1"/>
-    <w:lsdException w:name="Quote" w:uiPriority="29" w:qFormat="1"/>
-    <w:lsdException w:name="Intense Quote" w:uiPriority="30" w:qFormat="1"/>
-    <w:lsdException w:name="Medium List 2 Accent 1" w:uiPriority="66"/>
-    <w:lsdException w:name="Medium Grid 1 Accent 1" w:uiPriority="67"/>
-    <w:lsdException w:name="Medium Grid 2 Accent 1" w:uiPriority="68"/>
-    <w:lsdException w:name="Medium Grid 3 Accent 1" w:uiPriority="69"/>
-    <w:lsdException w:name="Dark List Accent 1" w:uiPriority="70"/>
-    <w:lsdException w:name="Colorful Shading Accent 1" w:uiPriority="71"/>
-    <w:lsdException w:name="Colorful List Accent 1" w:uiPriority="72"/>
-    <w:lsdException w:name="Colorful Grid Accent 1" w:uiPriority="73"/>
-    <w:lsdException w:name="Light Shading Accent 2" w:uiPriority="60"/>
-    <w:lsdException w:name="Light List Accent 2" w:uiPriority="61"/>
-    <w:lsdException w:name="Light Grid Accent 2" w:uiPriority="62"/>
-    <w:lsdException w:name="Medium Shading 1 Accent 2" w:uiPriority="63"/>
-    <w:lsdException w:name="Medium Shading 2 Accent 2" w:uiPriority="64"/>
-    <w:lsdException w:name="Medium List 1 Accent 2" w:uiPriority="65"/>
-    <w:lsdException w:name="Medium List 2 Accent 2" w:uiPriority="66"/>
-    <w:lsdException w:name="Medium Grid 1 Accent 2" w:uiPriority="67"/>
-    <w:lsdException w:name="Medium Grid 2 Accent 2" w:uiPriority="68"/>
-    <w:lsdException w:name="Medium Grid 3 Accent 2" w:uiPriority="69"/>
-    <w:lsdException w:name="Dark List Accent 2" w:uiPriority="70"/>
-    <w:lsdException w:name="Colorful Shading Accent 2" w:uiPriority="71"/>
-    <w:lsdException w:name="Colorful List Accent 2" w:uiPriority="72"/>
-    <w:lsdException w:name="Colorful Grid Accent 2" w:uiPriority="73"/>
-    <w:lsdException w:name="Light Shading Accent 3" w:uiPriority="60"/>
-    <w:lsdException w:name="Light List Accent 3" w:uiPriority="61"/>
-    <w:lsdException w:name="Light Grid Accent 3" w:uiPriority="62"/>
-    <w:lsdException w:name="Medium Shading 1 Accent 3" w:uiPriority="63"/>
-    <w:lsdException w:name="Medium Shading 2 Accent 3" w:uiPriority="64"/>
-    <w:lsdException w:name="Medium List 1 Accent 3" w:uiPriority="65"/>
-    <w:lsdException w:name="Medium List 2 Accent 3" w:uiPriority="66"/>
-    <w:lsdException w:name="Medium Grid 1 Accent 3" w:uiPriority="67"/>
-    <w:lsdException w:name="Medium Grid 2 Accent 3" w:uiPriority="68"/>
-    <w:lsdException w:name="Medium Grid 3 Accent 3" w:uiPriority="69"/>
-    <w:lsdException w:name="Dark List Accent 3" w:uiPriority="70"/>
-    <w:lsdException w:name="Colorful Shading Accent 3" w:uiPriority="71"/>
-    <w:lsdException w:name="Colorful List Accent 3" w:uiPriority="72"/>
-    <w:lsdException w:name="Colorful Grid Accent 3" w:uiPriority="73"/>
-    <w:lsdException w:name="Light Shading Accent 4" w:uiPriority="60"/>
-    <w:lsdException w:name="Light List Accent 4" w:uiPriority="61"/>
-    <w:lsdException w:name="Light Grid Accent 4" w:uiPriority="62"/>
-    <w:lsdException w:name="Medium Shading 1 Accent 4" w:uiPriority="63"/>
-    <w:lsdException w:name="Medium Shading 2 Accent 4" w:uiPriority="64"/>
-    <w:lsdException w:name="Medium List 1 Accent 4" w:uiPriority="65"/>
-    <w:lsdException w:name="Medium List 2 Accent 4" w:uiPriority="66"/>
-    <w:lsdException w:name="Medium Grid 1 Accent 4" w:uiPriority="67"/>
-    <w:lsdException w:name="Medium Grid 2 Accent 4" w:uiPriority="68"/>
-    <w:lsdException w:name="Medium Grid 3 Accent 4" w:uiPriority="69"/>
-    <w:lsdException w:name="Dark List Accent 4" w:uiPriority="70"/>
-    <w:lsdException w:name="Colorful Shading Accent 4" w:uiPriority="71"/>
-    <w:lsdException w:name="Colorful List Accent 4" w:uiPriority="72"/>
-    <w:lsdException w:name="Colorful Grid Accent 4" w:uiPriority="73"/>
-    <w:lsdException w:name="Light Shading Accent 5" w:uiPriority="60"/>
-    <w:lsdException w:name="Light List Accent 5" w:uiPriority="61"/>
-    <w:lsdException w:name="Light Grid Accent 5" w:uiPriority="62"/>
-    <w:lsdException w:name="Medium Shading 1 Accent 5" w:uiPriority="63"/>
-    <w:lsdException w:name="Medium Shading 2 Accent 5" w:uiPriority="64"/>
-    <w:lsdException w:name="Medium List 1 Accent 5" w:uiPriority="65"/>
-    <w:lsdException w:name="Medium List 2 Accent 5" w:uiPriority="66"/>
-    <w:lsdException w:name="Medium Grid 1 Accent 5" w:uiPriority="67"/>
-    <w:lsdException w:name="Medium Grid 2 Accent 5" w:uiPriority="68"/>
-    <w:lsdException w:name="Medium Grid 3 Accent 5" w:uiPriority="69"/>
-    <w:lsdException w:name="Dark List Accent 5" w:uiPriority="70"/>
-    <w:lsdException w:name="Colorful Shading Accent 5" w:uiPriority="71"/>
-    <w:lsdException w:name="Colorful List Accent 5" w:uiPriority="72"/>
-    <w:lsdException w:name="Colorful Grid Accent 5" w:uiPriority="73"/>
-    <w:lsdException w:name="Light Shading Accent 6" w:uiPriority="60"/>
-    <w:lsdException w:name="Light List Accent 6" w:uiPriority="61"/>
-    <w:lsdException w:name="Light Grid Accent 6" w:uiPriority="62"/>
-    <w:lsdException w:name="Medium Shading 1 Accent 6" w:uiPriority="63"/>
-    <w:lsdException w:name="Medium Shading 2 Accent 6" w:uiPriority="64"/>
-    <w:lsdException w:name="Medium List 1 Accent 6" w:uiPriority="65"/>
-    <w:lsdException w:name="Medium List 2 Accent 6" w:uiPriority="66"/>
-    <w:lsdException w:name="Medium Grid 1 Accent 6" w:uiPriority="67"/>
-    <w:lsdException w:name="Medium Grid 2 Accent 6" w:uiPriority="68"/>
-    <w:lsdException w:name="Medium Grid 3 Accent 6" w:uiPriority="69"/>
-    <w:lsdException w:name="Dark List Accent 6" w:uiPriority="70"/>
-    <w:lsdException w:name="Colorful Shading Accent 6" w:uiPriority="71"/>
-    <w:lsdException w:name="Colorful List Accent 6" w:uiPriority="72"/>
-    <w:lsdException w:name="Colorful Grid Accent 6" w:uiPriority="73"/>
-    <w:lsdException w:name="Subtle Emphasis" w:uiPriority="19" w:qFormat="1"/>
-    <w:lsdException w:name="Intense Emphasis" w:uiPriority="21" w:qFormat="1"/>
-    <w:lsdException w:name="Subtle Reference" w:uiPriority="31" w:qFormat="1"/>
-    <w:lsdException w:name="Intense Reference" w:uiPriority="32" w:qFormat="1"/>
-    <w:lsdException w:name="Book Title" w:uiPriority="33" w:qFormat="1"/>
-    <w:lsdException w:name="Bibliography" w:semiHidden="1" w:uiPriority="37" w:unhideWhenUsed="1"/>
-    <w:lsdException w:name="TOC Heading" w:semiHidden="1" w:uiPriority="39" w:unhideWhenUsed="1" w:qFormat="1"/>
-    <w:lsdException w:name="Plain Table 1" w:uiPriority="41"/>
-    <w:lsdException w:name="Plain Table 2" w:uiPriority="42"/>
-    <w:lsdException w:name="Plain Table 3" w:uiPriority="43"/>
-    <w:lsdException w:name="Plain Table 4" w:uiPriority="44"/>
-    <w:lsdException w:name="Plain Table 5" w:uiPriority="45"/>
-    <w:lsdException w:name="Grid Table Light" w:uiPriority="40"/>
-    <w:lsdException w:name="Grid Table 1 Light" w:uiPriority="46"/>
-    <w:lsdException w:name="Grid Table 2" w:uiPriority="47"/>
-    <w:lsdException w:name="Grid Table 3" w:uiPriority="48"/>
-    <w:lsdException w:name="Grid Table 4" w:uiPriority="49"/>
-    <w:lsdException w:name="Grid Table 5 Dark" w:uiPriority="50"/>
-    <w:lsdException w:name="Grid Table 6 Colorful" w:uiPriority="51"/>
-    <w:lsdException w:name="Grid Table 7 Colorful" w:uiPriority="52"/>
-    <w:lsdException w:name="Grid Table 1 Light Accent 1" w:uiPriority="46"/>
-    <w:lsdException w:name="Grid Table 2 Accent 1" w:uiPriority="47"/>
-    <w:lsdException w:name="Grid Table 3 Accent 1" w:uiPriority="48"/>
-    <w:lsdException w:name="Grid Table 4 Accent 1" w:uiPriority="49"/>
-    <w:lsdException w:name="Grid Table 5 Dark Accent 1" w:uiPriority="50"/>
-    <w:lsdException w:name="Grid Table 6 Colorful Accent 1" w:uiPriority="51"/>
-    <w:lsdException w:name="Grid Table 7 Colorful Accent 1" w:uiPriority="52"/>
-    <w:lsdException w:name="Grid Table 1 Light Accent 2" w:uiPriority="46"/>
-    <w:lsdException w:name="Grid Table 2 Accent 2" w:uiPriority="47"/>
-    <w:lsdException w:name="Grid Table 3 Accent 2" w:uiPriority="48"/>
-    <w:lsdException w:name="Grid Table 4 Accent 2" w:uiPriority="49"/>
-    <w:lsdException w:name="Grid Table 5 Dark Accent 2" w:uiPriority="50"/>
-    <w:lsdException w:name="Grid Table 6 Colorful Accent 2" w:uiPriority="51"/>
-    <w:lsdException w:name="Grid Table 7 Colorful Accent 2" w:uiPriority="52"/>
-    <w:lsdException w:name="Grid Table 1 Light Accent 3" w:uiPriority="46"/>
-    <w:lsdException w:name="Grid Table 2 Accent 3" w:uiPriority="47"/>
-    <w:lsdException w:name="Grid Table 3 Accent 3" w:uiPriority="48"/>
-    <w:lsdException w:name="Grid Table 4 Accent 3" w:uiPriority="49"/>
-    <w:lsdException w:name="Grid Table 5 Dark Accent 3" w:uiPriority="50"/>
-    <w:lsdException w:name="Grid Table 6 Colorful Accent 3" w:uiPriority="51"/>
-    <w:lsdException w:name="Grid Table 7 Colorful Accent 3" w:uiPriority="52"/>
-    <w:lsdException w:name="Grid Table 1 Light Accent 4" w:uiPriority="46"/>
-    <w:lsdException w:name="Grid Table 2 Accent 4" w:uiPriority="47"/>
-    <w:lsdException w:name="Grid Table 3 Accent 4" w:uiPriority="48"/>
-    <w:lsdException w:name="Grid Table 4 Accent 4" w:uiPriority="49"/>
-    <w:lsdException w:name="Grid Table 5 Dark Accent 4" w:uiPriority="50"/>
-    <w:lsdException w:name="Grid Table 6 Colorful Accent 4" w:uiPriority="51"/>
-    <w:lsdException w:name="Grid Table 7 Colorful Accent 4" w:uiPriority="52"/>
-    <w:lsdException w:name="Grid Table 1 Light Accent 5" w:uiPriority="46"/>
-    <w:lsdException w:name="Grid Table 2 Accent 5" w:uiPriority="47"/>
-    <w:lsdException w:name="Grid Table 3 Accent 5" w:uiPriority="48"/>
-    <w:lsdException w:name="Grid Table 4 Accent 5" w:uiPriority="49"/>
-    <w:lsdException w:name="Grid Table 5 Dark Accent 5" w:uiPriority="50"/>
-    <w:lsdException w:name="Grid Table 6 Colorful Accent 5" w:uiPriority="51"/>
-    <w:lsdException w:name="Grid Table 7 Colorful Accent 5" w:uiPriority="52"/>
-    <w:lsdException w:name="Grid Table 1 Light Accent 6" w:uiPriority="46"/>
-    <w:lsdException w:name="Grid Table 2 Accent 6" w:uiPriority="47"/>
-    <w:lsdException w:name="Grid Table 3 Accent 6" w:uiPriority="48"/>
-    <w:lsdException w:name="Grid Table 4 Accent 6" w:uiPriority="49"/>
-    <w:lsdException w:name="Grid Table 5 Dark Accent 6" w:uiPriority="50"/>
-    <w:lsdException w:name="Grid Table 6 Colorful Accent 6" w:uiPriority="51"/>
-    <w:lsdException w:name="Grid Table 7 Colorful Accent 6" w:uiPriority="52"/>
-    <w:lsdException w:name="List Table 1 Light" w:uiPriority="46"/>
-    <w:lsdException w:name="List Table 2" w:uiPriority="47"/>
-    <w:lsdException w:name="List Table 3" w:uiPriority="48"/>
-    <w:lsdException w:name="List Table 4" w:uiPriority="49"/>
-    <w:lsdException w:name="List Table 5 Dark" w:uiPriority="50"/>
-    <w:lsdException w:name="List Table 6 Colorful" w:uiPriority="51"/>
-    <w:lsdException w:name="List Table 7 Colorful" w:uiPriority="52"/>
-    <w:lsdException w:name="List Table 1 Light Accent 1" w:uiPriority="46"/>
-    <w:lsdException w:name="List Table 2 Accent 1" w:uiPriority="47"/>
-    <w:lsdException w:name="List Table 3 Accent 1" w:uiPriority="48"/>
-    <w:lsdException w:name="List Table 4 Accent 1" w:uiPriority="49"/>
-    <w:lsdException w:name="List Table 5 Dark Accent 1" w:uiPriority="50"/>
-    <w:lsdException w:name="List Table 6 Colorful Accent 1" w:uiPriority="51"/>
-    <w:lsdException w:name="List Table 7 Colorful Accent 1" w:uiPriority="52"/>
-    <w:lsdException w:name="List Table 1 Light Accent 2" w:uiPriority="46"/>
-    <w:lsdException w:name="List Table 2 Accent 2" w:uiPriority="47"/>
-    <w:lsdException w:name="List Table 3 Accent 2" w:uiPriority="48"/>
-    <w:lsdException w:name="List Table 4 Accent 2" w:uiPriority="49"/>
-    <w:lsdException w:name="List Table 5 Dark Accent 2" w:uiPriority="50"/>
-    <w:lsdException w:name="List Table 6 Colorful Accent 2" w:uiPriority="51"/>
-    <w:lsdException w:name="List Table 7 Colorful Accent 2" w:uiPriority="52"/>
-    <w:lsdException w:name="List Table 1 Light Accent 3" w:uiPriority="46"/>
-    <w:lsdException w:name="List Table 2 Accent 3" w:uiPriority="47"/>
-    <w:lsdException w:name="List Table 3 Accent 3" w:uiPriority="48"/>
-    <w:lsdException w:name="List Table 4 Accent 3" w:uiPriority="49"/>
-    <w:lsdException w:name="List Table 5 Dark Accent 3" w:uiPriority="50"/>
-    <w:lsdException w:name="List Table 6 Colorful Accent 3" w:uiPriority="51"/>
-    <w:lsdException w:name="List Table 7 Colorful Accent 3" w:uiPriority="52"/>
-    <w:lsdException w:name="List Table 1 Light Accent 4" w:uiPriority="46"/>
-    <w:lsdException w:name="List Table 2 Accent 4" w:uiPriority="47"/>
-    <w:lsdException w:name="List Table 3 Accent 4" w:uiPriority="48"/>
-    <w:lsdException w:name="List Table 4 Accent 4" w:uiPriority="49"/>
-    <w:lsdException w:name="List Table 5 Dark Accent 4" w:uiPriority="50"/>
-    <w:lsdException w:name="List Table 6 Colorful Accent 4" w:uiPriority="51"/>
-    <w:lsdException w:name="List Table 7 Colorful Accent 4" w:uiPriority="52"/>
-    <w:lsdException w:name="List Table 1 Light Accent 5" w:uiPriority="46"/>
-    <w:lsdException w:name="List Table 2 Accent 5" w:uiPriority="47"/>
-    <w:lsdException w:name="List Table 3 Accent 5" w:uiPriority="48"/>
-    <w:lsdException w:name="List Table 4 Accent 5" w:uiPriority="49"/>
-    <w:lsdException w:name="List Table 5 Dark Accent 5" w:uiPriority="50"/>
-    <w:lsdException w:name="List Table 6 Colorful Accent 5" w:uiPriority="51"/>
-    <w:lsdException w:name="List Table 7 Colorful Accent 5" w:uiPriority="52"/>
-    <w:lsdException w:name="List Table 1 Light Accent 6" w:uiPriority="46"/>
-    <w:lsdException w:name="List Table 2 Accent 6" w:uiPriority="47"/>
-    <w:lsdException w:name="List Table 3 Accent 6" w:uiPriority="48"/>
-    <w:lsdException w:name="List Table 4 Accent 6" w:uiPriority="49"/>
-    <w:lsdException w:name="List Table 5 Dark Accent 6" w:uiPriority="50"/>
-    <w:lsdException w:name="List Table 6 Colorful Accent 6" w:uiPriority="51"/>
-    <w:lsdException w:name="List Table 7 Colorful Accent 6" w:uiPriority="52"/>
-    <w:lsdException w:name="Mention" w:semiHidden="1" w:unhideWhenUsed="1"/>
-    <w:lsdException w:name="Smart Hyperlink" w:semiHidden="1" w:unhideWhenUsed="1"/>
-    <w:lsdException w:name="Hashtag" w:semiHidden="1" w:unhideWhenUsed="1"/>
-    <w:lsdException w:name="Unresolved Mention" w:semiHidden="1" w:unhideWhenUsed="1"/>
-    <w:lsdException w:name="Smart Link" w:semiHidden="1" w:unhideWhenUsed="1"/>
+  <w:latentStyles w:defLockedState="0" w:defUIPriority="99" w:defSemiHidden="1" w:defUnhideWhenUsed="1" w:defQFormat="0" w:count="267">
+    <w:lsdException w:name="Normal" w:semiHidden="0" w:uiPriority="0" w:unhideWhenUsed="0" w:qFormat="1"/>
+    <w:lsdException w:name="heading 1" w:semiHidden="0" w:uiPriority="9" w:unhideWhenUsed="0" w:qFormat="1"/>
+    <w:lsdException w:name="heading 2" w:uiPriority="9" w:qFormat="1"/>
+    <w:lsdException w:name="heading 3" w:uiPriority="9" w:qFormat="1"/>
+    <w:lsdException w:name="heading 4" w:uiPriority="9" w:qFormat="1"/>
+    <w:lsdException w:name="heading 5" w:uiPriority="9" w:qFormat="1"/>
+    <w:lsdException w:name="heading 6" w:uiPriority="9" w:qFormat="1"/>
+    <w:lsdException w:name="heading 7" w:uiPriority="9" w:qFormat="1"/>
+    <w:lsdException w:name="heading 8" w:uiPriority="9" w:qFormat="1"/>
+    <w:lsdException w:name="heading 9" w:uiPriority="9" w:qFormat="1"/>
+    <w:lsdException w:name="toc 1" w:uiPriority="39"/>
+    <w:lsdException w:name="toc 2" w:uiPriority="39"/>
+    <w:lsdException w:name="toc 3" w:uiPriority="39"/>
+    <w:lsdException w:name="toc 4" w:uiPriority="39"/>
+    <w:lsdException w:name="toc 5" w:uiPriority="39"/>
+    <w:lsdException w:name="toc 6" w:uiPriority="39"/>
+    <w:lsdException w:name="toc 7" w:uiPriority="39"/>
+    <w:lsdException w:name="toc 8" w:uiPriority="39"/>
+    <w:lsdException w:name="toc 9" w:uiPriority="39"/>
+    <w:lsdException w:name="caption" w:uiPriority="35" w:qFormat="1"/>
+    <w:lsdException w:name="Title" w:semiHidden="0" w:uiPriority="10" w:unhideWhenUsed="0" w:qFormat="1"/>
+    <w:lsdException w:name="Default Paragraph Font" w:uiPriority="1"/>
+    <w:lsdException w:name="Subtitle" w:semiHidden="0" w:uiPriority="11" w:unhideWhenUsed="0" w:qFormat="1"/>
+    <w:lsdException w:name="Strong" w:semiHidden="0" w:uiPriority="22" w:unhideWhenUsed="0" w:qFormat="1"/>
+    <w:lsdException w:name="Emphasis" w:semiHidden="0" w:uiPriority="20" w:unhideWhenUsed="0" w:qFormat="1"/>
+    <w:lsdException w:name="Table Grid" w:semiHidden="0" w:uiPriority="39" w:unhideWhenUsed="0"/>
+    <w:lsdException w:name="Placeholder Text" w:unhideWhenUsed="0"/>
+    <w:lsdException w:name="No Spacing" w:semiHidden="0" w:uiPriority="1" w:unhideWhenUsed="0" w:qFormat="1"/>
+    <w:lsdException w:name="Light Shading" w:semiHidden="0" w:uiPriority="60" w:unhideWhenUsed="0"/>
+    <w:lsdException w:name="Light List" w:semiHidden="0" w:uiPriority="61" w:unhideWhenUsed="0"/>
+    <w:lsdException w:name="Light Grid" w:semiHidden="0" w:uiPriority="62" w:unhideWhenUsed="0"/>
+    <w:lsdException w:name="Medium Shading 1" w:semiHidden="0" w:uiPriority="63" w:unhideWhenUsed="0"/>
+    <w:lsdException w:name="Medium Shading 2" w:semiHidden="0" w:uiPriority="64" w:unhideWhenUsed="0"/>
+    <w:lsdException w:name="Medium List 1" w:semiHidden="0" w:uiPriority="65" w:unhideWhenUsed="0"/>
+    <w:lsdException w:name="Medium List 2" w:semiHidden="0" w:uiPriority="66" w:unhideWhenUsed="0"/>
+    <w:lsdException w:name="Medium Grid 1" w:semiHidden="0" w:uiPriority="67" w:unhideWhenUsed="0"/>
+    <w:lsdException w:name="Medium Grid 2" w:semiHidden="0" w:uiPriority="68" w:unhideWhenUsed="0"/>
+    <w:lsdException w:name="Medium Grid 3" w:semiHidden="0" w:uiPriority="69" w:unhideWhenUsed="0"/>
+    <w:lsdException w:name="Dark List" w:semiHidden="0" w:uiPriority="70" w:unhideWhenUsed="0"/>
+    <w:lsdException w:name="Colorful Shading" w:semiHidden="0" w:uiPriority="71" w:unhideWhenUsed="0"/>
+    <w:lsdException w:name="Colorful List" w:semiHidden="0" w:uiPriority="72" w:unhideWhenUsed="0"/>
+    <w:lsdException w:name="Colorful Grid" w:semiHidden="0" w:uiPriority="73" w:unhideWhenUsed="0"/>
+    <w:lsdException w:name="Light Shading Accent 1" w:semiHidden="0" w:uiPriority="60" w:unhideWhenUsed="0"/>
+    <w:lsdException w:name="Light List Accent 1" w:semiHidden="0" w:uiPriority="61" w:unhideWhenUsed="0"/>
+    <w:lsdException w:name="Light Grid Accent 1" w:semiHidden="0" w:uiPriority="62" w:unhideWhenUsed="0"/>
+    <w:lsdException w:name="Medium Shading 1 Accent 1" w:semiHidden="0" w:uiPriority="63" w:unhideWhenUsed="0"/>
+    <w:lsdException w:name="Medium Shading 2 Accent 1" w:semiHidden="0" w:uiPriority="64" w:unhideWhenUsed="0"/>
+    <w:lsdException w:name="Medium List 1 Accent 1" w:semiHidden="0" w:uiPriority="65" w:unhideWhenUsed="0"/>
+    <w:lsdException w:name="Revision" w:unhideWhenUsed="0"/>
+    <w:lsdException w:name="List Paragraph" w:semiHidden="0" w:uiPriority="34" w:unhideWhenUsed="0" w:qFormat="1"/>
+    <w:lsdException w:name="Quote" w:semiHidden="0" w:uiPriority="29" w:unhideWhenUsed="0" w:qFormat="1"/>
+    <w:lsdException w:name="Intense Quote" w:semiHidden="0" w:uiPriority="30" w:unhideWhenUsed="0" w:qFormat="1"/>
+    <w:lsdException w:name="Medium List 2 Accent 1" w:semiHidden="0" w:uiPriority="66" w:unhideWhenUsed="0"/>
+    <w:lsdException w:name="Medium Grid 1 Accent 1" w:semiHidden="0" w:uiPriority="67" w:unhideWhenUsed="0"/>
+    <w:lsdException w:name="Medium Grid 2 Accent 1" w:semiHidden="0" w:uiPriority="68" w:unhideWhenUsed="0"/>
+    <w:lsdException w:name="Medium Grid 3 Accent 1" w:semiHidden="0" w:uiPriority="69" w:unhideWhenUsed="0"/>
+    <w:lsdException w:name="Dark List Accent 1" w:semiHidden="0" w:uiPriority="70" w:unhideWhenUsed="0"/>
+    <w:lsdException w:name="Colorful Shading Accent 1" w:semiHidden="0" w:uiPriority="71" w:unhideWhenUsed="0"/>
+    <w:lsdException w:name="Colorful List Accent 1" w:semiHidden="0" w:uiPriority="72" w:unhideWhenUsed="0"/>
+    <w:lsdException w:name="Colorful Grid Accent 1" w:semiHidden="0" w:uiPriority="73" w:unhideWhenUsed="0"/>
+    <w:lsdException w:name="Light Shading Accent 2" w:semiHidden="0" w:uiPriority="60" w:unhideWhenUsed="0"/>
+    <w:lsdException w:name="Light List Accent 2" w:semiHidden="0" w:uiPriority="61" w:unhideWhenUsed="0"/>
+    <w:lsdException w:name="Light Grid Accent 2" w:semiHidden="0" w:uiPriority="62" w:unhideWhenUsed="0"/>
+    <w:lsdException w:name="Medium Shading 1 Accent 2" w:semiHidden="0" w:uiPriority="63" w:unhideWhenUsed="0"/>
+    <w:lsdException w:name="Medium Shading 2 Accent 2" w:semiHidden="0" w:uiPriority="64" w:unhideWhenUsed="0"/>
+    <w:lsdException w:name="Medium List 1 Accent 2" w:semiHidden="0" w:uiPriority="65" w:unhideWhenUsed="0"/>
+    <w:lsdException w:name="Medium List 2 Accent 2" w:semiHidden="0" w:uiPriority="66" w:unhideWhenUsed="0"/>
+    <w:lsdException w:name="Medium Grid 1 Accent 2" w:semiHidden="0" w:uiPriority="67" w:unhideWhenUsed="0"/>
+    <w:lsdException w:name="Medium Grid 2 Accent 2" w:semiHidden="0" w:uiPriority="68" w:unhideWhenUsed="0"/>
+    <w:lsdException w:name="Medium Grid 3 Accent 2" w:semiHidden="0" w:uiPriority="69" w:unhideWhenUsed="0"/>
+    <w:lsdException w:name="Dark List Accent 2" w:semiHidden="0" w:uiPriority="70" w:unhideWhenUsed="0"/>
+    <w:lsdException w:name="Colorful Shading Accent 2" w:semiHidden="0" w:uiPriority="71" w:unhideWhenUsed="0"/>
+    <w:lsdException w:name="Colorful List Accent 2" w:semiHidden="0" w:uiPriority="72" w:unhideWhenUsed="0"/>
+    <w:lsdException w:name="Colorful Grid Accent 2" w:semiHidden="0" w:uiPriority="73" w:unhideWhenUsed="0"/>
+    <w:lsdException w:name="Light Shading Accent 3" w:semiHidden="0" w:uiPriority="60" w:unhideWhenUsed="0"/>
+    <w:lsdException w:name="Light List Accent 3" w:semiHidden="0" w:uiPriority="61" w:unhideWhenUsed="0"/>
+    <w:lsdException w:name="Light Grid Accent 3" w:semiHidden="0" w:uiPriority="62" w:unhideWhenUsed="0"/>
+    <w:lsdException w:name="Medium Shading 1 Accent 3" w:semiHidden="0" w:uiPriority="63" w:unhideWhenUsed="0"/>
+    <w:lsdException w:name="Medium Shading 2 Accent 3" w:semiHidden="0" w:uiPriority="64" w:unhideWhenUsed="0"/>
+    <w:lsdException w:name="Medium List 1 Accent 3" w:semiHidden="0" w:uiPriority="65" w:unhideWhenUsed="0"/>
+    <w:lsdException w:name="Medium List 2 Accent 3" w:semiHidden="0" w:uiPriority="66" w:unhideWhenUsed="0"/>
+    <w:lsdException w:name="Medium Grid 1 Accent 3" w:semiHidden="0" w:uiPriority="67" w:unhideWhenUsed="0"/>
+    <w:lsdException w:name="Medium Grid 2 Accent 3" w:semiHidden="0" w:uiPriority="68" w:unhideWhenUsed="0"/>
+    <w:lsdException w:name="Medium Grid 3 Accent 3" w:semiHidden="0" w:uiPriority="69" w:unhideWhenUsed="0"/>
+    <w:lsdException w:name="Dark List Accent 3" w:semiHidden="0" w:uiPriority="70" w:unhideWhenUsed="0"/>
+    <w:lsdException w:name="Colorful Shading Accent 3" w:semiHidden="0" w:uiPriority="71" w:unhideWhenUsed="0"/>
+    <w:lsdException w:name="Colorful List Accent 3" w:semiHidden="0" w:uiPriority="72" w:unhideWhenUsed="0"/>
+    <w:lsdException w:name="Colorful Grid Accent 3" w:semiHidden="0" w:uiPriority="73" w:unhideWhenUsed="0"/>
+    <w:lsdException w:name="Light Shading Accent 4" w:semiHidden="0" w:uiPriority="60" w:unhideWhenUsed="0"/>
+    <w:lsdException w:name="Light List Accent 4" w:semiHidden="0" w:uiPriority="61" w:unhideWhenUsed="0"/>
+    <w:lsdException w:name="Light Grid Accent 4" w:semiHidden="0" w:uiPriority="62" w:unhideWhenUsed="0"/>
+    <w:lsdException w:name="Medium Shading 1 Accent 4" w:semiHidden="0" w:uiPriority="63" w:unhideWhenUsed="0"/>
+    <w:lsdException w:name="Medium Shading 2 Accent 4" w:semiHidden="0" w:uiPriority="64" w:unhideWhenUsed="0"/>
+    <w:lsdException w:name="Medium List 1 Accent 4" w:semiHidden="0" w:uiPriority="65" w:unhideWhenUsed="0"/>
+    <w:lsdException w:name="Medium List 2 Accent 4" w:semiHidden="0" w:uiPriority="66" w:unhideWhenUsed="0"/>
+    <w:lsdException w:name="Medium Grid 1 Accent 4" w:semiHidden="0" w:uiPriority="67" w:unhideWhenUsed="0"/>
+    <w:lsdException w:name="Medium Grid 2 Accent 4" w:semiHidden="0" w:uiPriority="68" w:unhideWhenUsed="0"/>
+    <w:lsdException w:name="Medium Grid 3 Accent 4" w:semiHidden="0" w:uiPriority="69" w:unhideWhenUsed="0"/>
+    <w:lsdException w:name="Dark List Accent 4" w:semiHidden="0" w:uiPriority="70" w:unhideWhenUsed="0"/>
+    <w:lsdException w:name="Colorful Shading Accent 4" w:semiHidden="0" w:uiPriority="71" w:unhideWhenUsed="0"/>
+    <w:lsdException w:name="Colorful List Accent 4" w:semiHidden="0" w:uiPriority="72" w:unhideWhenUsed="0"/>
+    <w:lsdException w:name="Colorful Grid Accent 4" w:semiHidden="0" w:uiPriority="73" w:unhideWhenUsed="0"/>
+    <w:lsdException w:name="Light Shading Accent 5" w:semiHidden="0" w:uiPriority="60" w:unhideWhenUsed="0"/>
+    <w:lsdException w:name="Light List Accent 5" w:semiHidden="0" w:uiPriority="61" w:unhideWhenUsed="0"/>
+    <w:lsdException w:name="Light Grid Accent 5" w:semiHidden="0" w:uiPriority="62" w:unhideWhenUsed="0"/>
+    <w:lsdException w:name="Medium Shading 1 Accent 5" w:semiHidden="0" w:uiPriority="63" w:unhideWhenUsed="0"/>
+    <w:lsdException w:name="Medium Shading 2 Accent 5" w:semiHidden="0" w:uiPriority="64" w:unhideWhenUsed="0"/>
+    <w:lsdException w:name="Medium List 1 Accent 5" w:semiHidden="0" w:uiPriority="65" w:unhideWhenUsed="0"/>
+    <w:lsdException w:name="Medium List 2 Accent 5" w:semiHidden="0" w:uiPriority="66" w:unhideWhenUsed="0"/>
+    <w:lsdException w:name="Medium Grid 1 Accent 5" w:semiHidden="0" w:uiPriority="67" w:unhideWhenUsed="0"/>
+    <w:lsdException w:name="Medium Grid 2 Accent 5" w:semiHidden="0" w:uiPriority="68" w:unhideWhenUsed="0"/>
+    <w:lsdException w:name="Medium Grid 3 Accent 5" w:semiHidden="0" w:uiPriority="69" w:unhideWhenUsed="0"/>
+    <w:lsdException w:name="Dark List Accent 5" w:semiHidden="0" w:uiPriority="70" w:unhideWhenUsed="0"/>
+    <w:lsdException w:name="Colorful Shading Accent 5" w:semiHidden="0" w:uiPriority="71" w:unhideWhenUsed="0"/>
+    <w:lsdException w:name="Colorful List Accent 5" w:semiHidden="0" w:uiPriority="72" w:unhideWhenUsed="0"/>
+    <w:lsdException w:name="Colorful Grid Accent 5" w:semiHidden="0" w:uiPriority="73" w:unhideWhenUsed="0"/>
+    <w:lsdException w:name="Light Shading Accent 6" w:semiHidden="0" w:uiPriority="60" w:unhideWhenUsed="0"/>
+    <w:lsdException w:name="Light List Accent 6" w:semiHidden="0" w:uiPriority="61" w:unhideWhenUsed="0"/>
+    <w:lsdException w:name="Light Grid Accent 6" w:semiHidden="0" w:uiPriority="62" w:unhideWhenUsed="0"/>
+    <w:lsdException w:name="Medium Shading 1 Accent 6" w:semiHidden="0" w:uiPriority="63" w:unhideWhenUsed="0"/>
+    <w:lsdException w:name="Medium Shading 2 Accent 6" w:semiHidden="0" w:uiPriority="64" w:unhideWhenUsed="0"/>
+    <w:lsdException w:name="Medium List 1 Accent 6" w:semiHidden="0" w:uiPriority="65" w:unhideWhenUsed="0"/>
+    <w:lsdException w:name="Medium List 2 Accent 6" w:semiHidden="0" w:uiPriority="66" w:unhideWhenUsed="0"/>
+    <w:lsdException w:name="Medium Grid 1 Accent 6" w:semiHidden="0" w:uiPriority="67" w:unhideWhenUsed="0"/>
+    <w:lsdException w:name="Medium Grid 2 Accent 6" w:semiHidden="0" w:uiPriority="68" w:unhideWhenUsed="0"/>
+    <w:lsdException w:name="Medium Grid 3 Accent 6" w:semiHidden="0" w:uiPriority="69" w:unhideWhenUsed="0"/>
+    <w:lsdException w:name="Dark List Accent 6" w:semiHidden="0" w:uiPriority="70" w:unhideWhenUsed="0"/>
+    <w:lsdException w:name="Colorful Shading Accent 6" w:semiHidden="0" w:uiPriority="71" w:unhideWhenUsed="0"/>
+    <w:lsdException w:name="Colorful List Accent 6" w:semiHidden="0" w:uiPriority="72" w:unhideWhenUsed="0"/>
+    <w:lsdException w:name="Colorful Grid Accent 6" w:semiHidden="0" w:uiPriority="73" w:unhideWhenUsed="0"/>
+    <w:lsdException w:name="Subtle Emphasis" w:semiHidden="0" w:uiPriority="19" w:unhideWhenUsed="0" w:qFormat="1"/>
+    <w:lsdException w:name="Intense Emphasis" w:semiHidden="0" w:uiPriority="21" w:unhideWhenUsed="0" w:qFormat="1"/>
+    <w:lsdException w:name="Subtle Reference" w:semiHidden="0" w:uiPriority="31" w:unhideWhenUsed="0" w:qFormat="1"/>
+    <w:lsdException w:name="Intense Reference" w:semiHidden="0" w:uiPriority="32" w:unhideWhenUsed="0" w:qFormat="1"/>
+    <w:lsdException w:name="Book Title" w:semiHidden="0" w:uiPriority="33" w:unhideWhenUsed="0" w:qFormat="1"/>
+    <w:lsdException w:name="Bibliography" w:uiPriority="37"/>
+    <w:lsdException w:name="TOC Heading" w:uiPriority="39" w:qFormat="1"/>
   </w:latentStyles>
   <w:style w:type="paragraph" w:default="1" w:styleId="Normal">
     <w:name w:val="Normal"/>
@@ -6489,6 +6305,226 @@
       <w:bCs/>
     </w:rPr>
   </w:style>
+  <w:style w:type="paragraph" w:styleId="BalloonText">
+    <w:name w:val="Balloon Text"/>
+    <w:basedOn w:val="Normal"/>
+    <w:link w:val="BalloonTextChar"/>
+    <w:uiPriority w:val="99"/>
+    <w:semiHidden/>
+    <w:unhideWhenUsed/>
+    <w:rsid w:val="00042157"/>
+    <w:pPr>
+      <w:spacing w:after="0" w:line="240" w:lineRule="auto"/>
+    </w:pPr>
+    <w:rPr>
+      <w:rFonts w:ascii="Tahoma" w:hAnsi="Tahoma" w:cs="Tahoma"/>
+      <w:sz w:val="16"/>
+      <w:szCs w:val="16"/>
+    </w:rPr>
+  </w:style>
+  <w:style w:type="character" w:customStyle="1" w:styleId="BalloonTextChar">
+    <w:name w:val="Balloon Text Char"/>
+    <w:basedOn w:val="DefaultParagraphFont"/>
+    <w:link w:val="BalloonText"/>
+    <w:uiPriority w:val="99"/>
+    <w:semiHidden/>
+    <w:rsid w:val="00042157"/>
+    <w:rPr>
+      <w:rFonts w:ascii="Tahoma" w:hAnsi="Tahoma" w:cs="Tahoma"/>
+      <w:sz w:val="16"/>
+      <w:szCs w:val="16"/>
+    </w:rPr>
+  </w:style>
+</w:styles>
+</file>
+
+<file path=word/stylesWithEffects.xml><?xml version="1.0" encoding="utf-8"?>
+<w:styles xmlns:wpc="http://schemas.microsoft.com/office/word/2010/wordprocessingCanvas" xmlns:mc="http://schemas.openxmlformats.org/markup-compatibility/2006" xmlns:o="urn:schemas-microsoft-com:office:office" xmlns:r="http://schemas.openxmlformats.org/officeDocument/2006/relationships" xmlns:m="http://schemas.openxmlformats.org/officeDocument/2006/math" xmlns:v="urn:schemas-microsoft-com:vml" xmlns:wp14="http://schemas.microsoft.com/office/word/2010/wordprocessingDrawing" xmlns:wp="http://schemas.openxmlformats.org/drawingml/2006/wordprocessingDrawing" xmlns:w10="urn:schemas-microsoft-com:office:word" xmlns:w="http://schemas.openxmlformats.org/wordprocessingml/2006/main" xmlns:w14="http://schemas.microsoft.com/office/word/2010/wordml" xmlns:wpg="http://schemas.microsoft.com/office/word/2010/wordprocessingGroup" xmlns:wpi="http://schemas.microsoft.com/office/word/2010/wordprocessingInk" xmlns:wne="http://schemas.microsoft.com/office/word/2006/wordml" xmlns:wps="http://schemas.microsoft.com/office/word/2010/wordprocessingShape" mc:Ignorable="w14 wp14">
+  <w:docDefaults>
+    <w:rPrDefault>
+      <w:rPr>
+        <w:rFonts w:asciiTheme="minorHAnsi" w:eastAsiaTheme="minorEastAsia" w:hAnsiTheme="minorHAnsi" w:cstheme="minorBidi"/>
+        <w:sz w:val="22"/>
+        <w:szCs w:val="22"/>
+        <w:lang w:val="en-US" w:eastAsia="en-US" w:bidi="ar-SA"/>
+      </w:rPr>
+    </w:rPrDefault>
+    <w:pPrDefault>
+      <w:pPr>
+        <w:spacing w:after="200" w:line="276" w:lineRule="auto"/>
+      </w:pPr>
+    </w:pPrDefault>
+  </w:docDefaults>
+  <w:latentStyles w:defLockedState="0" w:defUIPriority="99" w:defSemiHidden="1" w:defUnhideWhenUsed="1" w:defQFormat="0" w:count="267">
+    <w:lsdException w:name="Normal" w:semiHidden="0" w:uiPriority="0" w:unhideWhenUsed="0" w:qFormat="1"/>
+    <w:lsdException w:name="heading 1" w:semiHidden="0" w:uiPriority="9" w:unhideWhenUsed="0" w:qFormat="1"/>
+    <w:lsdException w:name="heading 2" w:uiPriority="9" w:qFormat="1"/>
+    <w:lsdException w:name="heading 3" w:uiPriority="9" w:qFormat="1"/>
+    <w:lsdException w:name="heading 4" w:uiPriority="9" w:qFormat="1"/>
+    <w:lsdException w:name="heading 5" w:uiPriority="9" w:qFormat="1"/>
+    <w:lsdException w:name="heading 6" w:uiPriority="9" w:qFormat="1"/>
+    <w:lsdException w:name="heading 7" w:uiPriority="9" w:qFormat="1"/>
+    <w:lsdException w:name="heading 8" w:uiPriority="9" w:qFormat="1"/>
+    <w:lsdException w:name="heading 9" w:uiPriority="9" w:qFormat="1"/>
+    <w:lsdException w:name="toc 1" w:uiPriority="39"/>
+    <w:lsdException w:name="toc 2" w:uiPriority="39"/>
+    <w:lsdException w:name="toc 3" w:uiPriority="39"/>
+    <w:lsdException w:name="toc 4" w:uiPriority="39"/>
+    <w:lsdException w:name="toc 5" w:uiPriority="39"/>
+    <w:lsdException w:name="toc 6" w:uiPriority="39"/>
+    <w:lsdException w:name="toc 7" w:uiPriority="39"/>
+    <w:lsdException w:name="toc 8" w:uiPriority="39"/>
+    <w:lsdException w:name="toc 9" w:uiPriority="39"/>
+    <w:lsdException w:name="caption" w:uiPriority="35" w:qFormat="1"/>
+    <w:lsdException w:name="Title" w:semiHidden="0" w:uiPriority="10" w:unhideWhenUsed="0" w:qFormat="1"/>
+    <w:lsdException w:name="Default Paragraph Font" w:uiPriority="1"/>
+    <w:lsdException w:name="Subtitle" w:semiHidden="0" w:uiPriority="11" w:unhideWhenUsed="0" w:qFormat="1"/>
+    <w:lsdException w:name="Strong" w:semiHidden="0" w:uiPriority="22" w:unhideWhenUsed="0" w:qFormat="1"/>
+    <w:lsdException w:name="Emphasis" w:semiHidden="0" w:uiPriority="20" w:unhideWhenUsed="0" w:qFormat="1"/>
+    <w:lsdException w:name="Table Grid" w:semiHidden="0" w:uiPriority="59" w:unhideWhenUsed="0"/>
+    <w:lsdException w:name="Placeholder Text" w:unhideWhenUsed="0"/>
+    <w:lsdException w:name="No Spacing" w:semiHidden="0" w:uiPriority="1" w:unhideWhenUsed="0" w:qFormat="1"/>
+    <w:lsdException w:name="Light Shading" w:semiHidden="0" w:uiPriority="60" w:unhideWhenUsed="0"/>
+    <w:lsdException w:name="Light List" w:semiHidden="0" w:uiPriority="61" w:unhideWhenUsed="0"/>
+    <w:lsdException w:name="Light Grid" w:semiHidden="0" w:uiPriority="62" w:unhideWhenUsed="0"/>
+    <w:lsdException w:name="Medium Shading 1" w:semiHidden="0" w:uiPriority="63" w:unhideWhenUsed="0"/>
+    <w:lsdException w:name="Medium Shading 2" w:semiHidden="0" w:uiPriority="64" w:unhideWhenUsed="0"/>
+    <w:lsdException w:name="Medium List 1" w:semiHidden="0" w:uiPriority="65" w:unhideWhenUsed="0"/>
+    <w:lsdException w:name="Medium List 2" w:semiHidden="0" w:uiPriority="66" w:unhideWhenUsed="0"/>
+    <w:lsdException w:name="Medium Grid 1" w:semiHidden="0" w:uiPriority="67" w:unhideWhenUsed="0"/>
+    <w:lsdException w:name="Medium Grid 2" w:semiHidden="0" w:uiPriority="68" w:unhideWhenUsed="0"/>
+    <w:lsdException w:name="Medium Grid 3" w:semiHidden="0" w:uiPriority="69" w:unhideWhenUsed="0"/>
+    <w:lsdException w:name="Dark List" w:semiHidden="0" w:uiPriority="70" w:unhideWhenUsed="0"/>
+    <w:lsdException w:name="Colorful Shading" w:semiHidden="0" w:uiPriority="71" w:unhideWhenUsed="0"/>
+    <w:lsdException w:name="Colorful List" w:semiHidden="0" w:uiPriority="72" w:unhideWhenUsed="0"/>
+    <w:lsdException w:name="Colorful Grid" w:semiHidden="0" w:uiPriority="73" w:unhideWhenUsed="0"/>
+    <w:lsdException w:name="Light Shading Accent 1" w:semiHidden="0" w:uiPriority="60" w:unhideWhenUsed="0"/>
+    <w:lsdException w:name="Light List Accent 1" w:semiHidden="0" w:uiPriority="61" w:unhideWhenUsed="0"/>
+    <w:lsdException w:name="Light Grid Accent 1" w:semiHidden="0" w:uiPriority="62" w:unhideWhenUsed="0"/>
+    <w:lsdException w:name="Medium Shading 1 Accent 1" w:semiHidden="0" w:uiPriority="63" w:unhideWhenUsed="0"/>
+    <w:lsdException w:name="Medium Shading 2 Accent 1" w:semiHidden="0" w:uiPriority="64" w:unhideWhenUsed="0"/>
+    <w:lsdException w:name="Medium List 1 Accent 1" w:semiHidden="0" w:uiPriority="65" w:unhideWhenUsed="0"/>
+    <w:lsdException w:name="Revision" w:unhideWhenUsed="0"/>
+    <w:lsdException w:name="List Paragraph" w:semiHidden="0" w:uiPriority="34" w:unhideWhenUsed="0" w:qFormat="1"/>
+    <w:lsdException w:name="Quote" w:semiHidden="0" w:uiPriority="29" w:unhideWhenUsed="0" w:qFormat="1"/>
+    <w:lsdException w:name="Intense Quote" w:semiHidden="0" w:uiPriority="30" w:unhideWhenUsed="0" w:qFormat="1"/>
+    <w:lsdException w:name="Medium List 2 Accent 1" w:semiHidden="0" w:uiPriority="66" w:unhideWhenUsed="0"/>
+    <w:lsdException w:name="Medium Grid 1 Accent 1" w:semiHidden="0" w:uiPriority="67" w:unhideWhenUsed="0"/>
+    <w:lsdException w:name="Medium Grid 2 Accent 1" w:semiHidden="0" w:uiPriority="68" w:unhideWhenUsed="0"/>
+    <w:lsdException w:name="Medium Grid 3 Accent 1" w:semiHidden="0" w:uiPriority="69" w:unhideWhenUsed="0"/>
+    <w:lsdException w:name="Dark List Accent 1" w:semiHidden="0" w:uiPriority="70" w:unhideWhenUsed="0"/>
+    <w:lsdException w:name="Colorful Shading Accent 1" w:semiHidden="0" w:uiPriority="71" w:unhideWhenUsed="0"/>
+    <w:lsdException w:name="Colorful List Accent 1" w:semiHidden="0" w:uiPriority="72" w:unhideWhenUsed="0"/>
+    <w:lsdException w:name="Colorful Grid Accent 1" w:semiHidden="0" w:uiPriority="73" w:unhideWhenUsed="0"/>
+    <w:lsdException w:name="Light Shading Accent 2" w:semiHidden="0" w:uiPriority="60" w:unhideWhenUsed="0"/>
+    <w:lsdException w:name="Light List Accent 2" w:semiHidden="0" w:uiPriority="61" w:unhideWhenUsed="0"/>
+    <w:lsdException w:name="Light Grid Accent 2" w:semiHidden="0" w:uiPriority="62" w:unhideWhenUsed="0"/>
+    <w:lsdException w:name="Medium Shading 1 Accent 2" w:semiHidden="0" w:uiPriority="63" w:unhideWhenUsed="0"/>
+    <w:lsdException w:name="Medium Shading 2 Accent 2" w:semiHidden="0" w:uiPriority="64" w:unhideWhenUsed="0"/>
+    <w:lsdException w:name="Medium List 1 Accent 2" w:semiHidden="0" w:uiPriority="65" w:unhideWhenUsed="0"/>
+    <w:lsdException w:name="Medium List 2 Accent 2" w:semiHidden="0" w:uiPriority="66" w:unhideWhenUsed="0"/>
+    <w:lsdException w:name="Medium Grid 1 Accent 2" w:semiHidden="0" w:uiPriority="67" w:unhideWhenUsed="0"/>
+    <w:lsdException w:name="Medium Grid 2 Accent 2" w:semiHidden="0" w:uiPriority="68" w:unhideWhenUsed="0"/>
+    <w:lsdException w:name="Medium Grid 3 Accent 2" w:semiHidden="0" w:uiPriority="69" w:unhideWhenUsed="0"/>
+    <w:lsdException w:name="Dark List Accent 2" w:semiHidden="0" w:uiPriority="70" w:unhideWhenUsed="0"/>
+    <w:lsdException w:name="Colorful Shading Accent 2" w:semiHidden="0" w:uiPriority="71" w:unhideWhenUsed="0"/>
+    <w:lsdException w:name="Colorful List Accent 2" w:semiHidden="0" w:uiPriority="72" w:unhideWhenUsed="0"/>
+    <w:lsdException w:name="Colorful Grid Accent 2" w:semiHidden="0" w:uiPriority="73" w:unhideWhenUsed="0"/>
+    <w:lsdException w:name="Light Shading Accent 3" w:semiHidden="0" w:uiPriority="60" w:unhideWhenUsed="0"/>
+    <w:lsdException w:name="Light List Accent 3" w:semiHidden="0" w:uiPriority="61" w:unhideWhenUsed="0"/>
+    <w:lsdException w:name="Light Grid Accent 3" w:semiHidden="0" w:uiPriority="62" w:unhideWhenUsed="0"/>
+    <w:lsdException w:name="Medium Shading 1 Accent 3" w:semiHidden="0" w:uiPriority="63" w:unhideWhenUsed="0"/>
+    <w:lsdException w:name="Medium Shading 2 Accent 3" w:semiHidden="0" w:uiPriority="64" w:unhideWhenUsed="0"/>
+    <w:lsdException w:name="Medium List 1 Accent 3" w:semiHidden="0" w:uiPriority="65" w:unhideWhenUsed="0"/>
+    <w:lsdException w:name="Medium List 2 Accent 3" w:semiHidden="0" w:uiPriority="66" w:unhideWhenUsed="0"/>
+    <w:lsdException w:name="Medium Grid 1 Accent 3" w:semiHidden="0" w:uiPriority="67" w:unhideWhenUsed="0"/>
+    <w:lsdException w:name="Medium Grid 2 Accent 3" w:semiHidden="0" w:uiPriority="68" w:unhideWhenUsed="0"/>
+    <w:lsdException w:name="Medium Grid 3 Accent 3" w:semiHidden="0" w:uiPriority="69" w:unhideWhenUsed="0"/>
+    <w:lsdException w:name="Dark List Accent 3" w:semiHidden="0" w:uiPriority="70" w:unhideWhenUsed="0"/>
+    <w:lsdException w:name="Colorful Shading Accent 3" w:semiHidden="0" w:uiPriority="71" w:unhideWhenUsed="0"/>
+    <w:lsdException w:name="Colorful List Accent 3" w:semiHidden="0" w:uiPriority="72" w:unhideWhenUsed="0"/>
+    <w:lsdException w:name="Colorful Grid Accent 3" w:semiHidden="0" w:uiPriority="73" w:unhideWhenUsed="0"/>
+    <w:lsdException w:name="Light Shading Accent 4" w:semiHidden="0" w:uiPriority="60" w:unhideWhenUsed="0"/>
+    <w:lsdException w:name="Light List Accent 4" w:semiHidden="0" w:uiPriority="61" w:unhideWhenUsed="0"/>
+    <w:lsdException w:name="Light Grid Accent 4" w:semiHidden="0" w:uiPriority="62" w:unhideWhenUsed="0"/>
+    <w:lsdException w:name="Medium Shading 1 Accent 4" w:semiHidden="0" w:uiPriority="63" w:unhideWhenUsed="0"/>
+    <w:lsdException w:name="Medium Shading 2 Accent 4" w:semiHidden="0" w:uiPriority="64" w:unhideWhenUsed="0"/>
+    <w:lsdException w:name="Medium List 1 Accent 4" w:semiHidden="0" w:uiPriority="65" w:unhideWhenUsed="0"/>
+    <w:lsdException w:name="Medium List 2 Accent 4" w:semiHidden="0" w:uiPriority="66" w:unhideWhenUsed="0"/>
+    <w:lsdException w:name="Medium Grid 1 Accent 4" w:semiHidden="0" w:uiPriority="67" w:unhideWhenUsed="0"/>
+    <w:lsdException w:name="Medium Grid 2 Accent 4" w:semiHidden="0" w:uiPriority="68" w:unhideWhenUsed="0"/>
+    <w:lsdException w:name="Medium Grid 3 Accent 4" w:semiHidden="0" w:uiPriority="69" w:unhideWhenUsed="0"/>
+    <w:lsdException w:name="Dark List Accent 4" w:semiHidden="0" w:uiPriority="70" w:unhideWhenUsed="0"/>
+    <w:lsdException w:name="Colorful Shading Accent 4" w:semiHidden="0" w:uiPriority="71" w:unhideWhenUsed="0"/>
+    <w:lsdException w:name="Colorful List Accent 4" w:semiHidden="0" w:uiPriority="72" w:unhideWhenUsed="0"/>
+    <w:lsdException w:name="Colorful Grid Accent 4" w:semiHidden="0" w:uiPriority="73" w:unhideWhenUsed="0"/>
+    <w:lsdException w:name="Light Shading Accent 5" w:semiHidden="0" w:uiPriority="60" w:unhideWhenUsed="0"/>
+    <w:lsdException w:name="Light List Accent 5" w:semiHidden="0" w:uiPriority="61" w:unhideWhenUsed="0"/>
+    <w:lsdException w:name="Light Grid Accent 5" w:semiHidden="0" w:uiPriority="62" w:unhideWhenUsed="0"/>
+    <w:lsdException w:name="Medium Shading 1 Accent 5" w:semiHidden="0" w:uiPriority="63" w:unhideWhenUsed="0"/>
+    <w:lsdException w:name="Medium Shading 2 Accent 5" w:semiHidden="0" w:uiPriority="64" w:unhideWhenUsed="0"/>
+    <w:lsdException w:name="Medium List 1 Accent 5" w:semiHidden="0" w:uiPriority="65" w:unhideWhenUsed="0"/>
+    <w:lsdException w:name="Medium List 2 Accent 5" w:semiHidden="0" w:uiPriority="66" w:unhideWhenUsed="0"/>
+    <w:lsdException w:name="Medium Grid 1 Accent 5" w:semiHidden="0" w:uiPriority="67" w:unhideWhenUsed="0"/>
+    <w:lsdException w:name="Medium Grid 2 Accent 5" w:semiHidden="0" w:uiPriority="68" w:unhideWhenUsed="0"/>
+    <w:lsdException w:name="Medium Grid 3 Accent 5" w:semiHidden="0" w:uiPriority="69" w:unhideWhenUsed="0"/>
+    <w:lsdException w:name="Dark List Accent 5" w:semiHidden="0" w:uiPriority="70" w:unhideWhenUsed="0"/>
+    <w:lsdException w:name="Colorful Shading Accent 5" w:semiHidden="0" w:uiPriority="71" w:unhideWhenUsed="0"/>
+    <w:lsdException w:name="Colorful List Accent 5" w:semiHidden="0" w:uiPriority="72" w:unhideWhenUsed="0"/>
+    <w:lsdException w:name="Colorful Grid Accent 5" w:semiHidden="0" w:uiPriority="73" w:unhideWhenUsed="0"/>
+    <w:lsdException w:name="Light Shading Accent 6" w:semiHidden="0" w:uiPriority="60" w:unhideWhenUsed="0"/>
+    <w:lsdException w:name="Light List Accent 6" w:semiHidden="0" w:uiPriority="61" w:unhideWhenUsed="0"/>
+    <w:lsdException w:name="Light Grid Accent 6" w:semiHidden="0" w:uiPriority="62" w:unhideWhenUsed="0"/>
+    <w:lsdException w:name="Medium Shading 1 Accent 6" w:semiHidden="0" w:uiPriority="63" w:unhideWhenUsed="0"/>
+    <w:lsdException w:name="Medium Shading 2 Accent 6" w:semiHidden="0" w:uiPriority="64" w:unhideWhenUsed="0"/>
+    <w:lsdException w:name="Medium List 1 Accent 6" w:semiHidden="0" w:uiPriority="65" w:unhideWhenUsed="0"/>
+    <w:lsdException w:name="Medium List 2 Accent 6" w:semiHidden="0" w:uiPriority="66" w:unhideWhenUsed="0"/>
+    <w:lsdException w:name="Medium Grid 1 Accent 6" w:semiHidden="0" w:uiPriority="67" w:unhideWhenUsed="0"/>
+    <w:lsdException w:name="Medium Grid 2 Accent 6" w:semiHidden="0" w:uiPriority="68" w:unhideWhenUsed="0"/>
+    <w:lsdException w:name="Medium Grid 3 Accent 6" w:semiHidden="0" w:uiPriority="69" w:unhideWhenUsed="0"/>
+    <w:lsdException w:name="Dark List Accent 6" w:semiHidden="0" w:uiPriority="70" w:unhideWhenUsed="0"/>
+    <w:lsdException w:name="Colorful Shading Accent 6" w:semiHidden="0" w:uiPriority="71" w:unhideWhenUsed="0"/>
+    <w:lsdException w:name="Colorful List Accent 6" w:semiHidden="0" w:uiPriority="72" w:unhideWhenUsed="0"/>
+    <w:lsdException w:name="Colorful Grid Accent 6" w:semiHidden="0" w:uiPriority="73" w:unhideWhenUsed="0"/>
+    <w:lsdException w:name="Subtle Emphasis" w:semiHidden="0" w:uiPriority="19" w:unhideWhenUsed="0" w:qFormat="1"/>
+    <w:lsdException w:name="Intense Emphasis" w:semiHidden="0" w:uiPriority="21" w:unhideWhenUsed="0" w:qFormat="1"/>
+    <w:lsdException w:name="Subtle Reference" w:semiHidden="0" w:uiPriority="31" w:unhideWhenUsed="0" w:qFormat="1"/>
+    <w:lsdException w:name="Intense Reference" w:semiHidden="0" w:uiPriority="32" w:unhideWhenUsed="0" w:qFormat="1"/>
+    <w:lsdException w:name="Book Title" w:semiHidden="0" w:uiPriority="33" w:unhideWhenUsed="0" w:qFormat="1"/>
+    <w:lsdException w:name="Bibliography" w:uiPriority="37"/>
+    <w:lsdException w:name="TOC Heading" w:uiPriority="39" w:qFormat="1"/>
+  </w:latentStyles>
+  <w:style w:type="paragraph" w:default="1" w:styleId="Normal">
+    <w:name w:val="Normal"/>
+    <w:qFormat/>
+  </w:style>
+  <w:style w:type="character" w:default="1" w:styleId="DefaultParagraphFont">
+    <w:name w:val="Default Paragraph Font"/>
+    <w:uiPriority w:val="1"/>
+    <w:semiHidden/>
+    <w:unhideWhenUsed/>
+  </w:style>
+  <w:style w:type="table" w:default="1" w:styleId="TableNormal">
+    <w:name w:val="Normal Table"/>
+    <w:uiPriority w:val="99"/>
+    <w:semiHidden/>
+    <w:unhideWhenUsed/>
+    <w:tblPr>
+      <w:tblInd w:w="0" w:type="dxa"/>
+      <w:tblCellMar>
+        <w:top w:w="0" w:type="dxa"/>
+        <w:left w:w="108" w:type="dxa"/>
+        <w:bottom w:w="0" w:type="dxa"/>
+        <w:right w:w="108" w:type="dxa"/>
+      </w:tblCellMar>
+    </w:tblPr>
+  </w:style>
+  <w:style w:type="numbering" w:default="1" w:styleId="NoList">
+    <w:name w:val="No List"/>
+    <w:uiPriority w:val="99"/>
+    <w:semiHidden/>
+    <w:unhideWhenUsed/>
+  </w:style>
 </w:styles>
 </file>
 
@@ -6535,7 +6571,7 @@
     </a:clrScheme>
     <a:fontScheme name="Office">
       <a:majorFont>
-        <a:latin typeface="Aptos Display" panose="02110004020202020204"/>
+        <a:latin typeface="Aptos Display"/>
         <a:ea typeface=""/>
         <a:cs typeface=""/>
         <a:font script="Jpan" typeface="游ゴシック Light"/>
@@ -6587,7 +6623,7 @@
         <a:font script="Tfng" typeface="Ebrima"/>
       </a:majorFont>
       <a:minorFont>
-        <a:latin typeface="Aptos" panose="02110004020202020204"/>
+        <a:latin typeface="Aptos"/>
         <a:ea typeface=""/>
         <a:cs typeface=""/>
         <a:font script="Jpan" typeface="游明朝"/>
@@ -6781,7 +6817,7 @@
   <a:extraClrSchemeLst/>
   <a:extLst>
     <a:ext uri="{05A4C25C-085E-4340-85A3-A5531E510DB2}">
-      <thm15:themeFamily xmlns:thm15="http://schemas.microsoft.com/office/thememl/2012/main" name="Office Theme" id="{2E142A2C-CD16-42D6-873A-C26D2A0506FA}" vid="{1BDDFF52-6CD6-40A5-AB3C-68EB2F1E4D0A}"/>
+      <thm15:themeFamily xmlns:thm15="http://schemas.microsoft.com/office/thememl/2012/main" xmlns="" name="Office Theme" id="{2E142A2C-CD16-42D6-873A-C26D2A0506FA}" vid="{1BDDFF52-6CD6-40A5-AB3C-68EB2F1E4D0A}"/>
     </a:ext>
   </a:extLst>
 </a:theme>
@@ -6901,7 +6937,7 @@
 </file>
 
 <file path=customXml/itemProps1.xml><?xml version="1.0" encoding="utf-8"?>
-<ds:datastoreItem xmlns:ds="http://schemas.openxmlformats.org/officeDocument/2006/customXml" ds:itemID="{8A35525C-8DAA-4E80-9654-3F88B77B9924}">
+<ds:datastoreItem xmlns:ds="http://schemas.openxmlformats.org/officeDocument/2006/customXml" ds:itemID="{8878583F-DD9E-4849-B0B1-0A268ABFDF95}">
   <ds:schemaRefs>
     <ds:schemaRef ds:uri="http://schemas.openxmlformats.org/officeDocument/2006/bibliography"/>
   </ds:schemaRefs>

</xml_diff>